<commit_message>
new rev boot manual
</commit_message>
<xml_diff>
--- a/RH_boot_manual_RUS.docx
+++ b/RH_boot_manual_RUS.docx
@@ -123,7 +123,7 @@
                                 <w:sdt>
                                   <w:sdtPr>
                                     <w:text/>
-                                    <w:id w:val="1672001543"/>
+                                    <w:id w:val="1491125201"/>
                                     <w:dataBinding w:prefixMappings="xmlns:ns0='http://schemas.openxmlformats.org/package/2006/metadata/core-properties' xmlns:ns1='http://purl.org/dc/elements/1.1/'" w:xpath="/ns0:coreProperties[1]/ns1:title[1]" w:storeItemID="{6C3C8BC8-F283-45AE-878A-BAB7291924A1}"/>
                                     <w:alias w:val="Company"/>
                                   </w:sdtPr>
@@ -180,7 +180,7 @@
                                 <w:sdt>
                                   <w:sdtPr>
                                     <w:text/>
-                                    <w:id w:val="2071260624"/>
+                                    <w:id w:val="406711888"/>
                                     <w:dataBinding w:prefixMappings="xmlns:ns0='http://schemas.openxmlformats.org/package/2006/metadata/core-properties' xmlns:ns1='http://purl.org/dc/elements/1.1/'" w:xpath="/ns0:coreProperties[1]/ns1:subject[1]" w:storeItemID="{6C3C8BC8-F283-45AE-878A-BAB7291924A1}"/>
                                     <w:alias w:val="Subtitle"/>
                                   </w:sdtPr>
@@ -210,10 +210,14 @@
                             <w:pPr>
                               <w:pStyle w:val="FrameContents"/>
                               <w:spacing w:before="0" w:after="200"/>
-                              <w:rPr/>
+                              <w:rPr>
+                                <w:color w:val="000000"/>
+                              </w:rPr>
                             </w:pPr>
                             <w:r>
-                              <w:rPr/>
+                              <w:rPr>
+                                <w:color w:val="000000"/>
+                              </w:rPr>
                             </w:r>
                           </w:p>
                         </w:txbxContent>
@@ -306,7 +310,7 @@
                           <w:sdt>
                             <w:sdtPr>
                               <w:text/>
-                              <w:id w:val="273723116"/>
+                              <w:id w:val="2143866980"/>
                               <w:dataBinding w:prefixMappings="xmlns:ns0='http://schemas.openxmlformats.org/package/2006/metadata/core-properties' xmlns:ns1='http://purl.org/dc/elements/1.1/'" w:xpath="/ns0:coreProperties[1]/ns1:title[1]" w:storeItemID="{6C3C8BC8-F283-45AE-878A-BAB7291924A1}"/>
                               <w:alias w:val="Company"/>
                             </w:sdtPr>
@@ -363,7 +367,7 @@
                           <w:sdt>
                             <w:sdtPr>
                               <w:text/>
-                              <w:id w:val="704663489"/>
+                              <w:id w:val="823889647"/>
                               <w:dataBinding w:prefixMappings="xmlns:ns0='http://schemas.openxmlformats.org/package/2006/metadata/core-properties' xmlns:ns1='http://purl.org/dc/elements/1.1/'" w:xpath="/ns0:coreProperties[1]/ns1:subject[1]" w:storeItemID="{6C3C8BC8-F283-45AE-878A-BAB7291924A1}"/>
                               <w:alias w:val="Subtitle"/>
                             </w:sdtPr>
@@ -393,10 +397,14 @@
                       <w:pPr>
                         <w:pStyle w:val="FrameContents"/>
                         <w:spacing w:before="0" w:after="200"/>
-                        <w:rPr/>
+                        <w:rPr>
+                          <w:color w:val="000000"/>
+                        </w:rPr>
                       </w:pPr>
                       <w:r>
-                        <w:rPr/>
+                        <w:rPr>
+                          <w:color w:val="000000"/>
+                        </w:rPr>
                       </w:r>
                     </w:p>
                   </w:txbxContent>
@@ -567,10 +575,14 @@
                             <w:pPr>
                               <w:pStyle w:val="FrameContents"/>
                               <w:spacing w:before="0" w:after="200"/>
-                              <w:rPr/>
+                              <w:rPr>
+                                <w:color w:val="000000"/>
+                              </w:rPr>
                             </w:pPr>
                             <w:r>
-                              <w:rPr/>
+                              <w:rPr>
+                                <w:color w:val="000000"/>
+                              </w:rPr>
                             </w:r>
                           </w:p>
                         </w:txbxContent>
@@ -642,10 +654,14 @@
                       <w:pPr>
                         <w:pStyle w:val="FrameContents"/>
                         <w:spacing w:before="0" w:after="200"/>
-                        <w:rPr/>
+                        <w:rPr>
+                          <w:color w:val="000000"/>
+                        </w:rPr>
                       </w:pPr>
                       <w:r>
-                        <w:rPr/>
+                        <w:rPr>
+                          <w:color w:val="000000"/>
+                        </w:rPr>
                       </w:r>
                     </w:p>
                   </w:txbxContent>
@@ -683,7 +699,7 @@
           <w:docPartGallery w:val="Table of Contents"/>
           <w:docPartUnique w:val="true"/>
         </w:docPartObj>
-        <w:id w:val="945251927"/>
+        <w:id w:val="685206376"/>
       </w:sdtPr>
       <w:sdtContent>
         <w:p>
@@ -724,7 +740,13 @@
         <w:fldChar w:fldCharType="separate"/>
       </w:r>
       <w:r>
-        <w:rPr/>
+        <w:rPr>
+          <w:vanish w:val="false"/>
+          <w:lang w:val="ru-RU"/>
+        </w:rPr>
+      </w:r>
+      <w:r>
+        <w:fldChar w:fldCharType="end"/>
       </w:r>
     </w:p>
     <w:p>
@@ -881,6 +903,7 @@
         <w:rPr/>
       </w:pPr>
       <w:hyperlink w:anchor="_Toc465155185">
+        <w:bookmarkStart w:id="0" w:name="__DdeLink__256_1740096280"/>
         <w:r>
           <w:rPr>
             <w:webHidden/>
@@ -917,6 +940,7 @@
           <w:tab/>
         </w:r>
       </w:hyperlink>
+      <w:bookmarkEnd w:id="0"/>
       <w:r>
         <w:rPr>
           <w:vanish w:val="false"/>
@@ -1006,6 +1030,21 @@
             <w:lang w:val="ru-RU"/>
           </w:rPr>
           <w:tab/>
+        </w:r>
+        <w:r>
+          <w:rPr>
+            <w:rStyle w:val="IndexLink"/>
+            <w:rFonts w:eastAsia="" w:eastAsiaTheme="minorEastAsia"/>
+            <w:lang w:val="ru-RU"/>
+          </w:rPr>
+          <w:t xml:space="preserve">Host-компьютер </w:t>
+        </w:r>
+        <w:r>
+          <w:rPr>
+            <w:rStyle w:val="IndexLink"/>
+            <w:rFonts w:eastAsia="" w:eastAsiaTheme="minorEastAsia"/>
+            <w:lang w:val="ru-RU"/>
+          </w:rPr>
           <w:t>Linux</w:t>
         </w:r>
         <w:r>
@@ -1058,7 +1097,28 @@
           <w:rFonts w:eastAsia="" w:eastAsiaTheme="minorEastAsia"/>
           <w:lang w:val="ru-RU"/>
         </w:rPr>
-        <w:t>Создание виртуальной машины</w:t>
+        <w:t xml:space="preserve">Создание виртуальной машины </w:t>
+      </w:r>
+      <w:r>
+        <w:rPr>
+          <w:rFonts w:eastAsia="" w:eastAsiaTheme="minorEastAsia"/>
+          <w:lang w:val="ru-RU"/>
+        </w:rPr>
+        <w:t xml:space="preserve">с адаптером </w:t>
+      </w:r>
+      <w:r>
+        <w:rPr>
+          <w:rFonts w:eastAsia="" w:eastAsiaTheme="minorEastAsia"/>
+          <w:lang w:val="ru-RU"/>
+        </w:rPr>
+        <w:t>«</w:t>
+      </w:r>
+      <w:r>
+        <w:rPr>
+          <w:rFonts w:eastAsia="" w:eastAsiaTheme="minorEastAsia"/>
+          <w:lang w:val="ru-RU"/>
+        </w:rPr>
+        <w:t>Bridged»</w:t>
       </w:r>
       <w:hyperlink w:anchor="_Toc465155189">
         <w:r>
@@ -1131,15 +1191,7 @@
             <w:vanish w:val="false"/>
             <w:lang w:val="ru-RU"/>
           </w:rPr>
-          <w:t>2.</w:t>
-        </w:r>
-        <w:r>
-          <w:rPr>
-            <w:rStyle w:val="IndexLink"/>
-            <w:vanish w:val="false"/>
-            <w:lang w:val="ru-RU"/>
-          </w:rPr>
-          <w:t>2</w:t>
+          <w:t>2.2</w:t>
         </w:r>
         <w:r>
           <w:rPr>
@@ -1169,6 +1221,73 @@
     </w:p>
     <w:p>
       <w:pPr>
+        <w:pStyle w:val="Contents3"/>
+        <w:tabs>
+          <w:tab w:val="left" w:pos="1320" w:leader="none"/>
+          <w:tab w:val="right" w:pos="4504" w:leader="dot"/>
+        </w:tabs>
+        <w:rPr/>
+      </w:pPr>
+      <w:r>
+        <w:rPr>
+          <w:rStyle w:val="IndexLink"/>
+          <w:rFonts w:eastAsia="" w:eastAsiaTheme="minorEastAsia"/>
+          <w:vanish w:val="false"/>
+          <w:lang w:val="ru-RU"/>
+        </w:rPr>
+        <w:t>2.2.1</w:t>
+      </w:r>
+      <w:hyperlink w:anchor="_Toc465155185">
+        <w:r>
+          <w:rPr>
+            <w:webHidden/>
+            <w:rStyle w:val="IndexLink"/>
+            <w:rFonts w:eastAsia="" w:eastAsiaTheme="minorEastAsia"/>
+            <w:vanish w:val="false"/>
+            <w:lang w:val="ru-RU"/>
+          </w:rPr>
+          <w:tab/>
+        </w:r>
+        <w:r>
+          <w:rPr>
+            <w:rStyle w:val="IndexLink"/>
+            <w:rFonts w:eastAsia="" w:eastAsiaTheme="minorEastAsia"/>
+            <w:vanish w:val="false"/>
+            <w:lang w:val="ru-RU"/>
+          </w:rPr>
+          <w:t>В</w:t>
+        </w:r>
+      </w:hyperlink>
+      <w:r>
+        <w:rPr>
+          <w:rFonts w:eastAsia="" w:eastAsiaTheme="minorEastAsia"/>
+          <w:vanish w:val="false"/>
+          <w:lang w:val="ru-RU"/>
+        </w:rPr>
+        <w:t>вод логина и пароля</w:t>
+      </w:r>
+      <w:hyperlink w:anchor="_Toc465155185">
+        <w:r>
+          <w:rPr>
+            <w:webHidden/>
+            <w:rStyle w:val="IndexLink"/>
+            <w:vanish w:val="false"/>
+            <w:lang w:val="ru-RU"/>
+          </w:rPr>
+          <w:tab/>
+        </w:r>
+      </w:hyperlink>
+      <w:r>
+        <w:rPr>
+          <w:rStyle w:val="IndexLink"/>
+          <w:vanish w:val="false"/>
+          <w:lang w:val="ru-RU"/>
+        </w:rPr>
+        <w:t>9</w:t>
+      </w:r>
+    </w:p>
+    <w:p>
+      <w:pPr>
         <w:pStyle w:val="Contents1"/>
         <w:tabs>
           <w:tab w:val="left" w:pos="440" w:leader="none"/>
@@ -1195,6 +1314,13 @@
           <w:tab/>
         </w:r>
       </w:hyperlink>
+      <w:r>
+        <w:rPr>
+          <w:rFonts w:eastAsia="" w:eastAsiaTheme="minorEastAsia"/>
+          <w:lang w:val="ru-RU"/>
+        </w:rPr>
+        <w:t xml:space="preserve">Host-компьютер </w:t>
+      </w:r>
       <w:r>
         <w:rPr>
           <w:rFonts w:eastAsia="" w:eastAsiaTheme="minorEastAsia"/>
@@ -1274,6 +1400,7 @@
             <w:webHidden/>
             <w:rStyle w:val="IndexLink"/>
             <w:rFonts w:eastAsia="" w:eastAsiaTheme="minorEastAsia"/>
+            <w:vanish w:val="false"/>
             <w:lang w:val="ru-RU"/>
           </w:rPr>
           <w:t>Создание виртуальной машины</w:t>
@@ -1288,6 +1415,33 @@
       <w:r>
         <w:rPr>
           <w:rStyle w:val="IndexLink"/>
+          <w:rFonts w:eastAsia="" w:eastAsiaTheme="minorEastAsia"/>
+          <w:vanish w:val="false"/>
+          <w:lang w:val="ru-RU"/>
+        </w:rPr>
+        <w:t xml:space="preserve"> </w:t>
+      </w:r>
+      <w:r>
+        <w:rPr>
+          <w:rStyle w:val="IndexLink"/>
+          <w:rFonts w:eastAsia="" w:eastAsiaTheme="minorEastAsia"/>
+          <w:vanish w:val="false"/>
+          <w:lang w:val="ru-RU"/>
+        </w:rPr>
+        <w:t>с адаптером</w:t>
+      </w:r>
+      <w:r>
+        <w:rPr>
+          <w:rStyle w:val="IndexLink"/>
+          <w:rFonts w:eastAsia="" w:eastAsiaTheme="minorEastAsia"/>
+          <w:vanish w:val="false"/>
+          <w:lang w:val="ru-RU"/>
+        </w:rPr>
+        <w:t xml:space="preserve"> «NAT»..</w:t>
+      </w:r>
+      <w:r>
+        <w:rPr>
+          <w:rStyle w:val="IndexLink"/>
           <w:vanish w:val="false"/>
           <w:lang w:val="ru-RU"/>
         </w:rPr>
@@ -1308,117 +1462,15 @@
           <w:tab w:val="left" w:pos="880" w:leader="none"/>
           <w:tab w:val="right" w:pos="4504" w:leader="dot"/>
         </w:tabs>
-        <w:rPr/>
-      </w:pPr>
-      <w:hyperlink w:anchor="_Toc465155195">
-        <w:bookmarkStart w:id="0" w:name="__DdeLink__544_629550167"/>
-        <w:r>
-          <w:rPr>
-            <w:webHidden/>
-            <w:rStyle w:val="IndexLink"/>
-            <w:vanish w:val="false"/>
-            <w:lang w:val="ru-RU"/>
-          </w:rPr>
-          <w:t>3.</w:t>
-        </w:r>
-        <w:r>
-          <w:rPr>
-            <w:rStyle w:val="IndexLink"/>
-            <w:vanish w:val="false"/>
-            <w:lang w:val="ru-RU"/>
-          </w:rPr>
-          <w:t>2</w:t>
-        </w:r>
-        <w:r>
-          <w:rPr>
-            <w:rStyle w:val="IndexLink"/>
-            <w:rFonts w:eastAsia="" w:eastAsiaTheme="minorEastAsia"/>
-            <w:vanish w:val="false"/>
-            <w:lang w:val="ru-RU"/>
-          </w:rPr>
-          <w:tab/>
-        </w:r>
-      </w:hyperlink>
-      <w:r>
-        <w:rPr>
-          <w:rFonts w:eastAsia="" w:eastAsiaTheme="minorEastAsia"/>
-          <w:vanish w:val="false"/>
-          <w:lang w:val="ru-RU"/>
-        </w:rPr>
-        <w:t>Загрузка xTER</w:t>
-      </w:r>
-      <w:hyperlink w:anchor="_Toc465155195">
-        <w:r>
-          <w:rPr>
-            <w:webHidden/>
-            <w:rStyle w:val="IndexLink"/>
-            <w:vanish w:val="false"/>
-            <w:lang w:val="ru-RU"/>
-          </w:rPr>
-          <w:tab/>
-        </w:r>
-      </w:hyperlink>
-      <w:bookmarkEnd w:id="0"/>
-      <w:r>
-        <w:rPr>
-          <w:vanish w:val="false"/>
-          <w:lang w:val="ru-RU"/>
-        </w:rPr>
-        <w:t>11</w:t>
-      </w:r>
-    </w:p>
-    <w:p>
-      <w:pPr>
-        <w:pStyle w:val="Contents1"/>
-        <w:tabs>
-          <w:tab w:val="left" w:pos="440" w:leader="none"/>
-          <w:tab w:val="right" w:pos="4504" w:leader="dot"/>
-        </w:tabs>
-        <w:rPr>
-          <w:lang w:val="ru-RU"/>
-        </w:rPr>
-      </w:pPr>
-      <w:r>
-        <w:rPr>
-          <w:lang w:val="ru-RU"/>
-        </w:rPr>
-      </w:r>
-    </w:p>
-    <w:p>
-      <w:pPr>
-        <w:pStyle w:val="Normal"/>
-        <w:tabs>
-          <w:tab w:val="left" w:pos="440" w:leader="none"/>
-          <w:tab w:val="right" w:pos="4504" w:leader="dot"/>
-        </w:tabs>
-        <w:rPr>
-          <w:lang w:val="ru-RU"/>
-        </w:rPr>
-      </w:pPr>
-      <w:r>
-        <w:rPr>
-          <w:lang w:val="ru-RU"/>
-        </w:rPr>
-      </w:r>
-    </w:p>
-    <w:p>
-      <w:pPr>
-        <w:pStyle w:val="Normal"/>
-        <w:tabs>
-          <w:tab w:val="left" w:pos="440" w:leader="none"/>
-          <w:tab w:val="right" w:pos="4504" w:leader="dot"/>
-        </w:tabs>
-        <w:rPr>
-          <w:lang w:val="ru-RU"/>
-        </w:rPr>
-      </w:pPr>
-      <w:r>
-        <w:rPr>
-          <w:lang w:val="ru-RU"/>
-        </w:rPr>
-      </w:r>
-      <w:r>
-        <w:fldChar w:fldCharType="end"/>
+        <w:ind w:hanging="0"/>
+        <w:rPr>
+          <w:lang w:val="ru-RU"/>
+        </w:rPr>
+      </w:pPr>
+      <w:r>
+        <w:rPr>
+          <w:lang w:val="ru-RU"/>
+        </w:rPr>
       </w:r>
     </w:p>
     <w:p>
@@ -1756,7 +1808,21 @@
           <w:sz w:val="18"/>
           <w:lang w:val="ru-RU"/>
         </w:rPr>
-        <w:t>SSD/NVMe/SATA диск (пустой и неотформатированный), или  с уже имеющейся файловой системой Linux и хотя бы одним гигабайтом (1Gb) свободного места.</w:t>
+        <w:t xml:space="preserve">SSD/NVMe/SATA диск ( неотформатированный), или  с уже имеющейся файловой системой Linux и хотя бы </w:t>
+      </w:r>
+      <w:r>
+        <w:rPr>
+          <w:sz w:val="18"/>
+          <w:lang w:val="ru-RU"/>
+        </w:rPr>
+        <w:t xml:space="preserve">с </w:t>
+      </w:r>
+      <w:r>
+        <w:rPr>
+          <w:sz w:val="18"/>
+          <w:lang w:val="ru-RU"/>
+        </w:rPr>
+        <w:t>одним гигабайтом (1Gb) свободного места.</w:t>
       </w:r>
     </w:p>
     <w:p>
@@ -1779,10 +1845,7 @@
     <w:p>
       <w:pPr>
         <w:pStyle w:val="TextBody"/>
-        <w:rPr>
-          <w:sz w:val="18"/>
-          <w:szCs w:val="18"/>
-        </w:rPr>
+        <w:rPr/>
       </w:pPr>
       <w:r>
         <w:rPr>
@@ -1821,7 +1884,21 @@
           <w:sz w:val="18"/>
           <w:szCs w:val="18"/>
         </w:rPr>
-        <w:t xml:space="preserve"> внутренний IP, который он всегда будет получать по DHCP (например, 192.168.0.10). Это нужно для статичного </w:t>
+        <w:t xml:space="preserve"> </w:t>
+      </w:r>
+      <w:r>
+        <w:rPr>
+          <w:sz w:val="18"/>
+          <w:szCs w:val="18"/>
+        </w:rPr>
+        <w:t>локальный</w:t>
+      </w:r>
+      <w:r>
+        <w:rPr>
+          <w:sz w:val="18"/>
+          <w:szCs w:val="18"/>
+        </w:rPr>
+        <w:t xml:space="preserve"> IP, который он всегда будет получать по DHCP (например, 192.168.0.10). Это нужно для статичного </w:t>
       </w:r>
       <w:r>
         <w:rPr>
@@ -1876,7 +1953,167 @@
           <w:sz w:val="18"/>
           <w:lang w:val="ru-RU"/>
         </w:rPr>
-        <w:t xml:space="preserve">Если нет особой необходимости или возможности найти отдельный компьтер для «House», то можно просто запустить его на виртуалке. Для этого пока годится только VirtualBox — скачайте версию этого популярного виртуализатора для вашей операционной системы с сайта Oracle — например для Windows, здесь: </w:t>
+        <w:t xml:space="preserve">Если нет особой необходимости или </w:t>
+      </w:r>
+      <w:r>
+        <w:rPr>
+          <w:sz w:val="18"/>
+          <w:lang w:val="ru-RU"/>
+        </w:rPr>
+        <w:t xml:space="preserve">нет </w:t>
+      </w:r>
+      <w:r>
+        <w:rPr>
+          <w:sz w:val="18"/>
+          <w:lang w:val="ru-RU"/>
+        </w:rPr>
+        <w:t xml:space="preserve">возможности найти </w:t>
+      </w:r>
+      <w:r>
+        <w:rPr>
+          <w:b/>
+          <w:bCs/>
+          <w:sz w:val="18"/>
+          <w:lang w:val="ru-RU"/>
+        </w:rPr>
+        <w:t>отдельный комп</w:t>
+      </w:r>
+      <w:r>
+        <w:rPr>
+          <w:b/>
+          <w:bCs/>
+          <w:sz w:val="18"/>
+          <w:lang w:val="ru-RU"/>
+        </w:rPr>
+        <w:t>ью</w:t>
+      </w:r>
+      <w:r>
+        <w:rPr>
+          <w:b/>
+          <w:bCs/>
+          <w:sz w:val="18"/>
+          <w:lang w:val="ru-RU"/>
+        </w:rPr>
+        <w:t>тер</w:t>
+      </w:r>
+      <w:r>
+        <w:rPr>
+          <w:sz w:val="18"/>
+          <w:lang w:val="ru-RU"/>
+        </w:rPr>
+        <w:t xml:space="preserve"> </w:t>
+      </w:r>
+      <w:r>
+        <w:rPr>
+          <w:sz w:val="18"/>
+          <w:lang w:val="ru-RU"/>
+        </w:rPr>
+        <w:t>под</w:t>
+      </w:r>
+      <w:r>
+        <w:rPr>
+          <w:sz w:val="18"/>
+          <w:lang w:val="ru-RU"/>
+        </w:rPr>
+        <w:t xml:space="preserve"> «House», то можно </w:t>
+      </w:r>
+      <w:r>
+        <w:rPr>
+          <w:sz w:val="18"/>
+          <w:lang w:val="ru-RU"/>
+        </w:rPr>
+        <w:t xml:space="preserve">довольно </w:t>
+      </w:r>
+      <w:r>
+        <w:rPr>
+          <w:sz w:val="18"/>
+          <w:lang w:val="ru-RU"/>
+        </w:rPr>
+        <w:t xml:space="preserve">просто запустить </w:t>
+      </w:r>
+      <w:r>
+        <w:rPr>
+          <w:sz w:val="18"/>
+          <w:lang w:val="ru-RU"/>
+        </w:rPr>
+        <w:t xml:space="preserve">R-H </w:t>
+      </w:r>
+      <w:r>
+        <w:rPr>
+          <w:sz w:val="18"/>
+          <w:lang w:val="ru-RU"/>
+        </w:rPr>
+        <w:t xml:space="preserve">на виртуалке. Для этого пока годится только VirtualBox — скачайте версию этого популярного виртуализатора </w:t>
+      </w:r>
+      <w:r>
+        <w:rPr>
+          <w:sz w:val="18"/>
+          <w:lang w:val="ru-RU"/>
+        </w:rPr>
+        <w:t>под</w:t>
+      </w:r>
+      <w:r>
+        <w:rPr>
+          <w:sz w:val="18"/>
+          <w:lang w:val="ru-RU"/>
+        </w:rPr>
+        <w:t xml:space="preserve"> ваш</w:t>
+      </w:r>
+      <w:r>
+        <w:rPr>
+          <w:sz w:val="18"/>
+          <w:lang w:val="ru-RU"/>
+        </w:rPr>
+        <w:t>у</w:t>
+      </w:r>
+      <w:r>
+        <w:rPr>
+          <w:sz w:val="18"/>
+          <w:lang w:val="ru-RU"/>
+        </w:rPr>
+        <w:t xml:space="preserve"> </w:t>
+      </w:r>
+      <w:r>
+        <w:rPr>
+          <w:sz w:val="18"/>
+          <w:lang w:val="ru-RU"/>
+        </w:rPr>
+        <w:t xml:space="preserve">«host» </w:t>
+      </w:r>
+      <w:r>
+        <w:rPr>
+          <w:sz w:val="18"/>
+          <w:lang w:val="ru-RU"/>
+        </w:rPr>
+        <w:t>операционн</w:t>
+      </w:r>
+      <w:r>
+        <w:rPr>
+          <w:sz w:val="18"/>
+          <w:lang w:val="ru-RU"/>
+        </w:rPr>
+        <w:t>ую</w:t>
+      </w:r>
+      <w:r>
+        <w:rPr>
+          <w:sz w:val="18"/>
+          <w:lang w:val="ru-RU"/>
+        </w:rPr>
+        <w:t xml:space="preserve"> систем</w:t>
+      </w:r>
+      <w:r>
+        <w:rPr>
+          <w:sz w:val="18"/>
+          <w:lang w:val="ru-RU"/>
+        </w:rPr>
+        <w:t>у</w:t>
+      </w:r>
+      <w:r>
+        <w:rPr>
+          <w:sz w:val="18"/>
+          <w:lang w:val="ru-RU"/>
+        </w:rPr>
+        <w:t xml:space="preserve"> с сайта Oracle — например, для Windows, здесь: </w:t>
       </w:r>
       <w:hyperlink r:id="rId4">
         <w:r>
@@ -1895,7 +2132,28 @@
           <w:sz w:val="18"/>
           <w:lang w:val="ru-RU"/>
         </w:rPr>
-        <w:t xml:space="preserve"> — и запустите его инсталляцию. VB Extension Pack для </w:t>
+        <w:t xml:space="preserve"> — и запустите инсталляцию. VB Extension Pack </w:t>
+      </w:r>
+      <w:r>
+        <w:rPr>
+          <w:sz w:val="18"/>
+          <w:lang w:val="ru-RU"/>
+        </w:rPr>
+        <w:t>н</w:t>
+      </w:r>
+      <w:r>
+        <w:rPr>
+          <w:sz w:val="18"/>
+          <w:lang w:val="ru-RU"/>
+        </w:rPr>
+        <w:t xml:space="preserve">е нужен </w:t>
+      </w:r>
+      <w:r>
+        <w:rPr>
+          <w:sz w:val="18"/>
+          <w:lang w:val="ru-RU"/>
+        </w:rPr>
+        <w:t xml:space="preserve">для </w:t>
       </w:r>
       <w:r>
         <w:rPr>
@@ -1911,35 +2169,42 @@
           <w:sz w:val="18"/>
           <w:lang w:val="ru-RU"/>
         </w:rPr>
-        <w:t xml:space="preserve"> не нужен, поэтому можете его не скачивать и не устанавливать. Версии 6.1 </w:t>
-      </w:r>
-      <w:r>
-        <w:rPr>
-          <w:sz w:val="18"/>
-          <w:lang w:val="ru-RU"/>
-        </w:rPr>
-        <w:t xml:space="preserve">уже </w:t>
-      </w:r>
-      <w:r>
-        <w:rPr>
-          <w:sz w:val="18"/>
-          <w:lang w:val="ru-RU"/>
-        </w:rPr>
-        <w:t xml:space="preserve">подходят, поэтому не обязательно устанавливать самую последнюю версию VirtualBox, если у вас уже есть на </w:t>
-      </w:r>
-      <w:r>
-        <w:rPr>
-          <w:sz w:val="18"/>
-          <w:lang w:val="ru-RU"/>
-        </w:rPr>
-        <w:t>host-</w:t>
-      </w:r>
-      <w:r>
-        <w:rPr>
-          <w:sz w:val="18"/>
-          <w:lang w:val="ru-RU"/>
-        </w:rPr>
-        <w:t>компьютере более ранняя.</w:t>
+        <w:t xml:space="preserve">, поэтому можете его не скачивать и не устанавливать. Версии 6.1 </w:t>
+      </w:r>
+      <w:r>
+        <w:rPr>
+          <w:sz w:val="18"/>
+          <w:lang w:val="ru-RU"/>
+        </w:rPr>
+        <w:t xml:space="preserve">VirtualBox почти все </w:t>
+      </w:r>
+      <w:r>
+        <w:rPr>
+          <w:sz w:val="18"/>
+          <w:lang w:val="ru-RU"/>
+        </w:rPr>
+        <w:t xml:space="preserve">подходят </w:t>
+      </w:r>
+      <w:r>
+        <w:rPr>
+          <w:sz w:val="18"/>
+          <w:lang w:val="ru-RU"/>
+        </w:rPr>
+        <w:t>для R-H</w:t>
+      </w:r>
+      <w:r>
+        <w:rPr>
+          <w:sz w:val="18"/>
+          <w:lang w:val="ru-RU"/>
+        </w:rPr>
+        <w:t xml:space="preserve">, поэтому не обязательно устанавливать самую последнюю версию VirtualBox, если у вас уже есть на host-компьютере более ранняя </w:t>
+      </w:r>
+      <w:r>
+        <w:rPr>
+          <w:sz w:val="18"/>
+          <w:lang w:val="ru-RU"/>
+        </w:rPr>
+        <w:t>версия из серии 6.1.N. (N &gt; 22)</w:t>
       </w:r>
     </w:p>
     <w:p>
@@ -1962,10 +2227,7 @@
     <w:p>
       <w:pPr>
         <w:pStyle w:val="Normal"/>
-        <w:rPr>
-          <w:sz w:val="18"/>
-          <w:szCs w:val="18"/>
-        </w:rPr>
+        <w:rPr/>
       </w:pPr>
       <w:r>
         <w:rPr>
@@ -2009,7 +2271,39 @@
           <w:szCs w:val="18"/>
           <w:lang w:val="ru-RU"/>
         </w:rPr>
-        <w:t xml:space="preserve"> должны сами прописать. Для этого, найдите в меню «админки» роутера то место, где идёт настройка «port forwarding» - оно может выглядеть, например, так:</w:t>
+        <w:t xml:space="preserve"> должны сами прописать. Для этого, </w:t>
+      </w:r>
+      <w:r>
+        <w:rPr>
+          <w:sz w:val="18"/>
+          <w:szCs w:val="18"/>
+          <w:lang w:val="ru-RU"/>
+        </w:rPr>
+        <w:t>идите</w:t>
+      </w:r>
+      <w:r>
+        <w:rPr>
+          <w:sz w:val="18"/>
+          <w:szCs w:val="18"/>
+          <w:lang w:val="ru-RU"/>
+        </w:rPr>
+        <w:t xml:space="preserve"> в меню «админки» роутера </w:t>
+      </w:r>
+      <w:r>
+        <w:rPr>
+          <w:sz w:val="18"/>
+          <w:szCs w:val="18"/>
+          <w:lang w:val="ru-RU"/>
+        </w:rPr>
+        <w:t xml:space="preserve">в </w:t>
+      </w:r>
+      <w:r>
+        <w:rPr>
+          <w:sz w:val="18"/>
+          <w:szCs w:val="18"/>
+          <w:lang w:val="ru-RU"/>
+        </w:rPr>
+        <w:t>то место, где настройка «port forwarding» - оно может выглядеть, например, так:</w:t>
       </w:r>
     </w:p>
     <w:p>
@@ -2155,7 +2449,49 @@
           <w:sz w:val="18"/>
           <w:lang w:val="ru-RU"/>
         </w:rPr>
-        <w:t xml:space="preserve">Здесь пробросьте два TCP порта - 443 и 8443, и затем еще целый диапазон 1025-65535 UDP портов с роутера на House — в первом примере, найдите «192.168.0.10» - это его адрес, а во втором примере он «192.168.1.201». Сохраните ваши новые правила проброса портов кнопкой «Save». В результате этой схемы, пакеты извне, пришедшие на указанные порты static IP роутера (например, на «46.11.95.12»), будут оправлены на те же самые порты внутреннего IP вашего House (т.е.  «192.168.0.10» или «192.168.1.201»). Кроме указанных выше двух портов — 443 и 8443 (TCP) и диапазона 1025-65535 (UDP), для </w:t>
+        <w:t xml:space="preserve">Здесь пробросьте два TCP порта - 443 и 8443, и затем еще </w:t>
+      </w:r>
+      <w:r>
+        <w:rPr>
+          <w:sz w:val="18"/>
+          <w:lang w:val="ru-RU"/>
+        </w:rPr>
+        <w:t xml:space="preserve"> весь</w:t>
+      </w:r>
+      <w:r>
+        <w:rPr>
+          <w:sz w:val="18"/>
+          <w:lang w:val="ru-RU"/>
+        </w:rPr>
+        <w:t xml:space="preserve"> диапазон 1025-65535 UDP портов с роутера на House — в первом примере, «192.168.0.10» - это его адрес, а во втором примере он «192.168.1.201». Сохраните ваши новые правила проброса портов кнопкой «Save». В результате этой схемы, пакеты извне, пришедшие на указанные порты </w:t>
+      </w:r>
+      <w:r>
+        <w:rPr>
+          <w:sz w:val="18"/>
+          <w:lang w:val="ru-RU"/>
+        </w:rPr>
+        <w:t xml:space="preserve">и </w:t>
+      </w:r>
+      <w:r>
+        <w:rPr>
+          <w:sz w:val="18"/>
+          <w:lang w:val="ru-RU"/>
+        </w:rPr>
+        <w:t xml:space="preserve">static IP роутера (например, на «46.11.95.12»), будут оправлены на те же самые порты </w:t>
+      </w:r>
+      <w:r>
+        <w:rPr>
+          <w:sz w:val="18"/>
+          <w:lang w:val="ru-RU"/>
+        </w:rPr>
+        <w:t>и локальный</w:t>
+      </w:r>
+      <w:r>
+        <w:rPr>
+          <w:sz w:val="18"/>
+          <w:lang w:val="ru-RU"/>
+        </w:rPr>
+        <w:t xml:space="preserve"> IP вашего House (т.е.  «192.168.0.10» или «192.168.1.201»). Кроме указанных выше двух портов — 443 и 8443 (TCP) и диапазона 1025-65535 (UDP), для </w:t>
       </w:r>
       <w:r>
         <w:rPr>
@@ -2178,21 +2514,84 @@
           <w:sz w:val="18"/>
           <w:lang w:val="ru-RU"/>
         </w:rPr>
-        <w:t>другие</w:t>
-      </w:r>
-      <w:r>
-        <w:rPr>
-          <w:sz w:val="18"/>
-          <w:lang w:val="ru-RU"/>
-        </w:rPr>
-        <w:t xml:space="preserve"> порты не нужны. </w:t>
-      </w:r>
-      <w:r>
-        <w:rPr>
-          <w:sz w:val="18"/>
-          <w:lang w:val="ru-RU"/>
-        </w:rPr>
-        <w:t xml:space="preserve">Конечно, номера у первых двух портов могут быть другими, в зависимости от того, какие они в настройках у конкретного прокси. Например, прокси для домена «room-house.com» перенаправит соответствующие https-запросы на ваш роутер так, что они придут именно на порты 443 и 8443 — но здесь могут конечно стоять и другие номера. Что касается диапазона 1025-65535 для UDP, нужно помнить, что это правило приведёт к тому, что </w:t>
+        <w:t>пробрасывать остальные</w:t>
+      </w:r>
+      <w:r>
+        <w:rPr>
+          <w:sz w:val="18"/>
+          <w:lang w:val="ru-RU"/>
+        </w:rPr>
+        <w:t xml:space="preserve"> порты не нужн</w:t>
+      </w:r>
+      <w:r>
+        <w:rPr>
+          <w:sz w:val="18"/>
+          <w:lang w:val="ru-RU"/>
+        </w:rPr>
+        <w:t>о</w:t>
+      </w:r>
+      <w:r>
+        <w:rPr>
+          <w:sz w:val="18"/>
+          <w:lang w:val="ru-RU"/>
+        </w:rPr>
+        <w:t xml:space="preserve">. Конечно, номера у первых двух портов могут быть другими, в зависимости от того, какие они в настройках у конкретного прокси. Например, прокси для домена «room-house.com» перенаправит соответствующие https-запросы на ваш роутер именно на порты 443 и 8443 — но  </w:t>
+      </w:r>
+      <w:r>
+        <w:rPr>
+          <w:sz w:val="18"/>
+          <w:lang w:val="ru-RU"/>
+        </w:rPr>
+        <w:t>в принципе</w:t>
+      </w:r>
+      <w:r>
+        <w:rPr>
+          <w:sz w:val="18"/>
+          <w:lang w:val="ru-RU"/>
+        </w:rPr>
+        <w:t xml:space="preserve"> могут конечно </w:t>
+      </w:r>
+      <w:r>
+        <w:rPr>
+          <w:sz w:val="18"/>
+          <w:lang w:val="ru-RU"/>
+        </w:rPr>
+        <w:t>быть</w:t>
+      </w:r>
+      <w:r>
+        <w:rPr>
+          <w:sz w:val="18"/>
+          <w:lang w:val="ru-RU"/>
+        </w:rPr>
+        <w:t xml:space="preserve"> и другие номера </w:t>
+      </w:r>
+      <w:r>
+        <w:rPr>
+          <w:sz w:val="18"/>
+          <w:lang w:val="ru-RU"/>
+        </w:rPr>
+        <w:t>у портов</w:t>
+      </w:r>
+      <w:r>
+        <w:rPr>
+          <w:sz w:val="18"/>
+          <w:lang w:val="ru-RU"/>
+        </w:rPr>
+        <w:t xml:space="preserve">. Что касается </w:t>
+      </w:r>
+      <w:r>
+        <w:rPr>
+          <w:sz w:val="18"/>
+          <w:lang w:val="ru-RU"/>
+        </w:rPr>
+        <w:t xml:space="preserve">проброса </w:t>
+      </w:r>
+      <w:r>
+        <w:rPr>
+          <w:sz w:val="18"/>
+          <w:lang w:val="ru-RU"/>
+        </w:rPr>
+        <w:t xml:space="preserve">диапазона 1025-65535 для UDP, нужно помнить, что это правило приведёт к тому, что </w:t>
       </w:r>
       <w:r>
         <w:rPr>
@@ -2210,7 +2609,35 @@
           <w:sz w:val="18"/>
           <w:lang w:val="ru-RU"/>
         </w:rPr>
-        <w:t xml:space="preserve"> без исключения UDP пакеты из данного диапазона будут перенаправляться на один-единственный внутренний IP (т.е. на «House») - не будет ли данное правило помехой для </w:t>
+        <w:t xml:space="preserve"> без исключения UDP пакеты из данного диапазона будут перенаправляться на один-единственный внутренний IP (т.е. на House) — </w:t>
+      </w:r>
+      <w:r>
+        <w:rPr>
+          <w:sz w:val="18"/>
+          <w:lang w:val="ru-RU"/>
+        </w:rPr>
+        <w:t xml:space="preserve">и тогда </w:t>
+      </w:r>
+      <w:r>
+        <w:rPr>
+          <w:sz w:val="18"/>
+          <w:lang w:val="ru-RU"/>
+        </w:rPr>
+        <w:t xml:space="preserve">не </w:t>
+      </w:r>
+      <w:r>
+        <w:rPr>
+          <w:sz w:val="18"/>
+          <w:lang w:val="ru-RU"/>
+        </w:rPr>
+        <w:t>станет</w:t>
+      </w:r>
+      <w:r>
+        <w:rPr>
+          <w:sz w:val="18"/>
+          <w:lang w:val="ru-RU"/>
+        </w:rPr>
+        <w:t xml:space="preserve"> ли данное правило помехой для </w:t>
       </w:r>
       <w:r>
         <w:rPr>
@@ -2243,19 +2670,1225 @@
           <w:sz w:val="22"/>
           <w:lang w:val="ru-RU"/>
         </w:rPr>
+        <w:t xml:space="preserve">Host-компьютер </w:t>
+      </w:r>
+      <w:r>
+        <w:rPr>
+          <w:sz w:val="22"/>
+          <w:lang w:val="ru-RU"/>
+        </w:rPr>
         <w:t>Linux</w:t>
       </w:r>
     </w:p>
     <w:p>
       <w:pPr>
+        <w:pStyle w:val="Heading2"/>
+        <w:numPr>
+          <w:ilvl w:val="1"/>
+          <w:numId w:val="2"/>
+        </w:numPr>
+        <w:rPr>
+          <w:sz w:val="22"/>
+          <w:lang w:val="ru-RU"/>
+        </w:rPr>
+      </w:pPr>
+      <w:r>
+        <w:rPr>
+          <w:sz w:val="22"/>
+          <w:lang w:val="ru-RU"/>
+        </w:rPr>
+        <w:t xml:space="preserve">Создание виртуальной машины </w:t>
+      </w:r>
+      <w:r>
+        <w:rPr>
+          <w:sz w:val="22"/>
+          <w:lang w:val="ru-RU"/>
+        </w:rPr>
+        <w:t>с адаптером</w:t>
+      </w:r>
+      <w:r>
+        <w:rPr>
+          <w:sz w:val="22"/>
+          <w:lang w:val="ru-RU"/>
+        </w:rPr>
+        <w:t xml:space="preserve"> «Bridged»</w:t>
+      </w:r>
+    </w:p>
+    <w:p>
+      <w:pPr>
         <w:pStyle w:val="Normal"/>
         <w:rPr>
           <w:sz w:val="18"/>
-          <w:lang w:val="ru-RU"/>
-        </w:rPr>
-      </w:pPr>
-      <w:r>
-        <w:rPr/>
+          <w:szCs w:val="18"/>
+        </w:rPr>
+      </w:pPr>
+      <w:r>
+        <w:rPr>
+          <w:sz w:val="18"/>
+          <w:szCs w:val="18"/>
+          <w:lang w:val="ru-RU"/>
+        </w:rPr>
+        <w:t xml:space="preserve">Следующий скрипт создаёт </w:t>
+      </w:r>
+      <w:r>
+        <w:rPr>
+          <w:sz w:val="18"/>
+          <w:szCs w:val="18"/>
+          <w:lang w:val="ru-RU"/>
+        </w:rPr>
+        <w:t xml:space="preserve">на Linux host </w:t>
+      </w:r>
+      <w:r>
+        <w:rPr>
+          <w:sz w:val="18"/>
+          <w:szCs w:val="18"/>
+          <w:lang w:val="ru-RU"/>
+        </w:rPr>
+        <w:t xml:space="preserve">новую виртуальную машину </w:t>
+      </w:r>
+      <w:r>
+        <w:rPr>
+          <w:sz w:val="18"/>
+          <w:szCs w:val="18"/>
+          <w:lang w:val="ru-RU"/>
+        </w:rPr>
+        <w:t xml:space="preserve">с именем </w:t>
+      </w:r>
+      <w:r>
+        <w:rPr>
+          <w:sz w:val="18"/>
+          <w:szCs w:val="18"/>
+          <w:lang w:val="ru-RU"/>
+        </w:rPr>
+        <w:t xml:space="preserve">«RH» </w:t>
+      </w:r>
+      <w:r>
+        <w:rPr>
+          <w:sz w:val="18"/>
+          <w:szCs w:val="18"/>
+          <w:lang w:val="ru-RU"/>
+        </w:rPr>
+        <w:t xml:space="preserve">и </w:t>
+      </w:r>
+      <w:r>
+        <w:rPr>
+          <w:sz w:val="18"/>
+          <w:szCs w:val="18"/>
+          <w:lang w:val="ru-RU"/>
+        </w:rPr>
+        <w:t xml:space="preserve">с сетевым адаптером типа «Bridged». </w:t>
+      </w:r>
+      <w:r>
+        <w:rPr>
+          <w:sz w:val="18"/>
+          <w:szCs w:val="18"/>
+          <w:lang w:val="ru-RU"/>
+        </w:rPr>
+        <w:t xml:space="preserve">Перед  запуском </w:t>
+      </w:r>
+      <w:r>
+        <w:rPr>
+          <w:sz w:val="18"/>
+          <w:szCs w:val="18"/>
+          <w:lang w:val="ru-RU"/>
+        </w:rPr>
+        <w:t>скрипта</w:t>
+      </w:r>
+      <w:r>
+        <w:rPr>
+          <w:sz w:val="18"/>
+          <w:szCs w:val="18"/>
+          <w:lang w:val="ru-RU"/>
+        </w:rPr>
+        <w:t xml:space="preserve">, скачайте </w:t>
+      </w:r>
+      <w:r>
+        <w:rPr>
+          <w:sz w:val="18"/>
+          <w:szCs w:val="18"/>
+          <w:lang w:val="ru-RU"/>
+        </w:rPr>
+        <w:t xml:space="preserve">файл </w:t>
+      </w:r>
+      <w:r>
+        <w:rPr>
+          <w:sz w:val="18"/>
+          <w:szCs w:val="18"/>
+          <w:lang w:val="ru-RU"/>
+        </w:rPr>
+        <w:t>«</w:t>
+      </w:r>
+      <w:r>
+        <w:rPr>
+          <w:b/>
+          <w:bCs/>
+          <w:sz w:val="18"/>
+          <w:szCs w:val="18"/>
+          <w:lang w:val="ru-RU"/>
+        </w:rPr>
+        <w:t>loop_rh.vdi</w:t>
+      </w:r>
+      <w:r>
+        <w:rPr>
+          <w:sz w:val="18"/>
+          <w:szCs w:val="18"/>
+          <w:lang w:val="ru-RU"/>
+        </w:rPr>
+        <w:t xml:space="preserve">» из </w:t>
+      </w:r>
+      <w:r>
+        <w:rPr>
+          <w:sz w:val="18"/>
+          <w:szCs w:val="18"/>
+          <w:lang w:val="ru-RU"/>
+        </w:rPr>
+        <w:t xml:space="preserve">папки </w:t>
+      </w:r>
+      <w:r>
+        <w:rPr>
+          <w:sz w:val="18"/>
+          <w:szCs w:val="18"/>
+          <w:lang w:val="ru-RU"/>
+        </w:rPr>
+        <w:t xml:space="preserve"> </w:t>
+      </w:r>
+      <w:hyperlink r:id="rId7">
+        <w:r>
+          <w:rPr>
+            <w:webHidden/>
+            <w:rStyle w:val="InternetLink"/>
+            <w:sz w:val="18"/>
+            <w:szCs w:val="18"/>
+            <w:lang w:val="ru-RU"/>
+          </w:rPr>
+          <w:t>https://github.com/kl3eo/room-house/tree/main/rh</w:t>
+        </w:r>
+      </w:hyperlink>
+      <w:r>
+        <w:rPr>
+          <w:sz w:val="18"/>
+          <w:szCs w:val="18"/>
+          <w:lang w:val="ru-RU"/>
+        </w:rPr>
+        <w:t xml:space="preserve"> и положите его в папку «</w:t>
+      </w:r>
+      <w:r>
+        <w:rPr>
+          <w:b/>
+          <w:bCs/>
+          <w:sz w:val="18"/>
+          <w:szCs w:val="18"/>
+          <w:lang w:val="ru-RU"/>
+        </w:rPr>
+        <w:t>/opt</w:t>
+      </w:r>
+      <w:r>
+        <w:rPr>
+          <w:sz w:val="18"/>
+          <w:szCs w:val="18"/>
+          <w:lang w:val="ru-RU"/>
+        </w:rPr>
+        <w:t xml:space="preserve">» </w:t>
+      </w:r>
+      <w:r>
+        <w:rPr>
+          <w:sz w:val="18"/>
+          <w:szCs w:val="18"/>
+          <w:lang w:val="ru-RU"/>
+        </w:rPr>
+        <w:t>на host</w:t>
+      </w:r>
+      <w:r>
+        <w:rPr>
+          <w:sz w:val="18"/>
+          <w:szCs w:val="18"/>
+          <w:lang w:val="ru-RU"/>
+        </w:rPr>
+        <w:t xml:space="preserve">, т.е. туда, где его </w:t>
+      </w:r>
+      <w:r>
+        <w:rPr>
+          <w:sz w:val="18"/>
+          <w:szCs w:val="18"/>
+          <w:lang w:val="ru-RU"/>
+        </w:rPr>
+        <w:t>найдёт</w:t>
+      </w:r>
+      <w:r>
+        <w:rPr>
+          <w:sz w:val="18"/>
+          <w:szCs w:val="18"/>
+          <w:lang w:val="ru-RU"/>
+        </w:rPr>
+        <w:t xml:space="preserve"> скрипт. Также, замените в скрипте «</w:t>
+      </w:r>
+      <w:r>
+        <w:rPr>
+          <w:b/>
+          <w:bCs/>
+          <w:sz w:val="18"/>
+          <w:szCs w:val="18"/>
+          <w:lang w:val="ru-RU"/>
+        </w:rPr>
+        <w:t>enp0s31f6</w:t>
+      </w:r>
+      <w:r>
+        <w:rPr>
+          <w:sz w:val="18"/>
+          <w:szCs w:val="18"/>
+          <w:lang w:val="ru-RU"/>
+        </w:rPr>
+        <w:t xml:space="preserve">» на название </w:t>
+      </w:r>
+      <w:r>
+        <w:rPr>
+          <w:i/>
+          <w:iCs/>
+          <w:sz w:val="18"/>
+          <w:szCs w:val="18"/>
+          <w:lang w:val="ru-RU"/>
+        </w:rPr>
+        <w:t>первого</w:t>
+      </w:r>
+      <w:r>
+        <w:rPr>
+          <w:sz w:val="18"/>
+          <w:szCs w:val="18"/>
+          <w:lang w:val="ru-RU"/>
+        </w:rPr>
+        <w:t xml:space="preserve"> Ethernet-интерфейса </w:t>
+      </w:r>
+      <w:r>
+        <w:rPr>
+          <w:sz w:val="18"/>
+          <w:szCs w:val="18"/>
+          <w:lang w:val="ru-RU"/>
+        </w:rPr>
+        <w:t xml:space="preserve">на </w:t>
+      </w:r>
+      <w:r>
+        <w:rPr>
+          <w:sz w:val="18"/>
+          <w:szCs w:val="18"/>
+          <w:lang w:val="ru-RU"/>
+        </w:rPr>
+        <w:t xml:space="preserve">вашем </w:t>
+      </w:r>
+      <w:r>
+        <w:rPr>
+          <w:sz w:val="18"/>
+          <w:szCs w:val="18"/>
+          <w:lang w:val="ru-RU"/>
+        </w:rPr>
+        <w:t>host-компьютере —</w:t>
+      </w:r>
+      <w:r>
+        <w:rPr>
+          <w:sz w:val="18"/>
+          <w:szCs w:val="18"/>
+          <w:lang w:val="ru-RU"/>
+        </w:rPr>
+        <w:t xml:space="preserve"> того, который получил адрес в ЛС от роутера. </w:t>
+      </w:r>
+      <w:r>
+        <w:rPr>
+          <w:sz w:val="18"/>
+          <w:szCs w:val="18"/>
+          <w:lang w:val="ru-RU"/>
+        </w:rPr>
+        <w:t xml:space="preserve">(NB: посмотрите его </w:t>
+      </w:r>
+      <w:r>
+        <w:rPr>
+          <w:sz w:val="18"/>
+          <w:szCs w:val="18"/>
+          <w:lang w:val="ru-RU"/>
+        </w:rPr>
+        <w:t xml:space="preserve">командой </w:t>
+      </w:r>
+      <w:r>
+        <w:rPr>
+          <w:sz w:val="18"/>
+          <w:szCs w:val="18"/>
+          <w:lang w:val="ru-RU"/>
+        </w:rPr>
+        <w:t>«</w:t>
+      </w:r>
+      <w:r>
+        <w:rPr>
+          <w:b/>
+          <w:bCs/>
+          <w:sz w:val="18"/>
+          <w:szCs w:val="18"/>
+          <w:lang w:val="ru-RU"/>
+        </w:rPr>
+        <w:t>ifconfig</w:t>
+      </w:r>
+      <w:r>
+        <w:rPr>
+          <w:sz w:val="18"/>
+          <w:szCs w:val="18"/>
+          <w:lang w:val="ru-RU"/>
+        </w:rPr>
+        <w:t xml:space="preserve">» </w:t>
+      </w:r>
+      <w:r>
+        <w:rPr>
+          <w:sz w:val="18"/>
+          <w:szCs w:val="18"/>
+          <w:lang w:val="ru-RU"/>
+        </w:rPr>
+        <w:t>- возможно, он и единственный реальный интерфейс, если нет другого</w:t>
+      </w:r>
+      <w:r>
+        <w:rPr>
+          <w:sz w:val="18"/>
+          <w:szCs w:val="18"/>
+          <w:lang w:val="ru-RU"/>
+        </w:rPr>
+        <w:t>).</w:t>
+      </w:r>
+    </w:p>
+    <w:p>
+      <w:pPr>
+        <w:pStyle w:val="NoSpacing"/>
+        <w:rPr>
+          <w:b/>
+          <w:b/>
+          <w:bCs/>
+          <w:sz w:val="18"/>
+          <w:szCs w:val="18"/>
+        </w:rPr>
+      </w:pPr>
+      <w:r>
+        <w:rPr>
+          <w:b/>
+          <w:bCs/>
+          <w:sz w:val="18"/>
+          <w:szCs w:val="18"/>
+        </w:rPr>
+        <w:t>#!/bin/bash</w:t>
+      </w:r>
+    </w:p>
+    <w:p>
+      <w:pPr>
+        <w:pStyle w:val="NoSpacing"/>
+        <w:rPr>
+          <w:b/>
+          <w:b/>
+          <w:bCs/>
+          <w:sz w:val="18"/>
+          <w:szCs w:val="18"/>
+        </w:rPr>
+      </w:pPr>
+      <w:r>
+        <w:rPr>
+          <w:b/>
+          <w:bCs/>
+          <w:sz w:val="18"/>
+          <w:szCs w:val="18"/>
+        </w:rPr>
+        <w:t>mkdir -p ~/VB &amp;&amp; cd ~/VB</w:t>
+      </w:r>
+    </w:p>
+    <w:p>
+      <w:pPr>
+        <w:pStyle w:val="NoSpacing"/>
+        <w:rPr>
+          <w:b/>
+          <w:b/>
+          <w:bCs/>
+          <w:sz w:val="18"/>
+          <w:szCs w:val="18"/>
+        </w:rPr>
+      </w:pPr>
+      <w:r>
+        <w:rPr>
+          <w:b/>
+          <w:bCs/>
+          <w:sz w:val="18"/>
+          <w:szCs w:val="18"/>
+        </w:rPr>
+        <w:t>if [ -f /opt/loop_rh.vdi ]; then</w:t>
+      </w:r>
+    </w:p>
+    <w:p>
+      <w:pPr>
+        <w:pStyle w:val="NoSpacing"/>
+        <w:rPr>
+          <w:b/>
+          <w:b/>
+          <w:bCs/>
+          <w:sz w:val="18"/>
+          <w:szCs w:val="18"/>
+        </w:rPr>
+      </w:pPr>
+      <w:r>
+        <w:rPr>
+          <w:b/>
+          <w:bCs/>
+          <w:sz w:val="18"/>
+          <w:szCs w:val="18"/>
+        </w:rPr>
+        <w:t xml:space="preserve">        </w:t>
+      </w:r>
+      <w:r>
+        <w:rPr>
+          <w:b/>
+          <w:bCs/>
+          <w:sz w:val="18"/>
+          <w:szCs w:val="18"/>
+        </w:rPr>
+        <w:t>cp -a /opt/loop_rh.vdi ./</w:t>
+      </w:r>
+    </w:p>
+    <w:p>
+      <w:pPr>
+        <w:pStyle w:val="NoSpacing"/>
+        <w:rPr>
+          <w:b/>
+          <w:b/>
+          <w:bCs/>
+          <w:sz w:val="18"/>
+          <w:szCs w:val="18"/>
+        </w:rPr>
+      </w:pPr>
+      <w:r>
+        <w:rPr>
+          <w:b/>
+          <w:bCs/>
+          <w:sz w:val="18"/>
+          <w:szCs w:val="18"/>
+        </w:rPr>
+        <w:t>else</w:t>
+      </w:r>
+    </w:p>
+    <w:p>
+      <w:pPr>
+        <w:pStyle w:val="NoSpacing"/>
+        <w:rPr>
+          <w:b/>
+          <w:b/>
+          <w:bCs/>
+          <w:sz w:val="18"/>
+          <w:szCs w:val="18"/>
+        </w:rPr>
+      </w:pPr>
+      <w:r>
+        <w:rPr>
+          <w:b/>
+          <w:bCs/>
+          <w:sz w:val="18"/>
+          <w:szCs w:val="18"/>
+        </w:rPr>
+        <w:t xml:space="preserve">        </w:t>
+      </w:r>
+      <w:r>
+        <w:rPr>
+          <w:b/>
+          <w:bCs/>
+          <w:sz w:val="18"/>
+          <w:szCs w:val="18"/>
+        </w:rPr>
+        <w:t>echo File /opt/loop_rh.vdi not found. Exiting</w:t>
+      </w:r>
+    </w:p>
+    <w:p>
+      <w:pPr>
+        <w:pStyle w:val="NoSpacing"/>
+        <w:rPr>
+          <w:b/>
+          <w:b/>
+          <w:bCs/>
+          <w:sz w:val="18"/>
+          <w:szCs w:val="18"/>
+        </w:rPr>
+      </w:pPr>
+      <w:r>
+        <w:rPr>
+          <w:b/>
+          <w:bCs/>
+          <w:sz w:val="18"/>
+          <w:szCs w:val="18"/>
+        </w:rPr>
+        <w:t xml:space="preserve">        </w:t>
+      </w:r>
+      <w:r>
+        <w:rPr>
+          <w:b/>
+          <w:bCs/>
+          <w:sz w:val="18"/>
+          <w:szCs w:val="18"/>
+        </w:rPr>
+        <w:t>exit</w:t>
+      </w:r>
+    </w:p>
+    <w:p>
+      <w:pPr>
+        <w:pStyle w:val="NoSpacing"/>
+        <w:rPr>
+          <w:b/>
+          <w:b/>
+          <w:bCs/>
+          <w:sz w:val="18"/>
+          <w:szCs w:val="18"/>
+        </w:rPr>
+      </w:pPr>
+      <w:r>
+        <w:rPr>
+          <w:b/>
+          <w:bCs/>
+          <w:sz w:val="18"/>
+          <w:szCs w:val="18"/>
+        </w:rPr>
+        <w:t>fi</w:t>
+      </w:r>
+    </w:p>
+    <w:p>
+      <w:pPr>
+        <w:pStyle w:val="NoSpacing"/>
+        <w:rPr>
+          <w:b/>
+          <w:b/>
+          <w:bCs/>
+          <w:sz w:val="18"/>
+          <w:szCs w:val="18"/>
+        </w:rPr>
+      </w:pPr>
+      <w:r>
+        <w:rPr>
+          <w:b/>
+          <w:bCs/>
+          <w:sz w:val="18"/>
+          <w:szCs w:val="18"/>
+        </w:rPr>
+        <w:t>vboxmanage createvm --name RH --ostype RedHat_64 --register --basefolder `pwd`</w:t>
+      </w:r>
+    </w:p>
+    <w:p>
+      <w:pPr>
+        <w:pStyle w:val="NoSpacing"/>
+        <w:rPr>
+          <w:b/>
+          <w:b/>
+          <w:bCs/>
+          <w:sz w:val="18"/>
+          <w:szCs w:val="18"/>
+        </w:rPr>
+      </w:pPr>
+      <w:r>
+        <w:rPr>
+          <w:b/>
+          <w:bCs/>
+          <w:sz w:val="18"/>
+          <w:szCs w:val="18"/>
+        </w:rPr>
+        <w:t>mv loop_rh.vdi RH/ &amp;&amp; cd RH</w:t>
+      </w:r>
+    </w:p>
+    <w:p>
+      <w:pPr>
+        <w:pStyle w:val="NoSpacing"/>
+        <w:rPr>
+          <w:b/>
+          <w:b/>
+          <w:bCs/>
+          <w:sz w:val="18"/>
+          <w:szCs w:val="18"/>
+        </w:rPr>
+      </w:pPr>
+      <w:r>
+        <w:rPr>
+          <w:b/>
+          <w:bCs/>
+          <w:sz w:val="18"/>
+          <w:szCs w:val="18"/>
+        </w:rPr>
+        <w:t>vboxmanage modifyvm RH --memory 4096 --cpus 2 --audio none --firmware efi --nic1 bridged --nictype1 virtio --bridgeadapter1 enp0s31f6</w:t>
+      </w:r>
+    </w:p>
+    <w:p>
+      <w:pPr>
+        <w:pStyle w:val="NoSpacing"/>
+        <w:rPr>
+          <w:b/>
+          <w:b/>
+          <w:bCs/>
+          <w:sz w:val="18"/>
+          <w:szCs w:val="18"/>
+        </w:rPr>
+      </w:pPr>
+      <w:r>
+        <w:rPr>
+          <w:b/>
+          <w:bCs/>
+          <w:sz w:val="18"/>
+          <w:szCs w:val="18"/>
+        </w:rPr>
+        <w:t>vboxmanage createmedium --filename 2G.vdi --size 2048</w:t>
+      </w:r>
+    </w:p>
+    <w:p>
+      <w:pPr>
+        <w:pStyle w:val="NoSpacing"/>
+        <w:rPr>
+          <w:b/>
+          <w:b/>
+          <w:bCs/>
+          <w:sz w:val="18"/>
+          <w:szCs w:val="18"/>
+        </w:rPr>
+      </w:pPr>
+      <w:r>
+        <w:rPr>
+          <w:b/>
+          <w:bCs/>
+          <w:sz w:val="18"/>
+          <w:szCs w:val="18"/>
+        </w:rPr>
+        <w:t>vboxmanage storagectl RH --name SATA --add sata</w:t>
+      </w:r>
+    </w:p>
+    <w:p>
+      <w:pPr>
+        <w:pStyle w:val="NoSpacing"/>
+        <w:rPr>
+          <w:b/>
+          <w:b/>
+          <w:bCs/>
+          <w:sz w:val="18"/>
+          <w:szCs w:val="18"/>
+        </w:rPr>
+      </w:pPr>
+      <w:r>
+        <w:rPr>
+          <w:b/>
+          <w:bCs/>
+          <w:sz w:val="18"/>
+          <w:szCs w:val="18"/>
+        </w:rPr>
+        <w:t>vboxmanage storageattach RH --storagectl SATA --medium loop_rh.vdi --port 0 --type hdd</w:t>
+      </w:r>
+    </w:p>
+    <w:p>
+      <w:pPr>
+        <w:pStyle w:val="NoSpacing"/>
+        <w:rPr>
+          <w:b/>
+          <w:b/>
+          <w:bCs/>
+          <w:sz w:val="18"/>
+          <w:szCs w:val="18"/>
+        </w:rPr>
+      </w:pPr>
+      <w:r>
+        <w:rPr>
+          <w:b/>
+          <w:bCs/>
+          <w:sz w:val="18"/>
+          <w:szCs w:val="18"/>
+        </w:rPr>
+        <w:t>vboxmanage storageattach RH --storagectl SATA --medium 2G.vdi --port 1 --type hdd</w:t>
+      </w:r>
+    </w:p>
+    <w:p>
+      <w:pPr>
+        <w:pStyle w:val="NoSpacing"/>
+        <w:rPr>
+          <w:b/>
+          <w:b/>
+          <w:bCs/>
+          <w:sz w:val="18"/>
+          <w:szCs w:val="18"/>
+        </w:rPr>
+      </w:pPr>
+      <w:r>
+        <w:rPr>
+          <w:b/>
+          <w:bCs/>
+          <w:sz w:val="18"/>
+          <w:szCs w:val="18"/>
+        </w:rPr>
+        <w:t>vboxmanage modifyvm RH --boot1 disk --boot2 none --boot3 none --boot4 none</w:t>
+      </w:r>
+    </w:p>
+    <w:p>
+      <w:pPr>
+        <w:pStyle w:val="Normal"/>
+        <w:rPr>
+          <w:b/>
+          <w:b/>
+          <w:bCs/>
+          <w:sz w:val="18"/>
+          <w:lang w:val="ru-RU"/>
+        </w:rPr>
+      </w:pPr>
+      <w:r>
+        <w:rPr>
+          <w:b/>
+          <w:bCs/>
+          <w:sz w:val="18"/>
+          <w:lang w:val="ru-RU"/>
+        </w:rPr>
+        <w:t>#end</w:t>
+      </w:r>
+    </w:p>
+    <w:p>
+      <w:pPr>
+        <w:pStyle w:val="Normal"/>
+        <w:rPr>
+          <w:b w:val="false"/>
+          <w:b w:val="false"/>
+          <w:bCs w:val="false"/>
+          <w:sz w:val="18"/>
+          <w:szCs w:val="18"/>
+          <w:lang w:val="ru-RU"/>
+        </w:rPr>
+      </w:pPr>
+      <w:r>
+        <w:rPr>
+          <w:b w:val="false"/>
+          <w:bCs w:val="false"/>
+          <w:sz w:val="18"/>
+          <w:szCs w:val="18"/>
+          <w:lang w:val="ru-RU"/>
+        </w:rPr>
+        <w:t xml:space="preserve">Если данный скрипт после запуска </w:t>
+      </w:r>
+      <w:r>
+        <w:rPr>
+          <w:b/>
+          <w:bCs/>
+          <w:sz w:val="18"/>
+          <w:szCs w:val="18"/>
+          <w:lang w:val="ru-RU"/>
+        </w:rPr>
+        <w:t>отработает без ошибки</w:t>
+      </w:r>
+      <w:r>
+        <w:rPr>
+          <w:b w:val="false"/>
+          <w:bCs w:val="false"/>
+          <w:sz w:val="18"/>
+          <w:szCs w:val="18"/>
+          <w:lang w:val="ru-RU"/>
+        </w:rPr>
+        <w:t>, то на консоли выйдет примерно так:</w:t>
+      </w:r>
+    </w:p>
+    <w:p>
+      <w:pPr>
+        <w:pStyle w:val="NoSpacing"/>
+        <w:rPr>
+          <w:b/>
+          <w:b/>
+          <w:bCs/>
+          <w:sz w:val="18"/>
+          <w:szCs w:val="18"/>
+        </w:rPr>
+      </w:pPr>
+      <w:r>
+        <w:rPr>
+          <w:b/>
+          <w:bCs/>
+          <w:sz w:val="18"/>
+          <w:szCs w:val="18"/>
+        </w:rPr>
+        <w:t>Virtual machine 'RH' is created and registered.</w:t>
+      </w:r>
+    </w:p>
+    <w:p>
+      <w:pPr>
+        <w:pStyle w:val="NoSpacing"/>
+        <w:rPr>
+          <w:b/>
+          <w:b/>
+          <w:bCs/>
+          <w:sz w:val="18"/>
+          <w:szCs w:val="18"/>
+        </w:rPr>
+      </w:pPr>
+      <w:r>
+        <w:rPr>
+          <w:b/>
+          <w:bCs/>
+          <w:sz w:val="18"/>
+          <w:szCs w:val="18"/>
+        </w:rPr>
+        <w:t>UUID: d4fa50e1-55d6-45a9-bb4d-23bb7122b8c9</w:t>
+      </w:r>
+    </w:p>
+    <w:p>
+      <w:pPr>
+        <w:pStyle w:val="NoSpacing"/>
+        <w:rPr>
+          <w:b/>
+          <w:b/>
+          <w:bCs/>
+          <w:sz w:val="18"/>
+          <w:szCs w:val="18"/>
+        </w:rPr>
+      </w:pPr>
+      <w:r>
+        <w:rPr>
+          <w:b/>
+          <w:bCs/>
+          <w:sz w:val="18"/>
+          <w:szCs w:val="18"/>
+        </w:rPr>
+        <w:t>Settings file: '/home/alex/VB/RH/RH.vbox'</w:t>
+      </w:r>
+    </w:p>
+    <w:p>
+      <w:pPr>
+        <w:pStyle w:val="NoSpacing"/>
+        <w:rPr>
+          <w:b/>
+          <w:b/>
+          <w:bCs/>
+          <w:sz w:val="18"/>
+          <w:szCs w:val="18"/>
+        </w:rPr>
+      </w:pPr>
+      <w:r>
+        <w:rPr>
+          <w:b/>
+          <w:bCs/>
+          <w:sz w:val="18"/>
+          <w:szCs w:val="18"/>
+        </w:rPr>
+        <w:t>0%...10%...20%...30%...40%...50%...60%...70%...80%...90%...100%</w:t>
+      </w:r>
+    </w:p>
+    <w:p>
+      <w:pPr>
+        <w:pStyle w:val="NoSpacing"/>
+        <w:rPr>
+          <w:b/>
+          <w:b/>
+          <w:bCs/>
+          <w:sz w:val="18"/>
+          <w:szCs w:val="18"/>
+        </w:rPr>
+      </w:pPr>
+      <w:r>
+        <w:rPr>
+          <w:b/>
+          <w:bCs/>
+          <w:sz w:val="18"/>
+          <w:szCs w:val="18"/>
+        </w:rPr>
+        <w:t>Medium created. UUID: c8580dce-ca78-4a07-bc08-ce009179295d</w:t>
+      </w:r>
+    </w:p>
+    <w:p>
+      <w:pPr>
+        <w:pStyle w:val="NoSpacing"/>
+        <w:rPr>
+          <w:b/>
+          <w:b/>
+          <w:bCs/>
+          <w:sz w:val="18"/>
+          <w:szCs w:val="18"/>
+        </w:rPr>
+      </w:pPr>
+      <w:r>
+        <w:rPr>
+          <w:b/>
+          <w:bCs/>
+          <w:sz w:val="18"/>
+          <w:szCs w:val="18"/>
+        </w:rPr>
+      </w:r>
+    </w:p>
+    <w:p>
+      <w:pPr>
+        <w:pStyle w:val="Normal"/>
+        <w:rPr>
+          <w:b w:val="false"/>
+          <w:b w:val="false"/>
+          <w:bCs w:val="false"/>
+          <w:sz w:val="18"/>
+          <w:szCs w:val="18"/>
+          <w:lang w:val="ru-RU"/>
+        </w:rPr>
+      </w:pPr>
+      <w:r>
+        <w:rPr>
+          <w:b w:val="false"/>
+          <w:bCs w:val="false"/>
+          <w:sz w:val="18"/>
+          <w:szCs w:val="18"/>
+          <w:lang w:val="ru-RU"/>
+        </w:rPr>
+        <w:t>Следите за ошибками! Если на консоли была ЛЮБАЯ ошибка при создании ВМ, то не думая удаляйте ЭТУ «плохую» машину вместе с</w:t>
+      </w:r>
+      <w:r>
+        <w:rPr>
+          <w:b w:val="false"/>
+          <w:bCs w:val="false"/>
+          <w:sz w:val="18"/>
+          <w:szCs w:val="18"/>
+          <w:lang w:val="ru-RU"/>
+        </w:rPr>
+        <w:t>о всеми её</w:t>
+      </w:r>
+      <w:r>
+        <w:rPr>
+          <w:b w:val="false"/>
+          <w:bCs w:val="false"/>
+          <w:sz w:val="18"/>
+          <w:szCs w:val="18"/>
+          <w:lang w:val="ru-RU"/>
+        </w:rPr>
+        <w:t xml:space="preserve"> файлами </w:t>
+      </w:r>
+      <w:r>
+        <w:rPr>
+          <w:b w:val="false"/>
+          <w:bCs w:val="false"/>
+          <w:sz w:val="18"/>
+          <w:szCs w:val="18"/>
+          <w:lang w:val="ru-RU"/>
+        </w:rPr>
+        <w:t>(опция «Remove/Delete all files» в меню)</w:t>
+      </w:r>
+      <w:r>
+        <w:rPr>
+          <w:b w:val="false"/>
+          <w:bCs w:val="false"/>
+          <w:sz w:val="18"/>
+          <w:szCs w:val="18"/>
+          <w:lang w:val="ru-RU"/>
+        </w:rPr>
+        <w:t xml:space="preserve">, экономьте ваше время, и </w:t>
+      </w:r>
+      <w:r>
+        <w:rPr>
+          <w:b w:val="false"/>
+          <w:bCs w:val="false"/>
+          <w:sz w:val="18"/>
+          <w:szCs w:val="18"/>
+          <w:lang w:val="ru-RU"/>
+        </w:rPr>
+        <w:t xml:space="preserve">потм </w:t>
+      </w:r>
+      <w:r>
+        <w:rPr>
+          <w:b w:val="false"/>
+          <w:bCs w:val="false"/>
+          <w:sz w:val="18"/>
+          <w:szCs w:val="18"/>
+          <w:lang w:val="ru-RU"/>
+        </w:rPr>
+        <w:t>создавайте её заново, устранив причину ошибки.</w:t>
+      </w:r>
+    </w:p>
+    <w:p>
+      <w:pPr>
+        <w:pStyle w:val="Normal"/>
+        <w:rPr>
+          <w:sz w:val="18"/>
+          <w:lang w:val="ru-RU"/>
+        </w:rPr>
+      </w:pPr>
+      <w:r>
+        <w:rPr>
+          <w:sz w:val="18"/>
+          <w:lang w:val="ru-RU"/>
+        </w:rPr>
+        <w:t xml:space="preserve">Особенность </w:t>
+      </w:r>
+      <w:r>
+        <w:rPr>
+          <w:sz w:val="18"/>
+          <w:lang w:val="ru-RU"/>
+        </w:rPr>
+        <w:t>этой</w:t>
+      </w:r>
+      <w:r>
+        <w:rPr>
+          <w:sz w:val="18"/>
+          <w:lang w:val="ru-RU"/>
+        </w:rPr>
+        <w:t xml:space="preserve"> виртуальной машины в том, что её сетевой адаптер получ</w:t>
+      </w:r>
+      <w:r>
+        <w:rPr>
+          <w:sz w:val="18"/>
+          <w:lang w:val="ru-RU"/>
+        </w:rPr>
+        <w:t>ает</w:t>
+      </w:r>
+      <w:r>
+        <w:rPr>
+          <w:sz w:val="18"/>
+          <w:lang w:val="ru-RU"/>
+        </w:rPr>
+        <w:t xml:space="preserve"> </w:t>
+      </w:r>
+      <w:r>
+        <w:rPr>
+          <w:sz w:val="18"/>
+          <w:lang w:val="ru-RU"/>
+        </w:rPr>
+        <w:t xml:space="preserve">свой </w:t>
+      </w:r>
+      <w:r>
+        <w:rPr>
+          <w:sz w:val="18"/>
+          <w:lang w:val="ru-RU"/>
+        </w:rPr>
+        <w:t xml:space="preserve">IP </w:t>
+      </w:r>
+      <w:r>
+        <w:rPr>
+          <w:sz w:val="18"/>
+          <w:lang w:val="ru-RU"/>
+        </w:rPr>
+        <w:t xml:space="preserve">адрес </w:t>
+      </w:r>
+      <w:r>
+        <w:rPr>
+          <w:sz w:val="18"/>
+          <w:lang w:val="ru-RU"/>
+        </w:rPr>
+        <w:t xml:space="preserve">не </w:t>
+      </w:r>
+      <w:r>
+        <w:rPr>
+          <w:sz w:val="18"/>
+          <w:lang w:val="ru-RU"/>
+        </w:rPr>
+        <w:t>от роутера по DHCP</w:t>
+      </w:r>
+      <w:r>
+        <w:rPr>
+          <w:sz w:val="18"/>
+          <w:lang w:val="ru-RU"/>
+        </w:rPr>
+        <w:t xml:space="preserve">, а непосредственно во время загрузки контейнера «xTER» (см. ниже) </w:t>
+      </w:r>
+      <w:r>
+        <w:rPr>
+          <w:sz w:val="18"/>
+          <w:lang w:val="ru-RU"/>
+        </w:rPr>
+        <w:t>от вас</w:t>
+      </w:r>
+      <w:r>
+        <w:rPr>
+          <w:sz w:val="18"/>
+          <w:lang w:val="ru-RU"/>
+        </w:rPr>
+        <w:t xml:space="preserve">, т.е. </w:t>
+      </w:r>
+      <w:r>
+        <w:rPr>
+          <w:b/>
+          <w:bCs/>
+          <w:sz w:val="18"/>
+          <w:lang w:val="ru-RU"/>
+        </w:rPr>
+        <w:t xml:space="preserve">вы сами </w:t>
+      </w:r>
+      <w:r>
+        <w:rPr>
+          <w:sz w:val="18"/>
+          <w:lang w:val="ru-RU"/>
+        </w:rPr>
+        <w:t xml:space="preserve">должны указать его из числа свободных IP адресов своей локальной сети </w:t>
+      </w:r>
+      <w:r>
+        <w:rPr>
+          <w:sz w:val="18"/>
+          <w:lang w:val="ru-RU"/>
+        </w:rPr>
+        <w:t>(см. ниже)</w:t>
+      </w:r>
+      <w:r>
+        <w:rPr>
+          <w:sz w:val="18"/>
+          <w:lang w:val="ru-RU"/>
+        </w:rPr>
+        <w:t xml:space="preserve">. </w:t>
+      </w:r>
+      <w:r>
+        <w:rPr>
+          <w:sz w:val="18"/>
+          <w:lang w:val="ru-RU"/>
+        </w:rPr>
+        <w:t>Также</w:t>
+      </w:r>
+      <w:r>
+        <w:rPr>
+          <w:sz w:val="18"/>
+          <w:lang w:val="ru-RU"/>
+        </w:rPr>
+        <w:t xml:space="preserve"> в настройках «port forwarding» </w:t>
+      </w:r>
+      <w:r>
+        <w:rPr>
+          <w:sz w:val="18"/>
+          <w:lang w:val="ru-RU"/>
+        </w:rPr>
+        <w:t>роутера</w:t>
+      </w:r>
+      <w:r>
+        <w:rPr>
+          <w:sz w:val="18"/>
+          <w:lang w:val="ru-RU"/>
+        </w:rPr>
+        <w:t xml:space="preserve"> (в отличие от </w:t>
+      </w:r>
+      <w:r>
+        <w:rPr>
+          <w:sz w:val="18"/>
+          <w:lang w:val="ru-RU"/>
+        </w:rPr>
+        <w:t xml:space="preserve">многих </w:t>
+      </w:r>
+      <w:r>
+        <w:rPr>
+          <w:sz w:val="18"/>
+          <w:lang w:val="ru-RU"/>
+        </w:rPr>
+        <w:t xml:space="preserve">других вариантов) нужно пробрасывать порты именно на ЭТОТ </w:t>
+      </w:r>
+      <w:r>
+        <w:rPr>
+          <w:sz w:val="18"/>
+          <w:lang w:val="ru-RU"/>
+        </w:rPr>
+        <w:t xml:space="preserve">свободный </w:t>
+      </w:r>
+      <w:r>
+        <w:rPr>
+          <w:sz w:val="18"/>
+          <w:lang w:val="ru-RU"/>
+        </w:rPr>
+        <w:t xml:space="preserve">IP адрес, а не на IP </w:t>
+      </w:r>
+      <w:r>
+        <w:rPr>
+          <w:sz w:val="18"/>
+          <w:lang w:val="ru-RU"/>
+        </w:rPr>
+        <w:t>адрес</w:t>
+      </w:r>
+      <w:r>
+        <w:rPr>
+          <w:sz w:val="18"/>
+          <w:lang w:val="ru-RU"/>
+        </w:rPr>
+        <w:t xml:space="preserve"> host-компьютера данной VM!  Это важный и тонкий момент. </w:t>
+      </w:r>
+      <w:r>
+        <w:rPr>
+          <w:sz w:val="18"/>
+          <w:lang w:val="ru-RU"/>
+        </w:rPr>
+        <w:t>NB: не забыли включить «service vboxdrv start»? Перед запуском графического окна VB Manager, убедитесь, что «vboxdrv» уже активна: команда «service vboxdrv status» покажет, так ли это.</w:t>
       </w:r>
     </w:p>
     <w:p>
@@ -2272,7 +3905,24 @@
           <w:sz w:val="22"/>
           <w:lang w:val="ru-RU"/>
         </w:rPr>
-        <w:t>Создание виртуальной машины</w:t>
+        <w:t>Загрузка xTER</w:t>
+      </w:r>
+    </w:p>
+    <w:p>
+      <w:pPr>
+        <w:pStyle w:val="Heading3"/>
+        <w:numPr>
+          <w:ilvl w:val="2"/>
+          <w:numId w:val="2"/>
+        </w:numPr>
+        <w:rPr/>
+      </w:pPr>
+      <w:r>
+        <w:rPr>
+          <w:sz w:val="18"/>
+          <w:lang w:val="ru-RU"/>
+        </w:rPr>
+        <w:t>Ввод логина и пароля</w:t>
       </w:r>
     </w:p>
     <w:p>
@@ -2285,6 +3935,212 @@
       </w:pPr>
       <w:r>
         <w:rPr/>
+      </w:r>
+    </w:p>
+    <w:p>
+      <w:pPr>
+        <w:pStyle w:val="Normal"/>
+        <w:rPr/>
+      </w:pPr>
+      <w:r>
+        <w:rPr>
+          <w:sz w:val="18"/>
+          <w:lang w:val="ru-RU"/>
+        </w:rPr>
+        <w:t>Через 3-4 сек после нажатия кнопки «Start», должен появиться «синий экран»: введите логин и пароль для скачки контейнера xTER — их</w:t>
+      </w:r>
+      <w:r>
+        <w:rPr>
+          <w:sz w:val="18"/>
+          <w:lang w:val="ru-RU"/>
+        </w:rPr>
+        <w:t xml:space="preserve"> </w:t>
+      </w:r>
+      <w:r>
+        <w:rPr>
+          <w:sz w:val="18"/>
+          <w:lang w:val="ru-RU"/>
+        </w:rPr>
+        <w:t>вы</w:t>
+      </w:r>
+      <w:r>
+        <w:rPr>
+          <w:sz w:val="18"/>
+          <w:lang w:val="ru-RU"/>
+        </w:rPr>
+        <w:t xml:space="preserve"> получили у нас,  а если ещё нет, просто зайдите на </w:t>
+      </w:r>
+      <w:r>
+        <w:rPr>
+          <w:b/>
+          <w:bCs/>
+          <w:sz w:val="18"/>
+          <w:lang w:val="ru-RU"/>
+        </w:rPr>
+        <w:t>club.room-house.com</w:t>
+      </w:r>
+      <w:r>
+        <w:rPr>
+          <w:sz w:val="18"/>
+          <w:lang w:val="ru-RU"/>
+        </w:rPr>
+        <w:t xml:space="preserve"> и спросите у любого присутствующего в комнате «guru».</w:t>
+      </w:r>
+    </w:p>
+    <w:p>
+      <w:pPr>
+        <w:pStyle w:val="Normal"/>
+        <w:rPr/>
+      </w:pPr>
+      <w:r>
+        <w:rPr/>
+        <w:drawing>
+          <wp:anchor behindDoc="0" distT="0" distB="0" distL="0" distR="0" simplePos="0" locked="0" layoutInCell="1" allowOverlap="1" relativeHeight="11">
+            <wp:simplePos x="0" y="0"/>
+            <wp:positionH relativeFrom="column">
+              <wp:posOffset>9525</wp:posOffset>
+            </wp:positionH>
+            <wp:positionV relativeFrom="paragraph">
+              <wp:posOffset>426720</wp:posOffset>
+            </wp:positionV>
+            <wp:extent cx="2865755" cy="1611630"/>
+            <wp:effectExtent l="0" t="0" r="0" b="0"/>
+            <wp:wrapSquare wrapText="largest"/>
+            <wp:docPr id="9" name="Image4" descr=""/>
+            <wp:cNvGraphicFramePr>
+              <a:graphicFrameLocks xmlns:a="http://schemas.openxmlformats.org/drawingml/2006/main" noChangeAspect="1"/>
+            </wp:cNvGraphicFramePr>
+            <a:graphic xmlns:a="http://schemas.openxmlformats.org/drawingml/2006/main">
+              <a:graphicData uri="http://schemas.openxmlformats.org/drawingml/2006/picture">
+                <pic:pic xmlns:pic="http://schemas.openxmlformats.org/drawingml/2006/picture">
+                  <pic:nvPicPr>
+                    <pic:cNvPr id="9" name="Image4" descr=""/>
+                    <pic:cNvPicPr>
+                      <a:picLocks noChangeAspect="1" noChangeArrowheads="1"/>
+                    </pic:cNvPicPr>
+                  </pic:nvPicPr>
+                  <pic:blipFill>
+                    <a:blip r:embed="rId8"/>
+                    <a:stretch>
+                      <a:fillRect/>
+                    </a:stretch>
+                  </pic:blipFill>
+                  <pic:spPr bwMode="auto">
+                    <a:xfrm>
+                      <a:off x="0" y="0"/>
+                      <a:ext cx="2865755" cy="1611630"/>
+                    </a:xfrm>
+                    <a:prstGeom prst="rect">
+                      <a:avLst/>
+                    </a:prstGeom>
+                  </pic:spPr>
+                </pic:pic>
+              </a:graphicData>
+            </a:graphic>
+          </wp:anchor>
+        </w:drawing>
+      </w:r>
+    </w:p>
+    <w:p>
+      <w:pPr>
+        <w:pStyle w:val="Normal"/>
+        <w:rPr>
+          <w:sz w:val="18"/>
+          <w:lang w:val="ru-RU"/>
+        </w:rPr>
+      </w:pPr>
+      <w:r>
+        <w:drawing>
+          <wp:anchor behindDoc="0" distT="0" distB="0" distL="0" distR="0" simplePos="0" locked="0" layoutInCell="1" allowOverlap="1" relativeHeight="10">
+            <wp:simplePos x="0" y="0"/>
+            <wp:positionH relativeFrom="column">
+              <wp:posOffset>9525</wp:posOffset>
+            </wp:positionH>
+            <wp:positionV relativeFrom="paragraph">
+              <wp:posOffset>1692910</wp:posOffset>
+            </wp:positionV>
+            <wp:extent cx="2865755" cy="2251075"/>
+            <wp:effectExtent l="0" t="0" r="0" b="0"/>
+            <wp:wrapSquare wrapText="largest"/>
+            <wp:docPr id="10" name="Image5" descr=""/>
+            <wp:cNvGraphicFramePr>
+              <a:graphicFrameLocks xmlns:a="http://schemas.openxmlformats.org/drawingml/2006/main" noChangeAspect="1"/>
+            </wp:cNvGraphicFramePr>
+            <a:graphic xmlns:a="http://schemas.openxmlformats.org/drawingml/2006/main">
+              <a:graphicData uri="http://schemas.openxmlformats.org/drawingml/2006/picture">
+                <pic:pic xmlns:pic="http://schemas.openxmlformats.org/drawingml/2006/picture">
+                  <pic:nvPicPr>
+                    <pic:cNvPr id="10" name="Image5" descr=""/>
+                    <pic:cNvPicPr>
+                      <a:picLocks noChangeAspect="1" noChangeArrowheads="1"/>
+                    </pic:cNvPicPr>
+                  </pic:nvPicPr>
+                  <pic:blipFill>
+                    <a:blip r:embed="rId9"/>
+                    <a:stretch>
+                      <a:fillRect/>
+                    </a:stretch>
+                  </pic:blipFill>
+                  <pic:spPr bwMode="auto">
+                    <a:xfrm>
+                      <a:off x="0" y="0"/>
+                      <a:ext cx="2865755" cy="2251075"/>
+                    </a:xfrm>
+                    <a:prstGeom prst="rect">
+                      <a:avLst/>
+                    </a:prstGeom>
+                  </pic:spPr>
+                </pic:pic>
+              </a:graphicData>
+            </a:graphic>
+          </wp:anchor>
+        </w:drawing>
+      </w:r>
+      <w:r>
+        <w:rPr>
+          <w:sz w:val="18"/>
+          <w:lang w:val="ru-RU"/>
+        </w:rPr>
+        <w:t xml:space="preserve">Обратите внимание, что в поле 3 этой же формы вы должны указать тот пока свободный IP адрес из ЛС, который теперь станет IP адресом вашей ВМ, ну а в поле 4 — IP адрес вашего роутера, и тоже в ЛС, а не внешний. </w:t>
+      </w:r>
+    </w:p>
+    <w:p>
+      <w:pPr>
+        <w:pStyle w:val="Heading1"/>
+        <w:numPr>
+          <w:ilvl w:val="0"/>
+          <w:numId w:val="2"/>
+        </w:numPr>
+        <w:rPr/>
+      </w:pPr>
+      <w:r>
+        <w:rPr>
+          <w:sz w:val="22"/>
+          <w:lang w:val="ru-RU"/>
+        </w:rPr>
+        <w:t xml:space="preserve">Host-компьютер </w:t>
+      </w:r>
+      <w:r>
+        <w:rPr>
+          <w:sz w:val="22"/>
+          <w:lang w:val="ru-RU"/>
+        </w:rPr>
+        <w:t>Windows</w:t>
+      </w:r>
+    </w:p>
+    <w:p>
+      <w:pPr>
+        <w:pStyle w:val="Normal"/>
+        <w:rPr>
+          <w:sz w:val="18"/>
+          <w:lang w:val="ru-RU"/>
+        </w:rPr>
+      </w:pPr>
+      <w:r>
+        <w:rPr>
+          <w:sz w:val="18"/>
+          <w:lang w:val="ru-RU"/>
+        </w:rPr>
       </w:r>
     </w:p>
     <w:p>
@@ -2301,136 +4157,40 @@
           <w:sz w:val="22"/>
           <w:lang w:val="ru-RU"/>
         </w:rPr>
-        <w:t>Загрузка xTER</w:t>
+        <w:t xml:space="preserve">Создание виртуальной машины </w:t>
+      </w:r>
+      <w:r>
+        <w:rPr>
+          <w:sz w:val="22"/>
+          <w:lang w:val="ru-RU"/>
+        </w:rPr>
+        <w:t>с адаптером «NAT»</w:t>
       </w:r>
     </w:p>
     <w:p>
       <w:pPr>
         <w:pStyle w:val="Normal"/>
         <w:rPr>
-          <w:sz w:val="18"/>
+          <w:sz w:val="22"/>
           <w:lang w:val="ru-RU"/>
         </w:rPr>
       </w:pPr>
       <w:r>
         <w:rPr/>
-      </w:r>
-    </w:p>
-    <w:p>
-      <w:pPr>
-        <w:pStyle w:val="Heading1"/>
-        <w:numPr>
-          <w:ilvl w:val="0"/>
-          <w:numId w:val="2"/>
-        </w:numPr>
-        <w:rPr/>
-      </w:pPr>
-      <w:r>
-        <w:rPr>
-          <w:sz w:val="22"/>
-          <w:lang w:val="ru-RU"/>
-        </w:rPr>
-        <w:t>Windows</w:t>
-      </w:r>
-    </w:p>
-    <w:p>
-      <w:pPr>
-        <w:pStyle w:val="Normal"/>
-        <w:rPr>
-          <w:sz w:val="18"/>
-          <w:lang w:val="ru-RU"/>
-        </w:rPr>
-      </w:pPr>
-      <w:r>
-        <w:rPr/>
-      </w:r>
-    </w:p>
-    <w:p>
-      <w:pPr>
-        <w:pStyle w:val="Heading2"/>
-        <w:numPr>
-          <w:ilvl w:val="1"/>
-          <w:numId w:val="2"/>
-        </w:numPr>
-        <w:rPr/>
-      </w:pPr>
-      <w:r>
-        <w:rPr>
-          <w:sz w:val="22"/>
-          <w:lang w:val="ru-RU"/>
-        </w:rPr>
-        <w:t>Создание виртуальной машины</w:t>
-      </w:r>
-    </w:p>
-    <w:p>
-      <w:pPr>
-        <w:pStyle w:val="Normal"/>
-        <w:rPr>
-          <w:sz w:val="18"/>
-          <w:lang w:val="ru-RU"/>
-        </w:rPr>
-      </w:pPr>
-      <w:r>
-        <w:rPr/>
-      </w:r>
-    </w:p>
-    <w:p>
-      <w:pPr>
-        <w:pStyle w:val="Normal"/>
-        <w:rPr>
-          <w:lang w:val="ru-RU"/>
-        </w:rPr>
-      </w:pPr>
-      <w:r>
-        <w:rPr>
-          <w:lang w:val="ru-RU"/>
-        </w:rPr>
-      </w:r>
-    </w:p>
-    <w:p>
-      <w:pPr>
-        <w:pStyle w:val="Heading2"/>
-        <w:numPr>
-          <w:ilvl w:val="1"/>
-          <w:numId w:val="2"/>
-        </w:numPr>
-        <w:rPr/>
-      </w:pPr>
-      <w:bookmarkStart w:id="2" w:name="_Toc465155196"/>
-      <w:r>
-        <w:rPr>
-          <w:sz w:val="22"/>
-          <w:lang w:val="ru-RU"/>
-        </w:rPr>
-        <w:t>З</w:t>
-      </w:r>
-      <w:bookmarkEnd w:id="2"/>
-      <w:r>
-        <w:rPr>
-          <w:sz w:val="22"/>
-          <w:lang w:val="ru-RU"/>
-        </w:rPr>
-        <w:t>агрузка xTER</w:t>
       </w:r>
     </w:p>
     <w:p>
       <w:pPr>
         <w:pStyle w:val="Normal"/>
         <w:spacing w:before="0" w:after="200"/>
-        <w:rPr>
-          <w:b w:val="false"/>
-          <w:b w:val="false"/>
-          <w:bCs w:val="false"/>
-          <w:sz w:val="18"/>
-          <w:szCs w:val="18"/>
-        </w:rPr>
-      </w:pPr>
-      <w:r>
         <w:rPr/>
+      </w:pPr>
+      <w:r>
+        <w:rPr/>
       </w:r>
     </w:p>
     <w:sectPr>
-      <w:footerReference w:type="default" r:id="rId7"/>
+      <w:footerReference w:type="default" r:id="rId10"/>
       <w:type w:val="nextPage"/>
       <w:pgSz w:w="5953" w:h="8391"/>
       <w:pgMar w:left="720" w:right="720" w:header="0" w:top="720" w:footer="144" w:bottom="720" w:gutter="0"/>
@@ -2478,7 +4238,7 @@
       <w:fldChar w:fldCharType="separate"/>
     </w:r>
     <w:r>
-      <w:t>8</w:t>
+      <w:t>3</w:t>
     </w:r>
     <w:r>
       <w:fldChar w:fldCharType="end"/>
@@ -3521,6 +5281,69 @@
   </w:style>
   <w:style w:type="character" w:styleId="ListLabel9">
     <w:name w:val="ListLabel 9"/>
+    <w:qFormat/>
+    <w:rPr>
+      <w:rFonts w:cs="OpenSymbol"/>
+    </w:rPr>
+  </w:style>
+  <w:style w:type="character" w:styleId="ListLabel10">
+    <w:name w:val="ListLabel 10"/>
+    <w:qFormat/>
+    <w:rPr>
+      <w:rFonts w:cs="OpenSymbol"/>
+    </w:rPr>
+  </w:style>
+  <w:style w:type="character" w:styleId="ListLabel11">
+    <w:name w:val="ListLabel 11"/>
+    <w:qFormat/>
+    <w:rPr>
+      <w:rFonts w:cs="OpenSymbol"/>
+    </w:rPr>
+  </w:style>
+  <w:style w:type="character" w:styleId="ListLabel12">
+    <w:name w:val="ListLabel 12"/>
+    <w:qFormat/>
+    <w:rPr>
+      <w:rFonts w:cs="OpenSymbol"/>
+    </w:rPr>
+  </w:style>
+  <w:style w:type="character" w:styleId="ListLabel13">
+    <w:name w:val="ListLabel 13"/>
+    <w:qFormat/>
+    <w:rPr>
+      <w:rFonts w:cs="OpenSymbol"/>
+    </w:rPr>
+  </w:style>
+  <w:style w:type="character" w:styleId="ListLabel14">
+    <w:name w:val="ListLabel 14"/>
+    <w:qFormat/>
+    <w:rPr>
+      <w:rFonts w:cs="OpenSymbol"/>
+    </w:rPr>
+  </w:style>
+  <w:style w:type="character" w:styleId="ListLabel15">
+    <w:name w:val="ListLabel 15"/>
+    <w:qFormat/>
+    <w:rPr>
+      <w:rFonts w:cs="OpenSymbol"/>
+    </w:rPr>
+  </w:style>
+  <w:style w:type="character" w:styleId="ListLabel16">
+    <w:name w:val="ListLabel 16"/>
+    <w:qFormat/>
+    <w:rPr>
+      <w:rFonts w:cs="OpenSymbol"/>
+    </w:rPr>
+  </w:style>
+  <w:style w:type="character" w:styleId="ListLabel17">
+    <w:name w:val="ListLabel 17"/>
+    <w:qFormat/>
+    <w:rPr>
+      <w:rFonts w:cs="OpenSymbol"/>
+    </w:rPr>
+  </w:style>
+  <w:style w:type="character" w:styleId="ListLabel18">
+    <w:name w:val="ListLabel 18"/>
     <w:qFormat/>
     <w:rPr>
       <w:rFonts w:cs="OpenSymbol"/>

</xml_diff>

<commit_message>
rev R-H boot manual
</commit_message>
<xml_diff>
--- a/RH_boot_manual_RUS.docx
+++ b/RH_boot_manual_RUS.docx
@@ -123,7 +123,7 @@
                                 <w:sdt>
                                   <w:sdtPr>
                                     <w:text/>
-                                    <w:id w:val="1491125201"/>
+                                    <w:id w:val="442998505"/>
                                     <w:dataBinding w:prefixMappings="xmlns:ns0='http://schemas.openxmlformats.org/package/2006/metadata/core-properties' xmlns:ns1='http://purl.org/dc/elements/1.1/'" w:xpath="/ns0:coreProperties[1]/ns1:title[1]" w:storeItemID="{6C3C8BC8-F283-45AE-878A-BAB7291924A1}"/>
                                     <w:alias w:val="Company"/>
                                   </w:sdtPr>
@@ -180,7 +180,7 @@
                                 <w:sdt>
                                   <w:sdtPr>
                                     <w:text/>
-                                    <w:id w:val="406711888"/>
+                                    <w:id w:val="1819811506"/>
                                     <w:dataBinding w:prefixMappings="xmlns:ns0='http://schemas.openxmlformats.org/package/2006/metadata/core-properties' xmlns:ns1='http://purl.org/dc/elements/1.1/'" w:xpath="/ns0:coreProperties[1]/ns1:subject[1]" w:storeItemID="{6C3C8BC8-F283-45AE-878A-BAB7291924A1}"/>
                                     <w:alias w:val="Subtitle"/>
                                   </w:sdtPr>
@@ -210,14 +210,10 @@
                             <w:pPr>
                               <w:pStyle w:val="FrameContents"/>
                               <w:spacing w:before="0" w:after="200"/>
-                              <w:rPr>
-                                <w:color w:val="000000"/>
-                              </w:rPr>
+                              <w:rPr/>
                             </w:pPr>
                             <w:r>
-                              <w:rPr>
-                                <w:color w:val="000000"/>
-                              </w:rPr>
+                              <w:rPr/>
                             </w:r>
                           </w:p>
                         </w:txbxContent>
@@ -310,7 +306,7 @@
                           <w:sdt>
                             <w:sdtPr>
                               <w:text/>
-                              <w:id w:val="2143866980"/>
+                              <w:id w:val="1169829311"/>
                               <w:dataBinding w:prefixMappings="xmlns:ns0='http://schemas.openxmlformats.org/package/2006/metadata/core-properties' xmlns:ns1='http://purl.org/dc/elements/1.1/'" w:xpath="/ns0:coreProperties[1]/ns1:title[1]" w:storeItemID="{6C3C8BC8-F283-45AE-878A-BAB7291924A1}"/>
                               <w:alias w:val="Company"/>
                             </w:sdtPr>
@@ -367,7 +363,7 @@
                           <w:sdt>
                             <w:sdtPr>
                               <w:text/>
-                              <w:id w:val="823889647"/>
+                              <w:id w:val="1205377385"/>
                               <w:dataBinding w:prefixMappings="xmlns:ns0='http://schemas.openxmlformats.org/package/2006/metadata/core-properties' xmlns:ns1='http://purl.org/dc/elements/1.1/'" w:xpath="/ns0:coreProperties[1]/ns1:subject[1]" w:storeItemID="{6C3C8BC8-F283-45AE-878A-BAB7291924A1}"/>
                               <w:alias w:val="Subtitle"/>
                             </w:sdtPr>
@@ -397,14 +393,10 @@
                       <w:pPr>
                         <w:pStyle w:val="FrameContents"/>
                         <w:spacing w:before="0" w:after="200"/>
-                        <w:rPr>
-                          <w:color w:val="000000"/>
-                        </w:rPr>
+                        <w:rPr/>
                       </w:pPr>
                       <w:r>
-                        <w:rPr>
-                          <w:color w:val="000000"/>
-                        </w:rPr>
+                        <w:rPr/>
                       </w:r>
                     </w:p>
                   </w:txbxContent>
@@ -575,14 +567,10 @@
                             <w:pPr>
                               <w:pStyle w:val="FrameContents"/>
                               <w:spacing w:before="0" w:after="200"/>
-                              <w:rPr>
-                                <w:color w:val="000000"/>
-                              </w:rPr>
+                              <w:rPr/>
                             </w:pPr>
                             <w:r>
-                              <w:rPr>
-                                <w:color w:val="000000"/>
-                              </w:rPr>
+                              <w:rPr/>
                             </w:r>
                           </w:p>
                         </w:txbxContent>
@@ -654,14 +642,10 @@
                       <w:pPr>
                         <w:pStyle w:val="FrameContents"/>
                         <w:spacing w:before="0" w:after="200"/>
-                        <w:rPr>
-                          <w:color w:val="000000"/>
-                        </w:rPr>
+                        <w:rPr/>
                       </w:pPr>
                       <w:r>
-                        <w:rPr>
-                          <w:color w:val="000000"/>
-                        </w:rPr>
+                        <w:rPr/>
                       </w:r>
                     </w:p>
                   </w:txbxContent>
@@ -699,7 +683,7 @@
           <w:docPartGallery w:val="Table of Contents"/>
           <w:docPartUnique w:val="true"/>
         </w:docPartObj>
-        <w:id w:val="685206376"/>
+        <w:id w:val="215181813"/>
       </w:sdtPr>
       <w:sdtContent>
         <w:p>
@@ -724,11 +708,7 @@
           <w:tab w:val="left" w:pos="440" w:leader="none"/>
           <w:tab w:val="right" w:pos="4504" w:leader="dot"/>
         </w:tabs>
-        <w:rPr>
-          <w:rStyle w:val="IndexLink"/>
-          <w:vanish w:val="false"/>
-          <w:lang w:val="ru-RU"/>
-        </w:rPr>
+        <w:rPr/>
       </w:pPr>
       <w:r>
         <w:fldChar w:fldCharType="begin"/>
@@ -739,48 +719,34 @@
       <w:r>
         <w:fldChar w:fldCharType="separate"/>
       </w:r>
-      <w:r>
-        <w:rPr>
-          <w:vanish w:val="false"/>
-          <w:lang w:val="ru-RU"/>
-        </w:rPr>
-      </w:r>
-      <w:r>
-        <w:fldChar w:fldCharType="end"/>
-      </w:r>
-    </w:p>
-    <w:p>
-      <w:pPr>
-        <w:pStyle w:val="Contents1"/>
-        <w:tabs>
-          <w:tab w:val="left" w:pos="440" w:leader="none"/>
-          <w:tab w:val="right" w:pos="4504" w:leader="dot"/>
-        </w:tabs>
-        <w:rPr/>
-      </w:pPr>
       <w:hyperlink w:anchor="_Toc465155182">
         <w:r>
           <w:rPr>
             <w:webHidden/>
             <w:rStyle w:val="IndexLink"/>
             <w:vanish w:val="false"/>
+            <w:color w:val="00000A"/>
+            <w:u w:val="none" w:color="000000"/>
             <w:lang w:val="ru-RU"/>
           </w:rPr>
-          <w:t>1</w:t>
+          <w:t xml:space="preserve">1. </w:t>
         </w:r>
         <w:r>
           <w:rPr>
             <w:rStyle w:val="IndexLink"/>
             <w:rFonts w:eastAsia="" w:eastAsiaTheme="minorEastAsia"/>
+            <w:color w:val="00000A"/>
+            <w:u w:val="none" w:color="000000"/>
             <w:lang w:val="ru-RU"/>
           </w:rPr>
-          <w:tab/>
           <w:t>Запуск Room-House</w:t>
         </w:r>
         <w:r>
           <w:rPr>
             <w:rStyle w:val="IndexLink"/>
             <w:vanish w:val="false"/>
+            <w:color w:val="00000A"/>
+            <w:u w:val="none" w:color="000000"/>
             <w:lang w:val="ru-RU"/>
           </w:rPr>
           <w:tab/>
@@ -789,6 +755,8 @@
       <w:r>
         <w:rPr>
           <w:vanish w:val="false"/>
+          <w:color w:val="00000A"/>
+          <w:u w:val="none" w:color="000000"/>
           <w:lang w:val="ru-RU"/>
         </w:rPr>
         <w:t>5</w:t>
@@ -809,23 +777,28 @@
             <w:webHidden/>
             <w:rStyle w:val="IndexLink"/>
             <w:vanish w:val="false"/>
+            <w:color w:val="00000A"/>
+            <w:u w:val="none" w:color="000000"/>
             <w:lang w:val="ru-RU"/>
           </w:rPr>
-          <w:t>1.1</w:t>
+          <w:t xml:space="preserve">1.1. </w:t>
         </w:r>
         <w:r>
           <w:rPr>
             <w:rStyle w:val="IndexLink"/>
             <w:rFonts w:eastAsia="" w:eastAsiaTheme="minorEastAsia"/>
+            <w:color w:val="00000A"/>
+            <w:u w:val="none" w:color="000000"/>
             <w:lang w:val="ru-RU"/>
           </w:rPr>
-          <w:tab/>
           <w:t>Варианты запуска</w:t>
         </w:r>
         <w:r>
           <w:rPr>
             <w:rStyle w:val="IndexLink"/>
             <w:vanish w:val="false"/>
+            <w:color w:val="00000A"/>
+            <w:u w:val="none" w:color="000000"/>
             <w:lang w:val="ru-RU"/>
           </w:rPr>
           <w:tab/>
@@ -834,6 +807,8 @@
       <w:r>
         <w:rPr>
           <w:vanish w:val="false"/>
+          <w:color w:val="00000A"/>
+          <w:u w:val="none" w:color="000000"/>
           <w:lang w:val="ru-RU"/>
         </w:rPr>
         <w:t>5</w:t>
@@ -854,22 +829,29 @@
             <w:webHidden/>
             <w:rStyle w:val="IndexLink"/>
             <w:vanish w:val="false"/>
+            <w:color w:val="00000A"/>
+            <w:u w:val="none" w:color="000000"/>
             <w:lang w:val="ru-RU"/>
           </w:rPr>
           <w:t>1.1.1</w:t>
         </w:r>
-        <w:r>
-          <w:rPr>
-            <w:rStyle w:val="IndexLink"/>
-            <w:rFonts w:eastAsia="" w:eastAsiaTheme="minorEastAsia"/>
-            <w:lang w:val="ru-RU"/>
-          </w:rPr>
-          <w:tab/>
-        </w:r>
       </w:hyperlink>
       <w:r>
         <w:rPr>
+          <w:rStyle w:val="IndexLink"/>
           <w:rFonts w:eastAsia="" w:eastAsiaTheme="minorEastAsia"/>
+          <w:vanish w:val="false"/>
+          <w:color w:val="00000A"/>
+          <w:u w:val="none" w:color="000000"/>
+          <w:lang w:val="ru-RU"/>
+        </w:rPr>
+        <w:t xml:space="preserve">. </w:t>
+      </w:r>
+      <w:r>
+        <w:rPr>
+          <w:rFonts w:eastAsia="" w:eastAsiaTheme="minorEastAsia"/>
+          <w:color w:val="00000A"/>
+          <w:u w:val="none" w:color="000000"/>
           <w:lang w:val="ru-RU"/>
         </w:rPr>
         <w:t>На отдельном компьютере</w:t>
@@ -880,6 +862,8 @@
             <w:webHidden/>
             <w:rStyle w:val="IndexLink"/>
             <w:vanish w:val="false"/>
+            <w:color w:val="00000A"/>
+            <w:u w:val="none" w:color="000000"/>
             <w:lang w:val="ru-RU"/>
           </w:rPr>
           <w:tab/>
@@ -888,6 +872,8 @@
       <w:r>
         <w:rPr>
           <w:vanish w:val="false"/>
+          <w:color w:val="00000A"/>
+          <w:u w:val="none" w:color="000000"/>
           <w:lang w:val="ru-RU"/>
         </w:rPr>
         <w:t>6</w:t>
@@ -909,22 +895,29 @@
             <w:webHidden/>
             <w:rStyle w:val="IndexLink"/>
             <w:vanish w:val="false"/>
+            <w:color w:val="00000A"/>
+            <w:u w:val="none" w:color="000000"/>
             <w:lang w:val="ru-RU"/>
           </w:rPr>
           <w:t>1.1.2</w:t>
         </w:r>
-        <w:r>
-          <w:rPr>
-            <w:rStyle w:val="IndexLink"/>
-            <w:rFonts w:eastAsia="" w:eastAsiaTheme="minorEastAsia"/>
-            <w:lang w:val="ru-RU"/>
-          </w:rPr>
-          <w:tab/>
-        </w:r>
       </w:hyperlink>
       <w:r>
         <w:rPr>
+          <w:rStyle w:val="IndexLink"/>
           <w:rFonts w:eastAsia="" w:eastAsiaTheme="minorEastAsia"/>
+          <w:vanish w:val="false"/>
+          <w:color w:val="00000A"/>
+          <w:u w:val="none" w:color="000000"/>
+          <w:lang w:val="ru-RU"/>
+        </w:rPr>
+        <w:t xml:space="preserve">. </w:t>
+      </w:r>
+      <w:r>
+        <w:rPr>
+          <w:rFonts w:eastAsia="" w:eastAsiaTheme="minorEastAsia"/>
+          <w:color w:val="00000A"/>
+          <w:u w:val="none" w:color="000000"/>
           <w:lang w:val="ru-RU"/>
         </w:rPr>
         <w:t>На виртуальной машине (VM)</w:t>
@@ -935,6 +928,8 @@
             <w:webHidden/>
             <w:rStyle w:val="IndexLink"/>
             <w:vanish w:val="false"/>
+            <w:color w:val="00000A"/>
+            <w:u w:val="none" w:color="000000"/>
             <w:lang w:val="ru-RU"/>
           </w:rPr>
           <w:tab/>
@@ -944,6 +939,8 @@
       <w:r>
         <w:rPr>
           <w:vanish w:val="false"/>
+          <w:color w:val="00000A"/>
+          <w:u w:val="none" w:color="000000"/>
           <w:lang w:val="ru-RU"/>
         </w:rPr>
         <w:t>6</w:t>
@@ -958,20 +955,46 @@
         </w:tabs>
         <w:rPr/>
       </w:pPr>
+      <w:r>
+        <w:rPr>
+          <w:rStyle w:val="IndexLink"/>
+          <w:rFonts w:eastAsia="" w:eastAsiaTheme="minorEastAsia"/>
+          <w:vanish w:val="false"/>
+          <w:color w:val="00000A"/>
+          <w:u w:val="none" w:color="000000"/>
+          <w:lang w:val="ru-RU"/>
+        </w:rPr>
+        <w:t>1.</w:t>
+      </w:r>
+      <w:r>
+        <w:rPr>
+          <w:rStyle w:val="IndexLink"/>
+          <w:rFonts w:eastAsia="" w:eastAsiaTheme="minorEastAsia"/>
+          <w:vanish w:val="false"/>
+          <w:color w:val="00000A"/>
+          <w:u w:val="none" w:color="000000"/>
+          <w:lang w:val="ru-RU"/>
+        </w:rPr>
+        <w:t xml:space="preserve">2 </w:t>
+      </w:r>
+      <w:r>
+        <w:rPr>
+          <w:rStyle w:val="IndexLink"/>
+          <w:rFonts w:eastAsia="" w:eastAsiaTheme="minorEastAsia"/>
+          <w:color w:val="00000A"/>
+          <w:u w:val="none" w:color="000000"/>
+          <w:lang w:val="ru-RU"/>
+        </w:rPr>
+        <w:t>Настройка роутера</w:t>
+      </w:r>
       <w:hyperlink w:anchor="_Toc465155187">
         <w:r>
           <w:rPr>
             <w:webHidden/>
             <w:rStyle w:val="IndexLink"/>
             <w:vanish w:val="false"/>
-            <w:lang w:val="ru-RU"/>
-          </w:rPr>
-          <w:t>1.2</w:t>
-        </w:r>
-        <w:r>
-          <w:rPr>
-            <w:rStyle w:val="IndexLink"/>
-            <w:rFonts w:eastAsia="" w:eastAsiaTheme="minorEastAsia"/>
+            <w:color w:val="00000A"/>
+            <w:u w:val="none" w:color="000000"/>
             <w:lang w:val="ru-RU"/>
           </w:rPr>
           <w:tab/>
@@ -979,26 +1002,9 @@
       </w:hyperlink>
       <w:r>
         <w:rPr>
-          <w:rStyle w:val="IndexLink"/>
-          <w:rFonts w:eastAsia="" w:eastAsiaTheme="minorEastAsia"/>
-          <w:lang w:val="ru-RU"/>
-        </w:rPr>
-        <w:t>Настройка роутера</w:t>
-      </w:r>
-      <w:hyperlink w:anchor="_Toc465155187">
-        <w:r>
-          <w:rPr>
-            <w:webHidden/>
-            <w:rStyle w:val="IndexLink"/>
-            <w:vanish w:val="false"/>
-            <w:lang w:val="ru-RU"/>
-          </w:rPr>
-          <w:tab/>
-        </w:r>
-      </w:hyperlink>
-      <w:r>
-        <w:rPr>
           <w:vanish w:val="false"/>
+          <w:color w:val="00000A"/>
+          <w:u w:val="none" w:color="000000"/>
           <w:lang w:val="ru-RU"/>
         </w:rPr>
         <w:t>8</w:t>
@@ -1013,44 +1019,35 @@
         </w:tabs>
         <w:rPr/>
       </w:pPr>
+      <w:r>
+        <w:rPr>
+          <w:rStyle w:val="IndexLink"/>
+          <w:rFonts w:eastAsia="" w:eastAsiaTheme="minorEastAsia"/>
+          <w:vanish w:val="false"/>
+          <w:color w:val="00000A"/>
+          <w:u w:val="none" w:color="000000"/>
+          <w:lang w:val="ru-RU"/>
+        </w:rPr>
+        <w:t xml:space="preserve">2. </w:t>
+      </w:r>
       <w:hyperlink w:anchor="_Toc465155188">
         <w:r>
           <w:rPr>
             <w:webHidden/>
             <w:rStyle w:val="IndexLink"/>
-            <w:vanish w:val="false"/>
+            <w:rFonts w:eastAsia="" w:eastAsiaTheme="minorEastAsia"/>
+            <w:color w:val="00000A"/>
+            <w:u w:val="none" w:color="000000"/>
             <w:lang w:val="ru-RU"/>
           </w:rPr>
-          <w:t>2</w:t>
-        </w:r>
-        <w:r>
-          <w:rPr>
-            <w:rStyle w:val="IndexLink"/>
-            <w:rFonts w:eastAsia="" w:eastAsiaTheme="minorEastAsia"/>
-            <w:lang w:val="ru-RU"/>
-          </w:rPr>
-          <w:tab/>
-        </w:r>
-        <w:r>
-          <w:rPr>
-            <w:rStyle w:val="IndexLink"/>
-            <w:rFonts w:eastAsia="" w:eastAsiaTheme="minorEastAsia"/>
-            <w:lang w:val="ru-RU"/>
-          </w:rPr>
-          <w:t xml:space="preserve">Host-компьютер </w:t>
-        </w:r>
-        <w:r>
-          <w:rPr>
-            <w:rStyle w:val="IndexLink"/>
-            <w:rFonts w:eastAsia="" w:eastAsiaTheme="minorEastAsia"/>
-            <w:lang w:val="ru-RU"/>
-          </w:rPr>
-          <w:t>Linux</w:t>
+          <w:t>Host-компьютер Linux</w:t>
         </w:r>
         <w:r>
           <w:rPr>
             <w:rStyle w:val="IndexLink"/>
             <w:vanish w:val="false"/>
+            <w:color w:val="00000A"/>
+            <w:u w:val="none" w:color="000000"/>
             <w:lang w:val="ru-RU"/>
           </w:rPr>
           <w:tab/>
@@ -1059,6 +1056,8 @@
       <w:r>
         <w:rPr>
           <w:vanish w:val="false"/>
+          <w:color w:val="00000A"/>
+          <w:u w:val="none" w:color="000000"/>
           <w:lang w:val="ru-RU"/>
         </w:rPr>
         <w:t>8</w:t>
@@ -1079,6 +1078,8 @@
             <w:webHidden/>
             <w:rStyle w:val="IndexLink"/>
             <w:vanish w:val="false"/>
+            <w:color w:val="00000A"/>
+            <w:u w:val="none" w:color="000000"/>
             <w:lang w:val="ru-RU"/>
           </w:rPr>
           <w:t>2.1</w:t>
@@ -1087,6 +1088,8 @@
           <w:rPr>
             <w:rStyle w:val="IndexLink"/>
             <w:rFonts w:eastAsia="" w:eastAsiaTheme="minorEastAsia"/>
+            <w:color w:val="00000A"/>
+            <w:u w:val="none" w:color="000000"/>
             <w:lang w:val="ru-RU"/>
           </w:rPr>
           <w:tab/>
@@ -1095,30 +1098,11 @@
       <w:r>
         <w:rPr>
           <w:rFonts w:eastAsia="" w:eastAsiaTheme="minorEastAsia"/>
-          <w:lang w:val="ru-RU"/>
-        </w:rPr>
-        <w:t xml:space="preserve">Создание виртуальной машины </w:t>
-      </w:r>
-      <w:r>
-        <w:rPr>
-          <w:rFonts w:eastAsia="" w:eastAsiaTheme="minorEastAsia"/>
-          <w:lang w:val="ru-RU"/>
-        </w:rPr>
-        <w:t xml:space="preserve">с адаптером </w:t>
-      </w:r>
-      <w:r>
-        <w:rPr>
-          <w:rFonts w:eastAsia="" w:eastAsiaTheme="minorEastAsia"/>
-          <w:lang w:val="ru-RU"/>
-        </w:rPr>
-        <w:t>«</w:t>
-      </w:r>
-      <w:r>
-        <w:rPr>
-          <w:rFonts w:eastAsia="" w:eastAsiaTheme="minorEastAsia"/>
-          <w:lang w:val="ru-RU"/>
-        </w:rPr>
-        <w:t>Bridged»</w:t>
+          <w:color w:val="00000A"/>
+          <w:u w:val="none" w:color="000000"/>
+          <w:lang w:val="ru-RU"/>
+        </w:rPr>
+        <w:t>Создание виртуальной машины с адаптером «Bridged»</w:t>
       </w:r>
       <w:hyperlink w:anchor="_Toc465155189">
         <w:r>
@@ -1126,6 +1110,8 @@
             <w:webHidden/>
             <w:rStyle w:val="IndexLink"/>
             <w:vanish w:val="false"/>
+            <w:color w:val="00000A"/>
+            <w:u w:val="none" w:color="000000"/>
             <w:lang w:val="ru-RU"/>
           </w:rPr>
           <w:tab/>
@@ -1134,6 +1120,8 @@
       <w:r>
         <w:rPr>
           <w:vanish w:val="false"/>
+          <w:color w:val="00000A"/>
+          <w:u w:val="none" w:color="000000"/>
           <w:lang w:val="ru-RU"/>
         </w:rPr>
         <w:t>8</w:t>
@@ -1160,11 +1148,13 @@
         <w:r>
           <w:rPr>
             <w:webHidden/>
-            <w:rStyle w:val="IndexLink"/>
-            <w:vanish w:val="false"/>
+            <w:rStyle w:val="InternetLink"/>
+            <w:vanish/>
+            <w:color w:val="00000A"/>
+            <w:u w:val="none" w:color="000000"/>
             <w:lang w:val="ru-RU"/>
           </w:rPr>
-          <w:tab/>
+          <w:fldChar w:fldCharType="begin"/>
         </w:r>
         <w:r>
           <w:rPr>
@@ -1172,6 +1162,18 @@
           </w:rPr>
           <w:fldChar w:fldCharType="end"/>
         </w:r>
+        <w:r>
+          <w:instrText> PAGEREF _Toc465155191 \h </w:instrText>
+        </w:r>
+        <w:r>
+          <w:fldChar w:fldCharType="separate"/>
+        </w:r>
+        <w:r>
+          <w:t>Error: Reference source not found</w:t>
+        </w:r>
+        <w:r>
+          <w:fldChar w:fldCharType="end"/>
+        </w:r>
       </w:hyperlink>
     </w:p>
     <w:p>
@@ -1189,6 +1191,8 @@
             <w:webHidden/>
             <w:rStyle w:val="IndexLink"/>
             <w:vanish w:val="false"/>
+            <w:color w:val="00000A"/>
+            <w:u w:val="none" w:color="000000"/>
             <w:lang w:val="ru-RU"/>
           </w:rPr>
           <w:t>2.2</w:t>
@@ -1197,6 +1201,8 @@
           <w:rPr>
             <w:rStyle w:val="IndexLink"/>
             <w:rFonts w:eastAsia="" w:eastAsiaTheme="minorEastAsia"/>
+            <w:color w:val="00000A"/>
+            <w:u w:val="none" w:color="000000"/>
             <w:lang w:val="ru-RU"/>
           </w:rPr>
           <w:tab/>
@@ -1206,6 +1212,8 @@
           <w:rPr>
             <w:rStyle w:val="IndexLink"/>
             <w:vanish w:val="false"/>
+            <w:color w:val="00000A"/>
+            <w:u w:val="none" w:color="000000"/>
             <w:lang w:val="ru-RU"/>
           </w:rPr>
           <w:tab/>
@@ -1214,6 +1222,7 @@
       <w:r>
         <w:rPr>
           <w:vanish w:val="false"/>
+          <w:color w:val="00000A"/>
           <w:lang w:val="ru-RU"/>
         </w:rPr>
         <w:t>9</w:t>
@@ -1233,35 +1242,26 @@
           <w:rStyle w:val="IndexLink"/>
           <w:rFonts w:eastAsia="" w:eastAsiaTheme="minorEastAsia"/>
           <w:vanish w:val="false"/>
-          <w:lang w:val="ru-RU"/>
-        </w:rPr>
-        <w:t>2.2.1</w:t>
-      </w:r>
-      <w:hyperlink w:anchor="_Toc465155185">
-        <w:r>
-          <w:rPr>
-            <w:webHidden/>
-            <w:rStyle w:val="IndexLink"/>
-            <w:rFonts w:eastAsia="" w:eastAsiaTheme="minorEastAsia"/>
-            <w:vanish w:val="false"/>
-            <w:lang w:val="ru-RU"/>
-          </w:rPr>
-          <w:tab/>
-        </w:r>
-        <w:r>
-          <w:rPr>
-            <w:rStyle w:val="IndexLink"/>
-            <w:rFonts w:eastAsia="" w:eastAsiaTheme="minorEastAsia"/>
-            <w:vanish w:val="false"/>
-            <w:lang w:val="ru-RU"/>
-          </w:rPr>
-          <w:t>В</w:t>
-        </w:r>
-      </w:hyperlink>
-      <w:r>
-        <w:rPr>
+          <w:color w:val="00000A"/>
+          <w:lang w:val="ru-RU"/>
+        </w:rPr>
+        <w:t>2.2.</w:t>
+      </w:r>
+      <w:r>
+        <w:rPr>
+          <w:rStyle w:val="IndexLink"/>
           <w:rFonts w:eastAsia="" w:eastAsiaTheme="minorEastAsia"/>
           <w:vanish w:val="false"/>
+          <w:color w:val="00000A"/>
+          <w:lang w:val="ru-RU"/>
+        </w:rPr>
+        <w:t>1 В</w:t>
+      </w:r>
+      <w:r>
+        <w:rPr>
+          <w:rFonts w:eastAsia="" w:eastAsiaTheme="minorEastAsia"/>
+          <w:vanish w:val="false"/>
+          <w:color w:val="00000A"/>
           <w:lang w:val="ru-RU"/>
         </w:rPr>
         <w:t>вод логина и пароля</w:t>
@@ -1272,6 +1272,7 @@
             <w:webHidden/>
             <w:rStyle w:val="IndexLink"/>
             <w:vanish w:val="false"/>
+            <w:color w:val="00000A"/>
             <w:lang w:val="ru-RU"/>
           </w:rPr>
           <w:tab/>
@@ -1281,6 +1282,7 @@
         <w:rPr>
           <w:rStyle w:val="IndexLink"/>
           <w:vanish w:val="false"/>
+          <w:color w:val="00000A"/>
           <w:lang w:val="ru-RU"/>
         </w:rPr>
         <w:t>9</w:t>
@@ -1295,20 +1297,30 @@
         </w:tabs>
         <w:rPr/>
       </w:pPr>
+      <w:r>
+        <w:rPr>
+          <w:rStyle w:val="IndexLink"/>
+          <w:vanish w:val="false"/>
+          <w:color w:val="00000A"/>
+          <w:lang w:val="ru-RU"/>
+        </w:rPr>
+        <w:t xml:space="preserve">3. </w:t>
+      </w:r>
+      <w:r>
+        <w:rPr>
+          <w:rFonts w:eastAsia="" w:eastAsiaTheme="minorEastAsia"/>
+          <w:color w:val="00000A"/>
+          <w:lang w:val="ru-RU"/>
+        </w:rPr>
+        <w:t>Host-компьютер Windows</w:t>
+      </w:r>
       <w:hyperlink w:anchor="_Toc465155193">
         <w:r>
           <w:rPr>
             <w:webHidden/>
             <w:rStyle w:val="IndexLink"/>
             <w:vanish w:val="false"/>
-            <w:lang w:val="ru-RU"/>
-          </w:rPr>
-          <w:t>3</w:t>
-        </w:r>
-        <w:r>
-          <w:rPr>
-            <w:rStyle w:val="IndexLink"/>
-            <w:rFonts w:eastAsia="" w:eastAsiaTheme="minorEastAsia"/>
+            <w:color w:val="00000A"/>
             <w:lang w:val="ru-RU"/>
           </w:rPr>
           <w:tab/>
@@ -1316,33 +1328,9 @@
       </w:hyperlink>
       <w:r>
         <w:rPr>
-          <w:rFonts w:eastAsia="" w:eastAsiaTheme="minorEastAsia"/>
-          <w:lang w:val="ru-RU"/>
-        </w:rPr>
-        <w:t xml:space="preserve">Host-компьютер </w:t>
-      </w:r>
-      <w:r>
-        <w:rPr>
-          <w:rFonts w:eastAsia="" w:eastAsiaTheme="minorEastAsia"/>
-          <w:lang w:val="ru-RU"/>
-        </w:rPr>
-        <w:t>Windows</w:t>
-      </w:r>
-      <w:hyperlink w:anchor="_Toc465155193">
-        <w:r>
-          <w:rPr>
-            <w:webHidden/>
-            <w:rStyle w:val="IndexLink"/>
-            <w:vanish w:val="false"/>
-            <w:lang w:val="ru-RU"/>
-          </w:rPr>
-          <w:tab/>
-        </w:r>
-      </w:hyperlink>
-      <w:r>
-        <w:rPr>
           <w:rStyle w:val="IndexLink"/>
           <w:vanish w:val="false"/>
+          <w:color w:val="00000A"/>
           <w:lang w:val="ru-RU"/>
         </w:rPr>
         <w:t>9</w:t>
@@ -1355,7 +1343,10 @@
           <w:tab w:val="left" w:pos="880" w:leader="none"/>
           <w:tab w:val="right" w:pos="4504" w:leader="dot"/>
         </w:tabs>
-        <w:rPr/>
+        <w:rPr>
+          <w:vanish w:val="false"/>
+          <w:lang w:val="ru-RU"/>
+        </w:rPr>
       </w:pPr>
       <w:hyperlink w:anchor="_Toc465155194">
         <w:r>
@@ -1363,6 +1354,8 @@
             <w:webHidden/>
             <w:rStyle w:val="IndexLink"/>
             <w:vanish w:val="false"/>
+            <w:color w:val="00000A"/>
+            <w:u w:val="none"/>
             <w:lang w:val="ru-RU"/>
           </w:rPr>
           <w:t>3.1</w:t>
@@ -1371,88 +1364,113 @@
           <w:rPr>
             <w:rStyle w:val="IndexLink"/>
             <w:rFonts w:eastAsia="" w:eastAsiaTheme="minorEastAsia"/>
+            <w:vanish w:val="false"/>
+            <w:color w:val="00000A"/>
+            <w:u w:val="none"/>
             <w:lang w:val="ru-RU"/>
           </w:rPr>
           <w:tab/>
         </w:r>
-      </w:hyperlink>
-      <w:hyperlink w:anchor="_Toc465155195">
+        <w:hyperlink w:anchor="_Toc465155195">
+          <w:r>
+            <w:rPr>
+              <w:webHidden/>
+            </w:rPr>
+            <w:fldChar w:fldCharType="begin"/>
+          </w:r>
+          <w:r>
+            <w:rPr>
+              <w:webHidden/>
+            </w:rPr>
+            <w:instrText>PAGEREF _Toc465155195 \h</w:instrText>
+          </w:r>
+          <w:r>
+            <w:rPr>
+              <w:webHidden/>
+            </w:rPr>
+            <w:fldChar w:fldCharType="separate"/>
+          </w:r>
+          <w:r>
+            <w:rPr>
+              <w:webHidden/>
+              <w:rStyle w:val="IndexLink"/>
+              <w:rFonts w:eastAsia="" w:eastAsiaTheme="minorEastAsia"/>
+              <w:vanish/>
+              <w:color w:val="00000A"/>
+              <w:u w:val="none"/>
+              <w:lang w:val="ru-RU"/>
+            </w:rPr>
+            <w:fldChar w:fldCharType="begin"/>
+          </w:r>
+          <w:r>
+            <w:rPr>
+              <w:webHidden/>
+            </w:rPr>
+            <w:fldChar w:fldCharType="end"/>
+          </w:r>
+          <w:r>
+            <w:instrText> PAGEREF _Toc465155195 \h </w:instrText>
+          </w:r>
+          <w:r>
+            <w:fldChar w:fldCharType="separate"/>
+          </w:r>
+          <w:r>
+            <w:t>Error: Reference source not found</w:t>
+          </w:r>
+          <w:r>
+            <w:fldChar w:fldCharType="end"/>
+          </w:r>
+        </w:hyperlink>
         <w:r>
           <w:rPr>
-            <w:webHidden/>
+            <w:rStyle w:val="IndexLink"/>
+            <w:rFonts w:eastAsia="" w:eastAsiaTheme="minorEastAsia"/>
+            <w:vanish w:val="false"/>
+            <w:color w:val="00000A"/>
+            <w:u w:val="none"/>
+            <w:lang w:val="ru-RU"/>
           </w:rPr>
-          <w:fldChar w:fldCharType="begin"/>
+          <w:t xml:space="preserve"> </w:t>
         </w:r>
         <w:r>
           <w:rPr>
-            <w:webHidden/>
+            <w:rStyle w:val="IndexLink"/>
+            <w:rFonts w:eastAsia="" w:eastAsiaTheme="minorEastAsia"/>
+            <w:vanish w:val="false"/>
+            <w:color w:val="00000A"/>
+            <w:lang w:val="ru-RU"/>
           </w:rPr>
-          <w:instrText>PAGEREF _Toc465155195 \h</w:instrText>
+          <w:t>с адаптером «NAT»..</w:t>
         </w:r>
         <w:r>
           <w:rPr>
-            <w:webHidden/>
+            <w:rStyle w:val="IndexLink"/>
+            <w:vanish w:val="false"/>
+            <w:color w:val="00000A"/>
+            <w:lang w:val="ru-RU"/>
           </w:rPr>
-          <w:fldChar w:fldCharType="separate"/>
+          <w:tab/>
+          <w:t>11</w:t>
         </w:r>
         <w:r>
-          <w:rPr>
-            <w:webHidden/>
-            <w:rStyle w:val="IndexLink"/>
-            <w:rFonts w:eastAsia="" w:eastAsiaTheme="minorEastAsia"/>
-            <w:vanish w:val="false"/>
-            <w:lang w:val="ru-RU"/>
-          </w:rPr>
-          <w:t>Создание виртуальной машины</w:t>
-        </w:r>
-        <w:r>
-          <w:rPr>
-            <w:webHidden/>
-          </w:rPr>
           <w:fldChar w:fldCharType="end"/>
         </w:r>
       </w:hyperlink>
-      <w:r>
-        <w:rPr>
-          <w:rStyle w:val="IndexLink"/>
-          <w:rFonts w:eastAsia="" w:eastAsiaTheme="minorEastAsia"/>
+    </w:p>
+    <w:p>
+      <w:pPr>
+        <w:pStyle w:val="Contents1"/>
+        <w:tabs>
+          <w:tab w:val="left" w:pos="440" w:leader="none"/>
+          <w:tab w:val="right" w:pos="4504" w:leader="dot"/>
+        </w:tabs>
+        <w:rPr>
           <w:vanish w:val="false"/>
           <w:lang w:val="ru-RU"/>
         </w:rPr>
-        <w:t xml:space="preserve"> </w:t>
-      </w:r>
-      <w:r>
-        <w:rPr>
-          <w:rStyle w:val="IndexLink"/>
-          <w:rFonts w:eastAsia="" w:eastAsiaTheme="minorEastAsia"/>
-          <w:vanish w:val="false"/>
-          <w:lang w:val="ru-RU"/>
-        </w:rPr>
-        <w:t>с адаптером</w:t>
-      </w:r>
-      <w:r>
-        <w:rPr>
-          <w:rStyle w:val="IndexLink"/>
-          <w:rFonts w:eastAsia="" w:eastAsiaTheme="minorEastAsia"/>
-          <w:vanish w:val="false"/>
-          <w:lang w:val="ru-RU"/>
-        </w:rPr>
-        <w:t xml:space="preserve"> «NAT»..</w:t>
-      </w:r>
-      <w:r>
-        <w:rPr>
-          <w:rStyle w:val="IndexLink"/>
-          <w:vanish w:val="false"/>
-          <w:lang w:val="ru-RU"/>
-        </w:rPr>
-        <w:tab/>
-      </w:r>
-      <w:r>
-        <w:rPr>
-          <w:vanish w:val="false"/>
-          <w:lang w:val="ru-RU"/>
-        </w:rPr>
-        <w:t>11</w:t>
+      </w:pPr>
+      <w:r>
+        <w:rPr/>
       </w:r>
     </w:p>
     <w:p>
@@ -1462,7 +1480,7 @@
           <w:tab w:val="left" w:pos="880" w:leader="none"/>
           <w:tab w:val="right" w:pos="4504" w:leader="dot"/>
         </w:tabs>
-        <w:ind w:hanging="0"/>
+        <w:ind w:left="220" w:hanging="0"/>
         <w:rPr>
           <w:lang w:val="ru-RU"/>
         </w:rPr>
@@ -1509,7 +1527,30 @@
           <w:sz w:val="18"/>
           <w:lang w:val="ru-RU"/>
         </w:rPr>
-        <w:t xml:space="preserve"> представляет собой сетевой системный комплекс, для правильной работы которого необходимо подготовить компьютер, роутер и выполнить настройки согласно данной инструкции.</w:t>
+        <w:t xml:space="preserve"> представляет собой сетевой системный комплекс, для правильной работы которого необходимо подготовить компьютер, роутер и выполнить настройки согласно данной инструкции. </w:t>
+      </w:r>
+      <w:r>
+        <w:rPr>
+          <w:sz w:val="18"/>
+          <w:lang w:val="ru-RU"/>
+        </w:rPr>
+        <w:t xml:space="preserve">Если вы понимаете решительно всё, о чем далее пойдёт речь, вы сможете самостоятельно запустить </w:t>
+      </w:r>
+      <w:r>
+        <w:rPr>
+          <w:b/>
+          <w:bCs/>
+          <w:sz w:val="18"/>
+          <w:lang w:val="ru-RU"/>
+        </w:rPr>
+        <w:t>Room-House</w:t>
+      </w:r>
+      <w:r>
+        <w:rPr>
+          <w:sz w:val="18"/>
+          <w:lang w:val="ru-RU"/>
+        </w:rPr>
+        <w:t>.</w:t>
       </w:r>
     </w:p>
     <w:p>
@@ -1536,19 +1577,12 @@
       </w:pPr>
       <w:r>
         <w:rPr>
-          <w:sz w:val="18"/>
-          <w:lang w:val="ru-RU"/>
-        </w:rPr>
-        <w:t>В</w:t>
-      </w:r>
-      <w:r>
-        <w:rPr>
           <w:b w:val="false"/>
           <w:bCs w:val="false"/>
           <w:sz w:val="18"/>
           <w:lang w:val="ru-RU"/>
         </w:rPr>
-        <w:t xml:space="preserve">ы можете выбрать более подходящий для себя вариант запуска. В локальной сети (ЛС), например, внутри офиса — или у себя дома. Существует несколько возможных вариантов запуска </w:t>
+        <w:t xml:space="preserve">Существует несколько возможных вариантов запуска </w:t>
       </w:r>
       <w:r>
         <w:rPr>
@@ -1566,16 +1600,7 @@
           <w:sz w:val="18"/>
           <w:lang w:val="ru-RU"/>
         </w:rPr>
-        <w:t xml:space="preserve">. Все эти варианты предполагают, что у вас соединение через внешний </w:t>
-      </w:r>
-      <w:r>
-        <w:rPr>
-          <w:b/>
-          <w:bCs/>
-          <w:sz w:val="18"/>
-          <w:lang w:val="ru-RU"/>
-        </w:rPr>
-        <w:t xml:space="preserve">Static IP </w:t>
+        <w:t xml:space="preserve">. Все эти варианты предполагают, что у вас соединение </w:t>
       </w:r>
       <w:r>
         <w:rPr>
@@ -1584,16 +1609,7 @@
           <w:sz w:val="18"/>
           <w:lang w:val="ru-RU"/>
         </w:rPr>
-        <w:t>адрес  (см. картинку — если роутер показывает соединение с интернетом по «</w:t>
-      </w:r>
-      <w:r>
-        <w:rPr>
-          <w:b/>
-          <w:bCs/>
-          <w:sz w:val="18"/>
-          <w:lang w:val="ru-RU"/>
-        </w:rPr>
-        <w:t>Dynamic IP</w:t>
+        <w:t xml:space="preserve">с интернетом </w:t>
       </w:r>
       <w:r>
         <w:rPr>
@@ -1602,16 +1618,16 @@
           <w:sz w:val="18"/>
           <w:lang w:val="ru-RU"/>
         </w:rPr>
-        <w:t xml:space="preserve">» — обратитесь к провайдеру и попросите поменять на </w:t>
-      </w:r>
-      <w:r>
-        <w:rPr>
-          <w:b/>
-          <w:bCs/>
-          <w:sz w:val="18"/>
-          <w:lang w:val="ru-RU"/>
-        </w:rPr>
-        <w:t>Static IP</w:t>
+        <w:t xml:space="preserve">через внешний </w:t>
+      </w:r>
+      <w:r>
+        <w:rPr>
+          <w:b/>
+          <w:bCs/>
+          <w:sz w:val="18"/>
+          <w:lang w:val="ru-RU"/>
+        </w:rPr>
+        <w:t xml:space="preserve">Static IP </w:t>
       </w:r>
       <w:r>
         <w:rPr>
@@ -1620,7 +1636,61 @@
           <w:sz w:val="18"/>
           <w:lang w:val="ru-RU"/>
         </w:rPr>
-        <w:t xml:space="preserve">, что будет стоить в месяц немного дороже, чем </w:t>
+        <w:t>адрес  (см. картинку — если роутер показывает соединение с интернетом «</w:t>
+      </w:r>
+      <w:r>
+        <w:rPr>
+          <w:b/>
+          <w:bCs/>
+          <w:sz w:val="18"/>
+          <w:lang w:val="ru-RU"/>
+        </w:rPr>
+        <w:t>Dynamic IP</w:t>
+      </w:r>
+      <w:r>
+        <w:rPr>
+          <w:b w:val="false"/>
+          <w:bCs w:val="false"/>
+          <w:sz w:val="18"/>
+          <w:lang w:val="ru-RU"/>
+        </w:rPr>
+        <w:t xml:space="preserve">» — обратитесь к провайдеру поменять на </w:t>
+      </w:r>
+      <w:r>
+        <w:rPr>
+          <w:b/>
+          <w:bCs/>
+          <w:sz w:val="18"/>
+          <w:lang w:val="ru-RU"/>
+        </w:rPr>
+        <w:t>Static IP</w:t>
+      </w:r>
+      <w:r>
+        <w:rPr>
+          <w:b w:val="false"/>
+          <w:bCs w:val="false"/>
+          <w:sz w:val="18"/>
+          <w:lang w:val="ru-RU"/>
+        </w:rPr>
+        <w:t xml:space="preserve">, </w:t>
+      </w:r>
+      <w:r>
+        <w:rPr>
+          <w:b w:val="false"/>
+          <w:bCs w:val="false"/>
+          <w:sz w:val="18"/>
+          <w:lang w:val="ru-RU"/>
+        </w:rPr>
+        <w:t xml:space="preserve">это </w:t>
+      </w:r>
+      <w:r>
+        <w:rPr>
+          <w:b w:val="false"/>
+          <w:bCs w:val="false"/>
+          <w:sz w:val="18"/>
+          <w:lang w:val="ru-RU"/>
+        </w:rPr>
+        <w:t xml:space="preserve">в месяц немного дороже, чем </w:t>
       </w:r>
       <w:r>
         <w:rPr>
@@ -1720,7 +1790,7 @@
           <w:sz w:val="18"/>
           <w:lang w:val="ru-RU"/>
         </w:rPr>
-        <w:t>На отдельном компьютере</w:t>
+        <w:t>На компьютере</w:t>
       </w:r>
     </w:p>
     <w:p>
@@ -1733,7 +1803,63 @@
           <w:sz w:val="18"/>
           <w:lang w:val="ru-RU"/>
         </w:rPr>
-        <w:t>Часто бывает, устаревшая техника простаивает без дела. Вы можете использовать такой старый компьютер или ноутбук как «House». Требования к нему:</w:t>
+        <w:t xml:space="preserve">Часто бывает, </w:t>
+      </w:r>
+      <w:r>
+        <w:rPr>
+          <w:sz w:val="18"/>
+          <w:lang w:val="ru-RU"/>
+        </w:rPr>
+        <w:t xml:space="preserve">что </w:t>
+      </w:r>
+      <w:r>
+        <w:rPr>
+          <w:sz w:val="18"/>
+          <w:lang w:val="ru-RU"/>
+        </w:rPr>
+        <w:t xml:space="preserve">устаревшая техника простаивает без дела. </w:t>
+      </w:r>
+      <w:r>
+        <w:rPr>
+          <w:sz w:val="18"/>
+          <w:lang w:val="ru-RU"/>
+        </w:rPr>
+        <w:t>Мы</w:t>
+      </w:r>
+      <w:r>
+        <w:rPr>
+          <w:sz w:val="18"/>
+          <w:lang w:val="ru-RU"/>
+        </w:rPr>
+        <w:t xml:space="preserve"> мож</w:t>
+      </w:r>
+      <w:r>
+        <w:rPr>
+          <w:sz w:val="18"/>
+          <w:lang w:val="ru-RU"/>
+        </w:rPr>
+        <w:t>ем</w:t>
+      </w:r>
+      <w:r>
+        <w:rPr>
+          <w:sz w:val="18"/>
+          <w:lang w:val="ru-RU"/>
+        </w:rPr>
+        <w:t xml:space="preserve"> использовать такой старый компьютер или ноутбук </w:t>
+      </w:r>
+      <w:r>
+        <w:rPr>
+          <w:sz w:val="18"/>
+          <w:lang w:val="ru-RU"/>
+        </w:rPr>
+        <w:t>в качестве</w:t>
+      </w:r>
+      <w:r>
+        <w:rPr>
+          <w:sz w:val="18"/>
+          <w:lang w:val="ru-RU"/>
+        </w:rPr>
+        <w:t xml:space="preserve"> «House». Требования к нему:</w:t>
       </w:r>
     </w:p>
     <w:p>
@@ -1808,21 +1934,7 @@
           <w:sz w:val="18"/>
           <w:lang w:val="ru-RU"/>
         </w:rPr>
-        <w:t xml:space="preserve">SSD/NVMe/SATA диск ( неотформатированный), или  с уже имеющейся файловой системой Linux и хотя бы </w:t>
-      </w:r>
-      <w:r>
-        <w:rPr>
-          <w:sz w:val="18"/>
-          <w:lang w:val="ru-RU"/>
-        </w:rPr>
-        <w:t xml:space="preserve">с </w:t>
-      </w:r>
-      <w:r>
-        <w:rPr>
-          <w:sz w:val="18"/>
-          <w:lang w:val="ru-RU"/>
-        </w:rPr>
-        <w:t>одним гигабайтом (1Gb) свободного места.</w:t>
+        <w:t>SSD/NVMe/SATA диск ( неотформатированный), или  с уже имеющейся файловой системой Linux и хотя бы с одним гигабайтом (1Gb) свободного места.</w:t>
       </w:r>
     </w:p>
     <w:p>
@@ -1839,7 +1951,14 @@
           <w:sz w:val="18"/>
           <w:lang w:val="ru-RU"/>
         </w:rPr>
-        <w:t>Обычная USB флэшка, например, уже отформатированная для Windows</w:t>
+        <w:t xml:space="preserve">Обычная USB флэшка, например, уже отформатированная для Windows </w:t>
+      </w:r>
+      <w:r>
+        <w:rPr>
+          <w:sz w:val="18"/>
+          <w:lang w:val="ru-RU"/>
+        </w:rPr>
+        <w:t>(FAT). Можно с файлами.</w:t>
       </w:r>
     </w:p>
     <w:p>
@@ -1852,7 +1971,28 @@
           <w:sz w:val="18"/>
           <w:szCs w:val="18"/>
         </w:rPr>
-        <w:t xml:space="preserve">Такой компьютер уже стоит где-то в локальной сети и подключен к роутеру изнутри ЛС по Ethernet. Роутер обычно раздаёт внутренние IP адреса по DHCP. Необходимо </w:t>
+        <w:t>Ваш к</w:t>
+      </w:r>
+      <w:r>
+        <w:rPr>
+          <w:sz w:val="18"/>
+          <w:szCs w:val="18"/>
+        </w:rPr>
+        <w:t xml:space="preserve">омпьютер уже подключен к роутеру ЛС по Ethernet. Роутер обычно раздаёт </w:t>
+      </w:r>
+      <w:r>
+        <w:rPr>
+          <w:sz w:val="18"/>
+          <w:szCs w:val="18"/>
+        </w:rPr>
+        <w:t>локальные</w:t>
+      </w:r>
+      <w:r>
+        <w:rPr>
+          <w:sz w:val="18"/>
+          <w:szCs w:val="18"/>
+        </w:rPr>
+        <w:t xml:space="preserve"> IP адреса по DHCP. Необходимо </w:t>
       </w:r>
       <w:r>
         <w:rPr>
@@ -1884,37 +2024,30 @@
           <w:sz w:val="18"/>
           <w:szCs w:val="18"/>
         </w:rPr>
-        <w:t xml:space="preserve"> </w:t>
-      </w:r>
-      <w:r>
-        <w:rPr>
-          <w:sz w:val="18"/>
-          <w:szCs w:val="18"/>
-        </w:rPr>
-        <w:t>локальный</w:t>
-      </w:r>
-      <w:r>
-        <w:rPr>
-          <w:sz w:val="18"/>
-          <w:szCs w:val="18"/>
-        </w:rPr>
-        <w:t xml:space="preserve"> IP, который он всегда будет получать по DHCP (например, 192.168.0.10). Это нужно для статичного </w:t>
-      </w:r>
-      <w:r>
-        <w:rPr>
-          <w:b/>
-          <w:bCs/>
-          <w:sz w:val="18"/>
-          <w:szCs w:val="18"/>
-        </w:rPr>
-        <w:t>пробрасывания портов</w:t>
-      </w:r>
-      <w:r>
-        <w:rPr>
-          <w:sz w:val="18"/>
-          <w:szCs w:val="18"/>
-        </w:rPr>
-        <w:t xml:space="preserve"> на House-компьютер с роутера(см. п. 1.2).</w:t>
+        <w:t xml:space="preserve"> локальный IP, который он будет получать по DHCP (например, 192.168.0.10). </w:t>
+      </w:r>
+      <w:r>
+        <w:rPr>
+          <w:sz w:val="18"/>
+          <w:szCs w:val="18"/>
+        </w:rPr>
+        <w:t xml:space="preserve">Найдите </w:t>
+      </w:r>
+      <w:r>
+        <w:rPr>
+          <w:b/>
+          <w:bCs/>
+          <w:sz w:val="18"/>
+          <w:szCs w:val="18"/>
+        </w:rPr>
+        <w:t>резервирование IP адреса по MAC-адресу</w:t>
+      </w:r>
+      <w:r>
+        <w:rPr>
+          <w:sz w:val="18"/>
+          <w:szCs w:val="18"/>
+        </w:rPr>
+        <w:t xml:space="preserve"> в меню настроек DHCP роутера и пропишите.</w:t>
       </w:r>
     </w:p>
     <w:p>
@@ -1953,48 +2086,16 @@
           <w:sz w:val="18"/>
           <w:lang w:val="ru-RU"/>
         </w:rPr>
-        <w:t xml:space="preserve">Если нет особой необходимости или </w:t>
-      </w:r>
-      <w:r>
-        <w:rPr>
-          <w:sz w:val="18"/>
-          <w:lang w:val="ru-RU"/>
-        </w:rPr>
-        <w:t xml:space="preserve">нет </w:t>
-      </w:r>
-      <w:r>
-        <w:rPr>
-          <w:sz w:val="18"/>
-          <w:lang w:val="ru-RU"/>
-        </w:rPr>
-        <w:t xml:space="preserve">возможности найти </w:t>
-      </w:r>
-      <w:r>
-        <w:rPr>
-          <w:b/>
-          <w:bCs/>
-          <w:sz w:val="18"/>
-          <w:lang w:val="ru-RU"/>
-        </w:rPr>
-        <w:t>отдельный комп</w:t>
-      </w:r>
-      <w:r>
-        <w:rPr>
-          <w:b/>
-          <w:bCs/>
-          <w:sz w:val="18"/>
-          <w:lang w:val="ru-RU"/>
-        </w:rPr>
-        <w:t>ью</w:t>
-      </w:r>
-      <w:r>
-        <w:rPr>
-          <w:b/>
-          <w:bCs/>
-          <w:sz w:val="18"/>
-          <w:lang w:val="ru-RU"/>
-        </w:rPr>
-        <w:t>тер</w:t>
+        <w:t xml:space="preserve">Если нет особой необходимости или нет возможности найти </w:t>
+      </w:r>
+      <w:r>
+        <w:rPr>
+          <w:b/>
+          <w:bCs/>
+          <w:sz w:val="18"/>
+          <w:lang w:val="ru-RU"/>
+        </w:rPr>
+        <w:t>отдельный компьютер</w:t>
       </w:r>
       <w:r>
         <w:rPr>
@@ -2008,112 +2109,42 @@
           <w:sz w:val="18"/>
           <w:lang w:val="ru-RU"/>
         </w:rPr>
-        <w:t>под</w:t>
-      </w:r>
-      <w:r>
-        <w:rPr>
-          <w:sz w:val="18"/>
-          <w:lang w:val="ru-RU"/>
-        </w:rPr>
-        <w:t xml:space="preserve"> «House», то можно </w:t>
-      </w:r>
-      <w:r>
-        <w:rPr>
-          <w:sz w:val="18"/>
-          <w:lang w:val="ru-RU"/>
-        </w:rPr>
-        <w:t xml:space="preserve">довольно </w:t>
-      </w:r>
-      <w:r>
-        <w:rPr>
-          <w:sz w:val="18"/>
-          <w:lang w:val="ru-RU"/>
-        </w:rPr>
-        <w:t xml:space="preserve">просто запустить </w:t>
-      </w:r>
-      <w:r>
-        <w:rPr>
-          <w:sz w:val="18"/>
-          <w:lang w:val="ru-RU"/>
-        </w:rPr>
-        <w:t xml:space="preserve">R-H </w:t>
-      </w:r>
-      <w:r>
-        <w:rPr>
-          <w:sz w:val="18"/>
-          <w:lang w:val="ru-RU"/>
-        </w:rPr>
-        <w:t xml:space="preserve">на виртуалке. Для этого пока годится только VirtualBox — скачайте версию этого популярного виртуализатора </w:t>
-      </w:r>
-      <w:r>
-        <w:rPr>
-          <w:sz w:val="18"/>
-          <w:lang w:val="ru-RU"/>
-        </w:rPr>
-        <w:t>под</w:t>
-      </w:r>
-      <w:r>
-        <w:rPr>
-          <w:sz w:val="18"/>
-          <w:lang w:val="ru-RU"/>
-        </w:rPr>
-        <w:t xml:space="preserve"> ваш</w:t>
-      </w:r>
-      <w:r>
-        <w:rPr>
-          <w:sz w:val="18"/>
-          <w:lang w:val="ru-RU"/>
-        </w:rPr>
-        <w:t>у</w:t>
-      </w:r>
-      <w:r>
-        <w:rPr>
-          <w:sz w:val="18"/>
-          <w:lang w:val="ru-RU"/>
-        </w:rPr>
-        <w:t xml:space="preserve"> </w:t>
-      </w:r>
-      <w:r>
-        <w:rPr>
-          <w:sz w:val="18"/>
-          <w:lang w:val="ru-RU"/>
-        </w:rPr>
-        <w:t xml:space="preserve">«host» </w:t>
-      </w:r>
-      <w:r>
-        <w:rPr>
-          <w:sz w:val="18"/>
-          <w:lang w:val="ru-RU"/>
-        </w:rPr>
-        <w:t>операционн</w:t>
-      </w:r>
-      <w:r>
-        <w:rPr>
-          <w:sz w:val="18"/>
-          <w:lang w:val="ru-RU"/>
-        </w:rPr>
-        <w:t>ую</w:t>
-      </w:r>
-      <w:r>
-        <w:rPr>
-          <w:sz w:val="18"/>
-          <w:lang w:val="ru-RU"/>
-        </w:rPr>
-        <w:t xml:space="preserve"> систем</w:t>
-      </w:r>
-      <w:r>
-        <w:rPr>
-          <w:sz w:val="18"/>
-          <w:lang w:val="ru-RU"/>
-        </w:rPr>
-        <w:t>у</w:t>
-      </w:r>
-      <w:r>
-        <w:rPr>
-          <w:sz w:val="18"/>
-          <w:lang w:val="ru-RU"/>
-        </w:rPr>
-        <w:t xml:space="preserve"> с сайта Oracle — например, для Windows, здесь: </w:t>
+        <w:t>для</w:t>
+      </w:r>
+      <w:r>
+        <w:rPr>
+          <w:sz w:val="18"/>
+          <w:lang w:val="ru-RU"/>
+        </w:rPr>
+        <w:t xml:space="preserve"> «House», то можно довольно просто запустить R-H на виртуалке. Для этого пока </w:t>
+      </w:r>
+      <w:r>
+        <w:rPr>
+          <w:sz w:val="18"/>
+          <w:lang w:val="ru-RU"/>
+        </w:rPr>
+        <w:t>что подходит</w:t>
+      </w:r>
+      <w:r>
+        <w:rPr>
+          <w:sz w:val="18"/>
+          <w:lang w:val="ru-RU"/>
+        </w:rPr>
+        <w:t xml:space="preserve"> только VirtualBox — скачайте версию этого популярного виртуализатора </w:t>
+      </w:r>
+      <w:r>
+        <w:rPr>
+          <w:sz w:val="18"/>
+          <w:lang w:val="ru-RU"/>
+        </w:rPr>
+        <w:t xml:space="preserve">на </w:t>
+      </w:r>
+      <w:r>
+        <w:rPr>
+          <w:sz w:val="18"/>
+          <w:lang w:val="ru-RU"/>
+        </w:rPr>
+        <w:t xml:space="preserve">вашу операционную систему — например, Windows, здесь: </w:t>
       </w:r>
       <w:hyperlink r:id="rId4">
         <w:r>
@@ -2132,28 +2163,32 @@
           <w:sz w:val="18"/>
           <w:lang w:val="ru-RU"/>
         </w:rPr>
-        <w:t xml:space="preserve"> — и запустите инсталляцию. VB Extension Pack </w:t>
-      </w:r>
-      <w:r>
-        <w:rPr>
-          <w:sz w:val="18"/>
-          <w:lang w:val="ru-RU"/>
-        </w:rPr>
-        <w:t>н</w:t>
-      </w:r>
-      <w:r>
-        <w:rPr>
-          <w:sz w:val="18"/>
-          <w:lang w:val="ru-RU"/>
-        </w:rPr>
-        <w:t xml:space="preserve">е нужен </w:t>
-      </w:r>
-      <w:r>
-        <w:rPr>
-          <w:sz w:val="18"/>
-          <w:lang w:val="ru-RU"/>
-        </w:rPr>
-        <w:t xml:space="preserve">для </w:t>
+        <w:t xml:space="preserve"> </w:t>
+      </w:r>
+      <w:hyperlink r:id="rId5">
+        <w:r>
+          <w:rPr>
+            <w:webHidden/>
+            <w:rStyle w:val="InternetLink"/>
+            <w:sz w:val="18"/>
+            <w:lang w:val="ru-RU"/>
+          </w:rPr>
+          <w:t>https://www.virtualbox.org/wiki/Downloads</w:t>
+        </w:r>
+      </w:hyperlink>
+      <w:r>
+        <w:rPr>
+          <w:sz w:val="18"/>
+          <w:lang w:val="ru-RU"/>
+        </w:rPr>
+        <w:t xml:space="preserve"> </w:t>
+      </w:r>
+      <w:r>
+        <w:rPr>
+          <w:sz w:val="18"/>
+          <w:lang w:val="ru-RU"/>
+        </w:rPr>
+        <w:t xml:space="preserve">— и запустите инсталляцию. «VB Extension Pack» не нужен для </w:t>
       </w:r>
       <w:r>
         <w:rPr>
@@ -2169,42 +2204,7 @@
           <w:sz w:val="18"/>
           <w:lang w:val="ru-RU"/>
         </w:rPr>
-        <w:t xml:space="preserve">, поэтому можете его не скачивать и не устанавливать. Версии 6.1 </w:t>
-      </w:r>
-      <w:r>
-        <w:rPr>
-          <w:sz w:val="18"/>
-          <w:lang w:val="ru-RU"/>
-        </w:rPr>
-        <w:t xml:space="preserve">VirtualBox почти все </w:t>
-      </w:r>
-      <w:r>
-        <w:rPr>
-          <w:sz w:val="18"/>
-          <w:lang w:val="ru-RU"/>
-        </w:rPr>
-        <w:t xml:space="preserve">подходят </w:t>
-      </w:r>
-      <w:r>
-        <w:rPr>
-          <w:sz w:val="18"/>
-          <w:lang w:val="ru-RU"/>
-        </w:rPr>
-        <w:t>для R-H</w:t>
-      </w:r>
-      <w:r>
-        <w:rPr>
-          <w:sz w:val="18"/>
-          <w:lang w:val="ru-RU"/>
-        </w:rPr>
-        <w:t xml:space="preserve">, поэтому не обязательно устанавливать самую последнюю версию VirtualBox, если у вас уже есть на host-компьютере более ранняя </w:t>
-      </w:r>
-      <w:r>
-        <w:rPr>
-          <w:sz w:val="18"/>
-          <w:lang w:val="ru-RU"/>
-        </w:rPr>
-        <w:t>версия из серии 6.1.N. (N &gt; 22)</w:t>
+        <w:t>, поэтому можете его не скачивать и не устанавливать. Версии 6.1 VirtualBox почти все подходят для R-H, поэтому не обязательно устанавливать самую последнюю версию VirtualBox, если у вас уже есть на host-компьютере более ранняя версия из серии 6.1.N. (N &gt; 22)</w:t>
       </w:r>
     </w:p>
     <w:p>
@@ -2271,7 +2271,7 @@
           <w:szCs w:val="18"/>
           <w:lang w:val="ru-RU"/>
         </w:rPr>
-        <w:t xml:space="preserve"> должны сами прописать. Для этого, </w:t>
+        <w:t xml:space="preserve"> должны прописать. Для этого, </w:t>
       </w:r>
       <w:r>
         <w:rPr>
@@ -2287,23 +2287,7 @@
           <w:szCs w:val="18"/>
           <w:lang w:val="ru-RU"/>
         </w:rPr>
-        <w:t xml:space="preserve"> в меню «админки» роутера </w:t>
-      </w:r>
-      <w:r>
-        <w:rPr>
-          <w:sz w:val="18"/>
-          <w:szCs w:val="18"/>
-          <w:lang w:val="ru-RU"/>
-        </w:rPr>
-        <w:t xml:space="preserve">в </w:t>
-      </w:r>
-      <w:r>
-        <w:rPr>
-          <w:sz w:val="18"/>
-          <w:szCs w:val="18"/>
-          <w:lang w:val="ru-RU"/>
-        </w:rPr>
-        <w:t>то место, где настройка «port forwarding» - оно может выглядеть, например, так:</w:t>
+        <w:t xml:space="preserve"> в меню «админки» роутера в то место, где настройка «port forwarding» - оно может выглядеть, например, так:</w:t>
       </w:r>
     </w:p>
     <w:p>
@@ -2343,7 +2327,7 @@
                     </pic:cNvPicPr>
                   </pic:nvPicPr>
                   <pic:blipFill>
-                    <a:blip r:embed="rId5"/>
+                    <a:blip r:embed="rId6"/>
                     <a:stretch>
                       <a:fillRect/>
                     </a:stretch>
@@ -2418,7 +2402,7 @@
                     </pic:cNvPicPr>
                   </pic:nvPicPr>
                   <pic:blipFill>
-                    <a:blip r:embed="rId6"/>
+                    <a:blip r:embed="rId7"/>
                     <a:stretch>
                       <a:fillRect/>
                     </a:stretch>
@@ -2449,49 +2433,65 @@
           <w:sz w:val="18"/>
           <w:lang w:val="ru-RU"/>
         </w:rPr>
-        <w:t xml:space="preserve">Здесь пробросьте два TCP порта - 443 и 8443, и затем еще </w:t>
-      </w:r>
-      <w:r>
-        <w:rPr>
-          <w:sz w:val="18"/>
-          <w:lang w:val="ru-RU"/>
-        </w:rPr>
-        <w:t xml:space="preserve"> весь</w:t>
-      </w:r>
-      <w:r>
-        <w:rPr>
-          <w:sz w:val="18"/>
-          <w:lang w:val="ru-RU"/>
-        </w:rPr>
-        <w:t xml:space="preserve"> диапазон 1025-65535 UDP портов с роутера на House — в первом примере, «192.168.0.10» - это его адрес, а во втором примере он «192.168.1.201». Сохраните ваши новые правила проброса портов кнопкой «Save». В результате этой схемы, пакеты извне, пришедшие на указанные порты </w:t>
-      </w:r>
-      <w:r>
-        <w:rPr>
-          <w:sz w:val="18"/>
-          <w:lang w:val="ru-RU"/>
-        </w:rPr>
-        <w:t xml:space="preserve">и </w:t>
-      </w:r>
-      <w:r>
-        <w:rPr>
-          <w:sz w:val="18"/>
-          <w:lang w:val="ru-RU"/>
-        </w:rPr>
-        <w:t xml:space="preserve">static IP роутера (например, на «46.11.95.12»), будут оправлены на те же самые порты </w:t>
-      </w:r>
-      <w:r>
-        <w:rPr>
-          <w:sz w:val="18"/>
-          <w:lang w:val="ru-RU"/>
-        </w:rPr>
-        <w:t>и локальный</w:t>
-      </w:r>
-      <w:r>
-        <w:rPr>
-          <w:sz w:val="18"/>
-          <w:lang w:val="ru-RU"/>
-        </w:rPr>
-        <w:t xml:space="preserve"> IP вашего House (т.е.  «192.168.0.10» или «192.168.1.201»). Кроме указанных выше двух портов — 443 и 8443 (TCP) и диапазона 1025-65535 (UDP), для </w:t>
+        <w:t>Здесь пробросьте два TCP порта - 443 и 8443, и затем еще  весь диапазон 1025-65535 UDP портов</w:t>
+      </w:r>
+      <w:r>
+        <w:rPr>
+          <w:sz w:val="18"/>
+          <w:lang w:val="ru-RU"/>
+        </w:rPr>
+        <w:t>,</w:t>
+      </w:r>
+      <w:r>
+        <w:rPr>
+          <w:sz w:val="18"/>
+          <w:lang w:val="ru-RU"/>
+        </w:rPr>
+        <w:t xml:space="preserve"> с роутера на House. </w:t>
+      </w:r>
+      <w:r>
+        <w:rPr>
+          <w:sz w:val="18"/>
+          <w:lang w:val="ru-RU"/>
+        </w:rPr>
+        <w:t>В</w:t>
+      </w:r>
+      <w:r>
+        <w:rPr>
+          <w:sz w:val="18"/>
+          <w:lang w:val="ru-RU"/>
+        </w:rPr>
+        <w:t xml:space="preserve"> первом примере, «192.168.0.10» - это его адрес, а во втором примере он «192.168.1.201». Сохраните ваши новые правила </w:t>
+      </w:r>
+      <w:r>
+        <w:rPr>
+          <w:sz w:val="18"/>
+          <w:lang w:val="ru-RU"/>
+        </w:rPr>
+        <w:t>к</w:t>
+      </w:r>
+      <w:r>
+        <w:rPr>
+          <w:sz w:val="18"/>
+          <w:lang w:val="ru-RU"/>
+        </w:rPr>
+        <w:t xml:space="preserve">нопкой «Save». В результате, пакеты извне, пришедшие на указанные порты и static IP роутера (например, на «46.11.95.12»), будут оправлены на </w:t>
+      </w:r>
+      <w:r>
+        <w:rPr>
+          <w:b/>
+          <w:bCs/>
+          <w:sz w:val="18"/>
+          <w:lang w:val="ru-RU"/>
+        </w:rPr>
+        <w:t>те же самые</w:t>
+      </w:r>
+      <w:r>
+        <w:rPr>
+          <w:sz w:val="18"/>
+          <w:lang w:val="ru-RU"/>
+        </w:rPr>
+        <w:t xml:space="preserve"> порты и локальный IP вашего House (т.е.  «192.168.0.10» или «192.168.1.201»). Кроме указанных выше двух портов — 443 и 8443 (TCP) и диапазона 1025-65535 (UDP), для </w:t>
       </w:r>
       <w:r>
         <w:rPr>
@@ -2507,91 +2507,49 @@
           <w:sz w:val="18"/>
           <w:lang w:val="ru-RU"/>
         </w:rPr>
-        <w:t xml:space="preserve"> </w:t>
-      </w:r>
-      <w:r>
-        <w:rPr>
-          <w:sz w:val="18"/>
-          <w:lang w:val="ru-RU"/>
-        </w:rPr>
-        <w:t>пробрасывать остальные</w:t>
-      </w:r>
-      <w:r>
-        <w:rPr>
-          <w:sz w:val="18"/>
-          <w:lang w:val="ru-RU"/>
-        </w:rPr>
-        <w:t xml:space="preserve"> порты не нужн</w:t>
-      </w:r>
-      <w:r>
-        <w:rPr>
-          <w:sz w:val="18"/>
-          <w:lang w:val="ru-RU"/>
-        </w:rPr>
-        <w:t>о</w:t>
-      </w:r>
-      <w:r>
-        <w:rPr>
-          <w:sz w:val="18"/>
-          <w:lang w:val="ru-RU"/>
-        </w:rPr>
-        <w:t xml:space="preserve">. Конечно, номера у первых двух портов могут быть другими, в зависимости от того, какие они в настройках у конкретного прокси. Например, прокси для домена «room-house.com» перенаправит соответствующие https-запросы на ваш роутер именно на порты 443 и 8443 — но  </w:t>
-      </w:r>
-      <w:r>
-        <w:rPr>
-          <w:sz w:val="18"/>
-          <w:lang w:val="ru-RU"/>
-        </w:rPr>
-        <w:t>в принципе</w:t>
-      </w:r>
-      <w:r>
-        <w:rPr>
-          <w:sz w:val="18"/>
-          <w:lang w:val="ru-RU"/>
-        </w:rPr>
-        <w:t xml:space="preserve"> могут конечно </w:t>
-      </w:r>
-      <w:r>
-        <w:rPr>
-          <w:sz w:val="18"/>
-          <w:lang w:val="ru-RU"/>
-        </w:rPr>
-        <w:t>быть</w:t>
-      </w:r>
-      <w:r>
-        <w:rPr>
-          <w:sz w:val="18"/>
-          <w:lang w:val="ru-RU"/>
-        </w:rPr>
-        <w:t xml:space="preserve"> и другие номера </w:t>
-      </w:r>
-      <w:r>
-        <w:rPr>
-          <w:sz w:val="18"/>
-          <w:lang w:val="ru-RU"/>
-        </w:rPr>
-        <w:t>у портов</w:t>
-      </w:r>
-      <w:r>
-        <w:rPr>
-          <w:sz w:val="18"/>
-          <w:lang w:val="ru-RU"/>
-        </w:rPr>
-        <w:t xml:space="preserve">. Что касается </w:t>
-      </w:r>
-      <w:r>
-        <w:rPr>
-          <w:sz w:val="18"/>
-          <w:lang w:val="ru-RU"/>
-        </w:rPr>
-        <w:t xml:space="preserve">проброса </w:t>
-      </w:r>
-      <w:r>
-        <w:rPr>
-          <w:sz w:val="18"/>
-          <w:lang w:val="ru-RU"/>
-        </w:rPr>
-        <w:t xml:space="preserve">диапазона 1025-65535 для UDP, нужно помнить, что это правило приведёт к тому, что </w:t>
+        <w:t xml:space="preserve"> пробрасывать </w:t>
+      </w:r>
+      <w:r>
+        <w:rPr>
+          <w:sz w:val="18"/>
+          <w:lang w:val="ru-RU"/>
+        </w:rPr>
+        <w:t>другие</w:t>
+      </w:r>
+      <w:r>
+        <w:rPr>
+          <w:sz w:val="18"/>
+          <w:lang w:val="ru-RU"/>
+        </w:rPr>
+        <w:t xml:space="preserve"> порты не нужно. Конечно, номера у первых двух портов могут </w:t>
+      </w:r>
+      <w:r>
+        <w:rPr>
+          <w:sz w:val="18"/>
+          <w:lang w:val="ru-RU"/>
+        </w:rPr>
+        <w:t>отличаться от приведённых</w:t>
+      </w:r>
+      <w:r>
+        <w:rPr>
+          <w:sz w:val="18"/>
+          <w:lang w:val="ru-RU"/>
+        </w:rPr>
+        <w:t xml:space="preserve">, в зависимости от того, какие они в настройках у конкретного прокси. Например, прокси для домена «room-house.com» перенаправит соответствующие https-запросы на ваш роутер именно на порты 443 и 8443 — но  в принципе могут конечно быть и другие номера у портов. Что касается диапазона 1025-65535 для UDP, нужно помнить, что </w:t>
+      </w:r>
+      <w:r>
+        <w:rPr>
+          <w:sz w:val="18"/>
+          <w:lang w:val="ru-RU"/>
+        </w:rPr>
+        <w:t>новое</w:t>
+      </w:r>
+      <w:r>
+        <w:rPr>
+          <w:sz w:val="18"/>
+          <w:lang w:val="ru-RU"/>
+        </w:rPr>
+        <w:t xml:space="preserve"> правило приведёт к тому, что </w:t>
       </w:r>
       <w:r>
         <w:rPr>
@@ -2609,35 +2567,7 @@
           <w:sz w:val="18"/>
           <w:lang w:val="ru-RU"/>
         </w:rPr>
-        <w:t xml:space="preserve"> без исключения UDP пакеты из данного диапазона будут перенаправляться на один-единственный внутренний IP (т.е. на House) — </w:t>
-      </w:r>
-      <w:r>
-        <w:rPr>
-          <w:sz w:val="18"/>
-          <w:lang w:val="ru-RU"/>
-        </w:rPr>
-        <w:t xml:space="preserve">и тогда </w:t>
-      </w:r>
-      <w:r>
-        <w:rPr>
-          <w:sz w:val="18"/>
-          <w:lang w:val="ru-RU"/>
-        </w:rPr>
-        <w:t xml:space="preserve">не </w:t>
-      </w:r>
-      <w:r>
-        <w:rPr>
-          <w:sz w:val="18"/>
-          <w:lang w:val="ru-RU"/>
-        </w:rPr>
-        <w:t>станет</w:t>
-      </w:r>
-      <w:r>
-        <w:rPr>
-          <w:sz w:val="18"/>
-          <w:lang w:val="ru-RU"/>
-        </w:rPr>
-        <w:t xml:space="preserve"> ли данное правило помехой для </w:t>
+        <w:t xml:space="preserve"> без исключения UDP пакеты из данного диапазона будут перенаправляться на один-единственный внутренний IP (т.е. на House) — и тогда не станет ли данное правило помехой для </w:t>
       </w:r>
       <w:r>
         <w:rPr>
@@ -2653,7 +2583,7 @@
           <w:sz w:val="18"/>
           <w:lang w:val="ru-RU"/>
         </w:rPr>
-        <w:t xml:space="preserve"> в ЛС, использующих UDP? Ответ знаете только вы сами.</w:t>
+        <w:t xml:space="preserve"> в ЛС, использующих UDP? Ответ знаете только вы.</w:t>
       </w:r>
     </w:p>
     <w:p>
@@ -2670,14 +2600,7 @@
           <w:sz w:val="22"/>
           <w:lang w:val="ru-RU"/>
         </w:rPr>
-        <w:t xml:space="preserve">Host-компьютер </w:t>
-      </w:r>
-      <w:r>
-        <w:rPr>
-          <w:sz w:val="22"/>
-          <w:lang w:val="ru-RU"/>
-        </w:rPr>
-        <w:t>Linux</w:t>
+        <w:t>Host-компьютер Linux</w:t>
       </w:r>
     </w:p>
     <w:p>
@@ -2697,126 +2620,37 @@
           <w:sz w:val="22"/>
           <w:lang w:val="ru-RU"/>
         </w:rPr>
-        <w:t xml:space="preserve">Создание виртуальной машины </w:t>
-      </w:r>
-      <w:r>
-        <w:rPr>
-          <w:sz w:val="22"/>
-          <w:lang w:val="ru-RU"/>
-        </w:rPr>
-        <w:t>с адаптером</w:t>
-      </w:r>
-      <w:r>
-        <w:rPr>
-          <w:sz w:val="22"/>
-          <w:lang w:val="ru-RU"/>
-        </w:rPr>
-        <w:t xml:space="preserve"> «Bridged»</w:t>
+        <w:t>Создание виртуальной машины с адаптером «Bridged»</w:t>
       </w:r>
     </w:p>
     <w:p>
       <w:pPr>
         <w:pStyle w:val="Normal"/>
-        <w:rPr>
-          <w:sz w:val="18"/>
-          <w:szCs w:val="18"/>
-        </w:rPr>
-      </w:pPr>
-      <w:r>
-        <w:rPr>
-          <w:sz w:val="18"/>
-          <w:szCs w:val="18"/>
-          <w:lang w:val="ru-RU"/>
-        </w:rPr>
-        <w:t xml:space="preserve">Следующий скрипт создаёт </w:t>
-      </w:r>
-      <w:r>
-        <w:rPr>
-          <w:sz w:val="18"/>
-          <w:szCs w:val="18"/>
-          <w:lang w:val="ru-RU"/>
-        </w:rPr>
-        <w:t xml:space="preserve">на Linux host </w:t>
-      </w:r>
-      <w:r>
-        <w:rPr>
-          <w:sz w:val="18"/>
-          <w:szCs w:val="18"/>
-          <w:lang w:val="ru-RU"/>
-        </w:rPr>
-        <w:t xml:space="preserve">новую виртуальную машину </w:t>
-      </w:r>
-      <w:r>
-        <w:rPr>
-          <w:sz w:val="18"/>
-          <w:szCs w:val="18"/>
-          <w:lang w:val="ru-RU"/>
-        </w:rPr>
-        <w:t xml:space="preserve">с именем </w:t>
-      </w:r>
-      <w:r>
-        <w:rPr>
-          <w:sz w:val="18"/>
-          <w:szCs w:val="18"/>
-          <w:lang w:val="ru-RU"/>
-        </w:rPr>
-        <w:t xml:space="preserve">«RH» </w:t>
-      </w:r>
-      <w:r>
-        <w:rPr>
-          <w:sz w:val="18"/>
-          <w:szCs w:val="18"/>
-          <w:lang w:val="ru-RU"/>
-        </w:rPr>
-        <w:t xml:space="preserve">и </w:t>
-      </w:r>
-      <w:r>
-        <w:rPr>
-          <w:sz w:val="18"/>
-          <w:szCs w:val="18"/>
-          <w:lang w:val="ru-RU"/>
-        </w:rPr>
-        <w:t xml:space="preserve">с сетевым адаптером типа «Bridged». </w:t>
-      </w:r>
-      <w:r>
-        <w:rPr>
-          <w:sz w:val="18"/>
-          <w:szCs w:val="18"/>
-          <w:lang w:val="ru-RU"/>
-        </w:rPr>
-        <w:t xml:space="preserve">Перед  запуском </w:t>
-      </w:r>
-      <w:r>
-        <w:rPr>
-          <w:sz w:val="18"/>
-          <w:szCs w:val="18"/>
-          <w:lang w:val="ru-RU"/>
-        </w:rPr>
-        <w:t>скрипта</w:t>
-      </w:r>
-      <w:r>
-        <w:rPr>
-          <w:sz w:val="18"/>
-          <w:szCs w:val="18"/>
-          <w:lang w:val="ru-RU"/>
-        </w:rPr>
-        <w:t xml:space="preserve">, скачайте </w:t>
-      </w:r>
-      <w:r>
-        <w:rPr>
-          <w:sz w:val="18"/>
-          <w:szCs w:val="18"/>
-          <w:lang w:val="ru-RU"/>
-        </w:rPr>
-        <w:t xml:space="preserve">файл </w:t>
-      </w:r>
-      <w:r>
-        <w:rPr>
-          <w:sz w:val="18"/>
-          <w:szCs w:val="18"/>
-          <w:lang w:val="ru-RU"/>
-        </w:rPr>
-        <w:t>«</w:t>
+        <w:rPr/>
+      </w:pPr>
+      <w:r>
+        <w:rPr>
+          <w:sz w:val="18"/>
+          <w:szCs w:val="18"/>
+          <w:lang w:val="ru-RU"/>
+        </w:rPr>
+        <w:t>Следующий скрипт создаёт на Linux</w:t>
+      </w:r>
+      <w:r>
+        <w:rPr>
+          <w:sz w:val="18"/>
+          <w:szCs w:val="18"/>
+          <w:lang w:val="ru-RU"/>
+        </w:rPr>
+        <w:t>-хосте</w:t>
+      </w:r>
+      <w:r>
+        <w:rPr>
+          <w:sz w:val="18"/>
+          <w:szCs w:val="18"/>
+          <w:lang w:val="ru-RU"/>
+        </w:rPr>
+        <w:t xml:space="preserve"> новую виртуальную машину с именем «RH» и сетевым адаптером типа «Bridged». Перед  запуском скрипта, скачайте файл «</w:t>
       </w:r>
       <w:r>
         <w:rPr>
@@ -2834,25 +2668,9 @@
           <w:szCs w:val="18"/>
           <w:lang w:val="ru-RU"/>
         </w:rPr>
-        <w:t xml:space="preserve">» из </w:t>
-      </w:r>
-      <w:r>
-        <w:rPr>
-          <w:sz w:val="18"/>
-          <w:szCs w:val="18"/>
-          <w:lang w:val="ru-RU"/>
-        </w:rPr>
-        <w:t xml:space="preserve">папки </w:t>
-      </w:r>
-      <w:r>
-        <w:rPr>
-          <w:sz w:val="18"/>
-          <w:szCs w:val="18"/>
-          <w:lang w:val="ru-RU"/>
-        </w:rPr>
-        <w:t xml:space="preserve"> </w:t>
-      </w:r>
-      <w:hyperlink r:id="rId7">
+        <w:t xml:space="preserve">» из папки </w:t>
+      </w:r>
+      <w:hyperlink r:id="rId8">
         <w:r>
           <w:rPr>
             <w:webHidden/>
@@ -2870,7 +2688,15 @@
           <w:szCs w:val="18"/>
           <w:lang w:val="ru-RU"/>
         </w:rPr>
-        <w:t xml:space="preserve"> и положите его в папку «</w:t>
+        <w:t xml:space="preserve"> </w:t>
+      </w:r>
+      <w:r>
+        <w:rPr>
+          <w:sz w:val="18"/>
+          <w:szCs w:val="18"/>
+          <w:lang w:val="ru-RU"/>
+        </w:rPr>
+        <w:t>и положите его в папку «</w:t>
       </w:r>
       <w:r>
         <w:rPr>
@@ -2888,39 +2714,63 @@
           <w:szCs w:val="18"/>
           <w:lang w:val="ru-RU"/>
         </w:rPr>
-        <w:t xml:space="preserve">» </w:t>
-      </w:r>
-      <w:r>
-        <w:rPr>
-          <w:sz w:val="18"/>
-          <w:szCs w:val="18"/>
-          <w:lang w:val="ru-RU"/>
-        </w:rPr>
-        <w:t>на host</w:t>
-      </w:r>
-      <w:r>
-        <w:rPr>
-          <w:sz w:val="18"/>
-          <w:szCs w:val="18"/>
-          <w:lang w:val="ru-RU"/>
-        </w:rPr>
-        <w:t xml:space="preserve">, т.е. туда, где его </w:t>
-      </w:r>
-      <w:r>
-        <w:rPr>
-          <w:sz w:val="18"/>
-          <w:szCs w:val="18"/>
-          <w:lang w:val="ru-RU"/>
-        </w:rPr>
-        <w:t>найдёт</w:t>
-      </w:r>
-      <w:r>
-        <w:rPr>
-          <w:sz w:val="18"/>
-          <w:szCs w:val="18"/>
-          <w:lang w:val="ru-RU"/>
-        </w:rPr>
-        <w:t xml:space="preserve"> скрипт. Также, замените в скрипте «</w:t>
+        <w:t xml:space="preserve">» на </w:t>
+      </w:r>
+      <w:r>
+        <w:rPr>
+          <w:sz w:val="18"/>
+          <w:szCs w:val="18"/>
+          <w:lang w:val="ru-RU"/>
+        </w:rPr>
+        <w:t>хосте</w:t>
+      </w:r>
+      <w:r>
+        <w:rPr>
+          <w:sz w:val="18"/>
+          <w:szCs w:val="18"/>
+          <w:lang w:val="ru-RU"/>
+        </w:rPr>
+        <w:t>, т.е. т</w:t>
+      </w:r>
+      <w:r>
+        <w:rPr>
+          <w:sz w:val="18"/>
+          <w:szCs w:val="18"/>
+          <w:lang w:val="ru-RU"/>
+        </w:rPr>
+        <w:t>ам</w:t>
+      </w:r>
+      <w:r>
+        <w:rPr>
+          <w:sz w:val="18"/>
+          <w:szCs w:val="18"/>
+          <w:lang w:val="ru-RU"/>
+        </w:rPr>
+        <w:t xml:space="preserve">, где его найдёт </w:t>
+      </w:r>
+      <w:r>
+        <w:rPr>
+          <w:sz w:val="18"/>
+          <w:szCs w:val="18"/>
+          <w:lang w:val="ru-RU"/>
+        </w:rPr>
+        <w:t>этот</w:t>
+      </w:r>
+      <w:r>
+        <w:rPr>
+          <w:sz w:val="18"/>
+          <w:szCs w:val="18"/>
+          <w:lang w:val="ru-RU"/>
+        </w:rPr>
+        <w:t xml:space="preserve"> </w:t>
+      </w:r>
+      <w:r>
+        <w:rPr>
+          <w:sz w:val="18"/>
+          <w:szCs w:val="18"/>
+          <w:lang w:val="ru-RU"/>
+        </w:rPr>
+        <w:t>скрипт. Также, замените в скрипте «</w:t>
       </w:r>
       <w:r>
         <w:rPr>
@@ -2938,81 +2788,39 @@
           <w:szCs w:val="18"/>
           <w:lang w:val="ru-RU"/>
         </w:rPr>
-        <w:t xml:space="preserve">» на название </w:t>
-      </w:r>
-      <w:r>
-        <w:rPr>
-          <w:i/>
-          <w:iCs/>
-          <w:sz w:val="18"/>
-          <w:szCs w:val="18"/>
-          <w:lang w:val="ru-RU"/>
-        </w:rPr>
-        <w:t>первого</w:t>
-      </w:r>
-      <w:r>
-        <w:rPr>
-          <w:sz w:val="18"/>
-          <w:szCs w:val="18"/>
-          <w:lang w:val="ru-RU"/>
-        </w:rPr>
-        <w:t xml:space="preserve"> Ethernet-интерфейса </w:t>
-      </w:r>
-      <w:r>
-        <w:rPr>
-          <w:sz w:val="18"/>
-          <w:szCs w:val="18"/>
-          <w:lang w:val="ru-RU"/>
-        </w:rPr>
-        <w:t xml:space="preserve">на </w:t>
-      </w:r>
-      <w:r>
-        <w:rPr>
-          <w:sz w:val="18"/>
-          <w:szCs w:val="18"/>
-          <w:lang w:val="ru-RU"/>
-        </w:rPr>
-        <w:t xml:space="preserve">вашем </w:t>
-      </w:r>
-      <w:r>
-        <w:rPr>
-          <w:sz w:val="18"/>
-          <w:szCs w:val="18"/>
-          <w:lang w:val="ru-RU"/>
-        </w:rPr>
-        <w:t>host-компьютере —</w:t>
-      </w:r>
-      <w:r>
-        <w:rPr>
-          <w:sz w:val="18"/>
-          <w:szCs w:val="18"/>
-          <w:lang w:val="ru-RU"/>
-        </w:rPr>
-        <w:t xml:space="preserve"> того, который получил адрес в ЛС от роутера. </w:t>
-      </w:r>
-      <w:r>
-        <w:rPr>
-          <w:sz w:val="18"/>
-          <w:szCs w:val="18"/>
-          <w:lang w:val="ru-RU"/>
-        </w:rPr>
-        <w:t xml:space="preserve">(NB: посмотрите его </w:t>
-      </w:r>
-      <w:r>
-        <w:rPr>
-          <w:sz w:val="18"/>
-          <w:szCs w:val="18"/>
-          <w:lang w:val="ru-RU"/>
-        </w:rPr>
-        <w:t xml:space="preserve">командой </w:t>
-      </w:r>
-      <w:r>
-        <w:rPr>
-          <w:sz w:val="18"/>
-          <w:szCs w:val="18"/>
-          <w:lang w:val="ru-RU"/>
-        </w:rPr>
-        <w:t>«</w:t>
+        <w:t xml:space="preserve">» на название Ethernet-интерфейса на вашем host-компьютере — того, который получил </w:t>
+      </w:r>
+      <w:r>
+        <w:rPr>
+          <w:sz w:val="18"/>
+          <w:szCs w:val="18"/>
+          <w:lang w:val="ru-RU"/>
+        </w:rPr>
+        <w:t xml:space="preserve">IP </w:t>
+      </w:r>
+      <w:r>
+        <w:rPr>
+          <w:sz w:val="18"/>
+          <w:szCs w:val="18"/>
+          <w:lang w:val="ru-RU"/>
+        </w:rPr>
+        <w:t>адрес от роутера. (NB: посмотр</w:t>
+      </w:r>
+      <w:r>
+        <w:rPr>
+          <w:sz w:val="18"/>
+          <w:szCs w:val="18"/>
+          <w:lang w:val="ru-RU"/>
+        </w:rPr>
+        <w:t>еть</w:t>
+      </w:r>
+      <w:r>
+        <w:rPr>
+          <w:sz w:val="18"/>
+          <w:szCs w:val="18"/>
+          <w:lang w:val="ru-RU"/>
+        </w:rPr>
+        <w:t xml:space="preserve"> командой «</w:t>
       </w:r>
       <w:r>
         <w:rPr>
@@ -3030,15 +2838,55 @@
           <w:szCs w:val="18"/>
           <w:lang w:val="ru-RU"/>
         </w:rPr>
-        <w:t xml:space="preserve">» </w:t>
-      </w:r>
-      <w:r>
-        <w:rPr>
-          <w:sz w:val="18"/>
-          <w:szCs w:val="18"/>
-          <w:lang w:val="ru-RU"/>
-        </w:rPr>
-        <w:t>- возможно, он и единственный реальный интерфейс, если нет другого</w:t>
+        <w:t xml:space="preserve">» - возможно, он единственный реальный интерфейс </w:t>
+      </w:r>
+      <w:r>
+        <w:rPr>
+          <w:sz w:val="18"/>
+          <w:szCs w:val="18"/>
+          <w:lang w:val="ru-RU"/>
+        </w:rPr>
+        <w:t>в системе</w:t>
+      </w:r>
+      <w:r>
+        <w:rPr>
+          <w:sz w:val="18"/>
+          <w:szCs w:val="18"/>
+          <w:lang w:val="ru-RU"/>
+        </w:rPr>
+        <w:t xml:space="preserve">, если нет другого </w:t>
+      </w:r>
+      <w:r>
+        <w:rPr>
+          <w:sz w:val="18"/>
+          <w:szCs w:val="18"/>
+          <w:lang w:val="ru-RU"/>
+        </w:rPr>
+        <w:t xml:space="preserve">сетевого </w:t>
+      </w:r>
+      <w:r>
+        <w:rPr>
+          <w:sz w:val="18"/>
+          <w:szCs w:val="18"/>
+          <w:lang w:val="ru-RU"/>
+        </w:rPr>
+        <w:t>ада</w:t>
+      </w:r>
+      <w:r>
+        <w:rPr>
+          <w:sz w:val="18"/>
+          <w:szCs w:val="18"/>
+          <w:lang w:val="ru-RU"/>
+        </w:rPr>
+        <w:t>п</w:t>
+      </w:r>
+      <w:r>
+        <w:rPr>
+          <w:sz w:val="18"/>
+          <w:szCs w:val="18"/>
+          <w:lang w:val="ru-RU"/>
+        </w:rPr>
+        <w:t>тера</w:t>
       </w:r>
       <w:r>
         <w:rPr>
@@ -3436,15 +3284,28 @@
     <w:p>
       <w:pPr>
         <w:pStyle w:val="Normal"/>
-        <w:rPr>
-          <w:b w:val="false"/>
+        <w:rPr/>
+      </w:pPr>
+      <w:r>
+        <w:rPr>
           <w:b w:val="false"/>
           <w:bCs w:val="false"/>
           <w:sz w:val="18"/>
           <w:szCs w:val="18"/>
           <w:lang w:val="ru-RU"/>
         </w:rPr>
-      </w:pPr>
+        <w:t xml:space="preserve">Если скрипт после запуска </w:t>
+      </w:r>
+      <w:r>
+        <w:rPr>
+          <w:b/>
+          <w:bCs/>
+          <w:sz w:val="18"/>
+          <w:szCs w:val="18"/>
+          <w:lang w:val="ru-RU"/>
+        </w:rPr>
+        <w:t>отработает без ошибки</w:t>
+      </w:r>
       <w:r>
         <w:rPr>
           <w:b w:val="false"/>
@@ -3453,17 +3314,7 @@
           <w:szCs w:val="18"/>
           <w:lang w:val="ru-RU"/>
         </w:rPr>
-        <w:t xml:space="preserve">Если данный скрипт после запуска </w:t>
-      </w:r>
-      <w:r>
-        <w:rPr>
-          <w:b/>
-          <w:bCs/>
-          <w:sz w:val="18"/>
-          <w:szCs w:val="18"/>
-          <w:lang w:val="ru-RU"/>
-        </w:rPr>
-        <w:t>отработает без ошибки</w:t>
+        <w:t>, то на консоли выйдет примерно так</w:t>
       </w:r>
       <w:r>
         <w:rPr>
@@ -3473,145 +3324,148 @@
           <w:szCs w:val="18"/>
           <w:lang w:val="ru-RU"/>
         </w:rPr>
-        <w:t>, то на консоли выйдет примерно так:</w:t>
-      </w:r>
-    </w:p>
-    <w:p>
-      <w:pPr>
-        <w:pStyle w:val="NoSpacing"/>
-        <w:rPr>
-          <w:b/>
-          <w:b/>
-          <w:bCs/>
-          <w:sz w:val="18"/>
-          <w:szCs w:val="18"/>
-        </w:rPr>
-      </w:pPr>
-      <w:r>
-        <w:rPr>
-          <w:b/>
-          <w:bCs/>
-          <w:sz w:val="18"/>
-          <w:szCs w:val="18"/>
-        </w:rPr>
-        <w:t>Virtual machine 'RH' is created and registered.</w:t>
-      </w:r>
-    </w:p>
-    <w:p>
-      <w:pPr>
-        <w:pStyle w:val="NoSpacing"/>
-        <w:rPr>
-          <w:b/>
-          <w:b/>
-          <w:bCs/>
-          <w:sz w:val="18"/>
-          <w:szCs w:val="18"/>
-        </w:rPr>
-      </w:pPr>
-      <w:r>
-        <w:rPr>
-          <w:b/>
-          <w:bCs/>
-          <w:sz w:val="18"/>
-          <w:szCs w:val="18"/>
-        </w:rPr>
-        <w:t>UUID: d4fa50e1-55d6-45a9-bb4d-23bb7122b8c9</w:t>
-      </w:r>
-    </w:p>
-    <w:p>
-      <w:pPr>
-        <w:pStyle w:val="NoSpacing"/>
-        <w:rPr>
-          <w:b/>
-          <w:b/>
-          <w:bCs/>
-          <w:sz w:val="18"/>
-          <w:szCs w:val="18"/>
-        </w:rPr>
-      </w:pPr>
-      <w:r>
-        <w:rPr>
-          <w:b/>
-          <w:bCs/>
-          <w:sz w:val="18"/>
-          <w:szCs w:val="18"/>
-        </w:rPr>
-        <w:t>Settings file: '/home/alex/VB/RH/RH.vbox'</w:t>
-      </w:r>
-    </w:p>
-    <w:p>
-      <w:pPr>
-        <w:pStyle w:val="NoSpacing"/>
-        <w:rPr>
-          <w:b/>
-          <w:b/>
-          <w:bCs/>
-          <w:sz w:val="18"/>
-          <w:szCs w:val="18"/>
-        </w:rPr>
-      </w:pPr>
-      <w:r>
-        <w:rPr>
-          <w:b/>
-          <w:bCs/>
-          <w:sz w:val="18"/>
-          <w:szCs w:val="18"/>
-        </w:rPr>
-        <w:t>0%...10%...20%...30%...40%...50%...60%...70%...80%...90%...100%</w:t>
-      </w:r>
-    </w:p>
-    <w:p>
-      <w:pPr>
-        <w:pStyle w:val="NoSpacing"/>
-        <w:rPr>
-          <w:b/>
-          <w:b/>
-          <w:bCs/>
-          <w:sz w:val="18"/>
-          <w:szCs w:val="18"/>
-        </w:rPr>
-      </w:pPr>
-      <w:r>
-        <w:rPr>
-          <w:b/>
-          <w:bCs/>
-          <w:sz w:val="18"/>
-          <w:szCs w:val="18"/>
-        </w:rPr>
-        <w:t>Medium created. UUID: c8580dce-ca78-4a07-bc08-ce009179295d</w:t>
-      </w:r>
-    </w:p>
-    <w:p>
-      <w:pPr>
-        <w:pStyle w:val="NoSpacing"/>
-        <w:rPr>
-          <w:b/>
-          <w:b/>
-          <w:bCs/>
-          <w:sz w:val="18"/>
-          <w:szCs w:val="18"/>
-        </w:rPr>
-      </w:pPr>
-      <w:r>
-        <w:rPr>
-          <w:b/>
-          <w:bCs/>
-          <w:sz w:val="18"/>
-          <w:szCs w:val="18"/>
-        </w:rPr>
-      </w:r>
-    </w:p>
-    <w:p>
-      <w:pPr>
-        <w:pStyle w:val="Normal"/>
-        <w:rPr>
-          <w:b w:val="false"/>
+        <w:t>ое</w:t>
+      </w:r>
+      <w:r>
+        <w:rPr>
           <w:b w:val="false"/>
           <w:bCs w:val="false"/>
           <w:sz w:val="18"/>
           <w:szCs w:val="18"/>
           <w:lang w:val="ru-RU"/>
         </w:rPr>
+        <w:t>:</w:t>
+      </w:r>
+    </w:p>
+    <w:p>
+      <w:pPr>
+        <w:pStyle w:val="NoSpacing"/>
+        <w:rPr>
+          <w:b/>
+          <w:b/>
+          <w:bCs/>
+          <w:sz w:val="18"/>
+          <w:szCs w:val="18"/>
+        </w:rPr>
+      </w:pPr>
+      <w:r>
+        <w:rPr>
+          <w:b/>
+          <w:bCs/>
+          <w:sz w:val="18"/>
+          <w:szCs w:val="18"/>
+        </w:rPr>
+        <w:t>Virtual machine 'RH' is created and registered.</w:t>
+      </w:r>
+    </w:p>
+    <w:p>
+      <w:pPr>
+        <w:pStyle w:val="NoSpacing"/>
+        <w:rPr>
+          <w:b/>
+          <w:b/>
+          <w:bCs/>
+          <w:sz w:val="18"/>
+          <w:szCs w:val="18"/>
+        </w:rPr>
+      </w:pPr>
+      <w:r>
+        <w:rPr>
+          <w:b/>
+          <w:bCs/>
+          <w:sz w:val="18"/>
+          <w:szCs w:val="18"/>
+        </w:rPr>
+        <w:t>UUID: d4fa50e1-55d6-45a9-bb4d-23bb7122b8c9</w:t>
+      </w:r>
+    </w:p>
+    <w:p>
+      <w:pPr>
+        <w:pStyle w:val="NoSpacing"/>
+        <w:rPr>
+          <w:b/>
+          <w:b/>
+          <w:bCs/>
+          <w:sz w:val="18"/>
+          <w:szCs w:val="18"/>
+        </w:rPr>
+      </w:pPr>
+      <w:r>
+        <w:rPr>
+          <w:b/>
+          <w:bCs/>
+          <w:sz w:val="18"/>
+          <w:szCs w:val="18"/>
+        </w:rPr>
+        <w:t>Settings file: '/home/alex/VB/RH/RH.vbox'</w:t>
+      </w:r>
+    </w:p>
+    <w:p>
+      <w:pPr>
+        <w:pStyle w:val="NoSpacing"/>
+        <w:rPr>
+          <w:b/>
+          <w:b/>
+          <w:bCs/>
+          <w:sz w:val="18"/>
+          <w:szCs w:val="18"/>
+        </w:rPr>
+      </w:pPr>
+      <w:r>
+        <w:rPr>
+          <w:b/>
+          <w:bCs/>
+          <w:sz w:val="18"/>
+          <w:szCs w:val="18"/>
+        </w:rPr>
+        <w:t>0%...10%...20%...30%...40%...50%...60%...70%...80%...90%...100%</w:t>
+      </w:r>
+    </w:p>
+    <w:p>
+      <w:pPr>
+        <w:pStyle w:val="NoSpacing"/>
+        <w:rPr>
+          <w:b/>
+          <w:b/>
+          <w:bCs/>
+          <w:sz w:val="18"/>
+          <w:szCs w:val="18"/>
+        </w:rPr>
+      </w:pPr>
+      <w:r>
+        <w:rPr>
+          <w:b/>
+          <w:bCs/>
+          <w:sz w:val="18"/>
+          <w:szCs w:val="18"/>
+        </w:rPr>
+        <w:t>Medium created. UUID: c8580dce-ca78-4a07-bc08-ce009179295d</w:t>
+      </w:r>
+    </w:p>
+    <w:p>
+      <w:pPr>
+        <w:pStyle w:val="NoSpacing"/>
+        <w:rPr>
+          <w:b/>
+          <w:b/>
+          <w:bCs/>
+          <w:sz w:val="18"/>
+          <w:szCs w:val="18"/>
+        </w:rPr>
+      </w:pPr>
+      <w:r>
+        <w:rPr>
+          <w:b/>
+          <w:bCs/>
+          <w:sz w:val="18"/>
+          <w:szCs w:val="18"/>
+        </w:rPr>
+      </w:r>
+    </w:p>
+    <w:p>
+      <w:pPr>
+        <w:pStyle w:val="Normal"/>
+        <w:rPr/>
       </w:pPr>
       <w:r>
         <w:rPr>
@@ -3621,7 +3475,7 @@
           <w:szCs w:val="18"/>
           <w:lang w:val="ru-RU"/>
         </w:rPr>
-        <w:t>Следите за ошибками! Если на консоли была ЛЮБАЯ ошибка при создании ВМ, то не думая удаляйте ЭТУ «плохую» машину вместе с</w:t>
+        <w:t xml:space="preserve">Следите за ошибками! Если на консоли была ЛЮБАЯ ошибка при создании </w:t>
       </w:r>
       <w:r>
         <w:rPr>
@@ -3631,7 +3485,7 @@
           <w:szCs w:val="18"/>
           <w:lang w:val="ru-RU"/>
         </w:rPr>
-        <w:t>о всеми её</w:t>
+        <w:t>VM</w:t>
       </w:r>
       <w:r>
         <w:rPr>
@@ -3641,7 +3495,7 @@
           <w:szCs w:val="18"/>
           <w:lang w:val="ru-RU"/>
         </w:rPr>
-        <w:t xml:space="preserve"> файлами </w:t>
+        <w:t xml:space="preserve">, то не думая удаляйте ЭТУ «плохую» машину вместе со всеми её файлами (опция «Remove/Delete all files» в меню </w:t>
       </w:r>
       <w:r>
         <w:rPr>
@@ -3651,7 +3505,7 @@
           <w:szCs w:val="18"/>
           <w:lang w:val="ru-RU"/>
         </w:rPr>
-        <w:t>(опция «Remove/Delete all files» в меню)</w:t>
+        <w:t>Manager</w:t>
       </w:r>
       <w:r>
         <w:rPr>
@@ -3661,7 +3515,7 @@
           <w:szCs w:val="18"/>
           <w:lang w:val="ru-RU"/>
         </w:rPr>
-        <w:t xml:space="preserve">, экономьте ваше время, и </w:t>
+        <w:t xml:space="preserve">), экономьте время, и </w:t>
       </w:r>
       <w:r>
         <w:rPr>
@@ -3671,7 +3525,7 @@
           <w:szCs w:val="18"/>
           <w:lang w:val="ru-RU"/>
         </w:rPr>
-        <w:t xml:space="preserve">потм </w:t>
+        <w:t>затем</w:t>
       </w:r>
       <w:r>
         <w:rPr>
@@ -3681,260 +3535,27 @@
           <w:szCs w:val="18"/>
           <w:lang w:val="ru-RU"/>
         </w:rPr>
-        <w:t>создавайте её заново, устранив причину ошибки.</w:t>
-      </w:r>
-    </w:p>
-    <w:p>
-      <w:pPr>
-        <w:pStyle w:val="Normal"/>
-        <w:rPr>
-          <w:sz w:val="18"/>
-          <w:lang w:val="ru-RU"/>
-        </w:rPr>
-      </w:pPr>
-      <w:r>
-        <w:rPr>
-          <w:sz w:val="18"/>
-          <w:lang w:val="ru-RU"/>
-        </w:rPr>
-        <w:t xml:space="preserve">Особенность </w:t>
-      </w:r>
-      <w:r>
-        <w:rPr>
-          <w:sz w:val="18"/>
-          <w:lang w:val="ru-RU"/>
-        </w:rPr>
-        <w:t>этой</w:t>
-      </w:r>
-      <w:r>
-        <w:rPr>
-          <w:sz w:val="18"/>
-          <w:lang w:val="ru-RU"/>
-        </w:rPr>
-        <w:t xml:space="preserve"> виртуальной машины в том, что её сетевой адаптер получ</w:t>
-      </w:r>
-      <w:r>
-        <w:rPr>
-          <w:sz w:val="18"/>
-          <w:lang w:val="ru-RU"/>
-        </w:rPr>
-        <w:t>ает</w:t>
-      </w:r>
-      <w:r>
-        <w:rPr>
-          <w:sz w:val="18"/>
-          <w:lang w:val="ru-RU"/>
-        </w:rPr>
-        <w:t xml:space="preserve"> </w:t>
-      </w:r>
-      <w:r>
-        <w:rPr>
-          <w:sz w:val="18"/>
-          <w:lang w:val="ru-RU"/>
-        </w:rPr>
-        <w:t xml:space="preserve">свой </w:t>
-      </w:r>
-      <w:r>
-        <w:rPr>
-          <w:sz w:val="18"/>
-          <w:lang w:val="ru-RU"/>
-        </w:rPr>
-        <w:t xml:space="preserve">IP </w:t>
-      </w:r>
-      <w:r>
-        <w:rPr>
-          <w:sz w:val="18"/>
-          <w:lang w:val="ru-RU"/>
-        </w:rPr>
-        <w:t xml:space="preserve">адрес </w:t>
-      </w:r>
-      <w:r>
-        <w:rPr>
-          <w:sz w:val="18"/>
-          <w:lang w:val="ru-RU"/>
-        </w:rPr>
-        <w:t xml:space="preserve">не </w:t>
-      </w:r>
-      <w:r>
-        <w:rPr>
-          <w:sz w:val="18"/>
-          <w:lang w:val="ru-RU"/>
-        </w:rPr>
-        <w:t>от роутера по DHCP</w:t>
-      </w:r>
-      <w:r>
-        <w:rPr>
-          <w:sz w:val="18"/>
-          <w:lang w:val="ru-RU"/>
-        </w:rPr>
-        <w:t xml:space="preserve">, а непосредственно во время загрузки контейнера «xTER» (см. ниже) </w:t>
-      </w:r>
-      <w:r>
-        <w:rPr>
-          <w:sz w:val="18"/>
-          <w:lang w:val="ru-RU"/>
-        </w:rPr>
-        <w:t>от вас</w:t>
-      </w:r>
-      <w:r>
-        <w:rPr>
-          <w:sz w:val="18"/>
-          <w:lang w:val="ru-RU"/>
-        </w:rPr>
-        <w:t xml:space="preserve">, т.е. </w:t>
-      </w:r>
-      <w:r>
-        <w:rPr>
-          <w:b/>
-          <w:bCs/>
-          <w:sz w:val="18"/>
-          <w:lang w:val="ru-RU"/>
-        </w:rPr>
-        <w:t xml:space="preserve">вы сами </w:t>
-      </w:r>
-      <w:r>
-        <w:rPr>
-          <w:sz w:val="18"/>
-          <w:lang w:val="ru-RU"/>
-        </w:rPr>
-        <w:t xml:space="preserve">должны указать его из числа свободных IP адресов своей локальной сети </w:t>
-      </w:r>
-      <w:r>
-        <w:rPr>
-          <w:sz w:val="18"/>
-          <w:lang w:val="ru-RU"/>
-        </w:rPr>
-        <w:t>(см. ниже)</w:t>
-      </w:r>
-      <w:r>
-        <w:rPr>
-          <w:sz w:val="18"/>
-          <w:lang w:val="ru-RU"/>
-        </w:rPr>
-        <w:t xml:space="preserve">. </w:t>
-      </w:r>
-      <w:r>
-        <w:rPr>
-          <w:sz w:val="18"/>
-          <w:lang w:val="ru-RU"/>
-        </w:rPr>
-        <w:t>Также</w:t>
-      </w:r>
-      <w:r>
-        <w:rPr>
-          <w:sz w:val="18"/>
-          <w:lang w:val="ru-RU"/>
-        </w:rPr>
-        <w:t xml:space="preserve"> в настройках «port forwarding» </w:t>
-      </w:r>
-      <w:r>
-        <w:rPr>
-          <w:sz w:val="18"/>
-          <w:lang w:val="ru-RU"/>
-        </w:rPr>
-        <w:t>роутера</w:t>
-      </w:r>
-      <w:r>
-        <w:rPr>
-          <w:sz w:val="18"/>
-          <w:lang w:val="ru-RU"/>
-        </w:rPr>
-        <w:t xml:space="preserve"> (в отличие от </w:t>
-      </w:r>
-      <w:r>
-        <w:rPr>
-          <w:sz w:val="18"/>
-          <w:lang w:val="ru-RU"/>
-        </w:rPr>
-        <w:t xml:space="preserve">многих </w:t>
-      </w:r>
-      <w:r>
-        <w:rPr>
-          <w:sz w:val="18"/>
-          <w:lang w:val="ru-RU"/>
-        </w:rPr>
-        <w:t xml:space="preserve">других вариантов) нужно пробрасывать порты именно на ЭТОТ </w:t>
-      </w:r>
-      <w:r>
-        <w:rPr>
-          <w:sz w:val="18"/>
-          <w:lang w:val="ru-RU"/>
-        </w:rPr>
-        <w:t xml:space="preserve">свободный </w:t>
-      </w:r>
-      <w:r>
-        <w:rPr>
-          <w:sz w:val="18"/>
-          <w:lang w:val="ru-RU"/>
-        </w:rPr>
-        <w:t xml:space="preserve">IP адрес, а не на IP </w:t>
-      </w:r>
-      <w:r>
-        <w:rPr>
-          <w:sz w:val="18"/>
-          <w:lang w:val="ru-RU"/>
-        </w:rPr>
-        <w:t>адрес</w:t>
-      </w:r>
-      <w:r>
-        <w:rPr>
-          <w:sz w:val="18"/>
-          <w:lang w:val="ru-RU"/>
-        </w:rPr>
-        <w:t xml:space="preserve"> host-компьютера данной VM!  Это важный и тонкий момент. </w:t>
-      </w:r>
-      <w:r>
-        <w:rPr>
-          <w:sz w:val="18"/>
-          <w:lang w:val="ru-RU"/>
-        </w:rPr>
-        <w:t>NB: не забыли включить «service vboxdrv start»? Перед запуском графического окна VB Manager, убедитесь, что «vboxdrv» уже активна: команда «service vboxdrv status» покажет, так ли это.</w:t>
-      </w:r>
-    </w:p>
-    <w:p>
-      <w:pPr>
-        <w:pStyle w:val="Heading2"/>
-        <w:numPr>
-          <w:ilvl w:val="1"/>
-          <w:numId w:val="2"/>
-        </w:numPr>
-        <w:rPr/>
-      </w:pPr>
-      <w:r>
-        <w:rPr>
-          <w:sz w:val="22"/>
-          <w:lang w:val="ru-RU"/>
-        </w:rPr>
-        <w:t>Загрузка xTER</w:t>
-      </w:r>
-    </w:p>
-    <w:p>
-      <w:pPr>
-        <w:pStyle w:val="Heading3"/>
-        <w:numPr>
-          <w:ilvl w:val="2"/>
-          <w:numId w:val="2"/>
-        </w:numPr>
-        <w:rPr/>
-      </w:pPr>
-      <w:r>
-        <w:rPr>
-          <w:sz w:val="18"/>
-          <w:lang w:val="ru-RU"/>
-        </w:rPr>
-        <w:t>Ввод логина и пароля</w:t>
-      </w:r>
-    </w:p>
-    <w:p>
-      <w:pPr>
-        <w:pStyle w:val="Normal"/>
-        <w:rPr>
-          <w:sz w:val="18"/>
-          <w:lang w:val="ru-RU"/>
-        </w:rPr>
-      </w:pPr>
-      <w:r>
-        <w:rPr/>
+        <w:t xml:space="preserve"> создайте её заново </w:t>
+      </w:r>
+      <w:r>
+        <w:rPr>
+          <w:b w:val="false"/>
+          <w:bCs w:val="false"/>
+          <w:sz w:val="18"/>
+          <w:szCs w:val="18"/>
+          <w:lang w:val="ru-RU"/>
+        </w:rPr>
+        <w:t>тем же скриптом</w:t>
+      </w:r>
+      <w:r>
+        <w:rPr>
+          <w:b w:val="false"/>
+          <w:bCs w:val="false"/>
+          <w:sz w:val="18"/>
+          <w:szCs w:val="18"/>
+          <w:lang w:val="ru-RU"/>
+        </w:rPr>
+        <w:t>, устранив причину ошибки.</w:t>
       </w:r>
     </w:p>
     <w:p>
@@ -3947,55 +3568,114 @@
           <w:sz w:val="18"/>
           <w:lang w:val="ru-RU"/>
         </w:rPr>
-        <w:t>Через 3-4 сек после нажатия кнопки «Start», должен появиться «синий экран»: введите логин и пароль для скачки контейнера xTER — их</w:t>
-      </w:r>
-      <w:r>
-        <w:rPr>
-          <w:sz w:val="18"/>
-          <w:lang w:val="ru-RU"/>
-        </w:rPr>
-        <w:t xml:space="preserve"> </w:t>
-      </w:r>
-      <w:r>
-        <w:rPr>
-          <w:sz w:val="18"/>
-          <w:lang w:val="ru-RU"/>
-        </w:rPr>
-        <w:t>вы</w:t>
-      </w:r>
-      <w:r>
-        <w:rPr>
-          <w:sz w:val="18"/>
-          <w:lang w:val="ru-RU"/>
-        </w:rPr>
-        <w:t xml:space="preserve"> получили у нас,  а если ещё нет, просто зайдите на </w:t>
-      </w:r>
-      <w:r>
-        <w:rPr>
-          <w:b/>
-          <w:bCs/>
-          <w:sz w:val="18"/>
-          <w:lang w:val="ru-RU"/>
-        </w:rPr>
-        <w:t>club.room-house.com</w:t>
-      </w:r>
-      <w:r>
-        <w:rPr>
-          <w:sz w:val="18"/>
-          <w:lang w:val="ru-RU"/>
-        </w:rPr>
-        <w:t xml:space="preserve"> и спросите у любого присутствующего в комнате «guru».</w:t>
+        <w:t xml:space="preserve">Особенность этой виртуальной машины в том, что её сетевой </w:t>
+      </w:r>
+      <w:r>
+        <w:rPr>
+          <w:sz w:val="18"/>
+          <w:lang w:val="ru-RU"/>
+        </w:rPr>
+        <w:t>интерфейс</w:t>
+      </w:r>
+      <w:r>
+        <w:rPr>
+          <w:sz w:val="18"/>
+          <w:lang w:val="ru-RU"/>
+        </w:rPr>
+        <w:t xml:space="preserve"> получает IP адрес не от роутера по DHCP, а непосредственно во время загрузки контейнера «xTER» от вас, т.е. </w:t>
+      </w:r>
+      <w:r>
+        <w:rPr>
+          <w:b/>
+          <w:bCs/>
+          <w:sz w:val="18"/>
+          <w:lang w:val="ru-RU"/>
+        </w:rPr>
+        <w:t xml:space="preserve">вы сами </w:t>
+      </w:r>
+      <w:r>
+        <w:rPr>
+          <w:sz w:val="18"/>
+          <w:lang w:val="ru-RU"/>
+        </w:rPr>
+        <w:t xml:space="preserve">должны указать его из числа свободных IP адресов своей локальной сети (см. ниже, </w:t>
+      </w:r>
+      <w:r>
+        <w:rPr>
+          <w:sz w:val="18"/>
+          <w:lang w:val="ru-RU"/>
+        </w:rPr>
+        <w:t>как</w:t>
+      </w:r>
+      <w:r>
+        <w:rPr>
+          <w:sz w:val="18"/>
+          <w:lang w:val="ru-RU"/>
+        </w:rPr>
+        <w:t xml:space="preserve"> это происходит</w:t>
+      </w:r>
+      <w:r>
+        <w:rPr>
+          <w:sz w:val="18"/>
+          <w:lang w:val="ru-RU"/>
+        </w:rPr>
+        <w:t>). Также в настройках «port forwarding» роутера</w:t>
+      </w:r>
+      <w:r>
+        <w:rPr>
+          <w:sz w:val="18"/>
+          <w:lang w:val="ru-RU"/>
+        </w:rPr>
+        <w:t xml:space="preserve">, </w:t>
+      </w:r>
+      <w:r>
+        <w:rPr>
+          <w:sz w:val="18"/>
+          <w:lang w:val="ru-RU"/>
+        </w:rPr>
+        <w:t xml:space="preserve">в отличие от многих других вариантов, нужно пробрасывать порты именно на ЭТОТ свободный IP адрес, а не на IP адрес host-компьютера!  Это важный и тонкий момент. NB: не забыли включить «service vboxdrv start»? Перед запуском графического VB Manager, убедитесь, что </w:t>
+      </w:r>
+      <w:r>
+        <w:rPr>
+          <w:sz w:val="18"/>
+          <w:lang w:val="ru-RU"/>
+        </w:rPr>
+        <w:t xml:space="preserve">драйвер </w:t>
+      </w:r>
+      <w:r>
+        <w:rPr>
+          <w:sz w:val="18"/>
+          <w:lang w:val="ru-RU"/>
+        </w:rPr>
+        <w:t>«vboxdrv» уже акти</w:t>
+      </w:r>
+      <w:r>
+        <w:rPr>
+          <w:sz w:val="18"/>
+          <w:lang w:val="ru-RU"/>
+        </w:rPr>
+        <w:t>вен</w:t>
+      </w:r>
+      <w:r>
+        <w:rPr>
+          <w:sz w:val="18"/>
+          <w:lang w:val="ru-RU"/>
+        </w:rPr>
+        <w:t>: команда «service vboxdrv status» покажет, так ли это.</w:t>
       </w:r>
     </w:p>
     <w:p>
       <w:pPr>
         <w:pStyle w:val="Normal"/>
-        <w:rPr/>
+        <w:rPr>
+          <w:sz w:val="18"/>
+          <w:lang w:val="ru-RU"/>
+        </w:rPr>
       </w:pPr>
       <w:r>
         <w:rPr/>
         <w:drawing>
-          <wp:anchor behindDoc="0" distT="0" distB="0" distL="0" distR="0" simplePos="0" locked="0" layoutInCell="1" allowOverlap="1" relativeHeight="11">
+          <wp:anchor behindDoc="0" distT="0" distB="0" distL="0" distR="0" simplePos="0" locked="0" layoutInCell="1" allowOverlap="1" relativeHeight="10">
             <wp:simplePos x="0" y="0"/>
             <wp:positionH relativeFrom="column">
               <wp:posOffset>9525</wp:posOffset>
@@ -4020,7 +3700,7 @@
                     </pic:cNvPicPr>
                   </pic:nvPicPr>
                   <pic:blipFill>
-                    <a:blip r:embed="rId8"/>
+                    <a:blip r:embed="rId9"/>
                     <a:stretch>
                       <a:fillRect/>
                     </a:stretch>
@@ -4043,6 +3723,40 @@
     </w:p>
     <w:p>
       <w:pPr>
+        <w:pStyle w:val="Heading2"/>
+        <w:numPr>
+          <w:ilvl w:val="1"/>
+          <w:numId w:val="2"/>
+        </w:numPr>
+        <w:rPr/>
+      </w:pPr>
+      <w:r>
+        <w:rPr>
+          <w:sz w:val="22"/>
+          <w:lang w:val="ru-RU"/>
+        </w:rPr>
+        <w:t>Загрузка xTER</w:t>
+      </w:r>
+    </w:p>
+    <w:p>
+      <w:pPr>
+        <w:pStyle w:val="Heading3"/>
+        <w:numPr>
+          <w:ilvl w:val="2"/>
+          <w:numId w:val="2"/>
+        </w:numPr>
+        <w:rPr/>
+      </w:pPr>
+      <w:r>
+        <w:rPr>
+          <w:sz w:val="18"/>
+          <w:lang w:val="ru-RU"/>
+        </w:rPr>
+        <w:t>Ввод логина и пароля</w:t>
+      </w:r>
+    </w:p>
+    <w:p>
+      <w:pPr>
         <w:pStyle w:val="Normal"/>
         <w:rPr>
           <w:sz w:val="18"/>
@@ -4050,14 +3764,87 @@
         </w:rPr>
       </w:pPr>
       <w:r>
+        <w:rPr>
+          <w:sz w:val="18"/>
+          <w:lang w:val="ru-RU"/>
+        </w:rPr>
+      </w:r>
+    </w:p>
+    <w:p>
+      <w:pPr>
+        <w:pStyle w:val="Normal"/>
+        <w:rPr/>
+      </w:pPr>
+      <w:r>
+        <w:rPr>
+          <w:sz w:val="18"/>
+          <w:lang w:val="ru-RU"/>
+        </w:rPr>
+        <w:t xml:space="preserve">Через 3-4 сек после нажатия кнопки «Start» </w:t>
+      </w:r>
+      <w:r>
+        <w:rPr>
+          <w:sz w:val="18"/>
+          <w:lang w:val="ru-RU"/>
+        </w:rPr>
+        <w:t>в менеджере</w:t>
+      </w:r>
+      <w:r>
+        <w:rPr>
+          <w:sz w:val="18"/>
+          <w:lang w:val="ru-RU"/>
+        </w:rPr>
+        <w:t xml:space="preserve">, </w:t>
+      </w:r>
+      <w:r>
+        <w:rPr>
+          <w:sz w:val="18"/>
+          <w:lang w:val="ru-RU"/>
+        </w:rPr>
+        <w:t>появится</w:t>
+      </w:r>
+      <w:r>
+        <w:rPr>
+          <w:sz w:val="18"/>
+          <w:lang w:val="ru-RU"/>
+        </w:rPr>
+        <w:t xml:space="preserve"> «синий экран»: введите логин и пароль для скачки контейнера xTER — их вы получили у нас,  а если ещё нет, просто зайдите на </w:t>
+      </w:r>
+      <w:r>
+        <w:rPr>
+          <w:b/>
+          <w:bCs/>
+          <w:sz w:val="18"/>
+          <w:lang w:val="ru-RU"/>
+        </w:rPr>
+        <w:t>club.room-house.com</w:t>
+      </w:r>
+      <w:r>
+        <w:rPr>
+          <w:sz w:val="18"/>
+          <w:lang w:val="ru-RU"/>
+        </w:rPr>
+        <w:t xml:space="preserve"> и спросите у любого присутствующего в комнате «guru».</w:t>
+      </w:r>
+    </w:p>
+    <w:p>
+      <w:pPr>
+        <w:pStyle w:val="Normal"/>
+        <w:rPr>
+          <w:sz w:val="18"/>
+          <w:lang w:val="ru-RU"/>
+        </w:rPr>
+      </w:pPr>
+      <w:r>
+        <w:rPr/>
         <w:drawing>
-          <wp:anchor behindDoc="0" distT="0" distB="0" distL="0" distR="0" simplePos="0" locked="0" layoutInCell="1" allowOverlap="1" relativeHeight="10">
+          <wp:anchor behindDoc="0" distT="0" distB="0" distL="0" distR="0" simplePos="0" locked="0" layoutInCell="1" allowOverlap="1" relativeHeight="11">
             <wp:simplePos x="0" y="0"/>
             <wp:positionH relativeFrom="column">
-              <wp:posOffset>9525</wp:posOffset>
+              <wp:align>center</wp:align>
             </wp:positionH>
             <wp:positionV relativeFrom="paragraph">
-              <wp:posOffset>1692910</wp:posOffset>
+              <wp:posOffset>635</wp:posOffset>
             </wp:positionV>
             <wp:extent cx="2865755" cy="2251075"/>
             <wp:effectExtent l="0" t="0" r="0" b="0"/>
@@ -4076,7 +3863,7 @@
                     </pic:cNvPicPr>
                   </pic:nvPicPr>
                   <pic:blipFill>
-                    <a:blip r:embed="rId9"/>
+                    <a:blip r:embed="rId10"/>
                     <a:stretch>
                       <a:fillRect/>
                     </a:stretch>
@@ -4096,6 +3883,12 @@
           </wp:anchor>
         </w:drawing>
       </w:r>
+    </w:p>
+    <w:p>
+      <w:pPr>
+        <w:pStyle w:val="Normal"/>
+        <w:rPr/>
+      </w:pPr>
       <w:r>
         <w:rPr>
           <w:sz w:val="18"/>
@@ -4118,14 +3911,7 @@
           <w:sz w:val="22"/>
           <w:lang w:val="ru-RU"/>
         </w:rPr>
-        <w:t xml:space="preserve">Host-компьютер </w:t>
-      </w:r>
-      <w:r>
-        <w:rPr>
-          <w:sz w:val="22"/>
-          <w:lang w:val="ru-RU"/>
-        </w:rPr>
-        <w:t>Windows</w:t>
+        <w:t>Host-компьютер Windows</w:t>
       </w:r>
     </w:p>
     <w:p>
@@ -4157,26 +3943,22 @@
           <w:sz w:val="22"/>
           <w:lang w:val="ru-RU"/>
         </w:rPr>
-        <w:t xml:space="preserve">Создание виртуальной машины </w:t>
-      </w:r>
-      <w:r>
+        <w:t>Создание виртуальной машины с адаптером «NAT»</w:t>
+      </w:r>
+    </w:p>
+    <w:p>
+      <w:pPr>
+        <w:pStyle w:val="Normal"/>
         <w:rPr>
           <w:sz w:val="22"/>
           <w:lang w:val="ru-RU"/>
         </w:rPr>
-        <w:t>с адаптером «NAT»</w:t>
-      </w:r>
-    </w:p>
-    <w:p>
-      <w:pPr>
-        <w:pStyle w:val="Normal"/>
+      </w:pPr>
+      <w:r>
         <w:rPr>
           <w:sz w:val="22"/>
           <w:lang w:val="ru-RU"/>
         </w:rPr>
-      </w:pPr>
-      <w:r>
-        <w:rPr/>
       </w:r>
     </w:p>
     <w:p>
@@ -4190,7 +3972,7 @@
       </w:r>
     </w:p>
     <w:sectPr>
-      <w:footerReference w:type="default" r:id="rId10"/>
+      <w:footerReference w:type="default" r:id="rId11"/>
       <w:type w:val="nextPage"/>
       <w:pgSz w:w="5953" w:h="8391"/>
       <w:pgMar w:left="720" w:right="720" w:header="0" w:top="720" w:footer="144" w:bottom="720" w:gutter="0"/>
@@ -4238,7 +4020,7 @@
       <w:fldChar w:fldCharType="separate"/>
     </w:r>
     <w:r>
-      <w:t>3</w:t>
+      <w:t>12</w:t>
     </w:r>
     <w:r>
       <w:fldChar w:fldCharType="end"/>
@@ -5349,6 +5131,69 @@
       <w:rFonts w:cs="OpenSymbol"/>
     </w:rPr>
   </w:style>
+  <w:style w:type="character" w:styleId="ListLabel19">
+    <w:name w:val="ListLabel 19"/>
+    <w:qFormat/>
+    <w:rPr>
+      <w:rFonts w:cs="OpenSymbol"/>
+    </w:rPr>
+  </w:style>
+  <w:style w:type="character" w:styleId="ListLabel20">
+    <w:name w:val="ListLabel 20"/>
+    <w:qFormat/>
+    <w:rPr>
+      <w:rFonts w:cs="OpenSymbol"/>
+    </w:rPr>
+  </w:style>
+  <w:style w:type="character" w:styleId="ListLabel21">
+    <w:name w:val="ListLabel 21"/>
+    <w:qFormat/>
+    <w:rPr>
+      <w:rFonts w:cs="OpenSymbol"/>
+    </w:rPr>
+  </w:style>
+  <w:style w:type="character" w:styleId="ListLabel22">
+    <w:name w:val="ListLabel 22"/>
+    <w:qFormat/>
+    <w:rPr>
+      <w:rFonts w:cs="OpenSymbol"/>
+    </w:rPr>
+  </w:style>
+  <w:style w:type="character" w:styleId="ListLabel23">
+    <w:name w:val="ListLabel 23"/>
+    <w:qFormat/>
+    <w:rPr>
+      <w:rFonts w:cs="OpenSymbol"/>
+    </w:rPr>
+  </w:style>
+  <w:style w:type="character" w:styleId="ListLabel24">
+    <w:name w:val="ListLabel 24"/>
+    <w:qFormat/>
+    <w:rPr>
+      <w:rFonts w:cs="OpenSymbol"/>
+    </w:rPr>
+  </w:style>
+  <w:style w:type="character" w:styleId="ListLabel25">
+    <w:name w:val="ListLabel 25"/>
+    <w:qFormat/>
+    <w:rPr>
+      <w:rFonts w:cs="OpenSymbol"/>
+    </w:rPr>
+  </w:style>
+  <w:style w:type="character" w:styleId="ListLabel26">
+    <w:name w:val="ListLabel 26"/>
+    <w:qFormat/>
+    <w:rPr>
+      <w:rFonts w:cs="OpenSymbol"/>
+    </w:rPr>
+  </w:style>
+  <w:style w:type="character" w:styleId="ListLabel27">
+    <w:name w:val="ListLabel 27"/>
+    <w:qFormat/>
+    <w:rPr>
+      <w:rFonts w:cs="OpenSymbol"/>
+    </w:rPr>
+  </w:style>
   <w:style w:type="paragraph" w:styleId="Heading">
     <w:name w:val="Heading"/>
     <w:basedOn w:val="Normal"/>
@@ -5535,6 +5380,13 @@
   <w:style w:type="paragraph" w:styleId="FrameContents">
     <w:name w:val="Frame Contents"/>
     <w:basedOn w:val="Normal"/>
+    <w:qFormat/>
+    <w:pPr/>
+    <w:rPr/>
+  </w:style>
+  <w:style w:type="paragraph" w:styleId="Title">
+    <w:name w:val="Title"/>
+    <w:basedOn w:val="Heading"/>
     <w:qFormat/>
     <w:pPr/>
     <w:rPr/>

</xml_diff>

<commit_message>
R-H boot manual rev
</commit_message>
<xml_diff>
--- a/RH_boot_manual_RUS.docx
+++ b/RH_boot_manual_RUS.docx
@@ -123,7 +123,7 @@
                                 <w:sdt>
                                   <w:sdtPr>
                                     <w:text/>
-                                    <w:id w:val="659438561"/>
+                                    <w:id w:val="442998505"/>
                                     <w:dataBinding w:prefixMappings="xmlns:ns0='http://schemas.openxmlformats.org/package/2006/metadata/core-properties' xmlns:ns1='http://purl.org/dc/elements/1.1/'" w:xpath="/ns0:coreProperties[1]/ns1:title[1]" w:storeItemID="{6C3C8BC8-F283-45AE-878A-BAB7291924A1}"/>
                                     <w:alias w:val="Company"/>
                                   </w:sdtPr>
@@ -180,7 +180,7 @@
                                 <w:sdt>
                                   <w:sdtPr>
                                     <w:text/>
-                                    <w:id w:val="319662218"/>
+                                    <w:id w:val="1819811506"/>
                                     <w:dataBinding w:prefixMappings="xmlns:ns0='http://schemas.openxmlformats.org/package/2006/metadata/core-properties' xmlns:ns1='http://purl.org/dc/elements/1.1/'" w:xpath="/ns0:coreProperties[1]/ns1:subject[1]" w:storeItemID="{6C3C8BC8-F283-45AE-878A-BAB7291924A1}"/>
                                     <w:alias w:val="Subtitle"/>
                                   </w:sdtPr>
@@ -210,14 +210,10 @@
                             <w:pPr>
                               <w:pStyle w:val="FrameContents"/>
                               <w:spacing w:before="0" w:after="200"/>
-                              <w:rPr>
-                                <w:color w:val="000000"/>
-                              </w:rPr>
+                              <w:rPr/>
                             </w:pPr>
                             <w:r>
-                              <w:rPr>
-                                <w:color w:val="000000"/>
-                              </w:rPr>
+                              <w:rPr/>
                             </w:r>
                           </w:p>
                         </w:txbxContent>
@@ -310,7 +306,7 @@
                           <w:sdt>
                             <w:sdtPr>
                               <w:text/>
-                              <w:id w:val="2081795742"/>
+                              <w:id w:val="1169829311"/>
                               <w:dataBinding w:prefixMappings="xmlns:ns0='http://schemas.openxmlformats.org/package/2006/metadata/core-properties' xmlns:ns1='http://purl.org/dc/elements/1.1/'" w:xpath="/ns0:coreProperties[1]/ns1:title[1]" w:storeItemID="{6C3C8BC8-F283-45AE-878A-BAB7291924A1}"/>
                               <w:alias w:val="Company"/>
                             </w:sdtPr>
@@ -367,7 +363,7 @@
                           <w:sdt>
                             <w:sdtPr>
                               <w:text/>
-                              <w:id w:val="592500865"/>
+                              <w:id w:val="1205377385"/>
                               <w:dataBinding w:prefixMappings="xmlns:ns0='http://schemas.openxmlformats.org/package/2006/metadata/core-properties' xmlns:ns1='http://purl.org/dc/elements/1.1/'" w:xpath="/ns0:coreProperties[1]/ns1:subject[1]" w:storeItemID="{6C3C8BC8-F283-45AE-878A-BAB7291924A1}"/>
                               <w:alias w:val="Subtitle"/>
                             </w:sdtPr>
@@ -397,14 +393,10 @@
                       <w:pPr>
                         <w:pStyle w:val="FrameContents"/>
                         <w:spacing w:before="0" w:after="200"/>
-                        <w:rPr>
-                          <w:color w:val="000000"/>
-                        </w:rPr>
+                        <w:rPr/>
                       </w:pPr>
                       <w:r>
-                        <w:rPr>
-                          <w:color w:val="000000"/>
-                        </w:rPr>
+                        <w:rPr/>
                       </w:r>
                     </w:p>
                   </w:txbxContent>
@@ -575,14 +567,10 @@
                             <w:pPr>
                               <w:pStyle w:val="FrameContents"/>
                               <w:spacing w:before="0" w:after="200"/>
-                              <w:rPr>
-                                <w:color w:val="000000"/>
-                              </w:rPr>
+                              <w:rPr/>
                             </w:pPr>
                             <w:r>
-                              <w:rPr>
-                                <w:color w:val="000000"/>
-                              </w:rPr>
+                              <w:rPr/>
                             </w:r>
                           </w:p>
                         </w:txbxContent>
@@ -654,14 +642,10 @@
                       <w:pPr>
                         <w:pStyle w:val="FrameContents"/>
                         <w:spacing w:before="0" w:after="200"/>
-                        <w:rPr>
-                          <w:color w:val="000000"/>
-                        </w:rPr>
+                        <w:rPr/>
                       </w:pPr>
                       <w:r>
-                        <w:rPr>
-                          <w:color w:val="000000"/>
-                        </w:rPr>
+                        <w:rPr/>
                       </w:r>
                     </w:p>
                   </w:txbxContent>
@@ -699,7 +683,7 @@
           <w:docPartGallery w:val="Table of Contents"/>
           <w:docPartUnique w:val="true"/>
         </w:docPartObj>
-        <w:id w:val="1568401000"/>
+        <w:id w:val="215181813"/>
       </w:sdtPr>
       <w:sdtContent>
         <w:p>
@@ -980,7 +964,18 @@
           <w:u w:val="none" w:color="000000"/>
           <w:lang w:val="ru-RU"/>
         </w:rPr>
-        <w:t xml:space="preserve">1.2 </w:t>
+        <w:t>1.</w:t>
+      </w:r>
+      <w:r>
+        <w:rPr>
+          <w:rStyle w:val="IndexLink"/>
+          <w:rFonts w:eastAsia="" w:eastAsiaTheme="minorEastAsia"/>
+          <w:vanish w:val="false"/>
+          <w:color w:val="00000A"/>
+          <w:u w:val="none" w:color="000000"/>
+          <w:lang w:val="ru-RU"/>
+        </w:rPr>
+        <w:t xml:space="preserve">2 </w:t>
       </w:r>
       <w:r>
         <w:rPr>
@@ -1041,7 +1036,6 @@
             <w:webHidden/>
             <w:rStyle w:val="IndexLink"/>
             <w:rFonts w:eastAsia="" w:eastAsiaTheme="minorEastAsia"/>
-            <w:vanish w:val="false"/>
             <w:color w:val="00000A"/>
             <w:u w:val="none" w:color="000000"/>
             <w:lang w:val="ru-RU"/>
@@ -1114,6 +1108,28 @@
         <w:r>
           <w:rPr>
             <w:webHidden/>
+            <w:rStyle w:val="IndexLink"/>
+            <w:vanish w:val="false"/>
+            <w:color w:val="00000A"/>
+            <w:u w:val="none" w:color="000000"/>
+            <w:lang w:val="ru-RU"/>
+          </w:rPr>
+          <w:tab/>
+        </w:r>
+      </w:hyperlink>
+      <w:r>
+        <w:rPr>
+          <w:vanish w:val="false"/>
+          <w:color w:val="00000A"/>
+          <w:u w:val="none" w:color="000000"/>
+          <w:lang w:val="ru-RU"/>
+        </w:rPr>
+        <w:t>8</w:t>
+      </w:r>
+      <w:hyperlink w:anchor="_Toc465155191">
+        <w:r>
+          <w:rPr>
+            <w:webHidden/>
           </w:rPr>
           <w:fldChar w:fldCharType="begin"/>
         </w:r>
@@ -1121,7 +1137,7 @@
           <w:rPr>
             <w:webHidden/>
           </w:rPr>
-          <w:instrText>PAGEREF _Toc465155189 \h</w:instrText>
+          <w:instrText>PAGEREF _Toc465155191 \h</w:instrText>
         </w:r>
         <w:r>
           <w:rPr>
@@ -1132,18 +1148,30 @@
         <w:r>
           <w:rPr>
             <w:webHidden/>
-            <w:rStyle w:val="IndexLink"/>
-            <w:vanish w:val="false"/>
+            <w:rStyle w:val="InternetLink"/>
+            <w:vanish/>
             <w:color w:val="00000A"/>
             <w:u w:val="none" w:color="000000"/>
             <w:lang w:val="ru-RU"/>
           </w:rPr>
-          <w:tab/>
+          <w:fldChar w:fldCharType="begin"/>
         </w:r>
         <w:r>
           <w:rPr>
             <w:webHidden/>
           </w:rPr>
+          <w:fldChar w:fldCharType="end"/>
+        </w:r>
+        <w:r>
+          <w:instrText> PAGEREF _Toc465155191 \h </w:instrText>
+        </w:r>
+        <w:r>
+          <w:fldChar w:fldCharType="separate"/>
+        </w:r>
+        <w:r>
+          <w:t>Error: Reference source not found</w:t>
+        </w:r>
+        <w:r>
           <w:fldChar w:fldCharType="end"/>
         </w:r>
       </w:hyperlink>
@@ -1217,7 +1245,17 @@
           <w:color w:val="00000A"/>
           <w:lang w:val="ru-RU"/>
         </w:rPr>
-        <w:t>2.2.1 В</w:t>
+        <w:t>2.2.</w:t>
+      </w:r>
+      <w:r>
+        <w:rPr>
+          <w:rStyle w:val="IndexLink"/>
+          <w:rFonts w:eastAsia="" w:eastAsiaTheme="minorEastAsia"/>
+          <w:vanish w:val="false"/>
+          <w:color w:val="00000A"/>
+          <w:lang w:val="ru-RU"/>
+        </w:rPr>
+        <w:t>1 В</w:t>
       </w:r>
       <w:r>
         <w:rPr>
@@ -1305,7 +1343,10 @@
           <w:tab w:val="left" w:pos="880" w:leader="none"/>
           <w:tab w:val="right" w:pos="4504" w:leader="dot"/>
         </w:tabs>
-        <w:rPr/>
+        <w:rPr>
+          <w:vanish w:val="false"/>
+          <w:lang w:val="ru-RU"/>
+        </w:rPr>
       </w:pPr>
       <w:hyperlink w:anchor="_Toc465155194">
         <w:r>
@@ -1330,14 +1371,56 @@
           </w:rPr>
           <w:tab/>
         </w:r>
-        <w:r>
-          <w:fldChar w:fldCharType="begin"/>
-        </w:r>
-        <w:r/>
-        <w:r>
-          <w:fldChar w:fldCharType="separate"/>
-        </w:r>
-        <w:bookmarkStart w:id="1" w:name="__Fieldmark__145_2476433877"/>
+        <w:hyperlink w:anchor="_Toc465155195">
+          <w:r>
+            <w:rPr>
+              <w:webHidden/>
+            </w:rPr>
+            <w:fldChar w:fldCharType="begin"/>
+          </w:r>
+          <w:r>
+            <w:rPr>
+              <w:webHidden/>
+            </w:rPr>
+            <w:instrText>PAGEREF _Toc465155195 \h</w:instrText>
+          </w:r>
+          <w:r>
+            <w:rPr>
+              <w:webHidden/>
+            </w:rPr>
+            <w:fldChar w:fldCharType="separate"/>
+          </w:r>
+          <w:r>
+            <w:rPr>
+              <w:webHidden/>
+              <w:rStyle w:val="IndexLink"/>
+              <w:rFonts w:eastAsia="" w:eastAsiaTheme="minorEastAsia"/>
+              <w:vanish/>
+              <w:color w:val="00000A"/>
+              <w:u w:val="none"/>
+              <w:lang w:val="ru-RU"/>
+            </w:rPr>
+            <w:fldChar w:fldCharType="begin"/>
+          </w:r>
+          <w:r>
+            <w:rPr>
+              <w:webHidden/>
+            </w:rPr>
+            <w:fldChar w:fldCharType="end"/>
+          </w:r>
+          <w:r>
+            <w:instrText> PAGEREF _Toc465155195 \h </w:instrText>
+          </w:r>
+          <w:r>
+            <w:fldChar w:fldCharType="separate"/>
+          </w:r>
+          <w:r>
+            <w:t>Error: Reference source not found</w:t>
+          </w:r>
+          <w:r>
+            <w:fldChar w:fldCharType="end"/>
+          </w:r>
+        </w:hyperlink>
         <w:r>
           <w:rPr>
             <w:rStyle w:val="IndexLink"/>
@@ -1347,33 +1430,7 @@
             <w:u w:val="none"/>
             <w:lang w:val="ru-RU"/>
           </w:rPr>
-        </w:r>
-        <w:r>
-          <w:rPr>
-            <w:rStyle w:val="IndexLink"/>
-            <w:rFonts w:eastAsia="" w:eastAsiaTheme="minorEastAsia"/>
-            <w:vanish w:val="false"/>
-            <w:color w:val="00000A"/>
-            <w:u w:val="none"/>
-            <w:lang w:val="ru-RU"/>
-          </w:rPr>
-        </w:r>
-        <w:bookmarkEnd w:id="1"/>
-        <w:r>
-          <w:rPr>
-            <w:rStyle w:val="IndexLink"/>
-          </w:rPr>
           <w:t xml:space="preserve"> </w:t>
-        </w:r>
-        <w:r>
-          <w:rPr>
-            <w:rStyle w:val="IndexLink"/>
-            <w:rFonts w:eastAsia="" w:eastAsiaTheme="minorEastAsia"/>
-            <w:color w:val="00000A"/>
-            <w:u w:val="none" w:color="000000"/>
-            <w:lang w:val="ru-RU"/>
-          </w:rPr>
-          <w:t xml:space="preserve">Создание виртуальной машины </w:t>
         </w:r>
         <w:r>
           <w:rPr>
@@ -1387,24 +1444,6 @@
         </w:r>
         <w:r>
           <w:rPr>
-            <w:webHidden/>
-          </w:rPr>
-          <w:fldChar w:fldCharType="begin"/>
-        </w:r>
-        <w:r>
-          <w:rPr>
-            <w:webHidden/>
-          </w:rPr>
-          <w:instrText>PAGEREF _Toc465155194 \h</w:instrText>
-        </w:r>
-        <w:r>
-          <w:rPr>
-            <w:webHidden/>
-          </w:rPr>
-          <w:fldChar w:fldCharType="separate"/>
-        </w:r>
-        <w:r>
-          <w:rPr>
             <w:rStyle w:val="IndexLink"/>
             <w:vanish w:val="false"/>
             <w:color w:val="00000A"/>
@@ -1414,18 +1453,9 @@
           <w:t>11</w:t>
         </w:r>
         <w:r>
-          <w:rPr>
-            <w:webHidden/>
-          </w:rPr>
-          <w:fldChar w:fldCharType="end"/>
-        </w:r>
-        <w:r>
           <w:fldChar w:fldCharType="end"/>
         </w:r>
       </w:hyperlink>
-      <w:r>
-        <w:fldChar w:fldCharType="end"/>
-      </w:r>
     </w:p>
     <w:p>
       <w:pPr>
@@ -1440,10 +1470,7 @@
         </w:rPr>
       </w:pPr>
       <w:r>
-        <w:rPr>
-          <w:vanish w:val="false"/>
-          <w:lang w:val="ru-RU"/>
-        </w:rPr>
+        <w:rPr/>
       </w:r>
     </w:p>
     <w:p>
@@ -1500,7 +1527,14 @@
           <w:sz w:val="18"/>
           <w:lang w:val="ru-RU"/>
         </w:rPr>
-        <w:t xml:space="preserve"> представляет собой сетевой системный комплекс, для правильной работы которого необходимо подготовить компьютер, роутер и выполнить настройки согласно данной инструкции. Если вы понимаете решительно всё, о чем далее пойдёт речь, вы сможете самостоятельно запустить </w:t>
+        <w:t xml:space="preserve"> представляет собой сетевой системный комплекс, для правильной работы которого необходимо подготовить компьютер, роутер и выполнить настройки согласно данной инструкции. </w:t>
+      </w:r>
+      <w:r>
+        <w:rPr>
+          <w:sz w:val="18"/>
+          <w:lang w:val="ru-RU"/>
+        </w:rPr>
+        <w:t xml:space="preserve">Если вы понимаете решительно всё, о чем далее пойдёт речь, вы сможете самостоятельно запустить </w:t>
       </w:r>
       <w:r>
         <w:rPr>
@@ -1566,16 +1600,7 @@
           <w:sz w:val="18"/>
           <w:lang w:val="ru-RU"/>
         </w:rPr>
-        <w:t xml:space="preserve">. Все эти варианты предполагают, что у вас соединение с интернетом через внешний </w:t>
-      </w:r>
-      <w:r>
-        <w:rPr>
-          <w:b/>
-          <w:bCs/>
-          <w:sz w:val="18"/>
-          <w:lang w:val="ru-RU"/>
-        </w:rPr>
-        <w:t xml:space="preserve">Static IP </w:t>
+        <w:t xml:space="preserve">. Все эти варианты предполагают, что у вас соединение </w:t>
       </w:r>
       <w:r>
         <w:rPr>
@@ -1584,16 +1609,7 @@
           <w:sz w:val="18"/>
           <w:lang w:val="ru-RU"/>
         </w:rPr>
-        <w:t>адрес  (см. картинку — если роутер показывает соединение с интернетом «</w:t>
-      </w:r>
-      <w:r>
-        <w:rPr>
-          <w:b/>
-          <w:bCs/>
-          <w:sz w:val="18"/>
-          <w:lang w:val="ru-RU"/>
-        </w:rPr>
-        <w:t>Dynamic IP</w:t>
+        <w:t xml:space="preserve">с интернетом </w:t>
       </w:r>
       <w:r>
         <w:rPr>
@@ -1602,16 +1618,16 @@
           <w:sz w:val="18"/>
           <w:lang w:val="ru-RU"/>
         </w:rPr>
-        <w:t xml:space="preserve">» — обратитесь к провайдеру поменять на </w:t>
-      </w:r>
-      <w:r>
-        <w:rPr>
-          <w:b/>
-          <w:bCs/>
-          <w:sz w:val="18"/>
-          <w:lang w:val="ru-RU"/>
-        </w:rPr>
-        <w:t>Static IP</w:t>
+        <w:t xml:space="preserve">через внешний </w:t>
+      </w:r>
+      <w:r>
+        <w:rPr>
+          <w:b/>
+          <w:bCs/>
+          <w:sz w:val="18"/>
+          <w:lang w:val="ru-RU"/>
+        </w:rPr>
+        <w:t xml:space="preserve">Static IP </w:t>
       </w:r>
       <w:r>
         <w:rPr>
@@ -1620,7 +1636,61 @@
           <w:sz w:val="18"/>
           <w:lang w:val="ru-RU"/>
         </w:rPr>
-        <w:t xml:space="preserve">, это в месяц немного дороже, чем </w:t>
+        <w:t>адрес  (см. картинку — если роутер показывает соединение с интернетом «</w:t>
+      </w:r>
+      <w:r>
+        <w:rPr>
+          <w:b/>
+          <w:bCs/>
+          <w:sz w:val="18"/>
+          <w:lang w:val="ru-RU"/>
+        </w:rPr>
+        <w:t>Dynamic IP</w:t>
+      </w:r>
+      <w:r>
+        <w:rPr>
+          <w:b w:val="false"/>
+          <w:bCs w:val="false"/>
+          <w:sz w:val="18"/>
+          <w:lang w:val="ru-RU"/>
+        </w:rPr>
+        <w:t xml:space="preserve">» — обратитесь к провайдеру поменять на </w:t>
+      </w:r>
+      <w:r>
+        <w:rPr>
+          <w:b/>
+          <w:bCs/>
+          <w:sz w:val="18"/>
+          <w:lang w:val="ru-RU"/>
+        </w:rPr>
+        <w:t>Static IP</w:t>
+      </w:r>
+      <w:r>
+        <w:rPr>
+          <w:b w:val="false"/>
+          <w:bCs w:val="false"/>
+          <w:sz w:val="18"/>
+          <w:lang w:val="ru-RU"/>
+        </w:rPr>
+        <w:t xml:space="preserve">, </w:t>
+      </w:r>
+      <w:r>
+        <w:rPr>
+          <w:b w:val="false"/>
+          <w:bCs w:val="false"/>
+          <w:sz w:val="18"/>
+          <w:lang w:val="ru-RU"/>
+        </w:rPr>
+        <w:t xml:space="preserve">это </w:t>
+      </w:r>
+      <w:r>
+        <w:rPr>
+          <w:b w:val="false"/>
+          <w:bCs w:val="false"/>
+          <w:sz w:val="18"/>
+          <w:lang w:val="ru-RU"/>
+        </w:rPr>
+        <w:t xml:space="preserve">в месяц немного дороже, чем </w:t>
       </w:r>
       <w:r>
         <w:rPr>
@@ -1733,7 +1803,63 @@
           <w:sz w:val="18"/>
           <w:lang w:val="ru-RU"/>
         </w:rPr>
-        <w:t>Часто бывает, что устаревшая техника простаивает без дела. Мы можем использовать такой старый компьютер или ноутбук в качестве «House». Требования к нему:</w:t>
+        <w:t xml:space="preserve">Часто бывает, </w:t>
+      </w:r>
+      <w:r>
+        <w:rPr>
+          <w:sz w:val="18"/>
+          <w:lang w:val="ru-RU"/>
+        </w:rPr>
+        <w:t xml:space="preserve">что </w:t>
+      </w:r>
+      <w:r>
+        <w:rPr>
+          <w:sz w:val="18"/>
+          <w:lang w:val="ru-RU"/>
+        </w:rPr>
+        <w:t xml:space="preserve">устаревшая техника простаивает без дела. </w:t>
+      </w:r>
+      <w:r>
+        <w:rPr>
+          <w:sz w:val="18"/>
+          <w:lang w:val="ru-RU"/>
+        </w:rPr>
+        <w:t>Мы</w:t>
+      </w:r>
+      <w:r>
+        <w:rPr>
+          <w:sz w:val="18"/>
+          <w:lang w:val="ru-RU"/>
+        </w:rPr>
+        <w:t xml:space="preserve"> мож</w:t>
+      </w:r>
+      <w:r>
+        <w:rPr>
+          <w:sz w:val="18"/>
+          <w:lang w:val="ru-RU"/>
+        </w:rPr>
+        <w:t>ем</w:t>
+      </w:r>
+      <w:r>
+        <w:rPr>
+          <w:sz w:val="18"/>
+          <w:lang w:val="ru-RU"/>
+        </w:rPr>
+        <w:t xml:space="preserve"> использовать такой старый компьютер или ноутбук </w:t>
+      </w:r>
+      <w:r>
+        <w:rPr>
+          <w:sz w:val="18"/>
+          <w:lang w:val="ru-RU"/>
+        </w:rPr>
+        <w:t>в качестве</w:t>
+      </w:r>
+      <w:r>
+        <w:rPr>
+          <w:sz w:val="18"/>
+          <w:lang w:val="ru-RU"/>
+        </w:rPr>
+        <w:t xml:space="preserve"> «House». Требования к нему:</w:t>
       </w:r>
     </w:p>
     <w:p>
@@ -1825,7 +1951,14 @@
           <w:sz w:val="18"/>
           <w:lang w:val="ru-RU"/>
         </w:rPr>
-        <w:t>Обычная USB флэшка, например, уже отформатированная для Windows (FAT). Можно с файлами.</w:t>
+        <w:t xml:space="preserve">Обычная USB флэшка, например, уже отформатированная для Windows </w:t>
+      </w:r>
+      <w:r>
+        <w:rPr>
+          <w:sz w:val="18"/>
+          <w:lang w:val="ru-RU"/>
+        </w:rPr>
+        <w:t>(FAT). Можно с файлами.</w:t>
       </w:r>
     </w:p>
     <w:p>
@@ -1838,7 +1971,28 @@
           <w:sz w:val="18"/>
           <w:szCs w:val="18"/>
         </w:rPr>
-        <w:t xml:space="preserve">Ваш компьютер уже подключен к роутеру ЛС по Ethernet. Роутер обычно раздаёт локальные IP адреса по DHCP. Необходимо </w:t>
+        <w:t>Ваш к</w:t>
+      </w:r>
+      <w:r>
+        <w:rPr>
+          <w:sz w:val="18"/>
+          <w:szCs w:val="18"/>
+        </w:rPr>
+        <w:t xml:space="preserve">омпьютер уже подключен к роутеру ЛС по Ethernet. Роутер обычно раздаёт </w:t>
+      </w:r>
+      <w:r>
+        <w:rPr>
+          <w:sz w:val="18"/>
+          <w:szCs w:val="18"/>
+        </w:rPr>
+        <w:t>локальные</w:t>
+      </w:r>
+      <w:r>
+        <w:rPr>
+          <w:sz w:val="18"/>
+          <w:szCs w:val="18"/>
+        </w:rPr>
+        <w:t xml:space="preserve"> IP адреса по DHCP. Необходимо </w:t>
       </w:r>
       <w:r>
         <w:rPr>
@@ -1870,7 +2024,14 @@
           <w:sz w:val="18"/>
           <w:szCs w:val="18"/>
         </w:rPr>
-        <w:t xml:space="preserve"> локальный IP, который он будет получать по DHCP (например, 192.168.0.10). Найдите </w:t>
+        <w:t xml:space="preserve"> локальный IP, который он будет получать по DHCP (например, 192.168.0.10). </w:t>
+      </w:r>
+      <w:r>
+        <w:rPr>
+          <w:sz w:val="18"/>
+          <w:szCs w:val="18"/>
+        </w:rPr>
+        <w:t xml:space="preserve">Найдите </w:t>
       </w:r>
       <w:r>
         <w:rPr>
@@ -1898,7 +2059,7 @@
         </w:numPr>
         <w:rPr/>
       </w:pPr>
-      <w:bookmarkStart w:id="2" w:name="_Toc465155185"/>
+      <w:bookmarkStart w:id="1" w:name="_Toc465155185"/>
       <w:r>
         <w:rPr>
           <w:sz w:val="18"/>
@@ -1906,7 +2067,7 @@
         </w:rPr>
         <w:t>Н</w:t>
       </w:r>
-      <w:bookmarkEnd w:id="2"/>
+      <w:bookmarkEnd w:id="1"/>
       <w:r>
         <w:rPr>
           <w:sz w:val="18"/>
@@ -1941,7 +2102,49 @@
           <w:sz w:val="18"/>
           <w:lang w:val="ru-RU"/>
         </w:rPr>
-        <w:t xml:space="preserve"> для «House», то можно довольно просто запустить R-H на виртуалке. Для этого пока что подходит только VirtualBox — скачайте версию этого популярного виртуализатора на вашу операционную систему — например, Windows, </w:t>
+        <w:t xml:space="preserve"> </w:t>
+      </w:r>
+      <w:r>
+        <w:rPr>
+          <w:sz w:val="18"/>
+          <w:lang w:val="ru-RU"/>
+        </w:rPr>
+        <w:t>для</w:t>
+      </w:r>
+      <w:r>
+        <w:rPr>
+          <w:sz w:val="18"/>
+          <w:lang w:val="ru-RU"/>
+        </w:rPr>
+        <w:t xml:space="preserve"> «House», то можно довольно просто запустить R-H на виртуалке. Для этого пока </w:t>
+      </w:r>
+      <w:r>
+        <w:rPr>
+          <w:sz w:val="18"/>
+          <w:lang w:val="ru-RU"/>
+        </w:rPr>
+        <w:t>что подходит</w:t>
+      </w:r>
+      <w:r>
+        <w:rPr>
+          <w:sz w:val="18"/>
+          <w:lang w:val="ru-RU"/>
+        </w:rPr>
+        <w:t xml:space="preserve"> только VirtualBox — скачайте версию этого популярного виртуализатора </w:t>
+      </w:r>
+      <w:r>
+        <w:rPr>
+          <w:sz w:val="18"/>
+          <w:lang w:val="ru-RU"/>
+        </w:rPr>
+        <w:t xml:space="preserve">на </w:t>
+      </w:r>
+      <w:r>
+        <w:rPr>
+          <w:sz w:val="18"/>
+          <w:lang w:val="ru-RU"/>
+        </w:rPr>
+        <w:t xml:space="preserve">вашу операционную систему — например, Windows, здесь: </w:t>
       </w:r>
       <w:hyperlink r:id="rId4">
         <w:r>
@@ -1967,7 +2170,6 @@
           <w:rPr>
             <w:webHidden/>
             <w:rStyle w:val="InternetLink"/>
-            <w:vanish/>
             <w:sz w:val="18"/>
             <w:lang w:val="ru-RU"/>
           </w:rPr>
@@ -1979,7 +2181,14 @@
           <w:sz w:val="18"/>
           <w:lang w:val="ru-RU"/>
         </w:rPr>
-        <w:t xml:space="preserve"> — и запустите инсталляцию. «VB Extension Pack» не нужен для </w:t>
+        <w:t xml:space="preserve"> </w:t>
+      </w:r>
+      <w:r>
+        <w:rPr>
+          <w:sz w:val="18"/>
+          <w:lang w:val="ru-RU"/>
+        </w:rPr>
+        <w:t xml:space="preserve">— и запустите инсталляцию. «VB Extension Pack» не нужен для </w:t>
       </w:r>
       <w:r>
         <w:rPr>
@@ -2062,7 +2271,23 @@
           <w:szCs w:val="18"/>
           <w:lang w:val="ru-RU"/>
         </w:rPr>
-        <w:t xml:space="preserve"> должны прописать. Для этого, идите в меню «админки» роутера в то место, где настройка «port forwarding» - оно может выглядеть, например, так:</w:t>
+        <w:t xml:space="preserve"> должны прописать. Для этого, </w:t>
+      </w:r>
+      <w:r>
+        <w:rPr>
+          <w:sz w:val="18"/>
+          <w:szCs w:val="18"/>
+          <w:lang w:val="ru-RU"/>
+        </w:rPr>
+        <w:t>идите</w:t>
+      </w:r>
+      <w:r>
+        <w:rPr>
+          <w:sz w:val="18"/>
+          <w:szCs w:val="18"/>
+          <w:lang w:val="ru-RU"/>
+        </w:rPr>
+        <w:t xml:space="preserve"> в меню «админки» роутера в то место, где настройка «port forwarding» - оно может выглядеть, например, так:</w:t>
       </w:r>
     </w:p>
     <w:p>
@@ -2077,7 +2302,7 @@
           <w:lang w:val="ru-RU"/>
         </w:rPr>
         <w:drawing>
-          <wp:anchor behindDoc="0" distT="0" distB="0" distL="0" distR="0" simplePos="0" locked="0" layoutInCell="1" allowOverlap="1" relativeHeight="11">
+          <wp:anchor behindDoc="0" distT="0" distB="0" distL="0" distR="0" simplePos="0" locked="0" layoutInCell="1" allowOverlap="1" relativeHeight="6">
             <wp:simplePos x="0" y="0"/>
             <wp:positionH relativeFrom="column">
               <wp:align>center</wp:align>
@@ -2132,14 +2357,33 @@
         </w:rPr>
       </w:pPr>
       <w:r>
+        <w:rPr>
+          <w:sz w:val="18"/>
+          <w:szCs w:val="18"/>
+          <w:lang w:val="ru-RU"/>
+        </w:rPr>
+        <w:t>или так:</w:t>
+      </w:r>
+    </w:p>
+    <w:p>
+      <w:pPr>
+        <w:pStyle w:val="Normal"/>
+        <w:rPr>
+          <w:lang w:val="ru-RU"/>
+        </w:rPr>
+      </w:pPr>
+      <w:r>
+        <w:rPr>
+          <w:lang w:val="ru-RU"/>
+        </w:rPr>
         <w:drawing>
-          <wp:anchor behindDoc="0" distT="0" distB="0" distL="0" distR="0" simplePos="0" locked="0" layoutInCell="1" allowOverlap="1" relativeHeight="6">
+          <wp:anchor behindDoc="0" distT="0" distB="0" distL="0" distR="0" simplePos="0" locked="0" layoutInCell="1" allowOverlap="1" relativeHeight="7">
             <wp:simplePos x="0" y="0"/>
             <wp:positionH relativeFrom="column">
-              <wp:posOffset>-104775</wp:posOffset>
+              <wp:align>center</wp:align>
             </wp:positionH>
             <wp:positionV relativeFrom="paragraph">
-              <wp:posOffset>327025</wp:posOffset>
+              <wp:posOffset>635</wp:posOffset>
             </wp:positionV>
             <wp:extent cx="2865755" cy="1386205"/>
             <wp:effectExtent l="0" t="0" r="0" b="0"/>
@@ -2178,22 +2422,6 @@
           </wp:anchor>
         </w:drawing>
       </w:r>
-      <w:r>
-        <w:rPr>
-          <w:sz w:val="18"/>
-          <w:szCs w:val="18"/>
-          <w:lang w:val="ru-RU"/>
-        </w:rPr>
-        <w:t>и</w:t>
-      </w:r>
-      <w:r>
-        <w:rPr>
-          <w:sz w:val="18"/>
-          <w:szCs w:val="18"/>
-          <w:lang w:val="ru-RU"/>
-        </w:rPr>
-        <w:t>ли так:</w:t>
-      </w:r>
     </w:p>
     <w:p>
       <w:pPr>
@@ -2205,7 +2433,49 @@
           <w:sz w:val="18"/>
           <w:lang w:val="ru-RU"/>
         </w:rPr>
-        <w:t xml:space="preserve">Здесь пробросьте два TCP порта - 443 и 8443, и затем еще  весь диапазон 1025-65535 UDP портов, с роутера на House. В первом примере, «192.168.0.10» - это его адрес, а во втором примере он «192.168.1.201». Сохраните ваши новые правила кнопкой «Save». В результате, пакеты извне, пришедшие на указанные порты и static IP роутера (например, на «46.11.95.12»), будут оправлены на </w:t>
+        <w:t>Здесь пробросьте два TCP порта - 443 и 8443, и затем еще  весь диапазон 1025-65535 UDP портов</w:t>
+      </w:r>
+      <w:r>
+        <w:rPr>
+          <w:sz w:val="18"/>
+          <w:lang w:val="ru-RU"/>
+        </w:rPr>
+        <w:t>,</w:t>
+      </w:r>
+      <w:r>
+        <w:rPr>
+          <w:sz w:val="18"/>
+          <w:lang w:val="ru-RU"/>
+        </w:rPr>
+        <w:t xml:space="preserve"> с роутера на House. </w:t>
+      </w:r>
+      <w:r>
+        <w:rPr>
+          <w:sz w:val="18"/>
+          <w:lang w:val="ru-RU"/>
+        </w:rPr>
+        <w:t>В</w:t>
+      </w:r>
+      <w:r>
+        <w:rPr>
+          <w:sz w:val="18"/>
+          <w:lang w:val="ru-RU"/>
+        </w:rPr>
+        <w:t xml:space="preserve"> первом примере, «192.168.0.10» - это его адрес, а во втором примере он «192.168.1.201». Сохраните ваши новые правила </w:t>
+      </w:r>
+      <w:r>
+        <w:rPr>
+          <w:sz w:val="18"/>
+          <w:lang w:val="ru-RU"/>
+        </w:rPr>
+        <w:t>к</w:t>
+      </w:r>
+      <w:r>
+        <w:rPr>
+          <w:sz w:val="18"/>
+          <w:lang w:val="ru-RU"/>
+        </w:rPr>
+        <w:t xml:space="preserve">нопкой «Save». В результате, пакеты извне, пришедшие на указанные порты и static IP роутера (например, на «46.11.95.12»), будут оправлены на </w:t>
       </w:r>
       <w:r>
         <w:rPr>
@@ -2237,7 +2507,49 @@
           <w:sz w:val="18"/>
           <w:lang w:val="ru-RU"/>
         </w:rPr>
-        <w:t xml:space="preserve"> пробрасывать другие порты не нужно. Конечно, номера у первых двух портов могут отличаться от приведённых, в зависимости от того, какие они в настройках у конкретного прокси. Например, прокси для домена «room-house.com» перенаправит соответствующие https-запросы на ваш роутер именно на порты 443 и 8443 — но  в принципе могут конечно быть и другие номера у портов. Что касается диапазона 1025-65535 для UDP, нужно помнить, что новое правило приведёт к тому, что </w:t>
+        <w:t xml:space="preserve"> пробрасывать </w:t>
+      </w:r>
+      <w:r>
+        <w:rPr>
+          <w:sz w:val="18"/>
+          <w:lang w:val="ru-RU"/>
+        </w:rPr>
+        <w:t>другие</w:t>
+      </w:r>
+      <w:r>
+        <w:rPr>
+          <w:sz w:val="18"/>
+          <w:lang w:val="ru-RU"/>
+        </w:rPr>
+        <w:t xml:space="preserve"> порты не нужно. Конечно, номера у первых двух портов могут </w:t>
+      </w:r>
+      <w:r>
+        <w:rPr>
+          <w:sz w:val="18"/>
+          <w:lang w:val="ru-RU"/>
+        </w:rPr>
+        <w:t>отличаться от приведённых</w:t>
+      </w:r>
+      <w:r>
+        <w:rPr>
+          <w:sz w:val="18"/>
+          <w:lang w:val="ru-RU"/>
+        </w:rPr>
+        <w:t xml:space="preserve">, в зависимости от того, какие они в настройках у конкретного прокси. Например, прокси для домена «room-house.com» перенаправит соответствующие https-запросы на ваш роутер именно на порты 443 и 8443 — но  в принципе могут конечно быть и другие номера у портов. Что касается диапазона 1025-65535 для UDP, нужно помнить, что </w:t>
+      </w:r>
+      <w:r>
+        <w:rPr>
+          <w:sz w:val="18"/>
+          <w:lang w:val="ru-RU"/>
+        </w:rPr>
+        <w:t>новое</w:t>
+      </w:r>
+      <w:r>
+        <w:rPr>
+          <w:sz w:val="18"/>
+          <w:lang w:val="ru-RU"/>
+        </w:rPr>
+        <w:t xml:space="preserve"> правило приведёт к тому, что </w:t>
       </w:r>
       <w:r>
         <w:rPr>
@@ -2322,7 +2634,23 @@
           <w:szCs w:val="18"/>
           <w:lang w:val="ru-RU"/>
         </w:rPr>
-        <w:t>Следующий скрипт создаёт на Linux-хосте новую виртуальную машину с именем «RH» и сетевым адаптером типа «Bridged». Перед  запуском скрипта, скачайте файл «</w:t>
+        <w:t>Следующий скрипт создаёт на Linux</w:t>
+      </w:r>
+      <w:r>
+        <w:rPr>
+          <w:sz w:val="18"/>
+          <w:szCs w:val="18"/>
+          <w:lang w:val="ru-RU"/>
+        </w:rPr>
+        <w:t>-хосте</w:t>
+      </w:r>
+      <w:r>
+        <w:rPr>
+          <w:sz w:val="18"/>
+          <w:szCs w:val="18"/>
+          <w:lang w:val="ru-RU"/>
+        </w:rPr>
+        <w:t xml:space="preserve"> новую виртуальную машину с именем «RH» и сетевым адаптером типа «Bridged». Перед  запуском скрипта, скачайте файл «</w:t>
       </w:r>
       <w:r>
         <w:rPr>
@@ -2340,23 +2668,35 @@
           <w:szCs w:val="18"/>
           <w:lang w:val="ru-RU"/>
         </w:rPr>
-        <w:t xml:space="preserve">» </w:t>
-      </w:r>
-      <w:r>
-        <w:rPr>
-          <w:sz w:val="18"/>
-          <w:szCs w:val="18"/>
-          <w:lang w:val="ru-RU"/>
-        </w:rPr>
-        <w:t>с гитхаба R-H</w:t>
-      </w:r>
-      <w:r>
-        <w:rPr>
-          <w:sz w:val="18"/>
-          <w:szCs w:val="18"/>
-          <w:lang w:val="ru-RU"/>
-        </w:rPr>
-        <w:t xml:space="preserve"> в папку «</w:t>
+        <w:t xml:space="preserve">» из папки </w:t>
+      </w:r>
+      <w:hyperlink r:id="rId8">
+        <w:r>
+          <w:rPr>
+            <w:webHidden/>
+            <w:rStyle w:val="InternetLink"/>
+            <w:sz w:val="18"/>
+            <w:szCs w:val="18"/>
+            <w:lang w:val="ru-RU"/>
+          </w:rPr>
+          <w:t>https://github.com/kl3eo/room-house/tree/main/rh</w:t>
+        </w:r>
+      </w:hyperlink>
+      <w:r>
+        <w:rPr>
+          <w:sz w:val="18"/>
+          <w:szCs w:val="18"/>
+          <w:lang w:val="ru-RU"/>
+        </w:rPr>
+        <w:t xml:space="preserve"> </w:t>
+      </w:r>
+      <w:r>
+        <w:rPr>
+          <w:sz w:val="18"/>
+          <w:szCs w:val="18"/>
+          <w:lang w:val="ru-RU"/>
+        </w:rPr>
+        <w:t>и положите его в папку «</w:t>
       </w:r>
       <w:r>
         <w:rPr>
@@ -2374,7 +2714,63 @@
           <w:szCs w:val="18"/>
           <w:lang w:val="ru-RU"/>
         </w:rPr>
-        <w:t>» на хосте, т.е. там, где его найдёт этот скрипт. Также, замените в скрипте «</w:t>
+        <w:t xml:space="preserve">» на </w:t>
+      </w:r>
+      <w:r>
+        <w:rPr>
+          <w:sz w:val="18"/>
+          <w:szCs w:val="18"/>
+          <w:lang w:val="ru-RU"/>
+        </w:rPr>
+        <w:t>хосте</w:t>
+      </w:r>
+      <w:r>
+        <w:rPr>
+          <w:sz w:val="18"/>
+          <w:szCs w:val="18"/>
+          <w:lang w:val="ru-RU"/>
+        </w:rPr>
+        <w:t>, т.е. т</w:t>
+      </w:r>
+      <w:r>
+        <w:rPr>
+          <w:sz w:val="18"/>
+          <w:szCs w:val="18"/>
+          <w:lang w:val="ru-RU"/>
+        </w:rPr>
+        <w:t>ам</w:t>
+      </w:r>
+      <w:r>
+        <w:rPr>
+          <w:sz w:val="18"/>
+          <w:szCs w:val="18"/>
+          <w:lang w:val="ru-RU"/>
+        </w:rPr>
+        <w:t xml:space="preserve">, где его найдёт </w:t>
+      </w:r>
+      <w:r>
+        <w:rPr>
+          <w:sz w:val="18"/>
+          <w:szCs w:val="18"/>
+          <w:lang w:val="ru-RU"/>
+        </w:rPr>
+        <w:t>этот</w:t>
+      </w:r>
+      <w:r>
+        <w:rPr>
+          <w:sz w:val="18"/>
+          <w:szCs w:val="18"/>
+          <w:lang w:val="ru-RU"/>
+        </w:rPr>
+        <w:t xml:space="preserve"> </w:t>
+      </w:r>
+      <w:r>
+        <w:rPr>
+          <w:sz w:val="18"/>
+          <w:szCs w:val="18"/>
+          <w:lang w:val="ru-RU"/>
+        </w:rPr>
+        <w:t>скрипт. Также, замените в скрипте «</w:t>
       </w:r>
       <w:r>
         <w:rPr>
@@ -2392,7 +2788,39 @@
           <w:szCs w:val="18"/>
           <w:lang w:val="ru-RU"/>
         </w:rPr>
-        <w:t>» на название Ethernet-интерфейса на вашем host-компьютере — того, который получил IP адрес от роутера. (NB: посмотреть командой «</w:t>
+        <w:t xml:space="preserve">» на название Ethernet-интерфейса на вашем host-компьютере — того, который получил </w:t>
+      </w:r>
+      <w:r>
+        <w:rPr>
+          <w:sz w:val="18"/>
+          <w:szCs w:val="18"/>
+          <w:lang w:val="ru-RU"/>
+        </w:rPr>
+        <w:t xml:space="preserve">IP </w:t>
+      </w:r>
+      <w:r>
+        <w:rPr>
+          <w:sz w:val="18"/>
+          <w:szCs w:val="18"/>
+          <w:lang w:val="ru-RU"/>
+        </w:rPr>
+        <w:t>адрес от роутера. (NB: посмотр</w:t>
+      </w:r>
+      <w:r>
+        <w:rPr>
+          <w:sz w:val="18"/>
+          <w:szCs w:val="18"/>
+          <w:lang w:val="ru-RU"/>
+        </w:rPr>
+        <w:t>еть</w:t>
+      </w:r>
+      <w:r>
+        <w:rPr>
+          <w:sz w:val="18"/>
+          <w:szCs w:val="18"/>
+          <w:lang w:val="ru-RU"/>
+        </w:rPr>
+        <w:t xml:space="preserve"> командой «</w:t>
       </w:r>
       <w:r>
         <w:rPr>
@@ -2410,7 +2838,63 @@
           <w:szCs w:val="18"/>
           <w:lang w:val="ru-RU"/>
         </w:rPr>
-        <w:t>» - возможно, он единственный реальный интерфейс в системе, если нет другого сетевого адаптера).</w:t>
+        <w:t xml:space="preserve">» - возможно, он единственный реальный интерфейс </w:t>
+      </w:r>
+      <w:r>
+        <w:rPr>
+          <w:sz w:val="18"/>
+          <w:szCs w:val="18"/>
+          <w:lang w:val="ru-RU"/>
+        </w:rPr>
+        <w:t>в системе</w:t>
+      </w:r>
+      <w:r>
+        <w:rPr>
+          <w:sz w:val="18"/>
+          <w:szCs w:val="18"/>
+          <w:lang w:val="ru-RU"/>
+        </w:rPr>
+        <w:t xml:space="preserve">, если нет другого </w:t>
+      </w:r>
+      <w:r>
+        <w:rPr>
+          <w:sz w:val="18"/>
+          <w:szCs w:val="18"/>
+          <w:lang w:val="ru-RU"/>
+        </w:rPr>
+        <w:t xml:space="preserve">сетевого </w:t>
+      </w:r>
+      <w:r>
+        <w:rPr>
+          <w:sz w:val="18"/>
+          <w:szCs w:val="18"/>
+          <w:lang w:val="ru-RU"/>
+        </w:rPr>
+        <w:t>ада</w:t>
+      </w:r>
+      <w:r>
+        <w:rPr>
+          <w:sz w:val="18"/>
+          <w:szCs w:val="18"/>
+          <w:lang w:val="ru-RU"/>
+        </w:rPr>
+        <w:t>п</w:t>
+      </w:r>
+      <w:r>
+        <w:rPr>
+          <w:sz w:val="18"/>
+          <w:szCs w:val="18"/>
+          <w:lang w:val="ru-RU"/>
+        </w:rPr>
+        <w:t>тера</w:t>
+      </w:r>
+      <w:r>
+        <w:rPr>
+          <w:sz w:val="18"/>
+          <w:szCs w:val="18"/>
+          <w:lang w:val="ru-RU"/>
+        </w:rPr>
+        <w:t>).</w:t>
       </w:r>
     </w:p>
     <w:p>
@@ -2830,7 +3314,27 @@
           <w:szCs w:val="18"/>
           <w:lang w:val="ru-RU"/>
         </w:rPr>
-        <w:t>, то на консоли выйдет примерно такое:</w:t>
+        <w:t>, то на консоли выйдет примерно так</w:t>
+      </w:r>
+      <w:r>
+        <w:rPr>
+          <w:b w:val="false"/>
+          <w:bCs w:val="false"/>
+          <w:sz w:val="18"/>
+          <w:szCs w:val="18"/>
+          <w:lang w:val="ru-RU"/>
+        </w:rPr>
+        <w:t>ое</w:t>
+      </w:r>
+      <w:r>
+        <w:rPr>
+          <w:b w:val="false"/>
+          <w:bCs w:val="false"/>
+          <w:sz w:val="18"/>
+          <w:szCs w:val="18"/>
+          <w:lang w:val="ru-RU"/>
+        </w:rPr>
+        <w:t>:</w:t>
       </w:r>
     </w:p>
     <w:p>
@@ -2971,7 +3475,87 @@
           <w:szCs w:val="18"/>
           <w:lang w:val="ru-RU"/>
         </w:rPr>
-        <w:t>Следите за ошибками! Если на консоли была ЛЮБАЯ ошибка при создании VM, то не думая удаляйте ЭТУ «плохую» машину вместе со всеми её файлами (опция «Remove/Delete all files» в меню Manager), экономьте время, и затем создайте её заново тем же скриптом, устранив причину ошибки.</w:t>
+        <w:t xml:space="preserve">Следите за ошибками! Если на консоли была ЛЮБАЯ ошибка при создании </w:t>
+      </w:r>
+      <w:r>
+        <w:rPr>
+          <w:b w:val="false"/>
+          <w:bCs w:val="false"/>
+          <w:sz w:val="18"/>
+          <w:szCs w:val="18"/>
+          <w:lang w:val="ru-RU"/>
+        </w:rPr>
+        <w:t>VM</w:t>
+      </w:r>
+      <w:r>
+        <w:rPr>
+          <w:b w:val="false"/>
+          <w:bCs w:val="false"/>
+          <w:sz w:val="18"/>
+          <w:szCs w:val="18"/>
+          <w:lang w:val="ru-RU"/>
+        </w:rPr>
+        <w:t xml:space="preserve">, то не думая удаляйте ЭТУ «плохую» машину вместе со всеми её файлами (опция «Remove/Delete all files» в меню </w:t>
+      </w:r>
+      <w:r>
+        <w:rPr>
+          <w:b w:val="false"/>
+          <w:bCs w:val="false"/>
+          <w:sz w:val="18"/>
+          <w:szCs w:val="18"/>
+          <w:lang w:val="ru-RU"/>
+        </w:rPr>
+        <w:t>Manager</w:t>
+      </w:r>
+      <w:r>
+        <w:rPr>
+          <w:b w:val="false"/>
+          <w:bCs w:val="false"/>
+          <w:sz w:val="18"/>
+          <w:szCs w:val="18"/>
+          <w:lang w:val="ru-RU"/>
+        </w:rPr>
+        <w:t xml:space="preserve">), экономьте время, и </w:t>
+      </w:r>
+      <w:r>
+        <w:rPr>
+          <w:b w:val="false"/>
+          <w:bCs w:val="false"/>
+          <w:sz w:val="18"/>
+          <w:szCs w:val="18"/>
+          <w:lang w:val="ru-RU"/>
+        </w:rPr>
+        <w:t>затем</w:t>
+      </w:r>
+      <w:r>
+        <w:rPr>
+          <w:b w:val="false"/>
+          <w:bCs w:val="false"/>
+          <w:sz w:val="18"/>
+          <w:szCs w:val="18"/>
+          <w:lang w:val="ru-RU"/>
+        </w:rPr>
+        <w:t xml:space="preserve"> создайте её заново </w:t>
+      </w:r>
+      <w:r>
+        <w:rPr>
+          <w:b w:val="false"/>
+          <w:bCs w:val="false"/>
+          <w:sz w:val="18"/>
+          <w:szCs w:val="18"/>
+          <w:lang w:val="ru-RU"/>
+        </w:rPr>
+        <w:t>тем же скриптом</w:t>
+      </w:r>
+      <w:r>
+        <w:rPr>
+          <w:b w:val="false"/>
+          <w:bCs w:val="false"/>
+          <w:sz w:val="18"/>
+          <w:szCs w:val="18"/>
+          <w:lang w:val="ru-RU"/>
+        </w:rPr>
+        <w:t>, устранив причину ошибки.</w:t>
       </w:r>
     </w:p>
     <w:p>
@@ -2984,7 +3568,21 @@
           <w:sz w:val="18"/>
           <w:lang w:val="ru-RU"/>
         </w:rPr>
-        <w:t xml:space="preserve">Особенность этой виртуальной машины в том, что её сетевой интерфейс получает IP адрес не от роутера по DHCP, а непосредственно во время загрузки контейнера «xTER» от вас, т.е. </w:t>
+        <w:t xml:space="preserve">Особенность этой виртуальной машины в том, что её сетевой </w:t>
+      </w:r>
+      <w:r>
+        <w:rPr>
+          <w:sz w:val="18"/>
+          <w:lang w:val="ru-RU"/>
+        </w:rPr>
+        <w:t>интерфейс</w:t>
+      </w:r>
+      <w:r>
+        <w:rPr>
+          <w:sz w:val="18"/>
+          <w:lang w:val="ru-RU"/>
+        </w:rPr>
+        <w:t xml:space="preserve"> получает IP адрес не от роутера по DHCP, а непосредственно во время загрузки контейнера «xTER» от вас, т.е. </w:t>
       </w:r>
       <w:r>
         <w:rPr>
@@ -3000,7 +3598,70 @@
           <w:sz w:val="18"/>
           <w:lang w:val="ru-RU"/>
         </w:rPr>
-        <w:t>должны указать его из числа свободных IP адресов своей локальной сети (см. ниже, как это происходит). Также в настройках «port forwarding» роутера, в отличие от многих других вариантов, нужно пробрасывать порты именно на ЭТОТ свободный IP адрес, а не на IP адрес host-компьютера!  Это важный и тонкий момент. NB: не забыли включить «service vboxdrv start»? Перед запуском графического VB Manager, убедитесь, что драйвер «vboxdrv» уже активен: команда «service vboxdrv status» покажет, так ли это.</w:t>
+        <w:t xml:space="preserve">должны указать его из числа свободных IP адресов своей локальной сети (см. ниже, </w:t>
+      </w:r>
+      <w:r>
+        <w:rPr>
+          <w:sz w:val="18"/>
+          <w:lang w:val="ru-RU"/>
+        </w:rPr>
+        <w:t>как</w:t>
+      </w:r>
+      <w:r>
+        <w:rPr>
+          <w:sz w:val="18"/>
+          <w:lang w:val="ru-RU"/>
+        </w:rPr>
+        <w:t xml:space="preserve"> это происходит</w:t>
+      </w:r>
+      <w:r>
+        <w:rPr>
+          <w:sz w:val="18"/>
+          <w:lang w:val="ru-RU"/>
+        </w:rPr>
+        <w:t>). Также в настройках «port forwarding» роутера</w:t>
+      </w:r>
+      <w:r>
+        <w:rPr>
+          <w:sz w:val="18"/>
+          <w:lang w:val="ru-RU"/>
+        </w:rPr>
+        <w:t xml:space="preserve">, </w:t>
+      </w:r>
+      <w:r>
+        <w:rPr>
+          <w:sz w:val="18"/>
+          <w:lang w:val="ru-RU"/>
+        </w:rPr>
+        <w:t xml:space="preserve">в отличие от многих других вариантов, нужно пробрасывать порты именно на ЭТОТ свободный IP адрес, а не на IP адрес host-компьютера!  Это важный и тонкий момент. NB: не забыли включить «service vboxdrv start»? Перед запуском графического VB Manager, убедитесь, что </w:t>
+      </w:r>
+      <w:r>
+        <w:rPr>
+          <w:sz w:val="18"/>
+          <w:lang w:val="ru-RU"/>
+        </w:rPr>
+        <w:t xml:space="preserve">драйвер </w:t>
+      </w:r>
+      <w:r>
+        <w:rPr>
+          <w:sz w:val="18"/>
+          <w:lang w:val="ru-RU"/>
+        </w:rPr>
+        <w:t>«vboxdrv» уже акти</w:t>
+      </w:r>
+      <w:r>
+        <w:rPr>
+          <w:sz w:val="18"/>
+          <w:lang w:val="ru-RU"/>
+        </w:rPr>
+        <w:t>вен</w:t>
+      </w:r>
+      <w:r>
+        <w:rPr>
+          <w:sz w:val="18"/>
+          <w:lang w:val="ru-RU"/>
+        </w:rPr>
+        <w:t>: команда «service vboxdrv status» покажет, так ли это.</w:t>
       </w:r>
     </w:p>
     <w:p>
@@ -3012,12 +3673,9 @@
         </w:rPr>
       </w:pPr>
       <w:r>
-        <w:rPr>
-          <w:sz w:val="18"/>
-          <w:lang w:val="ru-RU"/>
-        </w:rPr>
+        <w:rPr/>
         <w:drawing>
-          <wp:anchor behindDoc="0" distT="0" distB="0" distL="0" distR="0" simplePos="0" locked="0" layoutInCell="1" allowOverlap="1" relativeHeight="7">
+          <wp:anchor behindDoc="0" distT="0" distB="0" distL="0" distR="0" simplePos="0" locked="0" layoutInCell="1" allowOverlap="1" relativeHeight="10">
             <wp:simplePos x="0" y="0"/>
             <wp:positionH relativeFrom="column">
               <wp:posOffset>9525</wp:posOffset>
@@ -3042,7 +3700,7 @@
                     </pic:cNvPicPr>
                   </pic:nvPicPr>
                   <pic:blipFill>
-                    <a:blip r:embed="rId8"/>
+                    <a:blip r:embed="rId9"/>
                     <a:stretch>
                       <a:fillRect/>
                     </a:stretch>
@@ -3122,7 +3780,35 @@
           <w:sz w:val="18"/>
           <w:lang w:val="ru-RU"/>
         </w:rPr>
-        <w:t xml:space="preserve">Через 3-4 сек после нажатия кнопки «Start» в менеджере, появится «синий экран»: введите логин и пароль для скачки контейнера xTER — их вы получили у нас,  а если ещё нет, просто зайдите на </w:t>
+        <w:t xml:space="preserve">Через 3-4 сек после нажатия кнопки «Start» </w:t>
+      </w:r>
+      <w:r>
+        <w:rPr>
+          <w:sz w:val="18"/>
+          <w:lang w:val="ru-RU"/>
+        </w:rPr>
+        <w:t>в менеджере</w:t>
+      </w:r>
+      <w:r>
+        <w:rPr>
+          <w:sz w:val="18"/>
+          <w:lang w:val="ru-RU"/>
+        </w:rPr>
+        <w:t xml:space="preserve">, </w:t>
+      </w:r>
+      <w:r>
+        <w:rPr>
+          <w:sz w:val="18"/>
+          <w:lang w:val="ru-RU"/>
+        </w:rPr>
+        <w:t>появится</w:t>
+      </w:r>
+      <w:r>
+        <w:rPr>
+          <w:sz w:val="18"/>
+          <w:lang w:val="ru-RU"/>
+        </w:rPr>
+        <w:t xml:space="preserve"> «синий экран»: введите логин и пароль для скачки контейнера xTER — их вы получили у нас,  а если ещё нет, просто зайдите на </w:t>
       </w:r>
       <w:r>
         <w:rPr>
@@ -3150,12 +3836,9 @@
         </w:rPr>
       </w:pPr>
       <w:r>
-        <w:rPr>
-          <w:sz w:val="18"/>
-          <w:lang w:val="ru-RU"/>
-        </w:rPr>
+        <w:rPr/>
         <w:drawing>
-          <wp:anchor behindDoc="0" distT="0" distB="0" distL="0" distR="0" simplePos="0" locked="0" layoutInCell="1" allowOverlap="1" relativeHeight="8">
+          <wp:anchor behindDoc="0" distT="0" distB="0" distL="0" distR="0" simplePos="0" locked="0" layoutInCell="1" allowOverlap="1" relativeHeight="11">
             <wp:simplePos x="0" y="0"/>
             <wp:positionH relativeFrom="column">
               <wp:align>center</wp:align>
@@ -3180,7 +3863,7 @@
                     </pic:cNvPicPr>
                   </pic:nvPicPr>
                   <pic:blipFill>
-                    <a:blip r:embed="rId9"/>
+                    <a:blip r:embed="rId10"/>
                     <a:stretch>
                       <a:fillRect/>
                     </a:stretch>
@@ -3289,7 +3972,7 @@
       </w:r>
     </w:p>
     <w:sectPr>
-      <w:footerReference w:type="default" r:id="rId10"/>
+      <w:footerReference w:type="default" r:id="rId11"/>
       <w:type w:val="nextPage"/>
       <w:pgSz w:w="5953" w:h="8391"/>
       <w:pgMar w:left="720" w:right="720" w:header="0" w:top="720" w:footer="144" w:bottom="720" w:gutter="0"/>
@@ -4506,69 +5189,6 @@
   </w:style>
   <w:style w:type="character" w:styleId="ListLabel27">
     <w:name w:val="ListLabel 27"/>
-    <w:qFormat/>
-    <w:rPr>
-      <w:rFonts w:cs="OpenSymbol"/>
-    </w:rPr>
-  </w:style>
-  <w:style w:type="character" w:styleId="ListLabel28">
-    <w:name w:val="ListLabel 28"/>
-    <w:qFormat/>
-    <w:rPr>
-      <w:rFonts w:cs="OpenSymbol"/>
-    </w:rPr>
-  </w:style>
-  <w:style w:type="character" w:styleId="ListLabel29">
-    <w:name w:val="ListLabel 29"/>
-    <w:qFormat/>
-    <w:rPr>
-      <w:rFonts w:cs="OpenSymbol"/>
-    </w:rPr>
-  </w:style>
-  <w:style w:type="character" w:styleId="ListLabel30">
-    <w:name w:val="ListLabel 30"/>
-    <w:qFormat/>
-    <w:rPr>
-      <w:rFonts w:cs="OpenSymbol"/>
-    </w:rPr>
-  </w:style>
-  <w:style w:type="character" w:styleId="ListLabel31">
-    <w:name w:val="ListLabel 31"/>
-    <w:qFormat/>
-    <w:rPr>
-      <w:rFonts w:cs="OpenSymbol"/>
-    </w:rPr>
-  </w:style>
-  <w:style w:type="character" w:styleId="ListLabel32">
-    <w:name w:val="ListLabel 32"/>
-    <w:qFormat/>
-    <w:rPr>
-      <w:rFonts w:cs="OpenSymbol"/>
-    </w:rPr>
-  </w:style>
-  <w:style w:type="character" w:styleId="ListLabel33">
-    <w:name w:val="ListLabel 33"/>
-    <w:qFormat/>
-    <w:rPr>
-      <w:rFonts w:cs="OpenSymbol"/>
-    </w:rPr>
-  </w:style>
-  <w:style w:type="character" w:styleId="ListLabel34">
-    <w:name w:val="ListLabel 34"/>
-    <w:qFormat/>
-    <w:rPr>
-      <w:rFonts w:cs="OpenSymbol"/>
-    </w:rPr>
-  </w:style>
-  <w:style w:type="character" w:styleId="ListLabel35">
-    <w:name w:val="ListLabel 35"/>
-    <w:qFormat/>
-    <w:rPr>
-      <w:rFonts w:cs="OpenSymbol"/>
-    </w:rPr>
-  </w:style>
-  <w:style w:type="character" w:styleId="ListLabel36">
-    <w:name w:val="ListLabel 36"/>
     <w:qFormat/>
     <w:rPr>
       <w:rFonts w:cs="OpenSymbol"/>

</xml_diff>

<commit_message>
rev R-H boot manual]
</commit_message>
<xml_diff>
--- a/RH_boot_manual_RUS.docx
+++ b/RH_boot_manual_RUS.docx
@@ -123,7 +123,7 @@
                                 <w:sdt>
                                   <w:sdtPr>
                                     <w:text/>
-                                    <w:id w:val="442998505"/>
+                                    <w:id w:val="835069548"/>
                                     <w:dataBinding w:prefixMappings="xmlns:ns0='http://schemas.openxmlformats.org/package/2006/metadata/core-properties' xmlns:ns1='http://purl.org/dc/elements/1.1/'" w:xpath="/ns0:coreProperties[1]/ns1:title[1]" w:storeItemID="{6C3C8BC8-F283-45AE-878A-BAB7291924A1}"/>
                                     <w:alias w:val="Company"/>
                                   </w:sdtPr>
@@ -180,7 +180,7 @@
                                 <w:sdt>
                                   <w:sdtPr>
                                     <w:text/>
-                                    <w:id w:val="1819811506"/>
+                                    <w:id w:val="796039759"/>
                                     <w:dataBinding w:prefixMappings="xmlns:ns0='http://schemas.openxmlformats.org/package/2006/metadata/core-properties' xmlns:ns1='http://purl.org/dc/elements/1.1/'" w:xpath="/ns0:coreProperties[1]/ns1:subject[1]" w:storeItemID="{6C3C8BC8-F283-45AE-878A-BAB7291924A1}"/>
                                     <w:alias w:val="Subtitle"/>
                                   </w:sdtPr>
@@ -306,7 +306,7 @@
                           <w:sdt>
                             <w:sdtPr>
                               <w:text/>
-                              <w:id w:val="1169829311"/>
+                              <w:id w:val="819150800"/>
                               <w:dataBinding w:prefixMappings="xmlns:ns0='http://schemas.openxmlformats.org/package/2006/metadata/core-properties' xmlns:ns1='http://purl.org/dc/elements/1.1/'" w:xpath="/ns0:coreProperties[1]/ns1:title[1]" w:storeItemID="{6C3C8BC8-F283-45AE-878A-BAB7291924A1}"/>
                               <w:alias w:val="Company"/>
                             </w:sdtPr>
@@ -363,7 +363,7 @@
                           <w:sdt>
                             <w:sdtPr>
                               <w:text/>
-                              <w:id w:val="1205377385"/>
+                              <w:id w:val="2116188669"/>
                               <w:dataBinding w:prefixMappings="xmlns:ns0='http://schemas.openxmlformats.org/package/2006/metadata/core-properties' xmlns:ns1='http://purl.org/dc/elements/1.1/'" w:xpath="/ns0:coreProperties[1]/ns1:subject[1]" w:storeItemID="{6C3C8BC8-F283-45AE-878A-BAB7291924A1}"/>
                               <w:alias w:val="Subtitle"/>
                             </w:sdtPr>
@@ -683,7 +683,7 @@
           <w:docPartGallery w:val="Table of Contents"/>
           <w:docPartUnique w:val="true"/>
         </w:docPartObj>
-        <w:id w:val="215181813"/>
+        <w:id w:val="1362250678"/>
       </w:sdtPr>
       <w:sdtContent>
         <w:p>
@@ -759,7 +759,7 @@
           <w:u w:val="none" w:color="000000"/>
           <w:lang w:val="ru-RU"/>
         </w:rPr>
-        <w:t>5</w:t>
+        <w:t>3</w:t>
       </w:r>
     </w:p>
     <w:p>
@@ -811,7 +811,7 @@
           <w:u w:val="none" w:color="000000"/>
           <w:lang w:val="ru-RU"/>
         </w:rPr>
-        <w:t>5</w:t>
+        <w:t>3</w:t>
       </w:r>
     </w:p>
     <w:p>
@@ -854,7 +854,7 @@
           <w:u w:val="none" w:color="000000"/>
           <w:lang w:val="ru-RU"/>
         </w:rPr>
-        <w:t>На отдельном компьютере</w:t>
+        <w:t>На компьютере</w:t>
       </w:r>
       <w:hyperlink w:anchor="_Toc465155184">
         <w:r>
@@ -871,12 +871,13 @@
       </w:hyperlink>
       <w:r>
         <w:rPr>
+          <w:rStyle w:val="IndexLink"/>
           <w:vanish w:val="false"/>
           <w:color w:val="00000A"/>
           <w:u w:val="none" w:color="000000"/>
           <w:lang w:val="ru-RU"/>
         </w:rPr>
-        <w:t>6</w:t>
+        <w:t>4</w:t>
       </w:r>
     </w:p>
     <w:p>
@@ -938,12 +939,13 @@
       <w:bookmarkEnd w:id="0"/>
       <w:r>
         <w:rPr>
+          <w:rStyle w:val="IndexLink"/>
           <w:vanish w:val="false"/>
           <w:color w:val="00000A"/>
           <w:u w:val="none" w:color="000000"/>
           <w:lang w:val="ru-RU"/>
         </w:rPr>
-        <w:t>6</w:t>
+        <w:t>5</w:t>
       </w:r>
     </w:p>
     <w:p>
@@ -964,18 +966,7 @@
           <w:u w:val="none" w:color="000000"/>
           <w:lang w:val="ru-RU"/>
         </w:rPr>
-        <w:t>1.</w:t>
-      </w:r>
-      <w:r>
-        <w:rPr>
-          <w:rStyle w:val="IndexLink"/>
-          <w:rFonts w:eastAsia="" w:eastAsiaTheme="minorEastAsia"/>
-          <w:vanish w:val="false"/>
-          <w:color w:val="00000A"/>
-          <w:u w:val="none" w:color="000000"/>
-          <w:lang w:val="ru-RU"/>
-        </w:rPr>
-        <w:t xml:space="preserve">2 </w:t>
+        <w:t xml:space="preserve">1.2 </w:t>
       </w:r>
       <w:r>
         <w:rPr>
@@ -1002,12 +993,13 @@
       </w:hyperlink>
       <w:r>
         <w:rPr>
+          <w:rStyle w:val="IndexLink"/>
           <w:vanish w:val="false"/>
           <w:color w:val="00000A"/>
           <w:u w:val="none" w:color="000000"/>
           <w:lang w:val="ru-RU"/>
         </w:rPr>
-        <w:t>8</w:t>
+        <w:t>5</w:t>
       </w:r>
     </w:p>
     <w:p>
@@ -1036,6 +1028,7 @@
             <w:webHidden/>
             <w:rStyle w:val="IndexLink"/>
             <w:rFonts w:eastAsia="" w:eastAsiaTheme="minorEastAsia"/>
+            <w:vanish w:val="false"/>
             <w:color w:val="00000A"/>
             <w:u w:val="none" w:color="000000"/>
             <w:lang w:val="ru-RU"/>
@@ -1117,15 +1110,6 @@
           <w:tab/>
         </w:r>
       </w:hyperlink>
-      <w:r>
-        <w:rPr>
-          <w:vanish w:val="false"/>
-          <w:color w:val="00000A"/>
-          <w:u w:val="none" w:color="000000"/>
-          <w:lang w:val="ru-RU"/>
-        </w:rPr>
-        <w:t>8</w:t>
-      </w:r>
       <w:hyperlink w:anchor="_Toc465155191">
         <w:r>
           <w:rPr>
@@ -1148,30 +1132,18 @@
         <w:r>
           <w:rPr>
             <w:webHidden/>
-            <w:rStyle w:val="InternetLink"/>
-            <w:vanish/>
+            <w:rStyle w:val="IndexLink"/>
+            <w:vanish w:val="false"/>
             <w:color w:val="00000A"/>
             <w:u w:val="none" w:color="000000"/>
             <w:lang w:val="ru-RU"/>
           </w:rPr>
-          <w:fldChar w:fldCharType="begin"/>
+          <w:t>8</w:t>
         </w:r>
         <w:r>
           <w:rPr>
             <w:webHidden/>
           </w:rPr>
-          <w:fldChar w:fldCharType="end"/>
-        </w:r>
-        <w:r>
-          <w:instrText> PAGEREF _Toc465155191 \h </w:instrText>
-        </w:r>
-        <w:r>
-          <w:fldChar w:fldCharType="separate"/>
-        </w:r>
-        <w:r>
-          <w:t>Error: Reference source not found</w:t>
-        </w:r>
-        <w:r>
           <w:fldChar w:fldCharType="end"/>
         </w:r>
       </w:hyperlink>
@@ -1223,9 +1195,10 @@
         <w:rPr>
           <w:vanish w:val="false"/>
           <w:color w:val="00000A"/>
-          <w:lang w:val="ru-RU"/>
-        </w:rPr>
-        <w:t>9</w:t>
+          <w:u w:val="none" w:color="000000"/>
+          <w:lang w:val="ru-RU"/>
+        </w:rPr>
+        <w:t>11</w:t>
       </w:r>
     </w:p>
     <w:p>
@@ -1245,17 +1218,7 @@
           <w:color w:val="00000A"/>
           <w:lang w:val="ru-RU"/>
         </w:rPr>
-        <w:t>2.2.</w:t>
-      </w:r>
-      <w:r>
-        <w:rPr>
-          <w:rStyle w:val="IndexLink"/>
-          <w:rFonts w:eastAsia="" w:eastAsiaTheme="minorEastAsia"/>
-          <w:vanish w:val="false"/>
-          <w:color w:val="00000A"/>
-          <w:lang w:val="ru-RU"/>
-        </w:rPr>
-        <w:t>1 В</w:t>
+        <w:t>2.2.1 В</w:t>
       </w:r>
       <w:r>
         <w:rPr>
@@ -1285,7 +1248,7 @@
           <w:color w:val="00000A"/>
           <w:lang w:val="ru-RU"/>
         </w:rPr>
-        <w:t>9</w:t>
+        <w:t>11</w:t>
       </w:r>
     </w:p>
     <w:p>
@@ -1333,7 +1296,7 @@
           <w:color w:val="00000A"/>
           <w:lang w:val="ru-RU"/>
         </w:rPr>
-        <w:t>9</w:t>
+        <w:t>12</w:t>
       </w:r>
     </w:p>
     <w:p>
@@ -1343,10 +1306,7 @@
           <w:tab w:val="left" w:pos="880" w:leader="none"/>
           <w:tab w:val="right" w:pos="4504" w:leader="dot"/>
         </w:tabs>
-        <w:rPr>
-          <w:vanish w:val="false"/>
-          <w:lang w:val="ru-RU"/>
-        </w:rPr>
+        <w:rPr/>
       </w:pPr>
       <w:hyperlink w:anchor="_Toc465155194">
         <w:r>
@@ -1371,56 +1331,14 @@
           </w:rPr>
           <w:tab/>
         </w:r>
-        <w:hyperlink w:anchor="_Toc465155195">
-          <w:r>
-            <w:rPr>
-              <w:webHidden/>
-            </w:rPr>
-            <w:fldChar w:fldCharType="begin"/>
-          </w:r>
-          <w:r>
-            <w:rPr>
-              <w:webHidden/>
-            </w:rPr>
-            <w:instrText>PAGEREF _Toc465155195 \h</w:instrText>
-          </w:r>
-          <w:r>
-            <w:rPr>
-              <w:webHidden/>
-            </w:rPr>
-            <w:fldChar w:fldCharType="separate"/>
-          </w:r>
-          <w:r>
-            <w:rPr>
-              <w:webHidden/>
-              <w:rStyle w:val="IndexLink"/>
-              <w:rFonts w:eastAsia="" w:eastAsiaTheme="minorEastAsia"/>
-              <w:vanish/>
-              <w:color w:val="00000A"/>
-              <w:u w:val="none"/>
-              <w:lang w:val="ru-RU"/>
-            </w:rPr>
-            <w:fldChar w:fldCharType="begin"/>
-          </w:r>
-          <w:r>
-            <w:rPr>
-              <w:webHidden/>
-            </w:rPr>
-            <w:fldChar w:fldCharType="end"/>
-          </w:r>
-          <w:r>
-            <w:instrText> PAGEREF _Toc465155195 \h </w:instrText>
-          </w:r>
-          <w:r>
-            <w:fldChar w:fldCharType="separate"/>
-          </w:r>
-          <w:r>
-            <w:t>Error: Reference source not found</w:t>
-          </w:r>
-          <w:r>
-            <w:fldChar w:fldCharType="end"/>
-          </w:r>
-        </w:hyperlink>
+        <w:r>
+          <w:fldChar w:fldCharType="begin"/>
+        </w:r>
+        <w:r/>
+        <w:r>
+          <w:fldChar w:fldCharType="separate"/>
+        </w:r>
+        <w:bookmarkStart w:id="1" w:name="__Fieldmark__133_3440022167"/>
         <w:r>
           <w:rPr>
             <w:rStyle w:val="IndexLink"/>
@@ -1430,7 +1348,6 @@
             <w:u w:val="none"/>
             <w:lang w:val="ru-RU"/>
           </w:rPr>
-          <w:t xml:space="preserve"> </w:t>
         </w:r>
         <w:r>
           <w:rPr>
@@ -1438,9 +1355,38 @@
             <w:rFonts w:eastAsia="" w:eastAsiaTheme="minorEastAsia"/>
             <w:vanish w:val="false"/>
             <w:color w:val="00000A"/>
+            <w:u w:val="none"/>
             <w:lang w:val="ru-RU"/>
           </w:rPr>
-          <w:t>с адаптером «NAT»..</w:t>
+        </w:r>
+        <w:bookmarkStart w:id="2" w:name="__Fieldmark__145_2946706235"/>
+        <w:bookmarkEnd w:id="1"/>
+        <w:bookmarkEnd w:id="2"/>
+        <w:r>
+          <w:rPr>
+            <w:rStyle w:val="IndexLink"/>
+          </w:rPr>
+          <w:t xml:space="preserve"> </w:t>
+        </w:r>
+        <w:r>
+          <w:fldChar w:fldCharType="end"/>
+        </w:r>
+      </w:hyperlink>
+      <w:r>
+        <w:rPr/>
+        <w:t>Создание виртуальной машины с</w:t>
+      </w:r>
+      <w:hyperlink w:anchor="_Toc465155194">
+        <w:r>
+          <w:rPr>
+            <w:webHidden/>
+            <w:rStyle w:val="IndexLink"/>
+            <w:rFonts w:eastAsia="" w:eastAsiaTheme="minorEastAsia"/>
+            <w:vanish w:val="false"/>
+            <w:color w:val="00000A"/>
+            <w:lang w:val="ru-RU"/>
+          </w:rPr>
+          <w:t xml:space="preserve"> адаптером «NAT»..</w:t>
         </w:r>
         <w:r>
           <w:rPr>
@@ -1450,12 +1396,20 @@
             <w:lang w:val="ru-RU"/>
           </w:rPr>
           <w:tab/>
-          <w:t>11</w:t>
-        </w:r>
-        <w:r>
-          <w:fldChar w:fldCharType="end"/>
+          <w:t>1</w:t>
         </w:r>
       </w:hyperlink>
+      <w:r>
+        <w:rPr>
+          <w:vanish w:val="false"/>
+          <w:color w:val="00000A"/>
+          <w:lang w:val="ru-RU"/>
+        </w:rPr>
+        <w:t>2</w:t>
+      </w:r>
+      <w:r>
+        <w:fldChar w:fldCharType="end"/>
+      </w:r>
     </w:p>
     <w:p>
       <w:pPr>
@@ -1470,7 +1424,10 @@
         </w:rPr>
       </w:pPr>
       <w:r>
-        <w:rPr/>
+        <w:rPr>
+          <w:vanish w:val="false"/>
+          <w:lang w:val="ru-RU"/>
+        </w:rPr>
       </w:r>
     </w:p>
     <w:p>
@@ -1527,14 +1484,21 @@
           <w:sz w:val="18"/>
           <w:lang w:val="ru-RU"/>
         </w:rPr>
-        <w:t xml:space="preserve"> представляет собой сетевой системный комплекс, для правильной работы которого необходимо подготовить компьютер, роутер и выполнить настройки согласно данной инструкции. </w:t>
-      </w:r>
-      <w:r>
-        <w:rPr>
-          <w:sz w:val="18"/>
-          <w:lang w:val="ru-RU"/>
-        </w:rPr>
-        <w:t xml:space="preserve">Если вы понимаете решительно всё, о чем далее пойдёт речь, вы сможете самостоятельно запустить </w:t>
+        <w:t xml:space="preserve"> представляет сетевой системный комплекс, для правильной работы которого необходимо подготовить компьютер, роутер и выполнить настройки согласно данной инструкции. Если вы </w:t>
+      </w:r>
+      <w:r>
+        <w:rPr>
+          <w:sz w:val="18"/>
+          <w:lang w:val="ru-RU"/>
+        </w:rPr>
+        <w:t>поймёте</w:t>
+      </w:r>
+      <w:r>
+        <w:rPr>
+          <w:sz w:val="18"/>
+          <w:lang w:val="ru-RU"/>
+        </w:rPr>
+        <w:t xml:space="preserve"> всё, о чем далее пойдёт речь, вы сможете самостоятельно запустить </w:t>
       </w:r>
       <w:r>
         <w:rPr>
@@ -1600,7 +1564,7 @@
           <w:sz w:val="18"/>
           <w:lang w:val="ru-RU"/>
         </w:rPr>
-        <w:t xml:space="preserve">. Все эти варианты предполагают, что у вас соединение </w:t>
+        <w:t xml:space="preserve">. </w:t>
       </w:r>
       <w:r>
         <w:rPr>
@@ -1609,7 +1573,7 @@
           <w:sz w:val="18"/>
           <w:lang w:val="ru-RU"/>
         </w:rPr>
-        <w:t xml:space="preserve">с интернетом </w:t>
+        <w:t>Но в</w:t>
       </w:r>
       <w:r>
         <w:rPr>
@@ -1618,7 +1582,7 @@
           <w:sz w:val="18"/>
           <w:lang w:val="ru-RU"/>
         </w:rPr>
-        <w:t xml:space="preserve">через внешний </w:t>
+        <w:t xml:space="preserve">се эти варианты предполагают, что у вас соединение с интернетом через внешний </w:t>
       </w:r>
       <w:r>
         <w:rPr>
@@ -1636,16 +1600,7 @@
           <w:sz w:val="18"/>
           <w:lang w:val="ru-RU"/>
         </w:rPr>
-        <w:t>адрес  (см. картинку — если роутер показывает соединение с интернетом «</w:t>
-      </w:r>
-      <w:r>
-        <w:rPr>
-          <w:b/>
-          <w:bCs/>
-          <w:sz w:val="18"/>
-          <w:lang w:val="ru-RU"/>
-        </w:rPr>
-        <w:t>Dynamic IP</w:t>
+        <w:t xml:space="preserve">адрес  (см. картинку — если роутер показывает </w:t>
       </w:r>
       <w:r>
         <w:rPr>
@@ -1654,16 +1609,7 @@
           <w:sz w:val="18"/>
           <w:lang w:val="ru-RU"/>
         </w:rPr>
-        <w:t xml:space="preserve">» — обратитесь к провайдеру поменять на </w:t>
-      </w:r>
-      <w:r>
-        <w:rPr>
-          <w:b/>
-          <w:bCs/>
-          <w:sz w:val="18"/>
-          <w:lang w:val="ru-RU"/>
-        </w:rPr>
-        <w:t>Static IP</w:t>
+        <w:t xml:space="preserve">тип </w:t>
       </w:r>
       <w:r>
         <w:rPr>
@@ -1672,7 +1618,7 @@
           <w:sz w:val="18"/>
           <w:lang w:val="ru-RU"/>
         </w:rPr>
-        <w:t xml:space="preserve">, </w:t>
+        <w:t>соединени</w:t>
       </w:r>
       <w:r>
         <w:rPr>
@@ -1681,7 +1627,7 @@
           <w:sz w:val="18"/>
           <w:lang w:val="ru-RU"/>
         </w:rPr>
-        <w:t xml:space="preserve">это </w:t>
+        <w:t>я</w:t>
       </w:r>
       <w:r>
         <w:rPr>
@@ -1690,7 +1636,115 @@
           <w:sz w:val="18"/>
           <w:lang w:val="ru-RU"/>
         </w:rPr>
-        <w:t xml:space="preserve">в месяц немного дороже, чем </w:t>
+        <w:t xml:space="preserve"> с интернетом </w:t>
+      </w:r>
+      <w:r>
+        <w:rPr>
+          <w:b w:val="false"/>
+          <w:bCs w:val="false"/>
+          <w:sz w:val="18"/>
+          <w:lang w:val="ru-RU"/>
+        </w:rPr>
+        <w:t xml:space="preserve">как </w:t>
+      </w:r>
+      <w:r>
+        <w:rPr>
+          <w:b w:val="false"/>
+          <w:bCs w:val="false"/>
+          <w:sz w:val="18"/>
+          <w:lang w:val="ru-RU"/>
+        </w:rPr>
+        <w:t>«</w:t>
+      </w:r>
+      <w:r>
+        <w:rPr>
+          <w:b/>
+          <w:bCs/>
+          <w:sz w:val="18"/>
+          <w:lang w:val="ru-RU"/>
+        </w:rPr>
+        <w:t>Dynamic IP</w:t>
+      </w:r>
+      <w:r>
+        <w:rPr>
+          <w:b w:val="false"/>
+          <w:bCs w:val="false"/>
+          <w:sz w:val="18"/>
+          <w:lang w:val="ru-RU"/>
+        </w:rPr>
+        <w:t xml:space="preserve">» — </w:t>
+      </w:r>
+      <w:r>
+        <w:rPr>
+          <w:b w:val="false"/>
+          <w:bCs w:val="false"/>
+          <w:sz w:val="18"/>
+          <w:lang w:val="ru-RU"/>
+        </w:rPr>
+        <w:t xml:space="preserve">спросите </w:t>
+      </w:r>
+      <w:r>
+        <w:rPr>
+          <w:b w:val="false"/>
+          <w:bCs w:val="false"/>
+          <w:sz w:val="18"/>
+          <w:lang w:val="ru-RU"/>
+        </w:rPr>
+        <w:t>провайдер</w:t>
+      </w:r>
+      <w:r>
+        <w:rPr>
+          <w:b w:val="false"/>
+          <w:bCs w:val="false"/>
+          <w:sz w:val="18"/>
+          <w:lang w:val="ru-RU"/>
+        </w:rPr>
+        <w:t>а</w:t>
+      </w:r>
+      <w:r>
+        <w:rPr>
+          <w:b w:val="false"/>
+          <w:bCs w:val="false"/>
+          <w:sz w:val="18"/>
+          <w:lang w:val="ru-RU"/>
+        </w:rPr>
+        <w:t xml:space="preserve"> поменять на </w:t>
+      </w:r>
+      <w:r>
+        <w:rPr>
+          <w:b/>
+          <w:bCs/>
+          <w:sz w:val="18"/>
+          <w:lang w:val="ru-RU"/>
+        </w:rPr>
+        <w:t>Static IP</w:t>
+      </w:r>
+      <w:r>
+        <w:rPr>
+          <w:b w:val="false"/>
+          <w:bCs w:val="false"/>
+          <w:sz w:val="18"/>
+          <w:lang w:val="ru-RU"/>
+        </w:rPr>
+        <w:t>, это немног</w:t>
+      </w:r>
+      <w:r>
+        <w:rPr>
+          <w:b w:val="false"/>
+          <w:bCs w:val="false"/>
+          <w:sz w:val="18"/>
+          <w:lang w:val="ru-RU"/>
+        </w:rPr>
+        <w:t>им</w:t>
+      </w:r>
+      <w:r>
+        <w:rPr>
+          <w:b w:val="false"/>
+          <w:bCs w:val="false"/>
+          <w:sz w:val="18"/>
+          <w:lang w:val="ru-RU"/>
+        </w:rPr>
+        <w:t xml:space="preserve"> дороже, чем </w:t>
       </w:r>
       <w:r>
         <w:rPr>
@@ -1803,63 +1857,35 @@
           <w:sz w:val="18"/>
           <w:lang w:val="ru-RU"/>
         </w:rPr>
-        <w:t xml:space="preserve">Часто бывает, </w:t>
-      </w:r>
-      <w:r>
-        <w:rPr>
-          <w:sz w:val="18"/>
-          <w:lang w:val="ru-RU"/>
-        </w:rPr>
-        <w:t xml:space="preserve">что </w:t>
-      </w:r>
-      <w:r>
-        <w:rPr>
-          <w:sz w:val="18"/>
-          <w:lang w:val="ru-RU"/>
-        </w:rPr>
-        <w:t xml:space="preserve">устаревшая техника простаивает без дела. </w:t>
-      </w:r>
-      <w:r>
-        <w:rPr>
-          <w:sz w:val="18"/>
-          <w:lang w:val="ru-RU"/>
-        </w:rPr>
-        <w:t>Мы</w:t>
-      </w:r>
-      <w:r>
-        <w:rPr>
-          <w:sz w:val="18"/>
-          <w:lang w:val="ru-RU"/>
-        </w:rPr>
-        <w:t xml:space="preserve"> мож</w:t>
-      </w:r>
-      <w:r>
-        <w:rPr>
-          <w:sz w:val="18"/>
-          <w:lang w:val="ru-RU"/>
-        </w:rPr>
-        <w:t>ем</w:t>
-      </w:r>
-      <w:r>
-        <w:rPr>
-          <w:sz w:val="18"/>
-          <w:lang w:val="ru-RU"/>
-        </w:rPr>
-        <w:t xml:space="preserve"> использовать такой старый компьютер или ноутбук </w:t>
-      </w:r>
-      <w:r>
-        <w:rPr>
-          <w:sz w:val="18"/>
-          <w:lang w:val="ru-RU"/>
-        </w:rPr>
-        <w:t>в качестве</w:t>
-      </w:r>
-      <w:r>
-        <w:rPr>
-          <w:sz w:val="18"/>
-          <w:lang w:val="ru-RU"/>
-        </w:rPr>
-        <w:t xml:space="preserve"> «House». Требования к нему:</w:t>
+        <w:t xml:space="preserve">Часто бывает, что устаревшая техника простаивает без дела. </w:t>
+      </w:r>
+      <w:r>
+        <w:rPr>
+          <w:sz w:val="18"/>
+          <w:lang w:val="ru-RU"/>
+        </w:rPr>
+        <w:t>В</w:t>
+      </w:r>
+      <w:r>
+        <w:rPr>
+          <w:sz w:val="18"/>
+          <w:lang w:val="ru-RU"/>
+        </w:rPr>
+        <w:t>ы може</w:t>
+      </w:r>
+      <w:r>
+        <w:rPr>
+          <w:sz w:val="18"/>
+          <w:lang w:val="ru-RU"/>
+        </w:rPr>
+        <w:t>те</w:t>
+      </w:r>
+      <w:r>
+        <w:rPr>
+          <w:sz w:val="18"/>
+          <w:lang w:val="ru-RU"/>
+        </w:rPr>
+        <w:t xml:space="preserve"> использовать такой старый компьютер или ноутбук в качестве «House». Требования к нему:</w:t>
       </w:r>
     </w:p>
     <w:p>
@@ -1951,14 +1977,7 @@
           <w:sz w:val="18"/>
           <w:lang w:val="ru-RU"/>
         </w:rPr>
-        <w:t xml:space="preserve">Обычная USB флэшка, например, уже отформатированная для Windows </w:t>
-      </w:r>
-      <w:r>
-        <w:rPr>
-          <w:sz w:val="18"/>
-          <w:lang w:val="ru-RU"/>
-        </w:rPr>
-        <w:t>(FAT). Можно с файлами.</w:t>
+        <w:t>Обычная USB флэшка, например, уже отформатированная для Windows (FAT). Можно с файлами.</w:t>
       </w:r>
     </w:p>
     <w:p>
@@ -1971,28 +1990,7 @@
           <w:sz w:val="18"/>
           <w:szCs w:val="18"/>
         </w:rPr>
-        <w:t>Ваш к</w:t>
-      </w:r>
-      <w:r>
-        <w:rPr>
-          <w:sz w:val="18"/>
-          <w:szCs w:val="18"/>
-        </w:rPr>
-        <w:t xml:space="preserve">омпьютер уже подключен к роутеру ЛС по Ethernet. Роутер обычно раздаёт </w:t>
-      </w:r>
-      <w:r>
-        <w:rPr>
-          <w:sz w:val="18"/>
-          <w:szCs w:val="18"/>
-        </w:rPr>
-        <w:t>локальные</w:t>
-      </w:r>
-      <w:r>
-        <w:rPr>
-          <w:sz w:val="18"/>
-          <w:szCs w:val="18"/>
-        </w:rPr>
-        <w:t xml:space="preserve"> IP адреса по DHCP. Необходимо </w:t>
+        <w:t xml:space="preserve">Ваш компьютер уже подключен к роутеру ЛС по Ethernet. Роутер раздаёт локальные IP адреса по DHCP. Необходимо </w:t>
       </w:r>
       <w:r>
         <w:rPr>
@@ -2017,21 +2015,14 @@
           <w:sz w:val="18"/>
           <w:szCs w:val="18"/>
         </w:rPr>
-        <w:t>фиксированный</w:t>
-      </w:r>
-      <w:r>
-        <w:rPr>
-          <w:sz w:val="18"/>
-          <w:szCs w:val="18"/>
-        </w:rPr>
-        <w:t xml:space="preserve"> локальный IP, который он будет получать по DHCP (например, 192.168.0.10). </w:t>
-      </w:r>
-      <w:r>
-        <w:rPr>
-          <w:sz w:val="18"/>
-          <w:szCs w:val="18"/>
-        </w:rPr>
-        <w:t xml:space="preserve">Найдите </w:t>
+        <w:t>постоянный</w:t>
+      </w:r>
+      <w:r>
+        <w:rPr>
+          <w:sz w:val="18"/>
+          <w:szCs w:val="18"/>
+        </w:rPr>
+        <w:t xml:space="preserve"> локальный IP, который он будет получать по DHCP (например, 192.168.0.10). Найдите </w:t>
       </w:r>
       <w:r>
         <w:rPr>
@@ -2047,7 +2038,21 @@
           <w:sz w:val="18"/>
           <w:szCs w:val="18"/>
         </w:rPr>
-        <w:t xml:space="preserve"> в меню настроек DHCP роутера и пропишите.</w:t>
+        <w:t xml:space="preserve"> в меню настроек DHCP роутера и пропишите </w:t>
+      </w:r>
+      <w:r>
+        <w:rPr>
+          <w:sz w:val="18"/>
+          <w:szCs w:val="18"/>
+        </w:rPr>
+        <w:t>его</w:t>
+      </w:r>
+      <w:r>
+        <w:rPr>
+          <w:sz w:val="18"/>
+          <w:szCs w:val="18"/>
+        </w:rPr>
+        <w:t>.</w:t>
       </w:r>
     </w:p>
     <w:p>
@@ -2059,7 +2064,7 @@
         </w:numPr>
         <w:rPr/>
       </w:pPr>
-      <w:bookmarkStart w:id="1" w:name="_Toc465155185"/>
+      <w:bookmarkStart w:id="3" w:name="_Toc465155185"/>
       <w:r>
         <w:rPr>
           <w:sz w:val="18"/>
@@ -2067,7 +2072,7 @@
         </w:rPr>
         <w:t>Н</w:t>
       </w:r>
-      <w:bookmarkEnd w:id="1"/>
+      <w:bookmarkEnd w:id="3"/>
       <w:r>
         <w:rPr>
           <w:sz w:val="18"/>
@@ -2086,16 +2091,28 @@
           <w:sz w:val="18"/>
           <w:lang w:val="ru-RU"/>
         </w:rPr>
-        <w:t xml:space="preserve">Если нет особой необходимости или нет возможности найти </w:t>
-      </w:r>
-      <w:r>
-        <w:rPr>
-          <w:b/>
-          <w:bCs/>
-          <w:sz w:val="18"/>
-          <w:lang w:val="ru-RU"/>
-        </w:rPr>
-        <w:t>отдельный компьютер</w:t>
+        <w:t>Если нет особой необходимост</w:t>
+      </w:r>
+      <w:r>
+        <w:rPr>
+          <w:sz w:val="18"/>
+          <w:lang w:val="ru-RU"/>
+        </w:rPr>
+        <w:t>и (</w:t>
+      </w:r>
+      <w:r>
+        <w:rPr>
+          <w:sz w:val="18"/>
+          <w:lang w:val="ru-RU"/>
+        </w:rPr>
+        <w:t>или нет возможности</w:t>
+      </w:r>
+      <w:r>
+        <w:rPr>
+          <w:sz w:val="18"/>
+          <w:lang w:val="ru-RU"/>
+        </w:rPr>
+        <w:t>)</w:t>
       </w:r>
       <w:r>
         <w:rPr>
@@ -2109,55 +2126,8 @@
           <w:sz w:val="18"/>
           <w:lang w:val="ru-RU"/>
         </w:rPr>
-        <w:t>для</w:t>
-      </w:r>
-      <w:r>
-        <w:rPr>
-          <w:sz w:val="18"/>
-          <w:lang w:val="ru-RU"/>
-        </w:rPr>
-        <w:t xml:space="preserve"> «House», то можно довольно просто запустить R-H на виртуалке. Для этого пока </w:t>
-      </w:r>
-      <w:r>
-        <w:rPr>
-          <w:sz w:val="18"/>
-          <w:lang w:val="ru-RU"/>
-        </w:rPr>
-        <w:t>что подходит</w:t>
-      </w:r>
-      <w:r>
-        <w:rPr>
-          <w:sz w:val="18"/>
-          <w:lang w:val="ru-RU"/>
-        </w:rPr>
-        <w:t xml:space="preserve"> только VirtualBox — скачайте версию этого популярного виртуализатора </w:t>
-      </w:r>
-      <w:r>
-        <w:rPr>
-          <w:sz w:val="18"/>
-          <w:lang w:val="ru-RU"/>
-        </w:rPr>
-        <w:t xml:space="preserve">на </w:t>
-      </w:r>
-      <w:r>
-        <w:rPr>
-          <w:sz w:val="18"/>
-          <w:lang w:val="ru-RU"/>
-        </w:rPr>
-        <w:t xml:space="preserve">вашу операционную систему — например, Windows, здесь: </w:t>
-      </w:r>
-      <w:hyperlink r:id="rId4">
-        <w:r>
-          <w:rPr>
-            <w:webHidden/>
-            <w:rStyle w:val="InternetLink"/>
-            <w:vanish/>
-            <w:sz w:val="18"/>
-            <w:lang w:val="ru-RU"/>
-          </w:rPr>
-          <w:t>https://www.virtualbox.org/wiki/Downloads</w:t>
-        </w:r>
-      </w:hyperlink>
+        <w:t>в</w:t>
+      </w:r>
       <w:r>
         <w:rPr>
           <w:sz w:val="18"/>
@@ -2165,30 +2135,62 @@
         </w:rPr>
         <w:t xml:space="preserve"> </w:t>
       </w:r>
-      <w:hyperlink r:id="rId5">
-        <w:r>
-          <w:rPr>
-            <w:webHidden/>
-            <w:rStyle w:val="InternetLink"/>
-            <w:sz w:val="18"/>
-            <w:lang w:val="ru-RU"/>
-          </w:rPr>
-          <w:t>https://www.virtualbox.org/wiki/Downloads</w:t>
-        </w:r>
-      </w:hyperlink>
-      <w:r>
-        <w:rPr>
-          <w:sz w:val="18"/>
-          <w:lang w:val="ru-RU"/>
-        </w:rPr>
-        <w:t xml:space="preserve"> </w:t>
-      </w:r>
-      <w:r>
-        <w:rPr>
-          <w:sz w:val="18"/>
-          <w:lang w:val="ru-RU"/>
-        </w:rPr>
-        <w:t xml:space="preserve">— и запустите инсталляцию. «VB Extension Pack» не нужен для </w:t>
+      <w:r>
+        <w:rPr>
+          <w:b/>
+          <w:bCs/>
+          <w:sz w:val="18"/>
+          <w:lang w:val="ru-RU"/>
+        </w:rPr>
+        <w:t>отдельн</w:t>
+      </w:r>
+      <w:r>
+        <w:rPr>
+          <w:b/>
+          <w:bCs/>
+          <w:sz w:val="18"/>
+          <w:lang w:val="ru-RU"/>
+        </w:rPr>
+        <w:t>ом</w:t>
+      </w:r>
+      <w:r>
+        <w:rPr>
+          <w:b/>
+          <w:bCs/>
+          <w:sz w:val="18"/>
+          <w:lang w:val="ru-RU"/>
+        </w:rPr>
+        <w:t xml:space="preserve"> компьютер</w:t>
+      </w:r>
+      <w:r>
+        <w:rPr>
+          <w:b/>
+          <w:bCs/>
+          <w:sz w:val="18"/>
+          <w:lang w:val="ru-RU"/>
+        </w:rPr>
+        <w:t>е</w:t>
+      </w:r>
+      <w:r>
+        <w:rPr>
+          <w:sz w:val="18"/>
+          <w:lang w:val="ru-RU"/>
+        </w:rPr>
+        <w:t xml:space="preserve"> для «House», то можно довольно просто запустить R-H на виртуалке. Для этого пока подходит только VirtualBox — скачайте версию этого популярного виртуализатора на вашу операционную систему — например, Windows, </w:t>
+      </w:r>
+      <w:r>
+        <w:rPr>
+          <w:sz w:val="18"/>
+          <w:lang w:val="ru-RU"/>
+        </w:rPr>
+        <w:t xml:space="preserve">на virtualbox.org </w:t>
+      </w:r>
+      <w:r>
+        <w:rPr>
+          <w:sz w:val="18"/>
+          <w:lang w:val="ru-RU"/>
+        </w:rPr>
+        <w:t xml:space="preserve">и запустите инсталляцию. «VB Extension Pack» не нужен для </w:t>
       </w:r>
       <w:r>
         <w:rPr>
@@ -2204,7 +2206,35 @@
           <w:sz w:val="18"/>
           <w:lang w:val="ru-RU"/>
         </w:rPr>
-        <w:t>, поэтому можете его не скачивать и не устанавливать. Версии 6.1 VirtualBox почти все подходят для R-H, поэтому не обязательно устанавливать самую последнюю версию VirtualBox, если у вас уже есть на host-компьютере более ранняя версия из серии 6.1.N. (N &gt; 22)</w:t>
+        <w:t xml:space="preserve">, поэтому </w:t>
+      </w:r>
+      <w:r>
+        <w:rPr>
+          <w:sz w:val="18"/>
+          <w:lang w:val="ru-RU"/>
+        </w:rPr>
+        <w:t xml:space="preserve">его </w:t>
+      </w:r>
+      <w:r>
+        <w:rPr>
+          <w:sz w:val="18"/>
+          <w:lang w:val="ru-RU"/>
+        </w:rPr>
+        <w:t>мож</w:t>
+      </w:r>
+      <w:r>
+        <w:rPr>
+          <w:sz w:val="18"/>
+          <w:lang w:val="ru-RU"/>
+        </w:rPr>
+        <w:t xml:space="preserve">но </w:t>
+      </w:r>
+      <w:r>
+        <w:rPr>
+          <w:sz w:val="18"/>
+          <w:lang w:val="ru-RU"/>
+        </w:rPr>
+        <w:t>не скачивать и не устанавливать. Версии 6.1 VirtualBox почти все подходят для R-H, поэтому не обязательно устанавливать самую последнюю версию VirtualBox, если у вас уже есть на host-компьютере более ранняя версия из серии 6.1.N. (N &gt; 22)</w:t>
       </w:r>
     </w:p>
     <w:p>
@@ -2235,7 +2265,7 @@
           <w:szCs w:val="18"/>
           <w:lang w:val="ru-RU"/>
         </w:rPr>
-        <w:t>Основная задача данной настройки — это проброс портов («</w:t>
+        <w:t>Основная задача настройки — это проброс портов («</w:t>
       </w:r>
       <w:r>
         <w:rPr>
@@ -2279,15 +2309,31 @@
           <w:szCs w:val="18"/>
           <w:lang w:val="ru-RU"/>
         </w:rPr>
-        <w:t>идите</w:t>
-      </w:r>
-      <w:r>
-        <w:rPr>
-          <w:sz w:val="18"/>
-          <w:szCs w:val="18"/>
-          <w:lang w:val="ru-RU"/>
-        </w:rPr>
-        <w:t xml:space="preserve"> в меню «админки» роутера в то место, где настройка «port forwarding» - оно может выглядеть, например, так:</w:t>
+        <w:t>найдите</w:t>
+      </w:r>
+      <w:r>
+        <w:rPr>
+          <w:sz w:val="18"/>
+          <w:szCs w:val="18"/>
+          <w:lang w:val="ru-RU"/>
+        </w:rPr>
+        <w:t xml:space="preserve"> в меню «админки» роутера то место, где </w:t>
+      </w:r>
+      <w:r>
+        <w:rPr>
+          <w:sz w:val="18"/>
+          <w:szCs w:val="18"/>
+          <w:lang w:val="ru-RU"/>
+        </w:rPr>
+        <w:t xml:space="preserve">есть </w:t>
+      </w:r>
+      <w:r>
+        <w:rPr>
+          <w:sz w:val="18"/>
+          <w:szCs w:val="18"/>
+          <w:lang w:val="ru-RU"/>
+        </w:rPr>
+        <w:t>настройка «port forwarding» - оно может выглядеть, например, так:</w:t>
       </w:r>
     </w:p>
     <w:p>
@@ -2327,7 +2373,7 @@
                     </pic:cNvPicPr>
                   </pic:nvPicPr>
                   <pic:blipFill>
-                    <a:blip r:embed="rId6"/>
+                    <a:blip r:embed="rId4"/>
                     <a:stretch>
                       <a:fillRect/>
                     </a:stretch>
@@ -2402,7 +2448,7 @@
                     </pic:cNvPicPr>
                   </pic:nvPicPr>
                   <pic:blipFill>
-                    <a:blip r:embed="rId7"/>
+                    <a:blip r:embed="rId5"/>
                     <a:stretch>
                       <a:fillRect/>
                     </a:stretch>
@@ -2433,49 +2479,21 @@
           <w:sz w:val="18"/>
           <w:lang w:val="ru-RU"/>
         </w:rPr>
-        <w:t>Здесь пробросьте два TCP порта - 443 и 8443, и затем еще  весь диапазон 1025-65535 UDP портов</w:t>
-      </w:r>
-      <w:r>
-        <w:rPr>
-          <w:sz w:val="18"/>
-          <w:lang w:val="ru-RU"/>
-        </w:rPr>
-        <w:t>,</w:t>
-      </w:r>
-      <w:r>
-        <w:rPr>
-          <w:sz w:val="18"/>
-          <w:lang w:val="ru-RU"/>
-        </w:rPr>
-        <w:t xml:space="preserve"> с роутера на House. </w:t>
-      </w:r>
-      <w:r>
-        <w:rPr>
-          <w:sz w:val="18"/>
-          <w:lang w:val="ru-RU"/>
-        </w:rPr>
-        <w:t>В</w:t>
-      </w:r>
-      <w:r>
-        <w:rPr>
-          <w:sz w:val="18"/>
-          <w:lang w:val="ru-RU"/>
-        </w:rPr>
-        <w:t xml:space="preserve"> первом примере, «192.168.0.10» - это его адрес, а во втором примере он «192.168.1.201». Сохраните ваши новые правила </w:t>
-      </w:r>
-      <w:r>
-        <w:rPr>
-          <w:sz w:val="18"/>
-          <w:lang w:val="ru-RU"/>
-        </w:rPr>
-        <w:t>к</w:t>
-      </w:r>
-      <w:r>
-        <w:rPr>
-          <w:sz w:val="18"/>
-          <w:lang w:val="ru-RU"/>
-        </w:rPr>
-        <w:t xml:space="preserve">нопкой «Save». В результате, пакеты извне, пришедшие на указанные порты и static IP роутера (например, на «46.11.95.12»), будут оправлены на </w:t>
+        <w:t xml:space="preserve">Здесь пробросьте два TCP порта - 443 и 8443, и затем  весь диапазон 1025-65535 UDP портов, с роутера на House. В первом примере, «192.168.0.10» - это адрес </w:t>
+      </w:r>
+      <w:r>
+        <w:rPr>
+          <w:sz w:val="18"/>
+          <w:lang w:val="ru-RU"/>
+        </w:rPr>
+        <w:t>House</w:t>
+      </w:r>
+      <w:r>
+        <w:rPr>
+          <w:sz w:val="18"/>
+          <w:lang w:val="ru-RU"/>
+        </w:rPr>
+        <w:t xml:space="preserve">, а во втором примере он «192.168.1.201». Сохраните ваши новые правила кнопкой «Save». В результате, пакеты извне, пришедшие на указанные порты и static IP роутера, будут оправлены на </w:t>
       </w:r>
       <w:r>
         <w:rPr>
@@ -2507,49 +2525,21 @@
           <w:sz w:val="18"/>
           <w:lang w:val="ru-RU"/>
         </w:rPr>
-        <w:t xml:space="preserve"> пробрасывать </w:t>
-      </w:r>
-      <w:r>
-        <w:rPr>
-          <w:sz w:val="18"/>
-          <w:lang w:val="ru-RU"/>
-        </w:rPr>
-        <w:t>другие</w:t>
-      </w:r>
-      <w:r>
-        <w:rPr>
-          <w:sz w:val="18"/>
-          <w:lang w:val="ru-RU"/>
-        </w:rPr>
-        <w:t xml:space="preserve"> порты не нужно. Конечно, номера у первых двух портов могут </w:t>
-      </w:r>
-      <w:r>
-        <w:rPr>
-          <w:sz w:val="18"/>
-          <w:lang w:val="ru-RU"/>
-        </w:rPr>
-        <w:t>отличаться от приведённых</w:t>
-      </w:r>
-      <w:r>
-        <w:rPr>
-          <w:sz w:val="18"/>
-          <w:lang w:val="ru-RU"/>
-        </w:rPr>
-        <w:t xml:space="preserve">, в зависимости от того, какие они в настройках у конкретного прокси. Например, прокси для домена «room-house.com» перенаправит соответствующие https-запросы на ваш роутер именно на порты 443 и 8443 — но  в принципе могут конечно быть и другие номера у портов. Что касается диапазона 1025-65535 для UDP, нужно помнить, что </w:t>
-      </w:r>
-      <w:r>
-        <w:rPr>
-          <w:sz w:val="18"/>
-          <w:lang w:val="ru-RU"/>
-        </w:rPr>
-        <w:t>новое</w:t>
-      </w:r>
-      <w:r>
-        <w:rPr>
-          <w:sz w:val="18"/>
-          <w:lang w:val="ru-RU"/>
-        </w:rPr>
-        <w:t xml:space="preserve"> правило приведёт к тому, что </w:t>
+        <w:t xml:space="preserve"> пробрасывать другие порты не нужно. Конечно, номера у первых двух портов могут отличаться от приведённых, в зависимости от того, какие они в настройках у конкретного прокси. Например, прокси для домена «room-house.com» перенаправит соответствующие https-запросы на ваш роутер именно на порты 443 и 8443 — но  в принципе могут конечно быть и </w:t>
+      </w:r>
+      <w:r>
+        <w:rPr>
+          <w:sz w:val="18"/>
+          <w:lang w:val="ru-RU"/>
+        </w:rPr>
+        <w:t xml:space="preserve">какие-то </w:t>
+      </w:r>
+      <w:r>
+        <w:rPr>
+          <w:sz w:val="18"/>
+          <w:lang w:val="ru-RU"/>
+        </w:rPr>
+        <w:t xml:space="preserve">другие номера у портов. Что касается диапазона 1025-65535 для UDP, нужно помнить, что новое правило приведёт к тому, что </w:t>
       </w:r>
       <w:r>
         <w:rPr>
@@ -2634,23 +2624,23 @@
           <w:szCs w:val="18"/>
           <w:lang w:val="ru-RU"/>
         </w:rPr>
-        <w:t>Следующий скрипт создаёт на Linux</w:t>
-      </w:r>
-      <w:r>
-        <w:rPr>
-          <w:sz w:val="18"/>
-          <w:szCs w:val="18"/>
-          <w:lang w:val="ru-RU"/>
-        </w:rPr>
-        <w:t>-хосте</w:t>
-      </w:r>
-      <w:r>
-        <w:rPr>
-          <w:sz w:val="18"/>
-          <w:szCs w:val="18"/>
-          <w:lang w:val="ru-RU"/>
-        </w:rPr>
-        <w:t xml:space="preserve"> новую виртуальную машину с именем «RH» и сетевым адаптером типа «Bridged». Перед  запуском скрипта, скачайте файл «</w:t>
+        <w:t xml:space="preserve">Следующий скрипт создаёт на Linux-хосте новую виртуальную машину с именем «RH» и сетевым адаптером типа «Bridged». Перед  запуском скрипта </w:t>
+      </w:r>
+      <w:r>
+        <w:rPr>
+          <w:sz w:val="18"/>
+          <w:szCs w:val="18"/>
+          <w:lang w:val="ru-RU"/>
+        </w:rPr>
+        <w:t>с консоли</w:t>
+      </w:r>
+      <w:r>
+        <w:rPr>
+          <w:sz w:val="18"/>
+          <w:szCs w:val="18"/>
+          <w:lang w:val="ru-RU"/>
+        </w:rPr>
+        <w:t>, скачайте файл «</w:t>
       </w:r>
       <w:r>
         <w:rPr>
@@ -2670,33 +2660,21 @@
         </w:rPr>
         <w:t xml:space="preserve">» из папки </w:t>
       </w:r>
-      <w:hyperlink r:id="rId8">
-        <w:r>
-          <w:rPr>
-            <w:webHidden/>
-            <w:rStyle w:val="InternetLink"/>
-            <w:sz w:val="18"/>
-            <w:szCs w:val="18"/>
-            <w:lang w:val="ru-RU"/>
-          </w:rPr>
-          <w:t>https://github.com/kl3eo/room-house/tree/main/rh</w:t>
-        </w:r>
-      </w:hyperlink>
-      <w:r>
-        <w:rPr>
-          <w:sz w:val="18"/>
-          <w:szCs w:val="18"/>
-          <w:lang w:val="ru-RU"/>
-        </w:rPr>
-        <w:t xml:space="preserve"> </w:t>
-      </w:r>
-      <w:r>
-        <w:rPr>
-          <w:sz w:val="18"/>
-          <w:szCs w:val="18"/>
-          <w:lang w:val="ru-RU"/>
-        </w:rPr>
-        <w:t>и положите его в папку «</w:t>
+      <w:r>
+        <w:rPr>
+          <w:sz w:val="18"/>
+          <w:szCs w:val="18"/>
+          <w:lang w:val="ru-RU"/>
+        </w:rPr>
+        <w:t xml:space="preserve">«rh» на гитхабе </w:t>
+      </w:r>
+      <w:r>
+        <w:rPr>
+          <w:sz w:val="18"/>
+          <w:szCs w:val="18"/>
+          <w:lang w:val="ru-RU"/>
+        </w:rPr>
+        <w:t>в папку «</w:t>
       </w:r>
       <w:r>
         <w:rPr>
@@ -2714,63 +2692,23 @@
           <w:szCs w:val="18"/>
           <w:lang w:val="ru-RU"/>
         </w:rPr>
-        <w:t xml:space="preserve">» на </w:t>
-      </w:r>
-      <w:r>
-        <w:rPr>
-          <w:sz w:val="18"/>
-          <w:szCs w:val="18"/>
-          <w:lang w:val="ru-RU"/>
-        </w:rPr>
-        <w:t>хосте</w:t>
-      </w:r>
-      <w:r>
-        <w:rPr>
-          <w:sz w:val="18"/>
-          <w:szCs w:val="18"/>
-          <w:lang w:val="ru-RU"/>
-        </w:rPr>
-        <w:t>, т.е. т</w:t>
-      </w:r>
-      <w:r>
-        <w:rPr>
-          <w:sz w:val="18"/>
-          <w:szCs w:val="18"/>
-          <w:lang w:val="ru-RU"/>
-        </w:rPr>
-        <w:t>ам</w:t>
-      </w:r>
-      <w:r>
-        <w:rPr>
-          <w:sz w:val="18"/>
-          <w:szCs w:val="18"/>
-          <w:lang w:val="ru-RU"/>
-        </w:rPr>
-        <w:t xml:space="preserve">, где его найдёт </w:t>
-      </w:r>
-      <w:r>
-        <w:rPr>
-          <w:sz w:val="18"/>
-          <w:szCs w:val="18"/>
-          <w:lang w:val="ru-RU"/>
-        </w:rPr>
-        <w:t>этот</w:t>
-      </w:r>
-      <w:r>
-        <w:rPr>
-          <w:sz w:val="18"/>
-          <w:szCs w:val="18"/>
-          <w:lang w:val="ru-RU"/>
-        </w:rPr>
-        <w:t xml:space="preserve"> </w:t>
-      </w:r>
-      <w:r>
-        <w:rPr>
-          <w:sz w:val="18"/>
-          <w:szCs w:val="18"/>
-          <w:lang w:val="ru-RU"/>
-        </w:rPr>
-        <w:t>скрипт. Также, замените в скрипте «</w:t>
+        <w:t>» на хосте, т.е. т</w:t>
+      </w:r>
+      <w:r>
+        <w:rPr>
+          <w:sz w:val="18"/>
+          <w:szCs w:val="18"/>
+          <w:lang w:val="ru-RU"/>
+        </w:rPr>
+        <w:t>уда</w:t>
+      </w:r>
+      <w:r>
+        <w:rPr>
+          <w:sz w:val="18"/>
+          <w:szCs w:val="18"/>
+          <w:lang w:val="ru-RU"/>
+        </w:rPr>
+        <w:t>, где его найдёт этот скрипт. Также, замените в скрипте «</w:t>
       </w:r>
       <w:r>
         <w:rPr>
@@ -2788,31 +2726,47 @@
           <w:szCs w:val="18"/>
           <w:lang w:val="ru-RU"/>
         </w:rPr>
-        <w:t xml:space="preserve">» на название Ethernet-интерфейса на вашем host-компьютере — того, который получил </w:t>
-      </w:r>
-      <w:r>
-        <w:rPr>
-          <w:sz w:val="18"/>
-          <w:szCs w:val="18"/>
-          <w:lang w:val="ru-RU"/>
-        </w:rPr>
-        <w:t xml:space="preserve">IP </w:t>
-      </w:r>
-      <w:r>
-        <w:rPr>
-          <w:sz w:val="18"/>
-          <w:szCs w:val="18"/>
-          <w:lang w:val="ru-RU"/>
-        </w:rPr>
-        <w:t>адрес от роутера. (NB: посмотр</w:t>
-      </w:r>
-      <w:r>
-        <w:rPr>
-          <w:sz w:val="18"/>
-          <w:szCs w:val="18"/>
-          <w:lang w:val="ru-RU"/>
-        </w:rPr>
-        <w:t>еть</w:t>
+        <w:t xml:space="preserve">» на название </w:t>
+      </w:r>
+      <w:r>
+        <w:rPr>
+          <w:sz w:val="18"/>
+          <w:szCs w:val="18"/>
+          <w:lang w:val="ru-RU"/>
+        </w:rPr>
+        <w:t xml:space="preserve">того </w:t>
+      </w:r>
+      <w:r>
+        <w:rPr>
+          <w:sz w:val="18"/>
+          <w:szCs w:val="18"/>
+          <w:lang w:val="ru-RU"/>
+        </w:rPr>
+        <w:t xml:space="preserve">Ethernet-интерфейса </w:t>
+      </w:r>
+      <w:r>
+        <w:rPr>
+          <w:sz w:val="18"/>
+          <w:szCs w:val="18"/>
+          <w:lang w:val="ru-RU"/>
+        </w:rPr>
+        <w:t>хоста</w:t>
+      </w:r>
+      <w:r>
+        <w:rPr>
+          <w:sz w:val="18"/>
+          <w:szCs w:val="18"/>
+          <w:lang w:val="ru-RU"/>
+        </w:rPr>
+        <w:t xml:space="preserve">, который получил IP адрес от роутера. (NB: посмотреть </w:t>
+      </w:r>
+      <w:r>
+        <w:rPr>
+          <w:sz w:val="18"/>
+          <w:szCs w:val="18"/>
+          <w:lang w:val="ru-RU"/>
+        </w:rPr>
+        <w:t>его можно</w:t>
       </w:r>
       <w:r>
         <w:rPr>
@@ -2838,63 +2792,23 @@
           <w:szCs w:val="18"/>
           <w:lang w:val="ru-RU"/>
         </w:rPr>
-        <w:t xml:space="preserve">» - возможно, он единственный реальный интерфейс </w:t>
-      </w:r>
-      <w:r>
-        <w:rPr>
-          <w:sz w:val="18"/>
-          <w:szCs w:val="18"/>
-          <w:lang w:val="ru-RU"/>
-        </w:rPr>
-        <w:t>в системе</w:t>
-      </w:r>
-      <w:r>
-        <w:rPr>
-          <w:sz w:val="18"/>
-          <w:szCs w:val="18"/>
-          <w:lang w:val="ru-RU"/>
-        </w:rPr>
-        <w:t xml:space="preserve">, если нет другого </w:t>
-      </w:r>
-      <w:r>
-        <w:rPr>
-          <w:sz w:val="18"/>
-          <w:szCs w:val="18"/>
-          <w:lang w:val="ru-RU"/>
-        </w:rPr>
-        <w:t xml:space="preserve">сетевого </w:t>
-      </w:r>
-      <w:r>
-        <w:rPr>
-          <w:sz w:val="18"/>
-          <w:szCs w:val="18"/>
-          <w:lang w:val="ru-RU"/>
-        </w:rPr>
-        <w:t>ада</w:t>
-      </w:r>
-      <w:r>
-        <w:rPr>
-          <w:sz w:val="18"/>
-          <w:szCs w:val="18"/>
-          <w:lang w:val="ru-RU"/>
-        </w:rPr>
-        <w:t>п</w:t>
-      </w:r>
-      <w:r>
-        <w:rPr>
-          <w:sz w:val="18"/>
-          <w:szCs w:val="18"/>
-          <w:lang w:val="ru-RU"/>
-        </w:rPr>
-        <w:t>тера</w:t>
-      </w:r>
-      <w:r>
-        <w:rPr>
-          <w:sz w:val="18"/>
-          <w:szCs w:val="18"/>
-          <w:lang w:val="ru-RU"/>
-        </w:rPr>
-        <w:t>).</w:t>
+        <w:t xml:space="preserve">» - возможно, он единственный реальный интерфейс в системе, если </w:t>
+      </w:r>
+      <w:r>
+        <w:rPr>
+          <w:sz w:val="18"/>
+          <w:szCs w:val="18"/>
+          <w:lang w:val="ru-RU"/>
+        </w:rPr>
+        <w:t xml:space="preserve">у host-компьютера </w:t>
+      </w:r>
+      <w:r>
+        <w:rPr>
+          <w:sz w:val="18"/>
+          <w:szCs w:val="18"/>
+          <w:lang w:val="ru-RU"/>
+        </w:rPr>
+        <w:t>нет другого сетевого адаптера).</w:t>
       </w:r>
     </w:p>
     <w:p>
@@ -3314,7 +3228,7 @@
           <w:szCs w:val="18"/>
           <w:lang w:val="ru-RU"/>
         </w:rPr>
-        <w:t>, то на консоли выйдет примерно так</w:t>
+        <w:t>, то на консол</w:t>
       </w:r>
       <w:r>
         <w:rPr>
@@ -3324,7 +3238,7 @@
           <w:szCs w:val="18"/>
           <w:lang w:val="ru-RU"/>
         </w:rPr>
-        <w:t>ое</w:t>
+        <w:t>ь</w:t>
       </w:r>
       <w:r>
         <w:rPr>
@@ -3334,7 +3248,7 @@
           <w:szCs w:val="18"/>
           <w:lang w:val="ru-RU"/>
         </w:rPr>
-        <w:t>:</w:t>
+        <w:t xml:space="preserve"> выйдет примерно такое:</w:t>
       </w:r>
     </w:p>
     <w:p>
@@ -3475,7 +3389,7 @@
           <w:szCs w:val="18"/>
           <w:lang w:val="ru-RU"/>
         </w:rPr>
-        <w:t xml:space="preserve">Следите за ошибками! Если на консоли была ЛЮБАЯ ошибка при создании </w:t>
+        <w:t xml:space="preserve">Следите за ошибками! Если на консоли </w:t>
       </w:r>
       <w:r>
         <w:rPr>
@@ -3485,7 +3399,7 @@
           <w:szCs w:val="18"/>
           <w:lang w:val="ru-RU"/>
         </w:rPr>
-        <w:t>VM</w:t>
+        <w:t>видна</w:t>
       </w:r>
       <w:r>
         <w:rPr>
@@ -3495,7 +3409,7 @@
           <w:szCs w:val="18"/>
           <w:lang w:val="ru-RU"/>
         </w:rPr>
-        <w:t xml:space="preserve">, то не думая удаляйте ЭТУ «плохую» машину вместе со всеми её файлами (опция «Remove/Delete all files» в меню </w:t>
+        <w:t xml:space="preserve"> ЛЮБАЯ ошибка при создании VM, то не думая удаляйте ЭТУ «плохую» машину вместе со всеми её файлами (опция «Remove/Delete all files» в меню Manager), и затем создайте её заново </w:t>
       </w:r>
       <w:r>
         <w:rPr>
@@ -3505,7 +3419,7 @@
           <w:szCs w:val="18"/>
           <w:lang w:val="ru-RU"/>
         </w:rPr>
-        <w:t>Manager</w:t>
+        <w:t>запуском скрипта с консоли</w:t>
       </w:r>
       <w:r>
         <w:rPr>
@@ -3515,46 +3429,6 @@
           <w:szCs w:val="18"/>
           <w:lang w:val="ru-RU"/>
         </w:rPr>
-        <w:t xml:space="preserve">), экономьте время, и </w:t>
-      </w:r>
-      <w:r>
-        <w:rPr>
-          <w:b w:val="false"/>
-          <w:bCs w:val="false"/>
-          <w:sz w:val="18"/>
-          <w:szCs w:val="18"/>
-          <w:lang w:val="ru-RU"/>
-        </w:rPr>
-        <w:t>затем</w:t>
-      </w:r>
-      <w:r>
-        <w:rPr>
-          <w:b w:val="false"/>
-          <w:bCs w:val="false"/>
-          <w:sz w:val="18"/>
-          <w:szCs w:val="18"/>
-          <w:lang w:val="ru-RU"/>
-        </w:rPr>
-        <w:t xml:space="preserve"> создайте её заново </w:t>
-      </w:r>
-      <w:r>
-        <w:rPr>
-          <w:b w:val="false"/>
-          <w:bCs w:val="false"/>
-          <w:sz w:val="18"/>
-          <w:szCs w:val="18"/>
-          <w:lang w:val="ru-RU"/>
-        </w:rPr>
-        <w:t>тем же скриптом</w:t>
-      </w:r>
-      <w:r>
-        <w:rPr>
-          <w:b w:val="false"/>
-          <w:bCs w:val="false"/>
-          <w:sz w:val="18"/>
-          <w:szCs w:val="18"/>
-          <w:lang w:val="ru-RU"/>
-        </w:rPr>
         <w:t>, устранив причину ошибки.</w:t>
       </w:r>
     </w:p>
@@ -3568,21 +3442,7 @@
           <w:sz w:val="18"/>
           <w:lang w:val="ru-RU"/>
         </w:rPr>
-        <w:t xml:space="preserve">Особенность этой виртуальной машины в том, что её сетевой </w:t>
-      </w:r>
-      <w:r>
-        <w:rPr>
-          <w:sz w:val="18"/>
-          <w:lang w:val="ru-RU"/>
-        </w:rPr>
-        <w:t>интерфейс</w:t>
-      </w:r>
-      <w:r>
-        <w:rPr>
-          <w:sz w:val="18"/>
-          <w:lang w:val="ru-RU"/>
-        </w:rPr>
-        <w:t xml:space="preserve"> получает IP адрес не от роутера по DHCP, а непосредственно во время загрузки контейнера «xTER» от вас, т.е. </w:t>
+        <w:t xml:space="preserve">Особенность этой виртуальной машины в том, что её сетевой интерфейс получает IP адрес не от роутера по DHCP, а непосредственно во время загрузки контейнера «xTER» от вас, т.е. </w:t>
       </w:r>
       <w:r>
         <w:rPr>
@@ -3598,70 +3458,35 @@
           <w:sz w:val="18"/>
           <w:lang w:val="ru-RU"/>
         </w:rPr>
-        <w:t xml:space="preserve">должны указать его из числа свободных IP адресов своей локальной сети (см. ниже, </w:t>
-      </w:r>
-      <w:r>
-        <w:rPr>
-          <w:sz w:val="18"/>
-          <w:lang w:val="ru-RU"/>
-        </w:rPr>
-        <w:t>как</w:t>
-      </w:r>
-      <w:r>
-        <w:rPr>
-          <w:sz w:val="18"/>
-          <w:lang w:val="ru-RU"/>
-        </w:rPr>
-        <w:t xml:space="preserve"> это происходит</w:t>
-      </w:r>
-      <w:r>
-        <w:rPr>
-          <w:sz w:val="18"/>
-          <w:lang w:val="ru-RU"/>
-        </w:rPr>
-        <w:t>). Также в настройках «port forwarding» роутера</w:t>
-      </w:r>
-      <w:r>
-        <w:rPr>
-          <w:sz w:val="18"/>
-          <w:lang w:val="ru-RU"/>
-        </w:rPr>
-        <w:t xml:space="preserve">, </w:t>
-      </w:r>
-      <w:r>
-        <w:rPr>
-          <w:sz w:val="18"/>
-          <w:lang w:val="ru-RU"/>
-        </w:rPr>
-        <w:t xml:space="preserve">в отличие от многих других вариантов, нужно пробрасывать порты именно на ЭТОТ свободный IP адрес, а не на IP адрес host-компьютера!  Это важный и тонкий момент. NB: не забыли включить «service vboxdrv start»? Перед запуском графического VB Manager, убедитесь, что </w:t>
-      </w:r>
-      <w:r>
-        <w:rPr>
-          <w:sz w:val="18"/>
-          <w:lang w:val="ru-RU"/>
-        </w:rPr>
-        <w:t xml:space="preserve">драйвер </w:t>
-      </w:r>
-      <w:r>
-        <w:rPr>
-          <w:sz w:val="18"/>
-          <w:lang w:val="ru-RU"/>
-        </w:rPr>
-        <w:t>«vboxdrv» уже акти</w:t>
-      </w:r>
-      <w:r>
-        <w:rPr>
-          <w:sz w:val="18"/>
-          <w:lang w:val="ru-RU"/>
-        </w:rPr>
-        <w:t>вен</w:t>
-      </w:r>
-      <w:r>
-        <w:rPr>
-          <w:sz w:val="18"/>
-          <w:lang w:val="ru-RU"/>
-        </w:rPr>
-        <w:t>: команда «service vboxdrv status» покажет, так ли это.</w:t>
+        <w:t xml:space="preserve">должны указать его из числа свободных IP адресов своей локальной сети (см. ниже, как это происходит). Также в настройках «port forwarding» роутера, в отличие от многих других вариантов, нужно пробрасывать порты именно на ЭТОТ IP адрес, а не на IP адрес host-компьютера!  Это важный и тонкий момент. NB: не забыли включить «service vboxdrv start»? Перед запуском </w:t>
+      </w:r>
+      <w:r>
+        <w:rPr>
+          <w:sz w:val="18"/>
+          <w:lang w:val="ru-RU"/>
+        </w:rPr>
+        <w:t xml:space="preserve">VirtualBox </w:t>
+      </w:r>
+      <w:r>
+        <w:rPr>
+          <w:sz w:val="18"/>
+          <w:lang w:val="ru-RU"/>
+        </w:rPr>
+        <w:t xml:space="preserve">Manager </w:t>
+      </w:r>
+      <w:r>
+        <w:rPr>
+          <w:sz w:val="18"/>
+          <w:lang w:val="ru-RU"/>
+        </w:rPr>
+        <w:t>и запуском скрипта создания VM</w:t>
+      </w:r>
+      <w:r>
+        <w:rPr>
+          <w:sz w:val="18"/>
+          <w:lang w:val="ru-RU"/>
+        </w:rPr>
+        <w:t>, убедитесь, что драйвер «vboxdrv» уже активен: команда «service vboxdrv status» покажет, так ли это.</w:t>
       </w:r>
     </w:p>
     <w:p>
@@ -3673,9 +3498,12 @@
         </w:rPr>
       </w:pPr>
       <w:r>
-        <w:rPr/>
+        <w:rPr>
+          <w:sz w:val="18"/>
+          <w:lang w:val="ru-RU"/>
+        </w:rPr>
         <w:drawing>
-          <wp:anchor behindDoc="0" distT="0" distB="0" distL="0" distR="0" simplePos="0" locked="0" layoutInCell="1" allowOverlap="1" relativeHeight="10">
+          <wp:anchor behindDoc="0" distT="0" distB="0" distL="0" distR="0" simplePos="0" locked="0" layoutInCell="1" allowOverlap="1" relativeHeight="8">
             <wp:simplePos x="0" y="0"/>
             <wp:positionH relativeFrom="column">
               <wp:posOffset>9525</wp:posOffset>
@@ -3700,7 +3528,7 @@
                     </pic:cNvPicPr>
                   </pic:nvPicPr>
                   <pic:blipFill>
-                    <a:blip r:embed="rId9"/>
+                    <a:blip r:embed="rId6"/>
                     <a:stretch>
                       <a:fillRect/>
                     </a:stretch>
@@ -3780,35 +3608,21 @@
           <w:sz w:val="18"/>
           <w:lang w:val="ru-RU"/>
         </w:rPr>
-        <w:t xml:space="preserve">Через 3-4 сек после нажатия кнопки «Start» </w:t>
-      </w:r>
-      <w:r>
-        <w:rPr>
-          <w:sz w:val="18"/>
-          <w:lang w:val="ru-RU"/>
-        </w:rPr>
-        <w:t>в менеджере</w:t>
-      </w:r>
-      <w:r>
-        <w:rPr>
-          <w:sz w:val="18"/>
-          <w:lang w:val="ru-RU"/>
-        </w:rPr>
-        <w:t xml:space="preserve">, </w:t>
-      </w:r>
-      <w:r>
-        <w:rPr>
-          <w:sz w:val="18"/>
-          <w:lang w:val="ru-RU"/>
-        </w:rPr>
-        <w:t>появится</w:t>
-      </w:r>
-      <w:r>
-        <w:rPr>
-          <w:sz w:val="18"/>
-          <w:lang w:val="ru-RU"/>
-        </w:rPr>
-        <w:t xml:space="preserve"> «синий экран»: введите логин и пароль для скачки контейнера xTER — их вы получили у нас,  а если ещё нет, просто зайдите на </w:t>
+        <w:t xml:space="preserve">Через 3-4 сек после нажатия кнопки «Start» в менеджере, появится «синий экран»: введите логин и пароль для </w:t>
+      </w:r>
+      <w:r>
+        <w:rPr>
+          <w:sz w:val="18"/>
+          <w:lang w:val="ru-RU"/>
+        </w:rPr>
+        <w:t>за</w:t>
+      </w:r>
+      <w:r>
+        <w:rPr>
+          <w:sz w:val="18"/>
+          <w:lang w:val="ru-RU"/>
+        </w:rPr>
+        <w:t xml:space="preserve">качки xTER — их вы получили у нас,  а если ещё нет, просто зайдите на </w:t>
       </w:r>
       <w:r>
         <w:rPr>
@@ -3836,9 +3650,12 @@
         </w:rPr>
       </w:pPr>
       <w:r>
-        <w:rPr/>
+        <w:rPr>
+          <w:sz w:val="18"/>
+          <w:lang w:val="ru-RU"/>
+        </w:rPr>
         <w:drawing>
-          <wp:anchor behindDoc="0" distT="0" distB="0" distL="0" distR="0" simplePos="0" locked="0" layoutInCell="1" allowOverlap="1" relativeHeight="11">
+          <wp:anchor behindDoc="0" distT="0" distB="0" distL="0" distR="0" simplePos="0" locked="0" layoutInCell="1" allowOverlap="1" relativeHeight="9">
             <wp:simplePos x="0" y="0"/>
             <wp:positionH relativeFrom="column">
               <wp:align>center</wp:align>
@@ -3863,7 +3680,7 @@
                     </pic:cNvPicPr>
                   </pic:nvPicPr>
                   <pic:blipFill>
-                    <a:blip r:embed="rId10"/>
+                    <a:blip r:embed="rId7"/>
                     <a:stretch>
                       <a:fillRect/>
                     </a:stretch>
@@ -3894,7 +3711,77 @@
           <w:sz w:val="18"/>
           <w:lang w:val="ru-RU"/>
         </w:rPr>
-        <w:t xml:space="preserve">Обратите внимание, что в поле 3 этой же формы вы должны указать тот пока свободный IP адрес из ЛС, который теперь станет IP адресом вашей ВМ, ну а в поле 4 — IP адрес вашего роутера, и тоже в ЛС, а не внешний. </w:t>
+        <w:t>Обратите внимание, что в поле «</w:t>
+      </w:r>
+      <w:r>
+        <w:rPr>
+          <w:sz w:val="18"/>
+          <w:lang w:val="ru-RU"/>
+        </w:rPr>
+        <w:t xml:space="preserve">IP» </w:t>
+      </w:r>
+      <w:r>
+        <w:rPr>
+          <w:sz w:val="18"/>
+          <w:lang w:val="ru-RU"/>
+        </w:rPr>
+        <w:t xml:space="preserve">этой же формы вы должны указать пока </w:t>
+      </w:r>
+      <w:r>
+        <w:rPr>
+          <w:sz w:val="18"/>
+          <w:lang w:val="ru-RU"/>
+        </w:rPr>
+        <w:t xml:space="preserve">ещё </w:t>
+      </w:r>
+      <w:r>
+        <w:rPr>
+          <w:sz w:val="18"/>
+          <w:lang w:val="ru-RU"/>
+        </w:rPr>
+        <w:t>свободный IP адрес из ЛС, который теперь станет IP адресом вашей «</w:t>
+      </w:r>
+      <w:r>
+        <w:rPr>
+          <w:sz w:val="18"/>
+          <w:lang w:val="ru-RU"/>
+        </w:rPr>
+        <w:t>bridged» виртуальной машины</w:t>
+      </w:r>
+      <w:r>
+        <w:rPr>
+          <w:sz w:val="18"/>
+          <w:lang w:val="ru-RU"/>
+        </w:rPr>
+        <w:t>, ну а в поле «</w:t>
+      </w:r>
+      <w:r>
+        <w:rPr>
+          <w:sz w:val="18"/>
+          <w:lang w:val="ru-RU"/>
+        </w:rPr>
+        <w:t xml:space="preserve">Gateway» поставьте </w:t>
+      </w:r>
+      <w:r>
+        <w:rPr>
+          <w:sz w:val="18"/>
+          <w:lang w:val="ru-RU"/>
+        </w:rPr>
+        <w:t xml:space="preserve">IP адрес вашего роутера, и тоже </w:t>
+      </w:r>
+      <w:r>
+        <w:rPr>
+          <w:sz w:val="18"/>
+          <w:lang w:val="ru-RU"/>
+        </w:rPr>
+        <w:t>локальный</w:t>
+      </w:r>
+      <w:r>
+        <w:rPr>
+          <w:sz w:val="18"/>
+          <w:lang w:val="ru-RU"/>
+        </w:rPr>
+        <w:t xml:space="preserve">, а не внешний. </w:t>
       </w:r>
     </w:p>
     <w:p>
@@ -3955,6 +3842,541 @@
         </w:rPr>
       </w:pPr>
       <w:r>
+        <w:rPr/>
+      </w:r>
+    </w:p>
+    <w:p>
+      <w:pPr>
+        <w:pStyle w:val="Normal"/>
+        <w:rPr>
+          <w:sz w:val="18"/>
+          <w:szCs w:val="18"/>
+        </w:rPr>
+      </w:pPr>
+      <w:r>
+        <w:rPr>
+          <w:sz w:val="18"/>
+          <w:szCs w:val="18"/>
+          <w:lang w:val="ru-RU"/>
+        </w:rPr>
+        <w:t>Здесь предполагается, что вы работаете в Windows-аккаунте «Bob» - если в другом, замените везде далее имя «Bob» на имя своего аккаунта.</w:t>
+      </w:r>
+    </w:p>
+    <w:p>
+      <w:pPr>
+        <w:pStyle w:val="Normal"/>
+        <w:rPr>
+          <w:sz w:val="18"/>
+          <w:szCs w:val="18"/>
+        </w:rPr>
+      </w:pPr>
+      <w:r>
+        <w:rPr>
+          <w:sz w:val="18"/>
+          <w:szCs w:val="18"/>
+          <w:lang w:val="ru-RU"/>
+        </w:rPr>
+        <w:t xml:space="preserve">Следующая последовательность команд создаёт на Windows-хосте новую виртуальную машину с именем «RH» и сетевым адаптером типа «NAT». </w:t>
+      </w:r>
+    </w:p>
+    <w:p>
+      <w:pPr>
+        <w:pStyle w:val="Normal"/>
+        <w:rPr>
+          <w:sz w:val="18"/>
+          <w:szCs w:val="18"/>
+        </w:rPr>
+      </w:pPr>
+      <w:r>
+        <w:rPr>
+          <w:sz w:val="18"/>
+          <w:szCs w:val="18"/>
+          <w:lang w:val="ru-RU"/>
+        </w:rPr>
+        <w:t>Выполняйте их с командной строки Windows последовательно, одну за другой, следя за возможными ошибками!</w:t>
+      </w:r>
+    </w:p>
+    <w:p>
+      <w:pPr>
+        <w:pStyle w:val="Normal"/>
+        <w:rPr>
+          <w:sz w:val="18"/>
+          <w:lang w:val="ru-RU"/>
+        </w:rPr>
+      </w:pPr>
+      <w:r>
+        <w:rPr>
+          <w:sz w:val="18"/>
+          <w:szCs w:val="18"/>
+        </w:rPr>
+      </w:r>
+    </w:p>
+    <w:p>
+      <w:pPr>
+        <w:pStyle w:val="Normal"/>
+        <w:rPr>
+          <w:sz w:val="18"/>
+          <w:lang w:val="ru-RU"/>
+        </w:rPr>
+      </w:pPr>
+      <w:r>
+        <w:rPr>
+          <w:sz w:val="18"/>
+          <w:szCs w:val="18"/>
+        </w:rPr>
+      </w:r>
+    </w:p>
+    <w:p>
+      <w:pPr>
+        <w:pStyle w:val="NoSpacing"/>
+        <w:rPr>
+          <w:b/>
+          <w:b/>
+          <w:bCs/>
+          <w:sz w:val="18"/>
+          <w:szCs w:val="18"/>
+        </w:rPr>
+      </w:pPr>
+      <w:r>
+        <w:rPr>
+          <w:b/>
+          <w:bCs/>
+          <w:sz w:val="18"/>
+          <w:szCs w:val="18"/>
+        </w:rPr>
+        <w:t>set PATH=%PATH%;"C:\Program Files\Oracle\VirtualBox"</w:t>
+      </w:r>
+    </w:p>
+    <w:p>
+      <w:pPr>
+        <w:pStyle w:val="NoSpacing"/>
+        <w:rPr>
+          <w:b/>
+          <w:b/>
+          <w:bCs/>
+          <w:sz w:val="18"/>
+          <w:szCs w:val="18"/>
+        </w:rPr>
+      </w:pPr>
+      <w:r>
+        <w:rPr>
+          <w:b/>
+          <w:bCs/>
+          <w:sz w:val="18"/>
+          <w:szCs w:val="18"/>
+        </w:rPr>
+      </w:r>
+    </w:p>
+    <w:p>
+      <w:pPr>
+        <w:pStyle w:val="NoSpacing"/>
+        <w:rPr>
+          <w:b/>
+          <w:b/>
+          <w:bCs/>
+          <w:sz w:val="18"/>
+          <w:szCs w:val="18"/>
+        </w:rPr>
+      </w:pPr>
+      <w:r>
+        <w:rPr>
+          <w:b/>
+          <w:bCs/>
+          <w:sz w:val="18"/>
+          <w:szCs w:val="18"/>
+        </w:rPr>
+        <w:t>vboxmanage createvm --name RH --ostype RedHat_64 --register --basefolder "</w:t>
+      </w:r>
+      <w:bookmarkStart w:id="4" w:name="__DdeLink__288_3440022167"/>
+      <w:r>
+        <w:rPr>
+          <w:b/>
+          <w:bCs/>
+          <w:sz w:val="18"/>
+          <w:szCs w:val="18"/>
+        </w:rPr>
+        <w:t>C:\Users\Bob\VMs</w:t>
+      </w:r>
+      <w:bookmarkEnd w:id="4"/>
+      <w:r>
+        <w:rPr>
+          <w:b/>
+          <w:bCs/>
+          <w:sz w:val="18"/>
+          <w:szCs w:val="18"/>
+        </w:rPr>
+        <w:t>"</w:t>
+      </w:r>
+    </w:p>
+    <w:p>
+      <w:pPr>
+        <w:pStyle w:val="NoSpacing"/>
+        <w:rPr>
+          <w:b/>
+          <w:b/>
+          <w:bCs/>
+          <w:sz w:val="18"/>
+          <w:szCs w:val="18"/>
+        </w:rPr>
+      </w:pPr>
+      <w:r>
+        <w:rPr>
+          <w:b/>
+          <w:bCs/>
+          <w:sz w:val="18"/>
+          <w:szCs w:val="18"/>
+        </w:rPr>
+      </w:r>
+    </w:p>
+    <w:p>
+      <w:pPr>
+        <w:pStyle w:val="NoSpacing"/>
+        <w:rPr>
+          <w:b/>
+          <w:b/>
+          <w:bCs/>
+          <w:sz w:val="18"/>
+          <w:szCs w:val="18"/>
+        </w:rPr>
+      </w:pPr>
+      <w:r>
+        <w:rPr>
+          <w:b/>
+          <w:bCs/>
+          <w:sz w:val="18"/>
+          <w:szCs w:val="18"/>
+        </w:rPr>
+        <w:t>vboxmanage modifyvm RH --memory 4096 --cpus 2 --graphicscontroller vmsvga --audio none --firmware efi --nic1 nat --nictype1 Am79C973 --nataliasmode1 proxyonly</w:t>
+      </w:r>
+    </w:p>
+    <w:p>
+      <w:pPr>
+        <w:pStyle w:val="NoSpacing"/>
+        <w:rPr>
+          <w:b/>
+          <w:b/>
+          <w:bCs/>
+          <w:sz w:val="18"/>
+          <w:szCs w:val="18"/>
+        </w:rPr>
+      </w:pPr>
+      <w:r>
+        <w:rPr>
+          <w:b/>
+          <w:bCs/>
+          <w:sz w:val="18"/>
+          <w:szCs w:val="18"/>
+        </w:rPr>
+      </w:r>
+    </w:p>
+    <w:p>
+      <w:pPr>
+        <w:pStyle w:val="NoSpacing"/>
+        <w:rPr>
+          <w:b/>
+          <w:b/>
+          <w:bCs/>
+          <w:sz w:val="18"/>
+          <w:szCs w:val="18"/>
+        </w:rPr>
+      </w:pPr>
+      <w:r>
+        <w:rPr>
+          <w:b/>
+          <w:bCs/>
+          <w:sz w:val="18"/>
+          <w:szCs w:val="18"/>
+        </w:rPr>
+        <w:t>vboxmanage modifyvm RH --natpf1 "chat,tcp,,8443,,443"</w:t>
+      </w:r>
+    </w:p>
+    <w:p>
+      <w:pPr>
+        <w:pStyle w:val="NoSpacing"/>
+        <w:rPr>
+          <w:b/>
+          <w:b/>
+          <w:bCs/>
+          <w:sz w:val="18"/>
+          <w:szCs w:val="18"/>
+        </w:rPr>
+      </w:pPr>
+      <w:r>
+        <w:rPr>
+          <w:b/>
+          <w:bCs/>
+          <w:sz w:val="18"/>
+          <w:szCs w:val="18"/>
+        </w:rPr>
+      </w:r>
+    </w:p>
+    <w:p>
+      <w:pPr>
+        <w:pStyle w:val="NoSpacing"/>
+        <w:rPr>
+          <w:b/>
+          <w:b/>
+          <w:bCs/>
+          <w:sz w:val="18"/>
+          <w:szCs w:val="18"/>
+        </w:rPr>
+      </w:pPr>
+      <w:r>
+        <w:rPr>
+          <w:b/>
+          <w:bCs/>
+          <w:sz w:val="18"/>
+          <w:szCs w:val="18"/>
+        </w:rPr>
+        <w:t xml:space="preserve">vboxmanage modifyvm RH --natpf1 "admin,tcp,,8843,,8443"  </w:t>
+      </w:r>
+    </w:p>
+    <w:p>
+      <w:pPr>
+        <w:pStyle w:val="NoSpacing"/>
+        <w:rPr>
+          <w:b/>
+          <w:b/>
+          <w:bCs/>
+          <w:sz w:val="18"/>
+          <w:szCs w:val="18"/>
+        </w:rPr>
+      </w:pPr>
+      <w:r>
+        <w:rPr>
+          <w:b/>
+          <w:bCs/>
+          <w:sz w:val="18"/>
+          <w:szCs w:val="18"/>
+        </w:rPr>
+      </w:r>
+    </w:p>
+    <w:p>
+      <w:pPr>
+        <w:pStyle w:val="NoSpacing"/>
+        <w:rPr>
+          <w:b/>
+          <w:b/>
+          <w:bCs/>
+          <w:sz w:val="18"/>
+          <w:szCs w:val="18"/>
+        </w:rPr>
+      </w:pPr>
+      <w:r>
+        <w:rPr>
+          <w:b/>
+          <w:bCs/>
+          <w:sz w:val="18"/>
+          <w:szCs w:val="18"/>
+        </w:rPr>
+        <w:t xml:space="preserve">vboxmanage createmedium --filename 2G.vdi --size 2048   </w:t>
+      </w:r>
+    </w:p>
+    <w:p>
+      <w:pPr>
+        <w:pStyle w:val="NoSpacing"/>
+        <w:rPr>
+          <w:b/>
+          <w:b/>
+          <w:bCs/>
+          <w:sz w:val="18"/>
+          <w:szCs w:val="18"/>
+        </w:rPr>
+      </w:pPr>
+      <w:r>
+        <w:rPr>
+          <w:b/>
+          <w:bCs/>
+          <w:sz w:val="18"/>
+          <w:szCs w:val="18"/>
+        </w:rPr>
+      </w:r>
+    </w:p>
+    <w:p>
+      <w:pPr>
+        <w:pStyle w:val="NoSpacing"/>
+        <w:rPr>
+          <w:b/>
+          <w:b/>
+          <w:bCs/>
+          <w:sz w:val="18"/>
+          <w:szCs w:val="18"/>
+        </w:rPr>
+      </w:pPr>
+      <w:r>
+        <w:rPr>
+          <w:b/>
+          <w:bCs/>
+          <w:sz w:val="18"/>
+          <w:szCs w:val="18"/>
+        </w:rPr>
+        <w:t xml:space="preserve">vboxmanage storagectl RH --name SATA --add sata  </w:t>
+      </w:r>
+    </w:p>
+    <w:p>
+      <w:pPr>
+        <w:pStyle w:val="NoSpacing"/>
+        <w:rPr>
+          <w:b/>
+          <w:b/>
+          <w:bCs/>
+          <w:sz w:val="18"/>
+          <w:szCs w:val="18"/>
+        </w:rPr>
+      </w:pPr>
+      <w:r>
+        <w:rPr>
+          <w:b/>
+          <w:bCs/>
+          <w:sz w:val="18"/>
+          <w:szCs w:val="18"/>
+        </w:rPr>
+      </w:r>
+    </w:p>
+    <w:p>
+      <w:pPr>
+        <w:pStyle w:val="Normal"/>
+        <w:rPr>
+          <w:b w:val="false"/>
+          <w:b w:val="false"/>
+          <w:bCs w:val="false"/>
+          <w:sz w:val="18"/>
+          <w:szCs w:val="18"/>
+        </w:rPr>
+      </w:pPr>
+      <w:r>
+        <w:rPr>
+          <w:b w:val="false"/>
+          <w:bCs w:val="false"/>
+          <w:sz w:val="18"/>
+          <w:szCs w:val="18"/>
+          <w:lang w:val="ru-RU"/>
+        </w:rPr>
+        <w:t xml:space="preserve">скачайте файл «loop_rh.vdi» из папки «rh» на гитхабе в папку « </w:t>
+      </w:r>
+      <w:r>
+        <w:rPr>
+          <w:b/>
+          <w:bCs/>
+          <w:sz w:val="18"/>
+          <w:szCs w:val="18"/>
+          <w:lang w:val="ru-RU"/>
+        </w:rPr>
+        <w:t>C:\Users\Bob\VMs\RH»</w:t>
+      </w:r>
+    </w:p>
+    <w:p>
+      <w:pPr>
+        <w:pStyle w:val="NoSpacing"/>
+        <w:rPr>
+          <w:b/>
+          <w:b/>
+          <w:bCs/>
+          <w:sz w:val="18"/>
+          <w:szCs w:val="18"/>
+        </w:rPr>
+      </w:pPr>
+      <w:r>
+        <w:rPr>
+          <w:b/>
+          <w:bCs/>
+          <w:sz w:val="18"/>
+          <w:szCs w:val="18"/>
+        </w:rPr>
+        <w:t>vboxmanage storageattach RH --storagectl SATA --medium loop_rh.vdi --port 0 --type hdd</w:t>
+      </w:r>
+    </w:p>
+    <w:p>
+      <w:pPr>
+        <w:pStyle w:val="NoSpacing"/>
+        <w:rPr>
+          <w:b/>
+          <w:b/>
+          <w:bCs/>
+          <w:sz w:val="18"/>
+          <w:szCs w:val="18"/>
+        </w:rPr>
+      </w:pPr>
+      <w:r>
+        <w:rPr>
+          <w:b/>
+          <w:bCs/>
+          <w:sz w:val="18"/>
+          <w:szCs w:val="18"/>
+        </w:rPr>
+      </w:r>
+    </w:p>
+    <w:p>
+      <w:pPr>
+        <w:pStyle w:val="NoSpacing"/>
+        <w:rPr>
+          <w:b/>
+          <w:b/>
+          <w:bCs/>
+          <w:sz w:val="18"/>
+          <w:szCs w:val="18"/>
+        </w:rPr>
+      </w:pPr>
+      <w:r>
+        <w:rPr>
+          <w:b/>
+          <w:bCs/>
+          <w:sz w:val="18"/>
+          <w:szCs w:val="18"/>
+        </w:rPr>
+        <w:t xml:space="preserve">vboxmanage storageattach RH --storagectl SATA --medium 2G.vdi --port 1 --type hdd </w:t>
+      </w:r>
+    </w:p>
+    <w:p>
+      <w:pPr>
+        <w:pStyle w:val="NoSpacing"/>
+        <w:rPr>
+          <w:b/>
+          <w:b/>
+          <w:bCs/>
+          <w:sz w:val="18"/>
+          <w:szCs w:val="18"/>
+        </w:rPr>
+      </w:pPr>
+      <w:r>
+        <w:rPr>
+          <w:b/>
+          <w:bCs/>
+          <w:sz w:val="18"/>
+          <w:szCs w:val="18"/>
+        </w:rPr>
+      </w:r>
+    </w:p>
+    <w:p>
+      <w:pPr>
+        <w:pStyle w:val="NoSpacing"/>
+        <w:rPr>
+          <w:b/>
+          <w:b/>
+          <w:bCs/>
+          <w:sz w:val="18"/>
+          <w:szCs w:val="18"/>
+        </w:rPr>
+      </w:pPr>
+      <w:r>
+        <w:rPr>
+          <w:b/>
+          <w:bCs/>
+          <w:sz w:val="18"/>
+          <w:szCs w:val="18"/>
+        </w:rPr>
+        <w:t>vboxmanage modifyvm RH --boot1 disk --boot2 none --boot3 none --boot4 none</w:t>
+      </w:r>
+    </w:p>
+    <w:p>
+      <w:pPr>
+        <w:pStyle w:val="Normal"/>
+        <w:rPr>
+          <w:sz w:val="22"/>
+          <w:lang w:val="ru-RU"/>
+        </w:rPr>
+      </w:pPr>
+      <w:r>
         <w:rPr>
           <w:sz w:val="22"/>
           <w:lang w:val="ru-RU"/>
@@ -3965,14 +4387,38 @@
       <w:pPr>
         <w:pStyle w:val="Normal"/>
         <w:spacing w:before="0" w:after="200"/>
-        <w:rPr/>
-      </w:pPr>
-      <w:r>
-        <w:rPr/>
+        <w:rPr>
+          <w:sz w:val="18"/>
+          <w:szCs w:val="18"/>
+        </w:rPr>
+      </w:pPr>
+      <w:r>
+        <w:rPr>
+          <w:sz w:val="18"/>
+          <w:szCs w:val="18"/>
+        </w:rPr>
+        <w:t>Если все 10 команд выполнены без ошибок, в окне менеджера появилась и готова к старту новая виртуальная машина «RH».</w:t>
+      </w:r>
+    </w:p>
+    <w:p>
+      <w:pPr>
+        <w:pStyle w:val="Normal"/>
+        <w:spacing w:before="0" w:after="200"/>
+        <w:rPr>
+          <w:sz w:val="18"/>
+          <w:szCs w:val="18"/>
+        </w:rPr>
+      </w:pPr>
+      <w:r>
+        <w:rPr>
+          <w:sz w:val="18"/>
+          <w:szCs w:val="18"/>
+        </w:rPr>
+        <w:t>Особенность этой VM в том, что её сетевой адаптер типа «NAT» требует своего проброса портов (не путать с «port forwarding» на роутере!). Этот дополнительный проброс портов выполняют две команды, номер 4 и 5 в списке команд, приведённом выше. Необходимость дополнительного проброса с хоста на VM приводит к тому, что мы ввели   «промежуточный» порт 8843. Таким образом, на роутере в случае этого типа виртуальной машины нужно прописать проброс порта 443-&gt;8843. Если роутер не позволяет менять номер порта при форварде, тогда ваш прокси должен присылать пакеты сразу на 8843 порт роутера (вместо 443!). После проброса портов с хоста на VM, её firewall ещё раз поменяет номера у портов на те, которые нужны в «xTER» контейнере, поэтому пусть вас не удивляют те порты, которые указаны в командах 4 и 5 как destination.</w:t>
       </w:r>
     </w:p>
     <w:sectPr>
-      <w:footerReference w:type="default" r:id="rId11"/>
+      <w:footerReference w:type="default" r:id="rId8"/>
       <w:type w:val="nextPage"/>
       <w:pgSz w:w="5953" w:h="8391"/>
       <w:pgMar w:left="720" w:right="720" w:header="0" w:top="720" w:footer="144" w:bottom="720" w:gutter="0"/>
@@ -4020,7 +4466,7 @@
       <w:fldChar w:fldCharType="separate"/>
     </w:r>
     <w:r>
-      <w:t>12</w:t>
+      <w:t>14</w:t>
     </w:r>
     <w:r>
       <w:fldChar w:fldCharType="end"/>
@@ -5189,6 +5635,132 @@
   </w:style>
   <w:style w:type="character" w:styleId="ListLabel27">
     <w:name w:val="ListLabel 27"/>
+    <w:qFormat/>
+    <w:rPr>
+      <w:rFonts w:cs="OpenSymbol"/>
+    </w:rPr>
+  </w:style>
+  <w:style w:type="character" w:styleId="ListLabel28">
+    <w:name w:val="ListLabel 28"/>
+    <w:qFormat/>
+    <w:rPr>
+      <w:rFonts w:cs="OpenSymbol"/>
+    </w:rPr>
+  </w:style>
+  <w:style w:type="character" w:styleId="ListLabel29">
+    <w:name w:val="ListLabel 29"/>
+    <w:qFormat/>
+    <w:rPr>
+      <w:rFonts w:cs="OpenSymbol"/>
+    </w:rPr>
+  </w:style>
+  <w:style w:type="character" w:styleId="ListLabel30">
+    <w:name w:val="ListLabel 30"/>
+    <w:qFormat/>
+    <w:rPr>
+      <w:rFonts w:cs="OpenSymbol"/>
+    </w:rPr>
+  </w:style>
+  <w:style w:type="character" w:styleId="ListLabel31">
+    <w:name w:val="ListLabel 31"/>
+    <w:qFormat/>
+    <w:rPr>
+      <w:rFonts w:cs="OpenSymbol"/>
+    </w:rPr>
+  </w:style>
+  <w:style w:type="character" w:styleId="ListLabel32">
+    <w:name w:val="ListLabel 32"/>
+    <w:qFormat/>
+    <w:rPr>
+      <w:rFonts w:cs="OpenSymbol"/>
+    </w:rPr>
+  </w:style>
+  <w:style w:type="character" w:styleId="ListLabel33">
+    <w:name w:val="ListLabel 33"/>
+    <w:qFormat/>
+    <w:rPr>
+      <w:rFonts w:cs="OpenSymbol"/>
+    </w:rPr>
+  </w:style>
+  <w:style w:type="character" w:styleId="ListLabel34">
+    <w:name w:val="ListLabel 34"/>
+    <w:qFormat/>
+    <w:rPr>
+      <w:rFonts w:cs="OpenSymbol"/>
+    </w:rPr>
+  </w:style>
+  <w:style w:type="character" w:styleId="ListLabel35">
+    <w:name w:val="ListLabel 35"/>
+    <w:qFormat/>
+    <w:rPr>
+      <w:rFonts w:cs="OpenSymbol"/>
+    </w:rPr>
+  </w:style>
+  <w:style w:type="character" w:styleId="ListLabel36">
+    <w:name w:val="ListLabel 36"/>
+    <w:qFormat/>
+    <w:rPr>
+      <w:rFonts w:cs="OpenSymbol"/>
+    </w:rPr>
+  </w:style>
+  <w:style w:type="character" w:styleId="ListLabel37">
+    <w:name w:val="ListLabel 37"/>
+    <w:qFormat/>
+    <w:rPr>
+      <w:rFonts w:cs="OpenSymbol"/>
+    </w:rPr>
+  </w:style>
+  <w:style w:type="character" w:styleId="ListLabel38">
+    <w:name w:val="ListLabel 38"/>
+    <w:qFormat/>
+    <w:rPr>
+      <w:rFonts w:cs="OpenSymbol"/>
+    </w:rPr>
+  </w:style>
+  <w:style w:type="character" w:styleId="ListLabel39">
+    <w:name w:val="ListLabel 39"/>
+    <w:qFormat/>
+    <w:rPr>
+      <w:rFonts w:cs="OpenSymbol"/>
+    </w:rPr>
+  </w:style>
+  <w:style w:type="character" w:styleId="ListLabel40">
+    <w:name w:val="ListLabel 40"/>
+    <w:qFormat/>
+    <w:rPr>
+      <w:rFonts w:cs="OpenSymbol"/>
+    </w:rPr>
+  </w:style>
+  <w:style w:type="character" w:styleId="ListLabel41">
+    <w:name w:val="ListLabel 41"/>
+    <w:qFormat/>
+    <w:rPr>
+      <w:rFonts w:cs="OpenSymbol"/>
+    </w:rPr>
+  </w:style>
+  <w:style w:type="character" w:styleId="ListLabel42">
+    <w:name w:val="ListLabel 42"/>
+    <w:qFormat/>
+    <w:rPr>
+      <w:rFonts w:cs="OpenSymbol"/>
+    </w:rPr>
+  </w:style>
+  <w:style w:type="character" w:styleId="ListLabel43">
+    <w:name w:val="ListLabel 43"/>
+    <w:qFormat/>
+    <w:rPr>
+      <w:rFonts w:cs="OpenSymbol"/>
+    </w:rPr>
+  </w:style>
+  <w:style w:type="character" w:styleId="ListLabel44">
+    <w:name w:val="ListLabel 44"/>
+    <w:qFormat/>
+    <w:rPr>
+      <w:rFonts w:cs="OpenSymbol"/>
+    </w:rPr>
+  </w:style>
+  <w:style w:type="character" w:styleId="ListLabel45">
+    <w:name w:val="ListLabel 45"/>
     <w:qFormat/>
     <w:rPr>
       <w:rFonts w:cs="OpenSymbol"/>

</xml_diff>

<commit_message>
rev R-H boot manual pp. 1 and 2
</commit_message>
<xml_diff>
--- a/RH_boot_manual_RUS.docx
+++ b/RH_boot_manual_RUS.docx
@@ -123,7 +123,7 @@
                                 <w:sdt>
                                   <w:sdtPr>
                                     <w:text/>
-                                    <w:id w:val="952413485"/>
+                                    <w:id w:val="135357315"/>
                                     <w:dataBinding w:prefixMappings="xmlns:ns0='http://schemas.openxmlformats.org/package/2006/metadata/core-properties' xmlns:ns1='http://purl.org/dc/elements/1.1/'" w:xpath="/ns0:coreProperties[1]/ns1:title[1]" w:storeItemID="{6C3C8BC8-F283-45AE-878A-BAB7291924A1}"/>
                                     <w:alias w:val="Company"/>
                                   </w:sdtPr>
@@ -180,7 +180,7 @@
                                 <w:sdt>
                                   <w:sdtPr>
                                     <w:text/>
-                                    <w:id w:val="751280987"/>
+                                    <w:id w:val="852987521"/>
                                     <w:dataBinding w:prefixMappings="xmlns:ns0='http://schemas.openxmlformats.org/package/2006/metadata/core-properties' xmlns:ns1='http://purl.org/dc/elements/1.1/'" w:xpath="/ns0:coreProperties[1]/ns1:subject[1]" w:storeItemID="{6C3C8BC8-F283-45AE-878A-BAB7291924A1}"/>
                                     <w:alias w:val="Subtitle"/>
                                   </w:sdtPr>
@@ -196,9 +196,10 @@
                                       </w:pPr>
                                       <w:r>
                                         <w:rPr>
-                                          <w:rFonts w:eastAsia="" w:cs="" w:cstheme="majorBidi" w:eastAsiaTheme="majorEastAsia" w:ascii="Cambria" w:hAnsi="Cambria"/>
+                                          <w:rFonts w:eastAsia="" w:cs="" w:ascii="Cambria" w:hAnsi="Cambria" w:cstheme="majorBidi" w:eastAsiaTheme="majorEastAsia"/>
                                           <w:lang w:val="ru-RU"/>
                                         </w:rPr>
+                                        <w:t>Часть 1</w:t>
                                       </w:r>
                                     </w:p>
                                   </w:sdtContent>
@@ -210,10 +211,14 @@
                             <w:pPr>
                               <w:pStyle w:val="FrameContents"/>
                               <w:spacing w:before="0" w:after="200"/>
-                              <w:rPr/>
+                              <w:rPr>
+                                <w:color w:val="000000"/>
+                              </w:rPr>
                             </w:pPr>
                             <w:r>
-                              <w:rPr/>
+                              <w:rPr>
+                                <w:color w:val="000000"/>
+                              </w:rPr>
                             </w:r>
                           </w:p>
                         </w:txbxContent>
@@ -306,7 +311,7 @@
                           <w:sdt>
                             <w:sdtPr>
                               <w:text/>
-                              <w:id w:val="2124957283"/>
+                              <w:id w:val="1081331247"/>
                               <w:dataBinding w:prefixMappings="xmlns:ns0='http://schemas.openxmlformats.org/package/2006/metadata/core-properties' xmlns:ns1='http://purl.org/dc/elements/1.1/'" w:xpath="/ns0:coreProperties[1]/ns1:title[1]" w:storeItemID="{6C3C8BC8-F283-45AE-878A-BAB7291924A1}"/>
                               <w:alias w:val="Company"/>
                             </w:sdtPr>
@@ -363,7 +368,7 @@
                           <w:sdt>
                             <w:sdtPr>
                               <w:text/>
-                              <w:id w:val="933850395"/>
+                              <w:id w:val="528880423"/>
                               <w:dataBinding w:prefixMappings="xmlns:ns0='http://schemas.openxmlformats.org/package/2006/metadata/core-properties' xmlns:ns1='http://purl.org/dc/elements/1.1/'" w:xpath="/ns0:coreProperties[1]/ns1:subject[1]" w:storeItemID="{6C3C8BC8-F283-45AE-878A-BAB7291924A1}"/>
                               <w:alias w:val="Subtitle"/>
                             </w:sdtPr>
@@ -379,9 +384,10 @@
                                 </w:pPr>
                                 <w:r>
                                   <w:rPr>
-                                    <w:rFonts w:eastAsia="" w:cs="" w:cstheme="majorBidi" w:eastAsiaTheme="majorEastAsia" w:ascii="Cambria" w:hAnsi="Cambria"/>
+                                    <w:rFonts w:eastAsia="" w:cs="" w:ascii="Cambria" w:hAnsi="Cambria" w:cstheme="majorBidi" w:eastAsiaTheme="majorEastAsia"/>
                                     <w:lang w:val="ru-RU"/>
                                   </w:rPr>
+                                  <w:t>Часть 1</w:t>
                                 </w:r>
                               </w:p>
                             </w:sdtContent>
@@ -393,10 +399,14 @@
                       <w:pPr>
                         <w:pStyle w:val="FrameContents"/>
                         <w:spacing w:before="0" w:after="200"/>
-                        <w:rPr/>
+                        <w:rPr>
+                          <w:color w:val="000000"/>
+                        </w:rPr>
                       </w:pPr>
                       <w:r>
-                        <w:rPr/>
+                        <w:rPr>
+                          <w:color w:val="000000"/>
+                        </w:rPr>
                       </w:r>
                     </w:p>
                   </w:txbxContent>
@@ -567,10 +577,14 @@
                             <w:pPr>
                               <w:pStyle w:val="FrameContents"/>
                               <w:spacing w:before="0" w:after="200"/>
-                              <w:rPr/>
+                              <w:rPr>
+                                <w:color w:val="000000"/>
+                              </w:rPr>
                             </w:pPr>
                             <w:r>
-                              <w:rPr/>
+                              <w:rPr>
+                                <w:color w:val="000000"/>
+                              </w:rPr>
                             </w:r>
                           </w:p>
                         </w:txbxContent>
@@ -642,10 +656,14 @@
                       <w:pPr>
                         <w:pStyle w:val="FrameContents"/>
                         <w:spacing w:before="0" w:after="200"/>
-                        <w:rPr/>
+                        <w:rPr>
+                          <w:color w:val="000000"/>
+                        </w:rPr>
                       </w:pPr>
                       <w:r>
-                        <w:rPr/>
+                        <w:rPr>
+                          <w:color w:val="000000"/>
+                        </w:rPr>
                       </w:r>
                     </w:p>
                   </w:txbxContent>
@@ -683,7 +701,7 @@
           <w:docPartGallery w:val="Table of Contents"/>
           <w:docPartUnique w:val="true"/>
         </w:docPartObj>
-        <w:id w:val="268112066"/>
+        <w:id w:val="462480899"/>
       </w:sdtPr>
       <w:sdtContent>
         <w:p>
@@ -696,7 +714,14 @@
               <w:sz w:val="22"/>
               <w:lang w:val="ru-RU"/>
             </w:rPr>
-            <w:t>Содержание</w:t>
+            <w:t xml:space="preserve">Содержание </w:t>
+          </w:r>
+          <w:r>
+            <w:rPr>
+              <w:sz w:val="22"/>
+              <w:lang w:val="ru-RU"/>
+            </w:rPr>
+            <w:t>(часть 1)</w:t>
           </w:r>
         </w:p>
       </w:sdtContent>
@@ -1220,17 +1245,7 @@
           <w:color w:val="00000A"/>
           <w:lang w:val="ru-RU"/>
         </w:rPr>
-        <w:t xml:space="preserve">2.2.1 </w:t>
-      </w:r>
-      <w:r>
-        <w:rPr>
-          <w:rStyle w:val="IndexLink"/>
-          <w:rFonts w:eastAsia="" w:eastAsiaTheme="minorEastAsia"/>
-          <w:vanish w:val="false"/>
-          <w:color w:val="00000A"/>
-          <w:lang w:val="ru-RU"/>
-        </w:rPr>
-        <w:t>Форма загрузчика</w:t>
+        <w:t>2.2.1 Форма загрузчика</w:t>
       </w:r>
       <w:hyperlink w:anchor="_Toc465155185">
         <w:r>
@@ -1341,7 +1356,7 @@
         <w:r>
           <w:fldChar w:fldCharType="separate"/>
         </w:r>
-        <w:bookmarkStart w:id="2" w:name="__Fieldmark__133_3337917788"/>
+        <w:bookmarkStart w:id="2" w:name="__Fieldmark__480_788773065"/>
         <w:r>
           <w:rPr>
             <w:rStyle w:val="IndexLink"/>
@@ -1362,13 +1377,19 @@
             <w:lang w:val="ru-RU"/>
           </w:rPr>
         </w:r>
-        <w:bookmarkStart w:id="3" w:name="__Fieldmark__133_3440022167"/>
-        <w:bookmarkStart w:id="4" w:name="__Fieldmark__145_2946706235"/>
-        <w:bookmarkStart w:id="5" w:name="__Fieldmark__133_488258861"/>
+        <w:bookmarkStart w:id="3" w:name="__Fieldmark__135_3573041295"/>
+        <w:bookmarkStart w:id="4" w:name="__Fieldmark__133_488258861"/>
+        <w:bookmarkStart w:id="5" w:name="__Fieldmark__145_2946706235"/>
+        <w:bookmarkStart w:id="6" w:name="__Fieldmark__133_3440022167"/>
+        <w:bookmarkStart w:id="7" w:name="__Fieldmark__133_3337917788"/>
+        <w:bookmarkStart w:id="8" w:name="__Fieldmark__134_902740927"/>
         <w:bookmarkEnd w:id="2"/>
         <w:bookmarkEnd w:id="3"/>
         <w:bookmarkEnd w:id="4"/>
         <w:bookmarkEnd w:id="5"/>
+        <w:bookmarkEnd w:id="6"/>
+        <w:bookmarkEnd w:id="7"/>
+        <w:bookmarkEnd w:id="8"/>
         <w:r>
           <w:rPr>
             <w:rStyle w:val="IndexLink"/>
@@ -1476,16 +1497,7 @@
           <w:u w:val="none" w:color="000000"/>
           <w:lang w:val="ru-RU"/>
         </w:rPr>
-        <w:t>1</w:t>
-      </w:r>
-      <w:r>
-        <w:rPr>
-          <w:vanish w:val="false"/>
-          <w:color w:val="00000A"/>
-          <w:u w:val="none" w:color="000000"/>
-          <w:lang w:val="ru-RU"/>
-        </w:rPr>
-        <w:t>5</w:t>
+        <w:t>15</w:t>
       </w:r>
     </w:p>
     <w:p>
@@ -1496,53 +1508,16 @@
           <w:tab w:val="right" w:pos="4504" w:leader="dot"/>
         </w:tabs>
         <w:rPr>
-          <w:vanish w:val="false"/>
-          <w:color w:val="00000A"/>
-          <w:lang w:val="ru-RU"/>
-        </w:rPr>
-      </w:pPr>
-      <w:r>
-        <w:rPr/>
+          <w:lang w:val="ru-RU"/>
+        </w:rPr>
+      </w:pPr>
+      <w:r>
+        <w:rPr>
+          <w:lang w:val="ru-RU"/>
+        </w:rPr>
       </w:r>
       <w:r>
         <w:fldChar w:fldCharType="end"/>
-      </w:r>
-    </w:p>
-    <w:p>
-      <w:pPr>
-        <w:pStyle w:val="Contents1"/>
-        <w:tabs>
-          <w:tab w:val="left" w:pos="440" w:leader="none"/>
-          <w:tab w:val="right" w:pos="4504" w:leader="dot"/>
-        </w:tabs>
-        <w:rPr>
-          <w:vanish w:val="false"/>
-          <w:lang w:val="ru-RU"/>
-        </w:rPr>
-      </w:pPr>
-      <w:r>
-        <w:rPr>
-          <w:vanish w:val="false"/>
-          <w:lang w:val="ru-RU"/>
-        </w:rPr>
-      </w:r>
-    </w:p>
-    <w:p>
-      <w:pPr>
-        <w:pStyle w:val="Contents2"/>
-        <w:tabs>
-          <w:tab w:val="left" w:pos="880" w:leader="none"/>
-          <w:tab w:val="right" w:pos="4504" w:leader="dot"/>
-        </w:tabs>
-        <w:ind w:left="220" w:hanging="0"/>
-        <w:rPr>
-          <w:lang w:val="ru-RU"/>
-        </w:rPr>
-      </w:pPr>
-      <w:r>
-        <w:rPr>
-          <w:lang w:val="ru-RU"/>
-        </w:rPr>
       </w:r>
     </w:p>
     <w:p>
@@ -1979,7 +1954,7 @@
         </w:numPr>
         <w:rPr/>
       </w:pPr>
-      <w:bookmarkStart w:id="6" w:name="_Toc465155185"/>
+      <w:bookmarkStart w:id="9" w:name="_Toc465155185"/>
       <w:r>
         <w:rPr>
           <w:sz w:val="18"/>
@@ -1987,7 +1962,7 @@
         </w:rPr>
         <w:t>Н</w:t>
       </w:r>
-      <w:bookmarkEnd w:id="6"/>
+      <w:bookmarkEnd w:id="9"/>
       <w:r>
         <w:rPr>
           <w:sz w:val="18"/>
@@ -2251,7 +2226,7 @@
           <w:sz w:val="18"/>
           <w:lang w:val="ru-RU"/>
         </w:rPr>
-        <w:t xml:space="preserve">Здесь пробросьте два TCP порта - 443 и 8443, и затем  весь диапазон 1025-65535 UDP портов, с роутера на House. В первом примере, «192.168.0.10» - это адрес House, а во втором примере он «192.168.1.201». Сохраните ваши новые правила кнопкой «Save». В результате, пакеты извне, пришедшие на указанные порты и static IP роутера, будут оправлены на </w:t>
+        <w:t xml:space="preserve">Пробрасывайте два TCP порта - 443 и 8443, и затем весь диапазон 1025-65535 UDP портов, с роутера на House. В первом примере, «192.168.0.10» - это адрес House, а во втором примере он «192.168.1.201». Сохраните ваши новые правила кнопкой «Save». В результате, пакеты извне, пришедшие на указанные порты и static IP роутера, будут оправлены на </w:t>
       </w:r>
       <w:r>
         <w:rPr>
@@ -3124,14 +3099,7 @@
           <w:sz w:val="18"/>
           <w:lang w:val="ru-RU"/>
         </w:rPr>
-        <w:t xml:space="preserve">Форма </w:t>
-      </w:r>
-      <w:r>
-        <w:rPr>
-          <w:sz w:val="18"/>
-          <w:lang w:val="ru-RU"/>
-        </w:rPr>
-        <w:t>загрузчика</w:t>
+        <w:t>Форма загрузчика</w:t>
       </w:r>
     </w:p>
     <w:p>
@@ -3457,7 +3425,7 @@
         </w:rPr>
         <w:t>vboxmanage createvm --name RH --ostype RedHat_64 --register --basefolder "</w:t>
       </w:r>
-      <w:bookmarkStart w:id="7" w:name="__DdeLink__288_3440022167"/>
+      <w:bookmarkStart w:id="10" w:name="__DdeLink__288_3440022167"/>
       <w:r>
         <w:rPr>
           <w:b/>
@@ -3467,7 +3435,7 @@
         </w:rPr>
         <w:t>C:\Users\Bob\VMs</w:t>
       </w:r>
-      <w:bookmarkEnd w:id="7"/>
+      <w:bookmarkEnd w:id="10"/>
       <w:r>
         <w:rPr>
           <w:b/>
@@ -3895,21 +3863,7 @@
           <w:sz w:val="18"/>
           <w:szCs w:val="18"/>
         </w:rPr>
-        <w:t xml:space="preserve">Другая особенность </w:t>
-      </w:r>
-      <w:r>
-        <w:rPr>
-          <w:sz w:val="18"/>
-          <w:szCs w:val="18"/>
-        </w:rPr>
-        <w:t>VM с типом адаптера «</w:t>
-      </w:r>
-      <w:r>
-        <w:rPr>
-          <w:sz w:val="18"/>
-          <w:szCs w:val="18"/>
-        </w:rPr>
-        <w:t xml:space="preserve">NAT», что поскольку проброс портов хост-&gt;VM делается только «порт» на «порт», то нельзя пробросить целый дипазон одной командой. Это неудобство приводит к тому, что в отличие от «bridged» типа VM, здесь мы не сможем использовать свой локальный TURN-сервер внутри xTER. Поэтому в этом случае для корректной работы </w:t>
+        <w:t xml:space="preserve">Другая особенность VM с типом адаптера «NAT», что поскольку проброс портов хост-&gt;VM делается только «порт» на «порт», то нельзя пробросить целый дипазон одной командой. Это неудобство приводит к тому, что в отличие от «bridged» типа VM, здесь мы не сможем использовать свой локальный TURN-сервер внутри xTER. Поэтому в этом случае для корректной работы </w:t>
       </w:r>
       <w:r>
         <w:rPr>
@@ -3958,9 +3912,13 @@
         </w:rPr>
       </w:pPr>
       <w:r>
-        <w:rPr/>
+        <w:rPr>
+          <w:sz w:val="22"/>
+          <w:szCs w:val="18"/>
+          <w:lang w:val="ru-RU"/>
+        </w:rPr>
         <w:drawing>
-          <wp:anchor behindDoc="0" distT="0" distB="0" distL="0" distR="0" simplePos="0" locked="0" layoutInCell="1" allowOverlap="1" relativeHeight="12">
+          <wp:anchor behindDoc="0" distT="0" distB="0" distL="0" distR="0" simplePos="0" locked="0" layoutInCell="1" allowOverlap="1" relativeHeight="10">
             <wp:simplePos x="0" y="0"/>
             <wp:positionH relativeFrom="column">
               <wp:align>center</wp:align>
@@ -4010,10 +3968,7 @@
       <w:pPr>
         <w:pStyle w:val="Normal"/>
         <w:spacing w:before="0" w:after="200"/>
-        <w:rPr>
-          <w:sz w:val="18"/>
-          <w:szCs w:val="18"/>
-        </w:rPr>
+        <w:rPr/>
       </w:pPr>
       <w:r>
         <w:rPr>
@@ -5494,6 +5449,195 @@
   </w:style>
   <w:style w:type="character" w:styleId="ListLabel63">
     <w:name w:val="ListLabel 63"/>
+    <w:qFormat/>
+    <w:rPr>
+      <w:rFonts w:cs="OpenSymbol"/>
+    </w:rPr>
+  </w:style>
+  <w:style w:type="character" w:styleId="ListLabel64">
+    <w:name w:val="ListLabel 64"/>
+    <w:qFormat/>
+    <w:rPr>
+      <w:rFonts w:cs="OpenSymbol"/>
+    </w:rPr>
+  </w:style>
+  <w:style w:type="character" w:styleId="ListLabel65">
+    <w:name w:val="ListLabel 65"/>
+    <w:qFormat/>
+    <w:rPr>
+      <w:rFonts w:cs="OpenSymbol"/>
+    </w:rPr>
+  </w:style>
+  <w:style w:type="character" w:styleId="ListLabel66">
+    <w:name w:val="ListLabel 66"/>
+    <w:qFormat/>
+    <w:rPr>
+      <w:rFonts w:cs="OpenSymbol"/>
+    </w:rPr>
+  </w:style>
+  <w:style w:type="character" w:styleId="ListLabel67">
+    <w:name w:val="ListLabel 67"/>
+    <w:qFormat/>
+    <w:rPr>
+      <w:rFonts w:cs="OpenSymbol"/>
+    </w:rPr>
+  </w:style>
+  <w:style w:type="character" w:styleId="ListLabel68">
+    <w:name w:val="ListLabel 68"/>
+    <w:qFormat/>
+    <w:rPr>
+      <w:rFonts w:cs="OpenSymbol"/>
+    </w:rPr>
+  </w:style>
+  <w:style w:type="character" w:styleId="ListLabel69">
+    <w:name w:val="ListLabel 69"/>
+    <w:qFormat/>
+    <w:rPr>
+      <w:rFonts w:cs="OpenSymbol"/>
+    </w:rPr>
+  </w:style>
+  <w:style w:type="character" w:styleId="ListLabel70">
+    <w:name w:val="ListLabel 70"/>
+    <w:qFormat/>
+    <w:rPr>
+      <w:rFonts w:cs="OpenSymbol"/>
+    </w:rPr>
+  </w:style>
+  <w:style w:type="character" w:styleId="ListLabel71">
+    <w:name w:val="ListLabel 71"/>
+    <w:qFormat/>
+    <w:rPr>
+      <w:rFonts w:cs="OpenSymbol"/>
+    </w:rPr>
+  </w:style>
+  <w:style w:type="character" w:styleId="ListLabel72">
+    <w:name w:val="ListLabel 72"/>
+    <w:qFormat/>
+    <w:rPr>
+      <w:rFonts w:cs="OpenSymbol"/>
+    </w:rPr>
+  </w:style>
+  <w:style w:type="character" w:styleId="ListLabel73">
+    <w:name w:val="ListLabel 73"/>
+    <w:qFormat/>
+    <w:rPr>
+      <w:rFonts w:cs="OpenSymbol"/>
+    </w:rPr>
+  </w:style>
+  <w:style w:type="character" w:styleId="ListLabel74">
+    <w:name w:val="ListLabel 74"/>
+    <w:qFormat/>
+    <w:rPr>
+      <w:rFonts w:cs="OpenSymbol"/>
+    </w:rPr>
+  </w:style>
+  <w:style w:type="character" w:styleId="ListLabel75">
+    <w:name w:val="ListLabel 75"/>
+    <w:qFormat/>
+    <w:rPr>
+      <w:rFonts w:cs="OpenSymbol"/>
+    </w:rPr>
+  </w:style>
+  <w:style w:type="character" w:styleId="ListLabel76">
+    <w:name w:val="ListLabel 76"/>
+    <w:qFormat/>
+    <w:rPr>
+      <w:rFonts w:cs="OpenSymbol"/>
+    </w:rPr>
+  </w:style>
+  <w:style w:type="character" w:styleId="ListLabel77">
+    <w:name w:val="ListLabel 77"/>
+    <w:qFormat/>
+    <w:rPr>
+      <w:rFonts w:cs="OpenSymbol"/>
+    </w:rPr>
+  </w:style>
+  <w:style w:type="character" w:styleId="ListLabel78">
+    <w:name w:val="ListLabel 78"/>
+    <w:qFormat/>
+    <w:rPr>
+      <w:rFonts w:cs="OpenSymbol"/>
+    </w:rPr>
+  </w:style>
+  <w:style w:type="character" w:styleId="ListLabel79">
+    <w:name w:val="ListLabel 79"/>
+    <w:qFormat/>
+    <w:rPr>
+      <w:rFonts w:cs="OpenSymbol"/>
+    </w:rPr>
+  </w:style>
+  <w:style w:type="character" w:styleId="ListLabel80">
+    <w:name w:val="ListLabel 80"/>
+    <w:qFormat/>
+    <w:rPr>
+      <w:rFonts w:cs="OpenSymbol"/>
+    </w:rPr>
+  </w:style>
+  <w:style w:type="character" w:styleId="ListLabel81">
+    <w:name w:val="ListLabel 81"/>
+    <w:qFormat/>
+    <w:rPr>
+      <w:rFonts w:cs="OpenSymbol"/>
+    </w:rPr>
+  </w:style>
+  <w:style w:type="character" w:styleId="ListLabel82">
+    <w:name w:val="ListLabel 82"/>
+    <w:qFormat/>
+    <w:rPr>
+      <w:rFonts w:cs="OpenSymbol"/>
+    </w:rPr>
+  </w:style>
+  <w:style w:type="character" w:styleId="ListLabel83">
+    <w:name w:val="ListLabel 83"/>
+    <w:qFormat/>
+    <w:rPr>
+      <w:rFonts w:cs="OpenSymbol"/>
+    </w:rPr>
+  </w:style>
+  <w:style w:type="character" w:styleId="ListLabel84">
+    <w:name w:val="ListLabel 84"/>
+    <w:qFormat/>
+    <w:rPr>
+      <w:rFonts w:cs="OpenSymbol"/>
+    </w:rPr>
+  </w:style>
+  <w:style w:type="character" w:styleId="ListLabel85">
+    <w:name w:val="ListLabel 85"/>
+    <w:qFormat/>
+    <w:rPr>
+      <w:rFonts w:cs="OpenSymbol"/>
+    </w:rPr>
+  </w:style>
+  <w:style w:type="character" w:styleId="ListLabel86">
+    <w:name w:val="ListLabel 86"/>
+    <w:qFormat/>
+    <w:rPr>
+      <w:rFonts w:cs="OpenSymbol"/>
+    </w:rPr>
+  </w:style>
+  <w:style w:type="character" w:styleId="ListLabel87">
+    <w:name w:val="ListLabel 87"/>
+    <w:qFormat/>
+    <w:rPr>
+      <w:rFonts w:cs="OpenSymbol"/>
+    </w:rPr>
+  </w:style>
+  <w:style w:type="character" w:styleId="ListLabel88">
+    <w:name w:val="ListLabel 88"/>
+    <w:qFormat/>
+    <w:rPr>
+      <w:rFonts w:cs="OpenSymbol"/>
+    </w:rPr>
+  </w:style>
+  <w:style w:type="character" w:styleId="ListLabel89">
+    <w:name w:val="ListLabel 89"/>
+    <w:qFormat/>
+    <w:rPr>
+      <w:rFonts w:cs="OpenSymbol"/>
+    </w:rPr>
+  </w:style>
+  <w:style w:type="character" w:styleId="ListLabel90">
+    <w:name w:val="ListLabel 90"/>
     <w:qFormat/>
     <w:rPr>
       <w:rFonts w:cs="OpenSymbol"/>

</xml_diff>